<commit_message>
update todos, continue book, document
</commit_message>
<xml_diff>
--- a/מנהל פרויקטים.docx
+++ b/מנהל פרויקטים.docx
@@ -6,7 +6,7 @@
       <w:pPr>
         <w:jc w:val="center"/>
         <w:rPr>
-          <w:rFonts w:cs="Guttman Kav" w:hint="cs"/>
+          <w:rFonts w:cs="Guttman Kav"/>
           <w:sz w:val="144"/>
           <w:szCs w:val="144"/>
           <w:rtl/>
@@ -37,7 +37,7 @@
       <w:pPr>
         <w:jc w:val="center"/>
         <w:rPr>
-          <w:rFonts w:cs="Guttman Kav" w:hint="cs"/>
+          <w:rFonts w:cs="Guttman Kav"/>
           <w:sz w:val="44"/>
           <w:szCs w:val="44"/>
           <w:rtl/>
@@ -50,19 +50,8 @@
           <w:szCs w:val="44"/>
           <w:rtl/>
         </w:rPr>
-        <w:t xml:space="preserve">שם: ערן </w:t>
-      </w:r>
-      <w:proofErr w:type="spellStart"/>
-      <w:r>
-        <w:rPr>
-          <w:rFonts w:cs="Guttman Kav" w:hint="cs"/>
-          <w:sz w:val="44"/>
-          <w:szCs w:val="44"/>
-          <w:rtl/>
-        </w:rPr>
-        <w:t>גודסי</w:t>
-      </w:r>
-      <w:proofErr w:type="spellEnd"/>
+        <w:t>שם: ערן גודסי</w:t>
+      </w:r>
     </w:p>
     <w:p>
       <w:pPr>
@@ -121,7 +110,7 @@
       <w:pPr>
         <w:jc w:val="center"/>
         <w:rPr>
-          <w:rFonts w:cs="Guttman Kav" w:hint="cs"/>
+          <w:rFonts w:cs="Guttman Kav"/>
           <w:sz w:val="44"/>
           <w:szCs w:val="44"/>
           <w:rtl/>
@@ -141,7 +130,7 @@
       <w:pPr>
         <w:jc w:val="center"/>
         <w:rPr>
-          <w:rFonts w:cs="Guttman Kav" w:hint="cs"/>
+          <w:rFonts w:cs="Guttman Kav"/>
           <w:sz w:val="44"/>
           <w:szCs w:val="44"/>
           <w:rtl/>
@@ -154,27 +143,7 @@
           <w:szCs w:val="44"/>
           <w:rtl/>
         </w:rPr>
-        <w:t xml:space="preserve">ביה"ס: </w:t>
-      </w:r>
-      <w:proofErr w:type="spellStart"/>
-      <w:r>
-        <w:rPr>
-          <w:rFonts w:cs="Guttman Kav" w:hint="cs"/>
-          <w:sz w:val="44"/>
-          <w:szCs w:val="44"/>
-          <w:rtl/>
-        </w:rPr>
-        <w:t>ברנקו</w:t>
-      </w:r>
-      <w:proofErr w:type="spellEnd"/>
-      <w:r>
-        <w:rPr>
-          <w:rFonts w:cs="Guttman Kav" w:hint="cs"/>
-          <w:sz w:val="44"/>
-          <w:szCs w:val="44"/>
-          <w:rtl/>
-        </w:rPr>
-        <w:t xml:space="preserve"> וייס חקלאי פרדס חנה</w:t>
+        <w:t>ביה"ס: ברנקו וייס חקלאי פרדס חנה</w:t>
       </w:r>
     </w:p>
     <w:p>
@@ -310,7 +279,7 @@
     <w:p>
       <w:pPr>
         <w:rPr>
-          <w:rFonts w:cs="Guttman Kav" w:hint="cs"/>
+          <w:rFonts w:cs="Guttman Kav"/>
           <w:sz w:val="28"/>
           <w:szCs w:val="28"/>
           <w:rtl/>
@@ -329,7 +298,7 @@
     <w:p>
       <w:pPr>
         <w:rPr>
-          <w:rFonts w:cs="Guttman Kav" w:hint="cs"/>
+          <w:rFonts w:cs="Guttman Kav"/>
           <w:sz w:val="28"/>
           <w:szCs w:val="28"/>
           <w:rtl/>
@@ -347,29 +316,54 @@
     </w:p>
     <w:p>
       <w:pPr>
-        <w:rPr>
-          <w:rFonts w:cs="Guttman Kav"/>
-          <w:sz w:val="28"/>
-          <w:szCs w:val="28"/>
-          <w:rtl/>
-        </w:rPr>
-      </w:pPr>
-      <w:r>
-        <w:rPr>
-          <w:rFonts w:cs="Guttman Kav" w:hint="cs"/>
+        <w:bidi w:val="0"/>
+        <w:rPr>
+          <w:rFonts w:cs="Guttman Kav"/>
           <w:b/>
           <w:bCs/>
           <w:sz w:val="28"/>
           <w:szCs w:val="28"/>
           <w:rtl/>
         </w:rPr>
+      </w:pPr>
+      <w:r>
+        <w:rPr>
+          <w:rFonts w:cs="Guttman Kav"/>
+          <w:b/>
+          <w:bCs/>
+          <w:sz w:val="28"/>
+          <w:szCs w:val="28"/>
+          <w:rtl/>
+        </w:rPr>
+        <w:br w:type="page"/>
+      </w:r>
+    </w:p>
+    <w:p>
+      <w:pPr>
+        <w:rPr>
+          <w:rFonts w:cs="Guttman Kav"/>
+          <w:sz w:val="28"/>
+          <w:szCs w:val="28"/>
+          <w:rtl/>
+        </w:rPr>
+      </w:pPr>
+      <w:r>
+        <w:rPr>
+          <w:rFonts w:cs="Guttman Kav" w:hint="cs"/>
+          <w:b/>
+          <w:bCs/>
+          <w:sz w:val="28"/>
+          <w:szCs w:val="28"/>
+          <w:rtl/>
+        </w:rPr>
+        <w:lastRenderedPageBreak/>
         <w:t>תיאור מסכים</w:t>
       </w:r>
     </w:p>
     <w:p>
       <w:pPr>
         <w:rPr>
-          <w:rFonts w:cs="Guttman Kav" w:hint="cs"/>
+          <w:rFonts w:cs="Guttman Kav"/>
           <w:sz w:val="28"/>
           <w:szCs w:val="28"/>
           <w:rtl/>
@@ -382,27 +376,27 @@
         <mc:AlternateContent>
           <mc:Choice Requires="wps">
             <w:drawing>
-              <wp:anchor distT="0" distB="0" distL="114300" distR="114300" simplePos="0" relativeHeight="251664384" behindDoc="0" locked="0" layoutInCell="1" allowOverlap="1" wp14:anchorId="1CBA569F" wp14:editId="3399E35C">
+              <wp:anchor distT="0" distB="0" distL="114300" distR="114300" simplePos="0" relativeHeight="251659264" behindDoc="0" locked="0" layoutInCell="1" allowOverlap="1" wp14:anchorId="493D23E2" wp14:editId="49966ABF">
                 <wp:simplePos x="0" y="0"/>
                 <wp:positionH relativeFrom="margin">
-                  <wp:posOffset>2333625</wp:posOffset>
+                  <wp:posOffset>2314575</wp:posOffset>
                 </wp:positionH>
                 <wp:positionV relativeFrom="paragraph">
-                  <wp:posOffset>3596639</wp:posOffset>
+                  <wp:posOffset>1691639</wp:posOffset>
                 </wp:positionV>
-                <wp:extent cx="1304925" cy="171450"/>
-                <wp:effectExtent l="0" t="0" r="66675" b="76200"/>
+                <wp:extent cx="1104900" cy="561975"/>
+                <wp:effectExtent l="0" t="38100" r="57150" b="28575"/>
                 <wp:wrapNone/>
-                <wp:docPr id="5" name="מחבר חץ ישר 5"/>
+                <wp:docPr id="2" name="מחבר חץ ישר 2"/>
                 <wp:cNvGraphicFramePr/>
                 <a:graphic xmlns:a="http://schemas.openxmlformats.org/drawingml/2006/main">
                   <a:graphicData uri="http://schemas.microsoft.com/office/word/2010/wordprocessingShape">
                     <wps:wsp>
                       <wps:cNvCnPr/>
                       <wps:spPr>
-                        <a:xfrm>
+                        <a:xfrm flipV="1">
                           <a:off x="0" y="0"/>
-                          <a:ext cx="1304925" cy="171450"/>
+                          <a:ext cx="1104900" cy="561975"/>
                         </a:xfrm>
                         <a:prstGeom prst="straightConnector1">
                           <a:avLst/>
@@ -440,11 +434,11 @@
           </mc:Choice>
           <mc:Fallback>
             <w:pict>
-              <v:shapetype w14:anchorId="7699F146" id="_x0000_t32" coordsize="21600,21600" o:spt="32" o:oned="t" path="m,l21600,21600e" filled="f">
+              <v:shapetype w14:anchorId="3B6D29B6" id="_x0000_t32" coordsize="21600,21600" o:spt="32" o:oned="t" path="m,l21600,21600e" filled="f">
                 <v:path arrowok="t" fillok="f" o:connecttype="none"/>
                 <o:lock v:ext="edit" shapetype="t"/>
               </v:shapetype>
-              <v:shape id="מחבר חץ ישר 5" o:spid="_x0000_s1026" type="#_x0000_t32" style="position:absolute;left:0;text-align:left;margin-left:183.75pt;margin-top:283.2pt;width:102.75pt;height:13.5pt;z-index:251664384;visibility:visible;mso-wrap-style:square;mso-width-percent:0;mso-height-percent:0;mso-wrap-distance-left:9pt;mso-wrap-distance-top:0;mso-wrap-distance-right:9pt;mso-wrap-distance-bottom:0;mso-position-horizontal:absolute;mso-position-horizontal-relative:margin;mso-position-vertical:absolute;mso-position-vertical-relative:text;mso-width-percent:0;mso-height-percent:0;mso-width-relative:margin;mso-height-relative:margin" o:gfxdata="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" strokecolor="#5b9bd5 [3204]" strokeweight=".5pt">
+              <v:shape id="מחבר חץ ישר 2" o:spid="_x0000_s1026" type="#_x0000_t32" style="position:absolute;left:0;text-align:left;margin-left:182.25pt;margin-top:133.2pt;width:87pt;height:44.25pt;flip:y;z-index:251659264;visibility:visible;mso-wrap-style:square;mso-width-percent:0;mso-height-percent:0;mso-wrap-distance-left:9pt;mso-wrap-distance-top:0;mso-wrap-distance-right:9pt;mso-wrap-distance-bottom:0;mso-position-horizontal:absolute;mso-position-horizontal-relative:margin;mso-position-vertical:absolute;mso-position-vertical-relative:text;mso-width-percent:0;mso-height-percent:0;mso-width-relative:margin;mso-height-relative:margin" o:gfxdata="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" strokecolor="#5b9bd5 [3204]" strokeweight=".5pt">
                 <v:stroke endarrow="block" joinstyle="miter"/>
                 <w10:wrap anchorx="margin"/>
               </v:shape>
@@ -459,7 +453,80 @@
         <mc:AlternateContent>
           <mc:Choice Requires="wps">
             <w:drawing>
-              <wp:anchor distT="0" distB="0" distL="114300" distR="114300" simplePos="0" relativeHeight="251662336" behindDoc="0" locked="0" layoutInCell="1" allowOverlap="1" wp14:anchorId="4B88B97F" wp14:editId="57412284">
+              <wp:anchor distT="0" distB="0" distL="114300" distR="114300" simplePos="0" relativeHeight="251664384" behindDoc="0" locked="0" layoutInCell="1" allowOverlap="1" wp14:anchorId="681ADA30" wp14:editId="69316091">
+                <wp:simplePos x="0" y="0"/>
+                <wp:positionH relativeFrom="margin">
+                  <wp:posOffset>2333625</wp:posOffset>
+                </wp:positionH>
+                <wp:positionV relativeFrom="paragraph">
+                  <wp:posOffset>3101340</wp:posOffset>
+                </wp:positionV>
+                <wp:extent cx="1562100" cy="495300"/>
+                <wp:effectExtent l="0" t="38100" r="57150" b="19050"/>
+                <wp:wrapNone/>
+                <wp:docPr id="5" name="מחבר חץ ישר 5"/>
+                <wp:cNvGraphicFramePr/>
+                <a:graphic xmlns:a="http://schemas.openxmlformats.org/drawingml/2006/main">
+                  <a:graphicData uri="http://schemas.microsoft.com/office/word/2010/wordprocessingShape">
+                    <wps:wsp>
+                      <wps:cNvCnPr/>
+                      <wps:spPr>
+                        <a:xfrm flipV="1">
+                          <a:off x="0" y="0"/>
+                          <a:ext cx="1562100" cy="495300"/>
+                        </a:xfrm>
+                        <a:prstGeom prst="straightConnector1">
+                          <a:avLst/>
+                        </a:prstGeom>
+                        <a:ln>
+                          <a:tailEnd type="triangle"/>
+                        </a:ln>
+                      </wps:spPr>
+                      <wps:style>
+                        <a:lnRef idx="1">
+                          <a:schemeClr val="accent1"/>
+                        </a:lnRef>
+                        <a:fillRef idx="0">
+                          <a:schemeClr val="accent1"/>
+                        </a:fillRef>
+                        <a:effectRef idx="0">
+                          <a:schemeClr val="accent1"/>
+                        </a:effectRef>
+                        <a:fontRef idx="minor">
+                          <a:schemeClr val="tx1"/>
+                        </a:fontRef>
+                      </wps:style>
+                      <wps:bodyPr/>
+                    </wps:wsp>
+                  </a:graphicData>
+                </a:graphic>
+                <wp14:sizeRelH relativeFrom="margin">
+                  <wp14:pctWidth>0</wp14:pctWidth>
+                </wp14:sizeRelH>
+                <wp14:sizeRelV relativeFrom="margin">
+                  <wp14:pctHeight>0</wp14:pctHeight>
+                </wp14:sizeRelV>
+              </wp:anchor>
+            </w:drawing>
+          </mc:Choice>
+          <mc:Fallback>
+            <w:pict>
+              <v:shape w14:anchorId="6F96B7D6" id="מחבר חץ ישר 5" o:spid="_x0000_s1026" type="#_x0000_t32" style="position:absolute;left:0;text-align:left;margin-left:183.75pt;margin-top:244.2pt;width:123pt;height:39pt;flip:y;z-index:251664384;visibility:visible;mso-wrap-style:square;mso-width-percent:0;mso-height-percent:0;mso-wrap-distance-left:9pt;mso-wrap-distance-top:0;mso-wrap-distance-right:9pt;mso-wrap-distance-bottom:0;mso-position-horizontal:absolute;mso-position-horizontal-relative:margin;mso-position-vertical:absolute;mso-position-vertical-relative:text;mso-width-percent:0;mso-height-percent:0;mso-width-relative:margin;mso-height-relative:margin" o:gfxdata="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" strokecolor="#5b9bd5 [3204]" strokeweight=".5pt">
+                <v:stroke endarrow="block" joinstyle="miter"/>
+                <w10:wrap anchorx="margin"/>
+              </v:shape>
+            </w:pict>
+          </mc:Fallback>
+        </mc:AlternateContent>
+      </w:r>
+      <w:r>
+        <w:rPr>
+          <w:noProof/>
+        </w:rPr>
+        <mc:AlternateContent>
+          <mc:Choice Requires="wps">
+            <w:drawing>
+              <wp:anchor distT="0" distB="0" distL="114300" distR="114300" simplePos="0" relativeHeight="251662336" behindDoc="0" locked="0" layoutInCell="1" allowOverlap="1" wp14:anchorId="2652818E" wp14:editId="4640E71F">
                 <wp:simplePos x="0" y="0"/>
                 <wp:positionH relativeFrom="margin">
                   <wp:posOffset>66675</wp:posOffset>
@@ -513,7 +580,6 @@
                           <w:p>
                             <w:pPr>
                               <w:rPr>
-                                <w:rFonts w:hint="cs"/>
                                 <w:rtl/>
                               </w:rPr>
                             </w:pPr>
@@ -547,7 +613,7 @@
           </mc:Choice>
           <mc:Fallback>
             <w:pict>
-              <v:shapetype w14:anchorId="4B88B97F" id="_x0000_t202" coordsize="21600,21600" o:spt="202" path="m,l,21600r21600,l21600,xe">
+              <v:shapetype w14:anchorId="2652818E" id="_x0000_t202" coordsize="21600,21600" o:spt="202" path="m,l,21600r21600,l21600,xe">
                 <v:stroke joinstyle="miter"/>
                 <v:path gradientshapeok="t" o:connecttype="rect"/>
               </v:shapetype>
@@ -557,7 +623,6 @@
                     <w:p>
                       <w:pPr>
                         <w:rPr>
-                          <w:rFonts w:hint="cs"/>
                           <w:rtl/>
                         </w:rPr>
                       </w:pPr>
@@ -571,79 +636,6 @@
                     </w:p>
                   </w:txbxContent>
                 </v:textbox>
-                <w10:wrap anchorx="margin"/>
-              </v:shape>
-            </w:pict>
-          </mc:Fallback>
-        </mc:AlternateContent>
-      </w:r>
-      <w:r>
-        <w:rPr>
-          <w:noProof/>
-        </w:rPr>
-        <mc:AlternateContent>
-          <mc:Choice Requires="wps">
-            <w:drawing>
-              <wp:anchor distT="0" distB="0" distL="114300" distR="114300" simplePos="0" relativeHeight="251659264" behindDoc="0" locked="0" layoutInCell="1" allowOverlap="1" wp14:anchorId="0D0EC9A7" wp14:editId="0B5ABAE0">
-                <wp:simplePos x="0" y="0"/>
-                <wp:positionH relativeFrom="margin">
-                  <wp:posOffset>2314575</wp:posOffset>
-                </wp:positionH>
-                <wp:positionV relativeFrom="paragraph">
-                  <wp:posOffset>1824990</wp:posOffset>
-                </wp:positionV>
-                <wp:extent cx="561975" cy="428625"/>
-                <wp:effectExtent l="0" t="38100" r="47625" b="28575"/>
-                <wp:wrapNone/>
-                <wp:docPr id="2" name="מחבר חץ ישר 2"/>
-                <wp:cNvGraphicFramePr/>
-                <a:graphic xmlns:a="http://schemas.openxmlformats.org/drawingml/2006/main">
-                  <a:graphicData uri="http://schemas.microsoft.com/office/word/2010/wordprocessingShape">
-                    <wps:wsp>
-                      <wps:cNvCnPr/>
-                      <wps:spPr>
-                        <a:xfrm flipV="1">
-                          <a:off x="0" y="0"/>
-                          <a:ext cx="561975" cy="428625"/>
-                        </a:xfrm>
-                        <a:prstGeom prst="straightConnector1">
-                          <a:avLst/>
-                        </a:prstGeom>
-                        <a:ln>
-                          <a:tailEnd type="triangle"/>
-                        </a:ln>
-                      </wps:spPr>
-                      <wps:style>
-                        <a:lnRef idx="1">
-                          <a:schemeClr val="accent1"/>
-                        </a:lnRef>
-                        <a:fillRef idx="0">
-                          <a:schemeClr val="accent1"/>
-                        </a:fillRef>
-                        <a:effectRef idx="0">
-                          <a:schemeClr val="accent1"/>
-                        </a:effectRef>
-                        <a:fontRef idx="minor">
-                          <a:schemeClr val="tx1"/>
-                        </a:fontRef>
-                      </wps:style>
-                      <wps:bodyPr/>
-                    </wps:wsp>
-                  </a:graphicData>
-                </a:graphic>
-                <wp14:sizeRelH relativeFrom="margin">
-                  <wp14:pctWidth>0</wp14:pctWidth>
-                </wp14:sizeRelH>
-                <wp14:sizeRelV relativeFrom="margin">
-                  <wp14:pctHeight>0</wp14:pctHeight>
-                </wp14:sizeRelV>
-              </wp:anchor>
-            </w:drawing>
-          </mc:Choice>
-          <mc:Fallback>
-            <w:pict>
-              <v:shape w14:anchorId="7FA08819" id="מחבר חץ ישר 2" o:spid="_x0000_s1026" type="#_x0000_t32" style="position:absolute;left:0;text-align:left;margin-left:182.25pt;margin-top:143.7pt;width:44.25pt;height:33.75pt;flip:y;z-index:251659264;visibility:visible;mso-wrap-style:square;mso-width-percent:0;mso-height-percent:0;mso-wrap-distance-left:9pt;mso-wrap-distance-top:0;mso-wrap-distance-right:9pt;mso-wrap-distance-bottom:0;mso-position-horizontal:absolute;mso-position-horizontal-relative:margin;mso-position-vertical:absolute;mso-position-vertical-relative:text;mso-width-percent:0;mso-height-percent:0;mso-width-relative:margin;mso-height-relative:margin" o:gfxdata="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" strokecolor="#5b9bd5 [3204]" strokeweight=".5pt">
-                <v:stroke endarrow="block" joinstyle="miter"/>
                 <w10:wrap anchorx="margin"/>
               </v:shape>
             </w:pict>
@@ -711,7 +703,6 @@
                           <w:p>
                             <w:pPr>
                               <w:rPr>
-                                <w:rFonts w:hint="cs"/>
                                 <w:rtl/>
                               </w:rPr>
                             </w:pPr>
@@ -777,8 +768,8 @@
         </w:rPr>
         <w:drawing>
           <wp:inline distT="0" distB="0" distL="0" distR="0" wp14:anchorId="41102075" wp14:editId="53E71D2E">
-            <wp:extent cx="2699080" cy="4810125"/>
-            <wp:effectExtent l="0" t="0" r="6350" b="0"/>
+            <wp:extent cx="2241214" cy="3994146"/>
+            <wp:effectExtent l="0" t="0" r="6985" b="6985"/>
             <wp:docPr id="1" name="תמונה 1"/>
             <wp:cNvGraphicFramePr>
               <a:graphicFrameLocks xmlns:a="http://schemas.openxmlformats.org/drawingml/2006/main" noChangeAspect="1"/>
@@ -799,7 +790,7 @@
                   <pic:spPr>
                     <a:xfrm>
                       <a:off x="0" y="0"/>
-                      <a:ext cx="2699080" cy="4810125"/>
+                      <a:ext cx="2256840" cy="4021993"/>
                     </a:xfrm>
                     <a:prstGeom prst="rect">
                       <a:avLst/>
@@ -818,24 +809,32 @@
           <w:szCs w:val="28"/>
           <w:rtl/>
         </w:rPr>
-        <w:t xml:space="preserve"> מסך</w:t>
-      </w:r>
-      <w:bookmarkStart w:id="0" w:name="_GoBack"/>
-      <w:bookmarkEnd w:id="0"/>
-      <w:r>
-        <w:rPr>
-          <w:rFonts w:cs="Guttman Kav" w:hint="cs"/>
-          <w:sz w:val="28"/>
-          <w:szCs w:val="28"/>
-          <w:rtl/>
-        </w:rPr>
-        <w:t xml:space="preserve"> הפתיחה וההתחברות, די מסביר את עצמו </w:t>
-      </w:r>
-    </w:p>
-    <w:p>
-      <w:pPr>
-        <w:rPr>
-          <w:rFonts w:cs="Guttman Kav" w:hint="cs"/>
+        <w:t xml:space="preserve"> </w:t>
+      </w:r>
+    </w:p>
+    <w:p>
+      <w:pPr>
+        <w:rPr>
+          <w:rFonts w:cs="Guttman Kav"/>
+          <w:sz w:val="28"/>
+          <w:szCs w:val="28"/>
+          <w:rtl/>
+        </w:rPr>
+      </w:pPr>
+      <w:r>
+        <w:rPr>
+          <w:rFonts w:cs="Guttman Kav" w:hint="cs"/>
+          <w:sz w:val="28"/>
+          <w:szCs w:val="28"/>
+          <w:rtl/>
+        </w:rPr>
+        <w:t xml:space="preserve">מסך הפתיחה וההתחברות, די מסביר את עצמו </w:t>
+      </w:r>
+    </w:p>
+    <w:p>
+      <w:pPr>
+        <w:rPr>
+          <w:rFonts w:cs="Guttman Kav"/>
           <w:b/>
           <w:bCs/>
           <w:sz w:val="40"/>
@@ -843,28 +842,146 @@
           <w:rtl/>
         </w:rPr>
       </w:pPr>
-    </w:p>
-    <w:p>
-      <w:pPr>
-        <w:rPr>
-          <w:rFonts w:cs="Guttman Kav"/>
-          <w:b/>
-          <w:bCs/>
-          <w:sz w:val="40"/>
-          <w:szCs w:val="40"/>
-          <w:rtl/>
-        </w:rPr>
-      </w:pPr>
-    </w:p>
-    <w:p>
-      <w:pPr>
-        <w:rPr>
-          <w:rFonts w:cs="Guttman Kav" w:hint="cs"/>
-          <w:sz w:val="28"/>
-          <w:szCs w:val="28"/>
-          <w:rtl/>
-        </w:rPr>
-      </w:pPr>
+      <w:r>
+        <w:rPr>
+          <w:noProof/>
+        </w:rPr>
+        <w:drawing>
+          <wp:inline distT="0" distB="0" distL="0" distR="0" wp14:anchorId="008B34DE" wp14:editId="1B7CFD34">
+            <wp:extent cx="1836208" cy="3305175"/>
+            <wp:effectExtent l="0" t="0" r="0" b="0"/>
+            <wp:docPr id="6" name="תמונה 6"/>
+            <wp:cNvGraphicFramePr>
+              <a:graphicFrameLocks xmlns:a="http://schemas.openxmlformats.org/drawingml/2006/main" noChangeAspect="1"/>
+            </wp:cNvGraphicFramePr>
+            <a:graphic xmlns:a="http://schemas.openxmlformats.org/drawingml/2006/main">
+              <a:graphicData uri="http://schemas.openxmlformats.org/drawingml/2006/picture">
+                <pic:pic xmlns:pic="http://schemas.openxmlformats.org/drawingml/2006/picture">
+                  <pic:nvPicPr>
+                    <pic:cNvPr id="1" name=""/>
+                    <pic:cNvPicPr/>
+                  </pic:nvPicPr>
+                  <pic:blipFill>
+                    <a:blip r:embed="rId5"/>
+                    <a:stretch>
+                      <a:fillRect/>
+                    </a:stretch>
+                  </pic:blipFill>
+                  <pic:spPr>
+                    <a:xfrm>
+                      <a:off x="0" y="0"/>
+                      <a:ext cx="1847344" cy="3325219"/>
+                    </a:xfrm>
+                    <a:prstGeom prst="rect">
+                      <a:avLst/>
+                    </a:prstGeom>
+                  </pic:spPr>
+                </pic:pic>
+              </a:graphicData>
+            </a:graphic>
+          </wp:inline>
+        </w:drawing>
+      </w:r>
+    </w:p>
+    <w:p>
+      <w:pPr>
+        <w:rPr>
+          <w:rFonts w:cs="Guttman Kav"/>
+          <w:sz w:val="28"/>
+          <w:szCs w:val="28"/>
+          <w:rtl/>
+        </w:rPr>
+      </w:pPr>
+      <w:r>
+        <w:rPr>
+          <w:rFonts w:cs="Guttman Kav" w:hint="cs"/>
+          <w:sz w:val="28"/>
+          <w:szCs w:val="28"/>
+          <w:rtl/>
+        </w:rPr>
+        <w:t>מסך הרשמה, לאחר ייצור החשבון המסך נסגר.</w:t>
+      </w:r>
+    </w:p>
+    <w:p>
+      <w:pPr>
+        <w:rPr>
+          <w:rFonts w:cs="Guttman Kav"/>
+          <w:sz w:val="28"/>
+          <w:szCs w:val="28"/>
+          <w:rtl/>
+        </w:rPr>
+      </w:pPr>
+      <w:r>
+        <w:rPr>
+          <w:noProof/>
+        </w:rPr>
+        <w:lastRenderedPageBreak/>
+        <w:drawing>
+          <wp:inline distT="0" distB="0" distL="0" distR="0" wp14:anchorId="7FD6B2EC" wp14:editId="10D866E3">
+            <wp:extent cx="3300730" cy="5896235"/>
+            <wp:effectExtent l="0" t="0" r="0" b="9525"/>
+            <wp:docPr id="7" name="תמונה 7"/>
+            <wp:cNvGraphicFramePr>
+              <a:graphicFrameLocks xmlns:a="http://schemas.openxmlformats.org/drawingml/2006/main" noChangeAspect="1"/>
+            </wp:cNvGraphicFramePr>
+            <a:graphic xmlns:a="http://schemas.openxmlformats.org/drawingml/2006/main">
+              <a:graphicData uri="http://schemas.openxmlformats.org/drawingml/2006/picture">
+                <pic:pic xmlns:pic="http://schemas.openxmlformats.org/drawingml/2006/picture">
+                  <pic:nvPicPr>
+                    <pic:cNvPr id="1" name=""/>
+                    <pic:cNvPicPr/>
+                  </pic:nvPicPr>
+                  <pic:blipFill>
+                    <a:blip r:embed="rId6"/>
+                    <a:stretch>
+                      <a:fillRect/>
+                    </a:stretch>
+                  </pic:blipFill>
+                  <pic:spPr>
+                    <a:xfrm>
+                      <a:off x="0" y="0"/>
+                      <a:ext cx="3347591" cy="5979946"/>
+                    </a:xfrm>
+                    <a:prstGeom prst="rect">
+                      <a:avLst/>
+                    </a:prstGeom>
+                  </pic:spPr>
+                </pic:pic>
+              </a:graphicData>
+            </a:graphic>
+          </wp:inline>
+        </w:drawing>
+      </w:r>
+    </w:p>
+    <w:p>
+      <w:pPr>
+        <w:rPr>
+          <w:rFonts w:cs="Guttman Kav" w:hint="cs"/>
+          <w:sz w:val="28"/>
+          <w:szCs w:val="28"/>
+          <w:rtl/>
+        </w:rPr>
+      </w:pPr>
+      <w:r>
+        <w:rPr>
+          <w:rFonts w:cs="Guttman Kav" w:hint="cs"/>
+          <w:sz w:val="28"/>
+          <w:szCs w:val="28"/>
+          <w:rtl/>
+        </w:rPr>
+        <w:t xml:space="preserve">מסך הפרויקטים הראשי. ממנו המשתמש מייצר פרויקטים, מסדר אותם לפי קטגוריות, </w:t>
+      </w:r>
+      <w:r>
+        <w:rPr>
+          <w:rFonts w:cs="Guttman Kav" w:hint="cs"/>
+          <w:sz w:val="28"/>
+          <w:szCs w:val="28"/>
+          <w:rtl/>
+        </w:rPr>
+        <w:t>ובוחר על איזה מהם הוא רוצה לעבוד.</w:t>
+      </w:r>
+      <w:bookmarkStart w:id="0" w:name="_GoBack"/>
+      <w:bookmarkEnd w:id="0"/>
     </w:p>
     <w:sectPr>
       <w:pgSz w:w="11906" w:h="16838"/>

</xml_diff>

<commit_message>
update project book and finish screens
</commit_message>
<xml_diff>
--- a/מנהל פרויקטים.docx
+++ b/מנהל פרויקטים.docx
@@ -1,6 +1,6 @@
 
 <file path=word/document.xml><?xml version="1.0" encoding="utf-8"?>
-<w:document xmlns:wpc="http://schemas.microsoft.com/office/word/2010/wordprocessingCanvas" xmlns:mc="http://schemas.openxmlformats.org/markup-compatibility/2006" xmlns:o="urn:schemas-microsoft-com:office:office" xmlns:r="http://schemas.openxmlformats.org/officeDocument/2006/relationships" xmlns:m="http://schemas.openxmlformats.org/officeDocument/2006/math" xmlns:v="urn:schemas-microsoft-com:vml" xmlns:wp14="http://schemas.microsoft.com/office/word/2010/wordprocessingDrawing" xmlns:wp="http://schemas.openxmlformats.org/drawingml/2006/wordprocessingDrawing" xmlns:w10="urn:schemas-microsoft-com:office:word" xmlns:w="http://schemas.openxmlformats.org/wordprocessingml/2006/main" xmlns:w14="http://schemas.microsoft.com/office/word/2010/wordml" xmlns:w15="http://schemas.microsoft.com/office/word/2012/wordml" xmlns:wpg="http://schemas.microsoft.com/office/word/2010/wordprocessingGroup" xmlns:wpi="http://schemas.microsoft.com/office/word/2010/wordprocessingInk" xmlns:wne="http://schemas.microsoft.com/office/word/2006/wordml" xmlns:wps="http://schemas.microsoft.com/office/word/2010/wordprocessingShape" mc:Ignorable="w14 w15 wp14">
+<w:document xmlns:wpc="http://schemas.microsoft.com/office/word/2010/wordprocessingCanvas" xmlns:cx="http://schemas.microsoft.com/office/drawing/2014/chartex" xmlns:cx1="http://schemas.microsoft.com/office/drawing/2015/9/8/chartex" xmlns:cx2="http://schemas.microsoft.com/office/drawing/2015/10/21/chartex" xmlns:cx3="http://schemas.microsoft.com/office/drawing/2016/5/9/chartex" xmlns:cx4="http://schemas.microsoft.com/office/drawing/2016/5/10/chartex" xmlns:cx5="http://schemas.microsoft.com/office/drawing/2016/5/11/chartex" xmlns:cx6="http://schemas.microsoft.com/office/drawing/2016/5/12/chartex" xmlns:cx7="http://schemas.microsoft.com/office/drawing/2016/5/13/chartex" xmlns:cx8="http://schemas.microsoft.com/office/drawing/2016/5/14/chartex" xmlns:mc="http://schemas.openxmlformats.org/markup-compatibility/2006" xmlns:aink="http://schemas.microsoft.com/office/drawing/2016/ink" xmlns:am3d="http://schemas.microsoft.com/office/drawing/2017/model3d" xmlns:o="urn:schemas-microsoft-com:office:office" xmlns:r="http://schemas.openxmlformats.org/officeDocument/2006/relationships" xmlns:m="http://schemas.openxmlformats.org/officeDocument/2006/math" xmlns:v="urn:schemas-microsoft-com:vml" xmlns:wp14="http://schemas.microsoft.com/office/word/2010/wordprocessingDrawing" xmlns:wp="http://schemas.openxmlformats.org/drawingml/2006/wordprocessingDrawing" xmlns:w10="urn:schemas-microsoft-com:office:word" xmlns:w="http://schemas.openxmlformats.org/wordprocessingml/2006/main" xmlns:w14="http://schemas.microsoft.com/office/word/2010/wordml" xmlns:w15="http://schemas.microsoft.com/office/word/2012/wordml" xmlns:w16cid="http://schemas.microsoft.com/office/word/2016/wordml/cid" xmlns:w16se="http://schemas.microsoft.com/office/word/2015/wordml/symex" xmlns:wpg="http://schemas.microsoft.com/office/word/2010/wordprocessingGroup" xmlns:wpi="http://schemas.microsoft.com/office/word/2010/wordprocessingInk" xmlns:wne="http://schemas.microsoft.com/office/word/2006/wordml" xmlns:wps="http://schemas.microsoft.com/office/word/2010/wordprocessingShape" mc:Ignorable="w14 w15 w16se w16cid wp14">
   <w:body>
     <w:p>
       <w:pPr>
@@ -143,7 +143,27 @@
           <w:szCs w:val="44"/>
           <w:rtl/>
         </w:rPr>
-        <w:t>ביה"ס: ברנקו וייס חקלאי פרדס חנה</w:t>
+        <w:t xml:space="preserve">ביה"ס: </w:t>
+      </w:r>
+      <w:proofErr w:type="spellStart"/>
+      <w:r>
+        <w:rPr>
+          <w:rFonts w:cs="Guttman Kav" w:hint="cs"/>
+          <w:sz w:val="44"/>
+          <w:szCs w:val="44"/>
+          <w:rtl/>
+        </w:rPr>
+        <w:t>ברנקו</w:t>
+      </w:r>
+      <w:proofErr w:type="spellEnd"/>
+      <w:r>
+        <w:rPr>
+          <w:rFonts w:cs="Guttman Kav" w:hint="cs"/>
+          <w:sz w:val="44"/>
+          <w:szCs w:val="44"/>
+          <w:rtl/>
+        </w:rPr>
+        <w:t xml:space="preserve"> וייס חקלאי פרדס חנה</w:t>
       </w:r>
     </w:p>
     <w:p>
@@ -231,6 +251,7 @@
         <w:lastRenderedPageBreak/>
         <w:t xml:space="preserve">תיאור </w:t>
       </w:r>
+      <w:proofErr w:type="spellStart"/>
       <w:r>
         <w:rPr>
           <w:rFonts w:cs="Guttman Kav" w:hint="cs"/>
@@ -275,6 +296,7 @@
         </w:rPr>
         <w:t>שומון</w:t>
       </w:r>
+      <w:proofErr w:type="spellEnd"/>
     </w:p>
     <w:p>
       <w:pPr>
@@ -311,7 +333,27 @@
           <w:szCs w:val="28"/>
           <w:rtl/>
         </w:rPr>
-        <w:t>קהל היעד של היישומון הוא כל אחד שעובד על פרויקטים כלשהם והיה רוצה לסדר ולנהל אותם בצורה יותר טובה</w:t>
+        <w:t xml:space="preserve">קהל היעד של </w:t>
+      </w:r>
+      <w:proofErr w:type="spellStart"/>
+      <w:r>
+        <w:rPr>
+          <w:rFonts w:cs="Guttman Kav" w:hint="cs"/>
+          <w:sz w:val="28"/>
+          <w:szCs w:val="28"/>
+          <w:rtl/>
+        </w:rPr>
+        <w:t>היישומון</w:t>
+      </w:r>
+      <w:proofErr w:type="spellEnd"/>
+      <w:r>
+        <w:rPr>
+          <w:rFonts w:cs="Guttman Kav" w:hint="cs"/>
+          <w:sz w:val="28"/>
+          <w:szCs w:val="28"/>
+          <w:rtl/>
+        </w:rPr>
+        <w:t xml:space="preserve"> הוא כל אחד שעובד על פרויקטים כלשהם והיה רוצה לסדר ולנהל אותם בצורה יותר טובה</w:t>
       </w:r>
     </w:p>
     <w:p>
@@ -742,7 +784,6 @@
                     <w:p>
                       <w:pPr>
                         <w:rPr>
-                          <w:rFonts w:hint="cs"/>
                           <w:rtl/>
                         </w:rPr>
                       </w:pPr>
@@ -913,9 +954,1450 @@
       </w:pPr>
       <w:r>
         <w:rPr>
+          <w:rFonts w:cs="Guttman Kav"/>
           <w:noProof/>
+          <w:sz w:val="28"/>
+          <w:szCs w:val="28"/>
         </w:rPr>
         <w:lastRenderedPageBreak/>
+        <mc:AlternateContent>
+          <mc:Choice Requires="wps">
+            <w:drawing>
+              <wp:anchor distT="0" distB="0" distL="114300" distR="114300" simplePos="0" relativeHeight="251693056" behindDoc="0" locked="0" layoutInCell="1" allowOverlap="1" wp14:anchorId="44AC4CBC" wp14:editId="21088FDB">
+                <wp:simplePos x="0" y="0"/>
+                <wp:positionH relativeFrom="column">
+                  <wp:posOffset>4274389</wp:posOffset>
+                </wp:positionH>
+                <wp:positionV relativeFrom="paragraph">
+                  <wp:posOffset>4589253</wp:posOffset>
+                </wp:positionV>
+                <wp:extent cx="664234" cy="108693"/>
+                <wp:effectExtent l="38100" t="0" r="21590" b="81915"/>
+                <wp:wrapNone/>
+                <wp:docPr id="21" name="Straight Arrow Connector 21"/>
+                <wp:cNvGraphicFramePr/>
+                <a:graphic xmlns:a="http://schemas.openxmlformats.org/drawingml/2006/main">
+                  <a:graphicData uri="http://schemas.microsoft.com/office/word/2010/wordprocessingShape">
+                    <wps:wsp>
+                      <wps:cNvCnPr/>
+                      <wps:spPr>
+                        <a:xfrm flipH="1">
+                          <a:off x="0" y="0"/>
+                          <a:ext cx="664234" cy="108693"/>
+                        </a:xfrm>
+                        <a:prstGeom prst="straightConnector1">
+                          <a:avLst/>
+                        </a:prstGeom>
+                        <a:ln>
+                          <a:tailEnd type="triangle"/>
+                        </a:ln>
+                      </wps:spPr>
+                      <wps:style>
+                        <a:lnRef idx="1">
+                          <a:schemeClr val="accent1"/>
+                        </a:lnRef>
+                        <a:fillRef idx="0">
+                          <a:schemeClr val="accent1"/>
+                        </a:fillRef>
+                        <a:effectRef idx="0">
+                          <a:schemeClr val="accent1"/>
+                        </a:effectRef>
+                        <a:fontRef idx="minor">
+                          <a:schemeClr val="tx1"/>
+                        </a:fontRef>
+                      </wps:style>
+                      <wps:bodyPr/>
+                    </wps:wsp>
+                  </a:graphicData>
+                </a:graphic>
+                <wp14:sizeRelH relativeFrom="margin">
+                  <wp14:pctWidth>0</wp14:pctWidth>
+                </wp14:sizeRelH>
+                <wp14:sizeRelV relativeFrom="margin">
+                  <wp14:pctHeight>0</wp14:pctHeight>
+                </wp14:sizeRelV>
+              </wp:anchor>
+            </w:drawing>
+          </mc:Choice>
+          <mc:Fallback>
+            <w:pict>
+              <v:shapetype w14:anchorId="39A46AD8" id="_x0000_t32" coordsize="21600,21600" o:spt="32" o:oned="t" path="m,l21600,21600e" filled="f">
+                <v:path arrowok="t" fillok="f" o:connecttype="none"/>
+                <o:lock v:ext="edit" shapetype="t"/>
+              </v:shapetype>
+              <v:shape id="Straight Arrow Connector 21" o:spid="_x0000_s1026" type="#_x0000_t32" style="position:absolute;margin-left:336.55pt;margin-top:361.35pt;width:52.3pt;height:8.55pt;flip:x;z-index:251693056;visibility:visible;mso-wrap-style:square;mso-width-percent:0;mso-height-percent:0;mso-wrap-distance-left:9pt;mso-wrap-distance-top:0;mso-wrap-distance-right:9pt;mso-wrap-distance-bottom:0;mso-position-horizontal:absolute;mso-position-horizontal-relative:text;mso-position-vertical:absolute;mso-position-vertical-relative:text;mso-width-percent:0;mso-height-percent:0;mso-width-relative:margin;mso-height-relative:margin" o:gfxdata="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" strokecolor="#5b9bd5 [3204]" strokeweight=".5pt">
+                <v:stroke endarrow="block" joinstyle="miter"/>
+              </v:shape>
+            </w:pict>
+          </mc:Fallback>
+        </mc:AlternateContent>
+      </w:r>
+      <w:r>
+        <w:rPr>
+          <w:rFonts w:cs="Guttman Kav"/>
+          <w:sz w:val="28"/>
+          <w:szCs w:val="28"/>
+          <w:rtl/>
+        </w:rPr>
+        <mc:AlternateContent>
+          <mc:Choice Requires="wps">
+            <w:drawing>
+              <wp:anchor distT="45720" distB="45720" distL="114300" distR="114300" simplePos="0" relativeHeight="251689984" behindDoc="0" locked="0" layoutInCell="1" allowOverlap="1" wp14:anchorId="3BEBA86F" wp14:editId="5AA98031">
+                <wp:simplePos x="0" y="0"/>
+                <wp:positionH relativeFrom="margin">
+                  <wp:posOffset>4931410</wp:posOffset>
+                </wp:positionH>
+                <wp:positionV relativeFrom="paragraph">
+                  <wp:posOffset>4332605</wp:posOffset>
+                </wp:positionV>
+                <wp:extent cx="1464945" cy="1404620"/>
+                <wp:effectExtent l="0" t="0" r="20955" b="22860"/>
+                <wp:wrapSquare wrapText="bothSides"/>
+                <wp:docPr id="19" name="Text Box 2"/>
+                <wp:cNvGraphicFramePr>
+                  <a:graphicFrameLocks xmlns:a="http://schemas.openxmlformats.org/drawingml/2006/main"/>
+                </wp:cNvGraphicFramePr>
+                <a:graphic xmlns:a="http://schemas.openxmlformats.org/drawingml/2006/main">
+                  <a:graphicData uri="http://schemas.microsoft.com/office/word/2010/wordprocessingShape">
+                    <wps:wsp>
+                      <wps:cNvSpPr txBox="1">
+                        <a:spLocks noChangeArrowheads="1"/>
+                      </wps:cNvSpPr>
+                      <wps:spPr bwMode="auto">
+                        <a:xfrm>
+                          <a:off x="0" y="0"/>
+                          <a:ext cx="1464945" cy="1404620"/>
+                        </a:xfrm>
+                        <a:prstGeom prst="rect">
+                          <a:avLst/>
+                        </a:prstGeom>
+                        <a:solidFill>
+                          <a:srgbClr val="FFFFFF"/>
+                        </a:solidFill>
+                        <a:ln w="9525">
+                          <a:solidFill>
+                            <a:srgbClr val="000000"/>
+                          </a:solidFill>
+                          <a:miter lim="800000"/>
+                          <a:headEnd/>
+                          <a:tailEnd/>
+                        </a:ln>
+                      </wps:spPr>
+                      <wps:txbx>
+                        <w:txbxContent>
+                          <w:p>
+                            <w:pPr>
+                              <w:rPr>
+                                <w:rFonts w:hint="cs"/>
+                                <w:rtl/>
+                              </w:rPr>
+                            </w:pPr>
+                            <w:r>
+                              <w:rPr>
+                                <w:rFonts w:hint="cs"/>
+                                <w:rtl/>
+                              </w:rPr>
+                              <w:t>מציג את כל ההזמנות לפרויקטים</w:t>
+                            </w:r>
+                          </w:p>
+                        </w:txbxContent>
+                      </wps:txbx>
+                      <wps:bodyPr rot="0" vert="horz" wrap="square" lIns="91440" tIns="45720" rIns="91440" bIns="45720" anchor="t" anchorCtr="0">
+                        <a:spAutoFit/>
+                      </wps:bodyPr>
+                    </wps:wsp>
+                  </a:graphicData>
+                </a:graphic>
+                <wp14:sizeRelH relativeFrom="margin">
+                  <wp14:pctWidth>0</wp14:pctWidth>
+                </wp14:sizeRelH>
+                <wp14:sizeRelV relativeFrom="margin">
+                  <wp14:pctHeight>20000</wp14:pctHeight>
+                </wp14:sizeRelV>
+              </wp:anchor>
+            </w:drawing>
+          </mc:Choice>
+          <mc:Fallback>
+            <w:pict>
+              <v:shape w14:anchorId="3BEBA86F" id="Text Box 2" o:spid="_x0000_s1028" type="#_x0000_t202" style="position:absolute;left:0;text-align:left;margin-left:388.3pt;margin-top:341.15pt;width:115.35pt;height:110.6pt;z-index:251689984;visibility:visible;mso-wrap-style:square;mso-width-percent:0;mso-height-percent:200;mso-wrap-distance-left:9pt;mso-wrap-distance-top:3.6pt;mso-wrap-distance-right:9pt;mso-wrap-distance-bottom:3.6pt;mso-position-horizontal:absolute;mso-position-horizontal-relative:margin;mso-position-vertical:absolute;mso-position-vertical-relative:text;mso-width-percent:0;mso-height-percent:200;mso-width-relative:margin;mso-height-relative:margin;v-text-anchor:top" o:gfxdata="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">
+                <v:textbox style="mso-fit-shape-to-text:t">
+                  <w:txbxContent>
+                    <w:p>
+                      <w:pPr>
+                        <w:rPr>
+                          <w:rFonts w:hint="cs"/>
+                          <w:rtl/>
+                        </w:rPr>
+                      </w:pPr>
+                      <w:r>
+                        <w:rPr>
+                          <w:rFonts w:hint="cs"/>
+                          <w:rtl/>
+                        </w:rPr>
+                        <w:t>מציג את כל ההזמנות לפרויקטים</w:t>
+                      </w:r>
+                    </w:p>
+                  </w:txbxContent>
+                </v:textbox>
+                <w10:wrap type="square" anchorx="margin"/>
+              </v:shape>
+            </w:pict>
+          </mc:Fallback>
+        </mc:AlternateContent>
+      </w:r>
+      <w:r>
+        <w:rPr>
+          <w:rFonts w:cs="Guttman Kav"/>
+          <w:sz w:val="28"/>
+          <w:szCs w:val="28"/>
+          <w:rtl/>
+        </w:rPr>
+        <mc:AlternateContent>
+          <mc:Choice Requires="wps">
+            <w:drawing>
+              <wp:anchor distT="0" distB="0" distL="114300" distR="114300" simplePos="0" relativeHeight="251691008" behindDoc="0" locked="0" layoutInCell="1" allowOverlap="1" wp14:anchorId="444267A5" wp14:editId="428F05AD">
+                <wp:simplePos x="0" y="0"/>
+                <wp:positionH relativeFrom="column">
+                  <wp:posOffset>7395989</wp:posOffset>
+                </wp:positionH>
+                <wp:positionV relativeFrom="paragraph">
+                  <wp:posOffset>-1424030</wp:posOffset>
+                </wp:positionV>
+                <wp:extent cx="871268" cy="259260"/>
+                <wp:effectExtent l="0" t="0" r="100330" b="64770"/>
+                <wp:wrapNone/>
+                <wp:docPr id="20" name="Straight Arrow Connector 20"/>
+                <wp:cNvGraphicFramePr/>
+                <a:graphic xmlns:a="http://schemas.openxmlformats.org/drawingml/2006/main">
+                  <a:graphicData uri="http://schemas.microsoft.com/office/word/2010/wordprocessingShape">
+                    <wps:wsp>
+                      <wps:cNvCnPr/>
+                      <wps:spPr>
+                        <a:xfrm>
+                          <a:off x="0" y="0"/>
+                          <a:ext cx="871268" cy="259260"/>
+                        </a:xfrm>
+                        <a:prstGeom prst="straightConnector1">
+                          <a:avLst/>
+                        </a:prstGeom>
+                        <a:ln>
+                          <a:tailEnd type="triangle"/>
+                        </a:ln>
+                      </wps:spPr>
+                      <wps:style>
+                        <a:lnRef idx="1">
+                          <a:schemeClr val="accent1"/>
+                        </a:lnRef>
+                        <a:fillRef idx="0">
+                          <a:schemeClr val="accent1"/>
+                        </a:fillRef>
+                        <a:effectRef idx="0">
+                          <a:schemeClr val="accent1"/>
+                        </a:effectRef>
+                        <a:fontRef idx="minor">
+                          <a:schemeClr val="tx1"/>
+                        </a:fontRef>
+                      </wps:style>
+                      <wps:bodyPr/>
+                    </wps:wsp>
+                  </a:graphicData>
+                </a:graphic>
+                <wp14:sizeRelH relativeFrom="margin">
+                  <wp14:pctWidth>0</wp14:pctWidth>
+                </wp14:sizeRelH>
+                <wp14:sizeRelV relativeFrom="margin">
+                  <wp14:pctHeight>0</wp14:pctHeight>
+                </wp14:sizeRelV>
+              </wp:anchor>
+            </w:drawing>
+          </mc:Choice>
+          <mc:Fallback>
+            <w:pict>
+              <v:shape w14:anchorId="35C789DB" id="Straight Arrow Connector 20" o:spid="_x0000_s1026" type="#_x0000_t32" style="position:absolute;margin-left:582.35pt;margin-top:-112.15pt;width:68.6pt;height:20.4pt;z-index:251691008;visibility:visible;mso-wrap-style:square;mso-width-percent:0;mso-height-percent:0;mso-wrap-distance-left:9pt;mso-wrap-distance-top:0;mso-wrap-distance-right:9pt;mso-wrap-distance-bottom:0;mso-position-horizontal:absolute;mso-position-horizontal-relative:text;mso-position-vertical:absolute;mso-position-vertical-relative:text;mso-width-percent:0;mso-height-percent:0;mso-width-relative:margin;mso-height-relative:margin" o:gfxdata="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" strokecolor="#5b9bd5 [3204]" strokeweight=".5pt">
+                <v:stroke endarrow="block" joinstyle="miter"/>
+              </v:shape>
+            </w:pict>
+          </mc:Fallback>
+        </mc:AlternateContent>
+      </w:r>
+      <w:r>
+        <w:rPr>
+          <w:rFonts w:cs="Guttman Kav"/>
+          <w:noProof/>
+          <w:sz w:val="28"/>
+          <w:szCs w:val="28"/>
+        </w:rPr>
+        <mc:AlternateContent>
+          <mc:Choice Requires="wps">
+            <w:drawing>
+              <wp:anchor distT="0" distB="0" distL="114300" distR="114300" simplePos="0" relativeHeight="251687936" behindDoc="0" locked="0" layoutInCell="1" allowOverlap="1" wp14:anchorId="66D383EA" wp14:editId="5B7891F4">
+                <wp:simplePos x="0" y="0"/>
+                <wp:positionH relativeFrom="column">
+                  <wp:posOffset>970473</wp:posOffset>
+                </wp:positionH>
+                <wp:positionV relativeFrom="paragraph">
+                  <wp:posOffset>4459388</wp:posOffset>
+                </wp:positionV>
+                <wp:extent cx="871268" cy="259260"/>
+                <wp:effectExtent l="0" t="0" r="100330" b="64770"/>
+                <wp:wrapNone/>
+                <wp:docPr id="18" name="Straight Arrow Connector 18"/>
+                <wp:cNvGraphicFramePr/>
+                <a:graphic xmlns:a="http://schemas.openxmlformats.org/drawingml/2006/main">
+                  <a:graphicData uri="http://schemas.microsoft.com/office/word/2010/wordprocessingShape">
+                    <wps:wsp>
+                      <wps:cNvCnPr/>
+                      <wps:spPr>
+                        <a:xfrm>
+                          <a:off x="0" y="0"/>
+                          <a:ext cx="871268" cy="259260"/>
+                        </a:xfrm>
+                        <a:prstGeom prst="straightConnector1">
+                          <a:avLst/>
+                        </a:prstGeom>
+                        <a:ln>
+                          <a:tailEnd type="triangle"/>
+                        </a:ln>
+                      </wps:spPr>
+                      <wps:style>
+                        <a:lnRef idx="1">
+                          <a:schemeClr val="accent1"/>
+                        </a:lnRef>
+                        <a:fillRef idx="0">
+                          <a:schemeClr val="accent1"/>
+                        </a:fillRef>
+                        <a:effectRef idx="0">
+                          <a:schemeClr val="accent1"/>
+                        </a:effectRef>
+                        <a:fontRef idx="minor">
+                          <a:schemeClr val="tx1"/>
+                        </a:fontRef>
+                      </wps:style>
+                      <wps:bodyPr/>
+                    </wps:wsp>
+                  </a:graphicData>
+                </a:graphic>
+                <wp14:sizeRelH relativeFrom="margin">
+                  <wp14:pctWidth>0</wp14:pctWidth>
+                </wp14:sizeRelH>
+                <wp14:sizeRelV relativeFrom="margin">
+                  <wp14:pctHeight>0</wp14:pctHeight>
+                </wp14:sizeRelV>
+              </wp:anchor>
+            </w:drawing>
+          </mc:Choice>
+          <mc:Fallback>
+            <w:pict>
+              <v:shape w14:anchorId="249E60B1" id="Straight Arrow Connector 18" o:spid="_x0000_s1026" type="#_x0000_t32" style="position:absolute;margin-left:76.4pt;margin-top:351.15pt;width:68.6pt;height:20.4pt;z-index:251687936;visibility:visible;mso-wrap-style:square;mso-width-percent:0;mso-height-percent:0;mso-wrap-distance-left:9pt;mso-wrap-distance-top:0;mso-wrap-distance-right:9pt;mso-wrap-distance-bottom:0;mso-position-horizontal:absolute;mso-position-horizontal-relative:text;mso-position-vertical:absolute;mso-position-vertical-relative:text;mso-width-percent:0;mso-height-percent:0;mso-width-relative:margin;mso-height-relative:margin" o:gfxdata="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" strokecolor="#5b9bd5 [3204]" strokeweight=".5pt">
+                <v:stroke endarrow="block" joinstyle="miter"/>
+              </v:shape>
+            </w:pict>
+          </mc:Fallback>
+        </mc:AlternateContent>
+      </w:r>
+      <w:r>
+        <w:rPr>
+          <w:rFonts w:cs="Guttman Kav"/>
+          <w:noProof/>
+          <w:sz w:val="28"/>
+          <w:szCs w:val="28"/>
+        </w:rPr>
+        <mc:AlternateContent>
+          <mc:Choice Requires="wps">
+            <w:drawing>
+              <wp:anchor distT="45720" distB="45720" distL="114300" distR="114300" simplePos="0" relativeHeight="251685888" behindDoc="0" locked="0" layoutInCell="1" allowOverlap="1" wp14:anchorId="3F76FF8A" wp14:editId="533627AD">
+                <wp:simplePos x="0" y="0"/>
+                <wp:positionH relativeFrom="margin">
+                  <wp:posOffset>-512721</wp:posOffset>
+                </wp:positionH>
+                <wp:positionV relativeFrom="paragraph">
+                  <wp:posOffset>4149257</wp:posOffset>
+                </wp:positionV>
+                <wp:extent cx="1464945" cy="1404620"/>
+                <wp:effectExtent l="0" t="0" r="20955" b="22860"/>
+                <wp:wrapSquare wrapText="bothSides"/>
+                <wp:docPr id="17" name="Text Box 2"/>
+                <wp:cNvGraphicFramePr>
+                  <a:graphicFrameLocks xmlns:a="http://schemas.openxmlformats.org/drawingml/2006/main"/>
+                </wp:cNvGraphicFramePr>
+                <a:graphic xmlns:a="http://schemas.openxmlformats.org/drawingml/2006/main">
+                  <a:graphicData uri="http://schemas.microsoft.com/office/word/2010/wordprocessingShape">
+                    <wps:wsp>
+                      <wps:cNvSpPr txBox="1">
+                        <a:spLocks noChangeArrowheads="1"/>
+                      </wps:cNvSpPr>
+                      <wps:spPr bwMode="auto">
+                        <a:xfrm>
+                          <a:off x="0" y="0"/>
+                          <a:ext cx="1464945" cy="1404620"/>
+                        </a:xfrm>
+                        <a:prstGeom prst="rect">
+                          <a:avLst/>
+                        </a:prstGeom>
+                        <a:solidFill>
+                          <a:srgbClr val="FFFFFF"/>
+                        </a:solidFill>
+                        <a:ln w="9525">
+                          <a:solidFill>
+                            <a:srgbClr val="000000"/>
+                          </a:solidFill>
+                          <a:miter lim="800000"/>
+                          <a:headEnd/>
+                          <a:tailEnd/>
+                        </a:ln>
+                      </wps:spPr>
+                      <wps:txbx>
+                        <w:txbxContent>
+                          <w:p>
+                            <w:pPr>
+                              <w:rPr>
+                                <w:rFonts w:hint="cs"/>
+                                <w:rtl/>
+                              </w:rPr>
+                            </w:pPr>
+                            <w:r>
+                              <w:rPr>
+                                <w:rFonts w:hint="cs"/>
+                                <w:rtl/>
+                              </w:rPr>
+                              <w:t>פותח חלון יצירת פרויקט חדש</w:t>
+                            </w:r>
+                          </w:p>
+                        </w:txbxContent>
+                      </wps:txbx>
+                      <wps:bodyPr rot="0" vert="horz" wrap="square" lIns="91440" tIns="45720" rIns="91440" bIns="45720" anchor="t" anchorCtr="0">
+                        <a:spAutoFit/>
+                      </wps:bodyPr>
+                    </wps:wsp>
+                  </a:graphicData>
+                </a:graphic>
+                <wp14:sizeRelH relativeFrom="margin">
+                  <wp14:pctWidth>0</wp14:pctWidth>
+                </wp14:sizeRelH>
+                <wp14:sizeRelV relativeFrom="margin">
+                  <wp14:pctHeight>20000</wp14:pctHeight>
+                </wp14:sizeRelV>
+              </wp:anchor>
+            </w:drawing>
+          </mc:Choice>
+          <mc:Fallback>
+            <w:pict>
+              <v:shape w14:anchorId="3F76FF8A" id="_x0000_s1029" type="#_x0000_t202" style="position:absolute;left:0;text-align:left;margin-left:-40.35pt;margin-top:326.7pt;width:115.35pt;height:110.6pt;z-index:251685888;visibility:visible;mso-wrap-style:square;mso-width-percent:0;mso-height-percent:200;mso-wrap-distance-left:9pt;mso-wrap-distance-top:3.6pt;mso-wrap-distance-right:9pt;mso-wrap-distance-bottom:3.6pt;mso-position-horizontal:absolute;mso-position-horizontal-relative:margin;mso-position-vertical:absolute;mso-position-vertical-relative:text;mso-width-percent:0;mso-height-percent:200;mso-width-relative:margin;mso-height-relative:margin;v-text-anchor:top" o:gfxdata="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">
+                <v:textbox style="mso-fit-shape-to-text:t">
+                  <w:txbxContent>
+                    <w:p>
+                      <w:pPr>
+                        <w:rPr>
+                          <w:rFonts w:hint="cs"/>
+                          <w:rtl/>
+                        </w:rPr>
+                      </w:pPr>
+                      <w:r>
+                        <w:rPr>
+                          <w:rFonts w:hint="cs"/>
+                          <w:rtl/>
+                        </w:rPr>
+                        <w:t>פותח חלון יצירת פרויקט חדש</w:t>
+                      </w:r>
+                    </w:p>
+                  </w:txbxContent>
+                </v:textbox>
+                <w10:wrap type="square" anchorx="margin"/>
+              </v:shape>
+            </w:pict>
+          </mc:Fallback>
+        </mc:AlternateContent>
+      </w:r>
+      <w:r>
+        <w:rPr>
+          <w:rFonts w:cs="Guttman Kav"/>
+          <w:noProof/>
+          <w:sz w:val="28"/>
+          <w:szCs w:val="28"/>
+        </w:rPr>
+        <mc:AlternateContent>
+          <mc:Choice Requires="wps">
+            <w:drawing>
+              <wp:anchor distT="0" distB="0" distL="114300" distR="114300" simplePos="0" relativeHeight="251683840" behindDoc="0" locked="0" layoutInCell="1" allowOverlap="1" wp14:anchorId="2F63C85B" wp14:editId="220A05A8">
+                <wp:simplePos x="0" y="0"/>
+                <wp:positionH relativeFrom="column">
+                  <wp:posOffset>1020685</wp:posOffset>
+                </wp:positionH>
+                <wp:positionV relativeFrom="paragraph">
+                  <wp:posOffset>2136116</wp:posOffset>
+                </wp:positionV>
+                <wp:extent cx="2209764" cy="322412"/>
+                <wp:effectExtent l="0" t="57150" r="19685" b="20955"/>
+                <wp:wrapNone/>
+                <wp:docPr id="16" name="Straight Arrow Connector 16"/>
+                <wp:cNvGraphicFramePr/>
+                <a:graphic xmlns:a="http://schemas.openxmlformats.org/drawingml/2006/main">
+                  <a:graphicData uri="http://schemas.microsoft.com/office/word/2010/wordprocessingShape">
+                    <wps:wsp>
+                      <wps:cNvCnPr/>
+                      <wps:spPr>
+                        <a:xfrm flipV="1">
+                          <a:off x="0" y="0"/>
+                          <a:ext cx="2209764" cy="322412"/>
+                        </a:xfrm>
+                        <a:prstGeom prst="straightConnector1">
+                          <a:avLst/>
+                        </a:prstGeom>
+                        <a:ln>
+                          <a:tailEnd type="triangle"/>
+                        </a:ln>
+                      </wps:spPr>
+                      <wps:style>
+                        <a:lnRef idx="1">
+                          <a:schemeClr val="accent1"/>
+                        </a:lnRef>
+                        <a:fillRef idx="0">
+                          <a:schemeClr val="accent1"/>
+                        </a:fillRef>
+                        <a:effectRef idx="0">
+                          <a:schemeClr val="accent1"/>
+                        </a:effectRef>
+                        <a:fontRef idx="minor">
+                          <a:schemeClr val="tx1"/>
+                        </a:fontRef>
+                      </wps:style>
+                      <wps:bodyPr/>
+                    </wps:wsp>
+                  </a:graphicData>
+                </a:graphic>
+                <wp14:sizeRelH relativeFrom="margin">
+                  <wp14:pctWidth>0</wp14:pctWidth>
+                </wp14:sizeRelH>
+                <wp14:sizeRelV relativeFrom="margin">
+                  <wp14:pctHeight>0</wp14:pctHeight>
+                </wp14:sizeRelV>
+              </wp:anchor>
+            </w:drawing>
+          </mc:Choice>
+          <mc:Fallback>
+            <w:pict>
+              <v:shape w14:anchorId="63F5F24D" id="Straight Arrow Connector 16" o:spid="_x0000_s1026" type="#_x0000_t32" style="position:absolute;margin-left:80.35pt;margin-top:168.2pt;width:174pt;height:25.4pt;flip:y;z-index:251683840;visibility:visible;mso-wrap-style:square;mso-width-percent:0;mso-height-percent:0;mso-wrap-distance-left:9pt;mso-wrap-distance-top:0;mso-wrap-distance-right:9pt;mso-wrap-distance-bottom:0;mso-position-horizontal:absolute;mso-position-horizontal-relative:text;mso-position-vertical:absolute;mso-position-vertical-relative:text;mso-width-percent:0;mso-height-percent:0;mso-width-relative:margin;mso-height-relative:margin" o:gfxdata="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" strokecolor="#5b9bd5 [3204]" strokeweight=".5pt">
+                <v:stroke endarrow="block" joinstyle="miter"/>
+              </v:shape>
+            </w:pict>
+          </mc:Fallback>
+        </mc:AlternateContent>
+      </w:r>
+      <w:r>
+        <w:rPr>
+          <w:rFonts w:cs="Guttman Kav"/>
+          <w:noProof/>
+          <w:sz w:val="28"/>
+          <w:szCs w:val="28"/>
+        </w:rPr>
+        <mc:AlternateContent>
+          <mc:Choice Requires="wps">
+            <w:drawing>
+              <wp:anchor distT="45720" distB="45720" distL="114300" distR="114300" simplePos="0" relativeHeight="251681792" behindDoc="0" locked="0" layoutInCell="1" allowOverlap="1" wp14:anchorId="7E2B06B3" wp14:editId="53ACF743">
+                <wp:simplePos x="0" y="0"/>
+                <wp:positionH relativeFrom="margin">
+                  <wp:posOffset>-417986</wp:posOffset>
+                </wp:positionH>
+                <wp:positionV relativeFrom="paragraph">
+                  <wp:posOffset>2242341</wp:posOffset>
+                </wp:positionV>
+                <wp:extent cx="1464945" cy="1404620"/>
+                <wp:effectExtent l="0" t="0" r="20955" b="22860"/>
+                <wp:wrapSquare wrapText="bothSides"/>
+                <wp:docPr id="15" name="Text Box 2"/>
+                <wp:cNvGraphicFramePr>
+                  <a:graphicFrameLocks xmlns:a="http://schemas.openxmlformats.org/drawingml/2006/main"/>
+                </wp:cNvGraphicFramePr>
+                <a:graphic xmlns:a="http://schemas.openxmlformats.org/drawingml/2006/main">
+                  <a:graphicData uri="http://schemas.microsoft.com/office/word/2010/wordprocessingShape">
+                    <wps:wsp>
+                      <wps:cNvSpPr txBox="1">
+                        <a:spLocks noChangeArrowheads="1"/>
+                      </wps:cNvSpPr>
+                      <wps:spPr bwMode="auto">
+                        <a:xfrm>
+                          <a:off x="0" y="0"/>
+                          <a:ext cx="1464945" cy="1404620"/>
+                        </a:xfrm>
+                        <a:prstGeom prst="rect">
+                          <a:avLst/>
+                        </a:prstGeom>
+                        <a:solidFill>
+                          <a:srgbClr val="FFFFFF"/>
+                        </a:solidFill>
+                        <a:ln w="9525">
+                          <a:solidFill>
+                            <a:srgbClr val="000000"/>
+                          </a:solidFill>
+                          <a:miter lim="800000"/>
+                          <a:headEnd/>
+                          <a:tailEnd/>
+                        </a:ln>
+                      </wps:spPr>
+                      <wps:txbx>
+                        <w:txbxContent>
+                          <w:p>
+                            <w:pPr>
+                              <w:rPr>
+                                <w:rFonts w:hint="cs"/>
+                                <w:rtl/>
+                              </w:rPr>
+                            </w:pPr>
+                            <w:r>
+                              <w:rPr>
+                                <w:rFonts w:hint="cs"/>
+                                <w:rtl/>
+                              </w:rPr>
+                              <w:t>מחיקת הקטגוריה הנבחרת</w:t>
+                            </w:r>
+                          </w:p>
+                        </w:txbxContent>
+                      </wps:txbx>
+                      <wps:bodyPr rot="0" vert="horz" wrap="square" lIns="91440" tIns="45720" rIns="91440" bIns="45720" anchor="t" anchorCtr="0">
+                        <a:spAutoFit/>
+                      </wps:bodyPr>
+                    </wps:wsp>
+                  </a:graphicData>
+                </a:graphic>
+                <wp14:sizeRelH relativeFrom="margin">
+                  <wp14:pctWidth>0</wp14:pctWidth>
+                </wp14:sizeRelH>
+                <wp14:sizeRelV relativeFrom="margin">
+                  <wp14:pctHeight>20000</wp14:pctHeight>
+                </wp14:sizeRelV>
+              </wp:anchor>
+            </w:drawing>
+          </mc:Choice>
+          <mc:Fallback>
+            <w:pict>
+              <v:shape w14:anchorId="7E2B06B3" id="_x0000_s1030" type="#_x0000_t202" style="position:absolute;left:0;text-align:left;margin-left:-32.9pt;margin-top:176.55pt;width:115.35pt;height:110.6pt;z-index:251681792;visibility:visible;mso-wrap-style:square;mso-width-percent:0;mso-height-percent:200;mso-wrap-distance-left:9pt;mso-wrap-distance-top:3.6pt;mso-wrap-distance-right:9pt;mso-wrap-distance-bottom:3.6pt;mso-position-horizontal:absolute;mso-position-horizontal-relative:margin;mso-position-vertical:absolute;mso-position-vertical-relative:text;mso-width-percent:0;mso-height-percent:200;mso-width-relative:margin;mso-height-relative:margin;v-text-anchor:top" o:gfxdata="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">
+                <v:textbox style="mso-fit-shape-to-text:t">
+                  <w:txbxContent>
+                    <w:p>
+                      <w:pPr>
+                        <w:rPr>
+                          <w:rFonts w:hint="cs"/>
+                          <w:rtl/>
+                        </w:rPr>
+                      </w:pPr>
+                      <w:r>
+                        <w:rPr>
+                          <w:rFonts w:hint="cs"/>
+                          <w:rtl/>
+                        </w:rPr>
+                        <w:t>מחיקת הקטגוריה הנבחרת</w:t>
+                      </w:r>
+                    </w:p>
+                  </w:txbxContent>
+                </v:textbox>
+                <w10:wrap type="square" anchorx="margin"/>
+              </v:shape>
+            </w:pict>
+          </mc:Fallback>
+        </mc:AlternateContent>
+      </w:r>
+      <w:r>
+        <w:rPr>
+          <w:rFonts w:cs="Guttman Kav"/>
+          <w:noProof/>
+          <w:sz w:val="28"/>
+          <w:szCs w:val="28"/>
+        </w:rPr>
+        <mc:AlternateContent>
+          <mc:Choice Requires="wps">
+            <w:drawing>
+              <wp:anchor distT="0" distB="0" distL="114300" distR="114300" simplePos="0" relativeHeight="251679744" behindDoc="0" locked="0" layoutInCell="1" allowOverlap="1" wp14:anchorId="7644EE80" wp14:editId="4D7E9C76">
+                <wp:simplePos x="0" y="0"/>
+                <wp:positionH relativeFrom="column">
+                  <wp:posOffset>1015042</wp:posOffset>
+                </wp:positionH>
+                <wp:positionV relativeFrom="paragraph">
+                  <wp:posOffset>1086928</wp:posOffset>
+                </wp:positionV>
+                <wp:extent cx="1214886" cy="905774"/>
+                <wp:effectExtent l="0" t="0" r="80645" b="66040"/>
+                <wp:wrapNone/>
+                <wp:docPr id="14" name="Straight Arrow Connector 14"/>
+                <wp:cNvGraphicFramePr/>
+                <a:graphic xmlns:a="http://schemas.openxmlformats.org/drawingml/2006/main">
+                  <a:graphicData uri="http://schemas.microsoft.com/office/word/2010/wordprocessingShape">
+                    <wps:wsp>
+                      <wps:cNvCnPr/>
+                      <wps:spPr>
+                        <a:xfrm>
+                          <a:off x="0" y="0"/>
+                          <a:ext cx="1214886" cy="905774"/>
+                        </a:xfrm>
+                        <a:prstGeom prst="straightConnector1">
+                          <a:avLst/>
+                        </a:prstGeom>
+                        <a:ln>
+                          <a:tailEnd type="triangle"/>
+                        </a:ln>
+                      </wps:spPr>
+                      <wps:style>
+                        <a:lnRef idx="1">
+                          <a:schemeClr val="accent1"/>
+                        </a:lnRef>
+                        <a:fillRef idx="0">
+                          <a:schemeClr val="accent1"/>
+                        </a:fillRef>
+                        <a:effectRef idx="0">
+                          <a:schemeClr val="accent1"/>
+                        </a:effectRef>
+                        <a:fontRef idx="minor">
+                          <a:schemeClr val="tx1"/>
+                        </a:fontRef>
+                      </wps:style>
+                      <wps:bodyPr/>
+                    </wps:wsp>
+                  </a:graphicData>
+                </a:graphic>
+                <wp14:sizeRelH relativeFrom="margin">
+                  <wp14:pctWidth>0</wp14:pctWidth>
+                </wp14:sizeRelH>
+                <wp14:sizeRelV relativeFrom="margin">
+                  <wp14:pctHeight>0</wp14:pctHeight>
+                </wp14:sizeRelV>
+              </wp:anchor>
+            </w:drawing>
+          </mc:Choice>
+          <mc:Fallback>
+            <w:pict>
+              <v:shape w14:anchorId="276F5075" id="Straight Arrow Connector 14" o:spid="_x0000_s1026" type="#_x0000_t32" style="position:absolute;margin-left:79.9pt;margin-top:85.6pt;width:95.65pt;height:71.3pt;z-index:251679744;visibility:visible;mso-wrap-style:square;mso-width-percent:0;mso-height-percent:0;mso-wrap-distance-left:9pt;mso-wrap-distance-top:0;mso-wrap-distance-right:9pt;mso-wrap-distance-bottom:0;mso-position-horizontal:absolute;mso-position-horizontal-relative:text;mso-position-vertical:absolute;mso-position-vertical-relative:text;mso-width-percent:0;mso-height-percent:0;mso-width-relative:margin;mso-height-relative:margin" o:gfxdata="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" strokecolor="#5b9bd5 [3204]" strokeweight=".5pt">
+                <v:stroke endarrow="block" joinstyle="miter"/>
+              </v:shape>
+            </w:pict>
+          </mc:Fallback>
+        </mc:AlternateContent>
+      </w:r>
+      <w:r>
+        <w:rPr>
+          <w:rFonts w:cs="Guttman Kav"/>
+          <w:noProof/>
+          <w:sz w:val="28"/>
+          <w:szCs w:val="28"/>
+        </w:rPr>
+        <mc:AlternateContent>
+          <mc:Choice Requires="wps">
+            <w:drawing>
+              <wp:anchor distT="45720" distB="45720" distL="114300" distR="114300" simplePos="0" relativeHeight="251677696" behindDoc="0" locked="0" layoutInCell="1" allowOverlap="1" wp14:anchorId="534325B4" wp14:editId="520A426E">
+                <wp:simplePos x="0" y="0"/>
+                <wp:positionH relativeFrom="margin">
+                  <wp:posOffset>-444740</wp:posOffset>
+                </wp:positionH>
+                <wp:positionV relativeFrom="paragraph">
+                  <wp:posOffset>896847</wp:posOffset>
+                </wp:positionV>
+                <wp:extent cx="1464945" cy="1404620"/>
+                <wp:effectExtent l="0" t="0" r="20955" b="22860"/>
+                <wp:wrapSquare wrapText="bothSides"/>
+                <wp:docPr id="13" name="Text Box 2"/>
+                <wp:cNvGraphicFramePr>
+                  <a:graphicFrameLocks xmlns:a="http://schemas.openxmlformats.org/drawingml/2006/main"/>
+                </wp:cNvGraphicFramePr>
+                <a:graphic xmlns:a="http://schemas.openxmlformats.org/drawingml/2006/main">
+                  <a:graphicData uri="http://schemas.microsoft.com/office/word/2010/wordprocessingShape">
+                    <wps:wsp>
+                      <wps:cNvSpPr txBox="1">
+                        <a:spLocks noChangeArrowheads="1"/>
+                      </wps:cNvSpPr>
+                      <wps:spPr bwMode="auto">
+                        <a:xfrm>
+                          <a:off x="0" y="0"/>
+                          <a:ext cx="1464945" cy="1404620"/>
+                        </a:xfrm>
+                        <a:prstGeom prst="rect">
+                          <a:avLst/>
+                        </a:prstGeom>
+                        <a:solidFill>
+                          <a:srgbClr val="FFFFFF"/>
+                        </a:solidFill>
+                        <a:ln w="9525">
+                          <a:solidFill>
+                            <a:srgbClr val="000000"/>
+                          </a:solidFill>
+                          <a:miter lim="800000"/>
+                          <a:headEnd/>
+                          <a:tailEnd/>
+                        </a:ln>
+                      </wps:spPr>
+                      <wps:txbx>
+                        <w:txbxContent>
+                          <w:p>
+                            <w:pPr>
+                              <w:rPr>
+                                <w:rFonts w:hint="cs"/>
+                                <w:rtl/>
+                              </w:rPr>
+                            </w:pPr>
+                            <w:r>
+                              <w:rPr>
+                                <w:rFonts w:hint="cs"/>
+                                <w:rtl/>
+                              </w:rPr>
+                              <w:t xml:space="preserve">יצירת קטגוריה חדשה (מקפיץ </w:t>
+                            </w:r>
+                            <w:r>
+                              <w:t>Alert</w:t>
+                            </w:r>
+                            <w:r>
+                              <w:rPr>
+                                <w:rFonts w:hint="cs"/>
+                                <w:rtl/>
+                              </w:rPr>
+                              <w:t xml:space="preserve"> להזנת השם)</w:t>
+                            </w:r>
+                          </w:p>
+                        </w:txbxContent>
+                      </wps:txbx>
+                      <wps:bodyPr rot="0" vert="horz" wrap="square" lIns="91440" tIns="45720" rIns="91440" bIns="45720" anchor="t" anchorCtr="0">
+                        <a:spAutoFit/>
+                      </wps:bodyPr>
+                    </wps:wsp>
+                  </a:graphicData>
+                </a:graphic>
+                <wp14:sizeRelH relativeFrom="margin">
+                  <wp14:pctWidth>0</wp14:pctWidth>
+                </wp14:sizeRelH>
+                <wp14:sizeRelV relativeFrom="margin">
+                  <wp14:pctHeight>20000</wp14:pctHeight>
+                </wp14:sizeRelV>
+              </wp:anchor>
+            </w:drawing>
+          </mc:Choice>
+          <mc:Fallback>
+            <w:pict>
+              <v:shape w14:anchorId="534325B4" id="_x0000_s1031" type="#_x0000_t202" style="position:absolute;left:0;text-align:left;margin-left:-35pt;margin-top:70.6pt;width:115.35pt;height:110.6pt;z-index:251677696;visibility:visible;mso-wrap-style:square;mso-width-percent:0;mso-height-percent:200;mso-wrap-distance-left:9pt;mso-wrap-distance-top:3.6pt;mso-wrap-distance-right:9pt;mso-wrap-distance-bottom:3.6pt;mso-position-horizontal:absolute;mso-position-horizontal-relative:margin;mso-position-vertical:absolute;mso-position-vertical-relative:text;mso-width-percent:0;mso-height-percent:200;mso-width-relative:margin;mso-height-relative:margin;v-text-anchor:top" o:gfxdata="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">
+                <v:textbox style="mso-fit-shape-to-text:t">
+                  <w:txbxContent>
+                    <w:p>
+                      <w:pPr>
+                        <w:rPr>
+                          <w:rFonts w:hint="cs"/>
+                          <w:rtl/>
+                        </w:rPr>
+                      </w:pPr>
+                      <w:r>
+                        <w:rPr>
+                          <w:rFonts w:hint="cs"/>
+                          <w:rtl/>
+                        </w:rPr>
+                        <w:t xml:space="preserve">יצירת קטגוריה חדשה (מקפיץ </w:t>
+                      </w:r>
+                      <w:r>
+                        <w:t>Alert</w:t>
+                      </w:r>
+                      <w:r>
+                        <w:rPr>
+                          <w:rFonts w:hint="cs"/>
+                          <w:rtl/>
+                        </w:rPr>
+                        <w:t xml:space="preserve"> להזנת השם)</w:t>
+                      </w:r>
+                    </w:p>
+                  </w:txbxContent>
+                </v:textbox>
+                <w10:wrap type="square" anchorx="margin"/>
+              </v:shape>
+            </w:pict>
+          </mc:Fallback>
+        </mc:AlternateContent>
+      </w:r>
+      <w:r>
+        <w:rPr>
+          <w:rFonts w:cs="Guttman Kav"/>
+          <w:noProof/>
+          <w:sz w:val="28"/>
+          <w:szCs w:val="28"/>
+        </w:rPr>
+        <mc:AlternateContent>
+          <mc:Choice Requires="wps">
+            <w:drawing>
+              <wp:anchor distT="0" distB="0" distL="114300" distR="114300" simplePos="0" relativeHeight="251675648" behindDoc="0" locked="0" layoutInCell="1" allowOverlap="1" wp14:anchorId="01137790" wp14:editId="62DE7107">
+                <wp:simplePos x="0" y="0"/>
+                <wp:positionH relativeFrom="column">
+                  <wp:posOffset>3549770</wp:posOffset>
+                </wp:positionH>
+                <wp:positionV relativeFrom="paragraph">
+                  <wp:posOffset>1483743</wp:posOffset>
+                </wp:positionV>
+                <wp:extent cx="1257468" cy="267419"/>
+                <wp:effectExtent l="38100" t="0" r="19050" b="75565"/>
+                <wp:wrapNone/>
+                <wp:docPr id="12" name="Straight Arrow Connector 12"/>
+                <wp:cNvGraphicFramePr/>
+                <a:graphic xmlns:a="http://schemas.openxmlformats.org/drawingml/2006/main">
+                  <a:graphicData uri="http://schemas.microsoft.com/office/word/2010/wordprocessingShape">
+                    <wps:wsp>
+                      <wps:cNvCnPr/>
+                      <wps:spPr>
+                        <a:xfrm flipH="1">
+                          <a:off x="0" y="0"/>
+                          <a:ext cx="1257468" cy="267419"/>
+                        </a:xfrm>
+                        <a:prstGeom prst="straightConnector1">
+                          <a:avLst/>
+                        </a:prstGeom>
+                        <a:ln>
+                          <a:tailEnd type="triangle"/>
+                        </a:ln>
+                      </wps:spPr>
+                      <wps:style>
+                        <a:lnRef idx="1">
+                          <a:schemeClr val="accent1"/>
+                        </a:lnRef>
+                        <a:fillRef idx="0">
+                          <a:schemeClr val="accent1"/>
+                        </a:fillRef>
+                        <a:effectRef idx="0">
+                          <a:schemeClr val="accent1"/>
+                        </a:effectRef>
+                        <a:fontRef idx="minor">
+                          <a:schemeClr val="tx1"/>
+                        </a:fontRef>
+                      </wps:style>
+                      <wps:bodyPr/>
+                    </wps:wsp>
+                  </a:graphicData>
+                </a:graphic>
+                <wp14:sizeRelH relativeFrom="margin">
+                  <wp14:pctWidth>0</wp14:pctWidth>
+                </wp14:sizeRelH>
+                <wp14:sizeRelV relativeFrom="margin">
+                  <wp14:pctHeight>0</wp14:pctHeight>
+                </wp14:sizeRelV>
+              </wp:anchor>
+            </w:drawing>
+          </mc:Choice>
+          <mc:Fallback>
+            <w:pict>
+              <v:shape w14:anchorId="7FEB5B0A" id="Straight Arrow Connector 12" o:spid="_x0000_s1026" type="#_x0000_t32" style="position:absolute;margin-left:279.5pt;margin-top:116.85pt;width:99pt;height:21.05pt;flip:x;z-index:251675648;visibility:visible;mso-wrap-style:square;mso-width-percent:0;mso-height-percent:0;mso-wrap-distance-left:9pt;mso-wrap-distance-top:0;mso-wrap-distance-right:9pt;mso-wrap-distance-bottom:0;mso-position-horizontal:absolute;mso-position-horizontal-relative:text;mso-position-vertical:absolute;mso-position-vertical-relative:text;mso-width-percent:0;mso-height-percent:0;mso-width-relative:margin;mso-height-relative:margin" o:gfxdata="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" strokecolor="#5b9bd5 [3204]" strokeweight=".5pt">
+                <v:stroke endarrow="block" joinstyle="miter"/>
+              </v:shape>
+            </w:pict>
+          </mc:Fallback>
+        </mc:AlternateContent>
+      </w:r>
+      <w:r>
+        <w:rPr>
+          <w:rFonts w:cs="Guttman Kav"/>
+          <w:noProof/>
+          <w:sz w:val="28"/>
+          <w:szCs w:val="28"/>
+        </w:rPr>
+        <mc:AlternateContent>
+          <mc:Choice Requires="wps">
+            <w:drawing>
+              <wp:anchor distT="45720" distB="45720" distL="114300" distR="114300" simplePos="0" relativeHeight="251673600" behindDoc="0" locked="0" layoutInCell="1" allowOverlap="1" wp14:anchorId="528C5E21" wp14:editId="6E03FA5E">
+                <wp:simplePos x="0" y="0"/>
+                <wp:positionH relativeFrom="margin">
+                  <wp:posOffset>4826000</wp:posOffset>
+                </wp:positionH>
+                <wp:positionV relativeFrom="paragraph">
+                  <wp:posOffset>1215893</wp:posOffset>
+                </wp:positionV>
+                <wp:extent cx="1464945" cy="1404620"/>
+                <wp:effectExtent l="0" t="0" r="20955" b="22860"/>
+                <wp:wrapSquare wrapText="bothSides"/>
+                <wp:docPr id="11" name="Text Box 2"/>
+                <wp:cNvGraphicFramePr>
+                  <a:graphicFrameLocks xmlns:a="http://schemas.openxmlformats.org/drawingml/2006/main"/>
+                </wp:cNvGraphicFramePr>
+                <a:graphic xmlns:a="http://schemas.openxmlformats.org/drawingml/2006/main">
+                  <a:graphicData uri="http://schemas.microsoft.com/office/word/2010/wordprocessingShape">
+                    <wps:wsp>
+                      <wps:cNvSpPr txBox="1">
+                        <a:spLocks noChangeArrowheads="1"/>
+                      </wps:cNvSpPr>
+                      <wps:spPr bwMode="auto">
+                        <a:xfrm>
+                          <a:off x="0" y="0"/>
+                          <a:ext cx="1464945" cy="1404620"/>
+                        </a:xfrm>
+                        <a:prstGeom prst="rect">
+                          <a:avLst/>
+                        </a:prstGeom>
+                        <a:solidFill>
+                          <a:srgbClr val="FFFFFF"/>
+                        </a:solidFill>
+                        <a:ln w="9525">
+                          <a:solidFill>
+                            <a:srgbClr val="000000"/>
+                          </a:solidFill>
+                          <a:miter lim="800000"/>
+                          <a:headEnd/>
+                          <a:tailEnd/>
+                        </a:ln>
+                      </wps:spPr>
+                      <wps:txbx>
+                        <w:txbxContent>
+                          <w:p>
+                            <w:pPr>
+                              <w:rPr>
+                                <w:rFonts w:hint="cs"/>
+                                <w:rtl/>
+                              </w:rPr>
+                            </w:pPr>
+                            <w:r>
+                              <w:rPr>
+                                <w:rFonts w:hint="cs"/>
+                                <w:rtl/>
+                              </w:rPr>
+                              <w:t>בחירת הקטגוריה להצגה</w:t>
+                            </w:r>
+                          </w:p>
+                        </w:txbxContent>
+                      </wps:txbx>
+                      <wps:bodyPr rot="0" vert="horz" wrap="square" lIns="91440" tIns="45720" rIns="91440" bIns="45720" anchor="t" anchorCtr="0">
+                        <a:spAutoFit/>
+                      </wps:bodyPr>
+                    </wps:wsp>
+                  </a:graphicData>
+                </a:graphic>
+                <wp14:sizeRelH relativeFrom="margin">
+                  <wp14:pctWidth>0</wp14:pctWidth>
+                </wp14:sizeRelH>
+                <wp14:sizeRelV relativeFrom="margin">
+                  <wp14:pctHeight>20000</wp14:pctHeight>
+                </wp14:sizeRelV>
+              </wp:anchor>
+            </w:drawing>
+          </mc:Choice>
+          <mc:Fallback>
+            <w:pict>
+              <v:shape w14:anchorId="528C5E21" id="_x0000_s1032" type="#_x0000_t202" style="position:absolute;left:0;text-align:left;margin-left:380pt;margin-top:95.75pt;width:115.35pt;height:110.6pt;z-index:251673600;visibility:visible;mso-wrap-style:square;mso-width-percent:0;mso-height-percent:200;mso-wrap-distance-left:9pt;mso-wrap-distance-top:3.6pt;mso-wrap-distance-right:9pt;mso-wrap-distance-bottom:3.6pt;mso-position-horizontal:absolute;mso-position-horizontal-relative:margin;mso-position-vertical:absolute;mso-position-vertical-relative:text;mso-width-percent:0;mso-height-percent:200;mso-width-relative:margin;mso-height-relative:margin;v-text-anchor:top" o:gfxdata="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">
+                <v:textbox style="mso-fit-shape-to-text:t">
+                  <w:txbxContent>
+                    <w:p>
+                      <w:pPr>
+                        <w:rPr>
+                          <w:rFonts w:hint="cs"/>
+                          <w:rtl/>
+                        </w:rPr>
+                      </w:pPr>
+                      <w:r>
+                        <w:rPr>
+                          <w:rFonts w:hint="cs"/>
+                          <w:rtl/>
+                        </w:rPr>
+                        <w:t>בחירת הקטגוריה להצגה</w:t>
+                      </w:r>
+                    </w:p>
+                  </w:txbxContent>
+                </v:textbox>
+                <w10:wrap type="square" anchorx="margin"/>
+              </v:shape>
+            </w:pict>
+          </mc:Fallback>
+        </mc:AlternateContent>
+      </w:r>
+      <w:r>
+        <w:rPr>
+          <w:rFonts w:cs="Guttman Kav"/>
+          <w:noProof/>
+          <w:sz w:val="28"/>
+          <w:szCs w:val="28"/>
+        </w:rPr>
+        <mc:AlternateContent>
+          <mc:Choice Requires="wps">
+            <w:drawing>
+              <wp:anchor distT="0" distB="0" distL="114300" distR="114300" simplePos="0" relativeHeight="251671552" behindDoc="0" locked="0" layoutInCell="1" allowOverlap="1" wp14:anchorId="7D29CE70" wp14:editId="47E1AC4D">
+                <wp:simplePos x="0" y="0"/>
+                <wp:positionH relativeFrom="column">
+                  <wp:posOffset>4139960</wp:posOffset>
+                </wp:positionH>
+                <wp:positionV relativeFrom="paragraph">
+                  <wp:posOffset>2147977</wp:posOffset>
+                </wp:positionV>
+                <wp:extent cx="696750" cy="181155"/>
+                <wp:effectExtent l="38100" t="0" r="27305" b="66675"/>
+                <wp:wrapNone/>
+                <wp:docPr id="10" name="Straight Arrow Connector 10"/>
+                <wp:cNvGraphicFramePr/>
+                <a:graphic xmlns:a="http://schemas.openxmlformats.org/drawingml/2006/main">
+                  <a:graphicData uri="http://schemas.microsoft.com/office/word/2010/wordprocessingShape">
+                    <wps:wsp>
+                      <wps:cNvCnPr/>
+                      <wps:spPr>
+                        <a:xfrm flipH="1">
+                          <a:off x="0" y="0"/>
+                          <a:ext cx="696750" cy="181155"/>
+                        </a:xfrm>
+                        <a:prstGeom prst="straightConnector1">
+                          <a:avLst/>
+                        </a:prstGeom>
+                        <a:ln>
+                          <a:tailEnd type="triangle"/>
+                        </a:ln>
+                      </wps:spPr>
+                      <wps:style>
+                        <a:lnRef idx="1">
+                          <a:schemeClr val="accent1"/>
+                        </a:lnRef>
+                        <a:fillRef idx="0">
+                          <a:schemeClr val="accent1"/>
+                        </a:fillRef>
+                        <a:effectRef idx="0">
+                          <a:schemeClr val="accent1"/>
+                        </a:effectRef>
+                        <a:fontRef idx="minor">
+                          <a:schemeClr val="tx1"/>
+                        </a:fontRef>
+                      </wps:style>
+                      <wps:bodyPr/>
+                    </wps:wsp>
+                  </a:graphicData>
+                </a:graphic>
+                <wp14:sizeRelH relativeFrom="margin">
+                  <wp14:pctWidth>0</wp14:pctWidth>
+                </wp14:sizeRelH>
+                <wp14:sizeRelV relativeFrom="margin">
+                  <wp14:pctHeight>0</wp14:pctHeight>
+                </wp14:sizeRelV>
+              </wp:anchor>
+            </w:drawing>
+          </mc:Choice>
+          <mc:Fallback>
+            <w:pict>
+              <v:shape w14:anchorId="0040A421" id="Straight Arrow Connector 10" o:spid="_x0000_s1026" type="#_x0000_t32" style="position:absolute;margin-left:326pt;margin-top:169.15pt;width:54.85pt;height:14.25pt;flip:x;z-index:251671552;visibility:visible;mso-wrap-style:square;mso-width-percent:0;mso-height-percent:0;mso-wrap-distance-left:9pt;mso-wrap-distance-top:0;mso-wrap-distance-right:9pt;mso-wrap-distance-bottom:0;mso-position-horizontal:absolute;mso-position-horizontal-relative:text;mso-position-vertical:absolute;mso-position-vertical-relative:text;mso-width-percent:0;mso-height-percent:0;mso-width-relative:margin;mso-height-relative:margin" o:gfxdata="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" strokecolor="#5b9bd5 [3204]" strokeweight=".5pt">
+                <v:stroke endarrow="block" joinstyle="miter"/>
+              </v:shape>
+            </w:pict>
+          </mc:Fallback>
+        </mc:AlternateContent>
+      </w:r>
+      <w:r>
+        <w:rPr>
+          <w:rFonts w:cs="Guttman Kav"/>
+          <w:noProof/>
+          <w:sz w:val="28"/>
+          <w:szCs w:val="28"/>
+        </w:rPr>
+        <mc:AlternateContent>
+          <mc:Choice Requires="wps">
+            <w:drawing>
+              <wp:anchor distT="45720" distB="45720" distL="114300" distR="114300" simplePos="0" relativeHeight="251669504" behindDoc="0" locked="0" layoutInCell="1" allowOverlap="1" wp14:anchorId="2469E7E0" wp14:editId="0DF130AE">
+                <wp:simplePos x="0" y="0"/>
+                <wp:positionH relativeFrom="margin">
+                  <wp:posOffset>4826000</wp:posOffset>
+                </wp:positionH>
+                <wp:positionV relativeFrom="paragraph">
+                  <wp:posOffset>1897272</wp:posOffset>
+                </wp:positionV>
+                <wp:extent cx="1464945" cy="1404620"/>
+                <wp:effectExtent l="0" t="0" r="20955" b="22860"/>
+                <wp:wrapSquare wrapText="bothSides"/>
+                <wp:docPr id="9" name="Text Box 2"/>
+                <wp:cNvGraphicFramePr>
+                  <a:graphicFrameLocks xmlns:a="http://schemas.openxmlformats.org/drawingml/2006/main"/>
+                </wp:cNvGraphicFramePr>
+                <a:graphic xmlns:a="http://schemas.openxmlformats.org/drawingml/2006/main">
+                  <a:graphicData uri="http://schemas.microsoft.com/office/word/2010/wordprocessingShape">
+                    <wps:wsp>
+                      <wps:cNvSpPr txBox="1">
+                        <a:spLocks noChangeArrowheads="1"/>
+                      </wps:cNvSpPr>
+                      <wps:spPr bwMode="auto">
+                        <a:xfrm>
+                          <a:off x="0" y="0"/>
+                          <a:ext cx="1464945" cy="1404620"/>
+                        </a:xfrm>
+                        <a:prstGeom prst="rect">
+                          <a:avLst/>
+                        </a:prstGeom>
+                        <a:solidFill>
+                          <a:srgbClr val="FFFFFF"/>
+                        </a:solidFill>
+                        <a:ln w="9525">
+                          <a:solidFill>
+                            <a:srgbClr val="000000"/>
+                          </a:solidFill>
+                          <a:miter lim="800000"/>
+                          <a:headEnd/>
+                          <a:tailEnd/>
+                        </a:ln>
+                      </wps:spPr>
+                      <wps:txbx>
+                        <w:txbxContent>
+                          <w:p>
+                            <w:pPr>
+                              <w:rPr>
+                                <w:rFonts w:hint="cs"/>
+                                <w:rtl/>
+                              </w:rPr>
+                            </w:pPr>
+                            <w:r>
+                              <w:rPr>
+                                <w:rFonts w:hint="cs"/>
+                                <w:rtl/>
+                              </w:rPr>
+                              <w:t>כניסה להגדרות והצגת פרויקט</w:t>
+                            </w:r>
+                          </w:p>
+                        </w:txbxContent>
+                      </wps:txbx>
+                      <wps:bodyPr rot="0" vert="horz" wrap="square" lIns="91440" tIns="45720" rIns="91440" bIns="45720" anchor="t" anchorCtr="0">
+                        <a:spAutoFit/>
+                      </wps:bodyPr>
+                    </wps:wsp>
+                  </a:graphicData>
+                </a:graphic>
+                <wp14:sizeRelH relativeFrom="margin">
+                  <wp14:pctWidth>0</wp14:pctWidth>
+                </wp14:sizeRelH>
+                <wp14:sizeRelV relativeFrom="margin">
+                  <wp14:pctHeight>20000</wp14:pctHeight>
+                </wp14:sizeRelV>
+              </wp:anchor>
+            </w:drawing>
+          </mc:Choice>
+          <mc:Fallback>
+            <w:pict>
+              <v:shape w14:anchorId="2469E7E0" id="_x0000_s1033" type="#_x0000_t202" style="position:absolute;left:0;text-align:left;margin-left:380pt;margin-top:149.4pt;width:115.35pt;height:110.6pt;z-index:251669504;visibility:visible;mso-wrap-style:square;mso-width-percent:0;mso-height-percent:200;mso-wrap-distance-left:9pt;mso-wrap-distance-top:3.6pt;mso-wrap-distance-right:9pt;mso-wrap-distance-bottom:3.6pt;mso-position-horizontal:absolute;mso-position-horizontal-relative:margin;mso-position-vertical:absolute;mso-position-vertical-relative:text;mso-width-percent:0;mso-height-percent:200;mso-width-relative:margin;mso-height-relative:margin;v-text-anchor:top" o:gfxdata="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">
+                <v:textbox style="mso-fit-shape-to-text:t">
+                  <w:txbxContent>
+                    <w:p>
+                      <w:pPr>
+                        <w:rPr>
+                          <w:rFonts w:hint="cs"/>
+                          <w:rtl/>
+                        </w:rPr>
+                      </w:pPr>
+                      <w:r>
+                        <w:rPr>
+                          <w:rFonts w:hint="cs"/>
+                          <w:rtl/>
+                        </w:rPr>
+                        <w:t>כניסה להגדרות והצגת פרויקט</w:t>
+                      </w:r>
+                    </w:p>
+                  </w:txbxContent>
+                </v:textbox>
+                <w10:wrap type="square" anchorx="margin"/>
+              </v:shape>
+            </w:pict>
+          </mc:Fallback>
+        </mc:AlternateContent>
+      </w:r>
+      <w:r>
+        <w:rPr>
+          <w:rFonts w:cs="Guttman Kav"/>
+          <w:noProof/>
+          <w:sz w:val="28"/>
+          <w:szCs w:val="28"/>
+        </w:rPr>
+        <mc:AlternateContent>
+          <mc:Choice Requires="wps">
+            <w:drawing>
+              <wp:anchor distT="0" distB="0" distL="114300" distR="114300" simplePos="0" relativeHeight="251667456" behindDoc="0" locked="0" layoutInCell="1" allowOverlap="1">
+                <wp:simplePos x="0" y="0"/>
+                <wp:positionH relativeFrom="column">
+                  <wp:posOffset>4162245</wp:posOffset>
+                </wp:positionH>
+                <wp:positionV relativeFrom="paragraph">
+                  <wp:posOffset>897147</wp:posOffset>
+                </wp:positionV>
+                <wp:extent cx="684902" cy="258793"/>
+                <wp:effectExtent l="38100" t="0" r="20320" b="65405"/>
+                <wp:wrapNone/>
+                <wp:docPr id="8" name="Straight Arrow Connector 8"/>
+                <wp:cNvGraphicFramePr/>
+                <a:graphic xmlns:a="http://schemas.openxmlformats.org/drawingml/2006/main">
+                  <a:graphicData uri="http://schemas.microsoft.com/office/word/2010/wordprocessingShape">
+                    <wps:wsp>
+                      <wps:cNvCnPr/>
+                      <wps:spPr>
+                        <a:xfrm flipH="1">
+                          <a:off x="0" y="0"/>
+                          <a:ext cx="684902" cy="258793"/>
+                        </a:xfrm>
+                        <a:prstGeom prst="straightConnector1">
+                          <a:avLst/>
+                        </a:prstGeom>
+                        <a:ln>
+                          <a:tailEnd type="triangle"/>
+                        </a:ln>
+                      </wps:spPr>
+                      <wps:style>
+                        <a:lnRef idx="1">
+                          <a:schemeClr val="accent1"/>
+                        </a:lnRef>
+                        <a:fillRef idx="0">
+                          <a:schemeClr val="accent1"/>
+                        </a:fillRef>
+                        <a:effectRef idx="0">
+                          <a:schemeClr val="accent1"/>
+                        </a:effectRef>
+                        <a:fontRef idx="minor">
+                          <a:schemeClr val="tx1"/>
+                        </a:fontRef>
+                      </wps:style>
+                      <wps:bodyPr/>
+                    </wps:wsp>
+                  </a:graphicData>
+                </a:graphic>
+                <wp14:sizeRelH relativeFrom="margin">
+                  <wp14:pctWidth>0</wp14:pctWidth>
+                </wp14:sizeRelH>
+                <wp14:sizeRelV relativeFrom="margin">
+                  <wp14:pctHeight>0</wp14:pctHeight>
+                </wp14:sizeRelV>
+              </wp:anchor>
+            </w:drawing>
+          </mc:Choice>
+          <mc:Fallback>
+            <w:pict>
+              <v:shape w14:anchorId="2152D300" id="Straight Arrow Connector 8" o:spid="_x0000_s1026" type="#_x0000_t32" style="position:absolute;margin-left:327.75pt;margin-top:70.65pt;width:53.95pt;height:20.4pt;flip:x;z-index:251667456;visibility:visible;mso-wrap-style:square;mso-width-percent:0;mso-height-percent:0;mso-wrap-distance-left:9pt;mso-wrap-distance-top:0;mso-wrap-distance-right:9pt;mso-wrap-distance-bottom:0;mso-position-horizontal:absolute;mso-position-horizontal-relative:text;mso-position-vertical:absolute;mso-position-vertical-relative:text;mso-width-percent:0;mso-height-percent:0;mso-width-relative:margin;mso-height-relative:margin" o:gfxdata="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" strokecolor="#5b9bd5 [3204]" strokeweight=".5pt">
+                <v:stroke endarrow="block" joinstyle="miter"/>
+              </v:shape>
+            </w:pict>
+          </mc:Fallback>
+        </mc:AlternateContent>
+      </w:r>
+      <w:r>
+        <w:rPr>
+          <w:rFonts w:cs="Guttman Kav"/>
+          <w:noProof/>
+          <w:sz w:val="28"/>
+          <w:szCs w:val="28"/>
+        </w:rPr>
+        <mc:AlternateContent>
+          <mc:Choice Requires="wps">
+            <w:drawing>
+              <wp:anchor distT="45720" distB="45720" distL="114300" distR="114300" simplePos="0" relativeHeight="251666432" behindDoc="0" locked="0" layoutInCell="1" allowOverlap="1">
+                <wp:simplePos x="0" y="0"/>
+                <wp:positionH relativeFrom="margin">
+                  <wp:posOffset>4830793</wp:posOffset>
+                </wp:positionH>
+                <wp:positionV relativeFrom="paragraph">
+                  <wp:posOffset>542853</wp:posOffset>
+                </wp:positionV>
+                <wp:extent cx="1464945" cy="1404620"/>
+                <wp:effectExtent l="0" t="0" r="20955" b="22860"/>
+                <wp:wrapSquare wrapText="bothSides"/>
+                <wp:docPr id="217" name="Text Box 2"/>
+                <wp:cNvGraphicFramePr>
+                  <a:graphicFrameLocks xmlns:a="http://schemas.openxmlformats.org/drawingml/2006/main"/>
+                </wp:cNvGraphicFramePr>
+                <a:graphic xmlns:a="http://schemas.openxmlformats.org/drawingml/2006/main">
+                  <a:graphicData uri="http://schemas.microsoft.com/office/word/2010/wordprocessingShape">
+                    <wps:wsp>
+                      <wps:cNvSpPr txBox="1">
+                        <a:spLocks noChangeArrowheads="1"/>
+                      </wps:cNvSpPr>
+                      <wps:spPr bwMode="auto">
+                        <a:xfrm>
+                          <a:off x="0" y="0"/>
+                          <a:ext cx="1464945" cy="1404620"/>
+                        </a:xfrm>
+                        <a:prstGeom prst="rect">
+                          <a:avLst/>
+                        </a:prstGeom>
+                        <a:solidFill>
+                          <a:srgbClr val="FFFFFF"/>
+                        </a:solidFill>
+                        <a:ln w="9525">
+                          <a:solidFill>
+                            <a:srgbClr val="000000"/>
+                          </a:solidFill>
+                          <a:miter lim="800000"/>
+                          <a:headEnd/>
+                          <a:tailEnd/>
+                        </a:ln>
+                      </wps:spPr>
+                      <wps:txbx>
+                        <w:txbxContent>
+                          <w:p>
+                            <w:pPr>
+                              <w:rPr>
+                                <w:rFonts w:hint="cs"/>
+                                <w:rtl/>
+                              </w:rPr>
+                            </w:pPr>
+                            <w:r>
+                              <w:rPr>
+                                <w:rFonts w:hint="cs"/>
+                                <w:rtl/>
+                              </w:rPr>
+                              <w:t xml:space="preserve">כניסה למסך הגדרות </w:t>
+                            </w:r>
+                            <w:r>
+                              <w:rPr>
+                                <w:rtl/>
+                              </w:rPr>
+                              <w:t>–</w:t>
+                            </w:r>
+                            <w:r>
+                              <w:rPr>
+                                <w:rFonts w:hint="cs"/>
+                                <w:rtl/>
+                              </w:rPr>
+                              <w:t xml:space="preserve"> שינוי שם וסיסמא</w:t>
+                            </w:r>
+                          </w:p>
+                        </w:txbxContent>
+                      </wps:txbx>
+                      <wps:bodyPr rot="0" vert="horz" wrap="square" lIns="91440" tIns="45720" rIns="91440" bIns="45720" anchor="t" anchorCtr="0">
+                        <a:spAutoFit/>
+                      </wps:bodyPr>
+                    </wps:wsp>
+                  </a:graphicData>
+                </a:graphic>
+                <wp14:sizeRelH relativeFrom="margin">
+                  <wp14:pctWidth>0</wp14:pctWidth>
+                </wp14:sizeRelH>
+                <wp14:sizeRelV relativeFrom="margin">
+                  <wp14:pctHeight>20000</wp14:pctHeight>
+                </wp14:sizeRelV>
+              </wp:anchor>
+            </w:drawing>
+          </mc:Choice>
+          <mc:Fallback>
+            <w:pict>
+              <v:shape id="_x0000_s1034" type="#_x0000_t202" style="position:absolute;left:0;text-align:left;margin-left:380.4pt;margin-top:42.75pt;width:115.35pt;height:110.6pt;z-index:251666432;visibility:visible;mso-wrap-style:square;mso-width-percent:0;mso-height-percent:200;mso-wrap-distance-left:9pt;mso-wrap-distance-top:3.6pt;mso-wrap-distance-right:9pt;mso-wrap-distance-bottom:3.6pt;mso-position-horizontal:absolute;mso-position-horizontal-relative:margin;mso-position-vertical:absolute;mso-position-vertical-relative:text;mso-width-percent:0;mso-height-percent:200;mso-width-relative:margin;mso-height-relative:margin;v-text-anchor:top" o:gfxdata="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">
+                <v:textbox style="mso-fit-shape-to-text:t">
+                  <w:txbxContent>
+                    <w:p>
+                      <w:pPr>
+                        <w:rPr>
+                          <w:rFonts w:hint="cs"/>
+                          <w:rtl/>
+                        </w:rPr>
+                      </w:pPr>
+                      <w:r>
+                        <w:rPr>
+                          <w:rFonts w:hint="cs"/>
+                          <w:rtl/>
+                        </w:rPr>
+                        <w:t xml:space="preserve">כניסה למסך הגדרות </w:t>
+                      </w:r>
+                      <w:r>
+                        <w:rPr>
+                          <w:rtl/>
+                        </w:rPr>
+                        <w:t>–</w:t>
+                      </w:r>
+                      <w:r>
+                        <w:rPr>
+                          <w:rFonts w:hint="cs"/>
+                          <w:rtl/>
+                        </w:rPr>
+                        <w:t xml:space="preserve"> שינוי שם וסיסמא</w:t>
+                      </w:r>
+                    </w:p>
+                  </w:txbxContent>
+                </v:textbox>
+                <w10:wrap type="square" anchorx="margin"/>
+              </v:shape>
+            </w:pict>
+          </mc:Fallback>
+        </mc:AlternateContent>
+      </w:r>
+      <w:r>
+        <w:rPr>
+          <w:noProof/>
+        </w:rPr>
         <w:drawing>
           <wp:inline distT="0" distB="0" distL="0" distR="0" wp14:anchorId="7FD6B2EC" wp14:editId="10D866E3">
             <wp:extent cx="3300730" cy="5896235"/>
@@ -956,20 +2438,165 @@
     <w:p>
       <w:pPr>
         <w:rPr>
+          <w:rFonts w:cs="Guttman Kav"/>
+          <w:sz w:val="28"/>
+          <w:szCs w:val="28"/>
+          <w:rtl/>
+        </w:rPr>
+      </w:pPr>
+      <w:r>
+        <w:rPr>
           <w:rFonts w:cs="Guttman Kav" w:hint="cs"/>
           <w:sz w:val="28"/>
           <w:szCs w:val="28"/>
           <w:rtl/>
         </w:rPr>
+        <w:t xml:space="preserve">מסך הפרויקטים הראשי. ממנו המשתמש מייצר פרויקטים, מסדר אותם לפי קטגוריות, </w:t>
+      </w:r>
+      <w:r>
+        <w:rPr>
+          <w:rFonts w:cs="Guttman Kav" w:hint="cs"/>
+          <w:sz w:val="28"/>
+          <w:szCs w:val="28"/>
+          <w:rtl/>
+        </w:rPr>
+        <w:t>ובוחר על איזה מהם הוא רוצה לעבוד.</w:t>
+      </w:r>
+    </w:p>
+    <w:p>
+      <w:pPr>
+        <w:bidi w:val="0"/>
+        <w:rPr>
+          <w:rFonts w:cs="Guttman Kav"/>
+          <w:sz w:val="28"/>
+          <w:szCs w:val="28"/>
+          <w:rtl/>
+        </w:rPr>
       </w:pPr>
       <w:r>
         <w:rPr>
+          <w:rFonts w:cs="Guttman Kav"/>
+          <w:sz w:val="28"/>
+          <w:szCs w:val="28"/>
+          <w:rtl/>
+        </w:rPr>
+        <w:br w:type="page"/>
+      </w:r>
+    </w:p>
+    <w:p>
+      <w:pPr>
+        <w:rPr>
+          <w:rFonts w:cs="Guttman Kav"/>
+          <w:sz w:val="28"/>
+          <w:szCs w:val="28"/>
+        </w:rPr>
+      </w:pPr>
+      <w:r>
+        <w:rPr>
+          <w:noProof/>
+        </w:rPr>
+        <w:lastRenderedPageBreak/>
+        <w:drawing>
+          <wp:inline distT="0" distB="0" distL="0" distR="0" wp14:anchorId="1EDC63C5" wp14:editId="3BFFF27B">
+            <wp:extent cx="1699307" cy="3390181"/>
+            <wp:effectExtent l="0" t="0" r="0" b="1270"/>
+            <wp:docPr id="22" name="Picture 22"/>
+            <wp:cNvGraphicFramePr>
+              <a:graphicFrameLocks xmlns:a="http://schemas.openxmlformats.org/drawingml/2006/main" noChangeAspect="1"/>
+            </wp:cNvGraphicFramePr>
+            <a:graphic xmlns:a="http://schemas.openxmlformats.org/drawingml/2006/main">
+              <a:graphicData uri="http://schemas.openxmlformats.org/drawingml/2006/picture">
+                <pic:pic xmlns:pic="http://schemas.openxmlformats.org/drawingml/2006/picture">
+                  <pic:nvPicPr>
+                    <pic:cNvPr id="1" name=""/>
+                    <pic:cNvPicPr/>
+                  </pic:nvPicPr>
+                  <pic:blipFill>
+                    <a:blip r:embed="rId7"/>
+                    <a:stretch>
+                      <a:fillRect/>
+                    </a:stretch>
+                  </pic:blipFill>
+                  <pic:spPr>
+                    <a:xfrm>
+                      <a:off x="0" y="0"/>
+                      <a:ext cx="1735937" cy="3463260"/>
+                    </a:xfrm>
+                    <a:prstGeom prst="rect">
+                      <a:avLst/>
+                    </a:prstGeom>
+                  </pic:spPr>
+                </pic:pic>
+              </a:graphicData>
+            </a:graphic>
+          </wp:inline>
+        </w:drawing>
+      </w:r>
+      <w:r>
+        <w:rPr>
+          <w:noProof/>
+        </w:rPr>
+        <w:drawing>
+          <wp:inline distT="0" distB="0" distL="0" distR="0" wp14:anchorId="6B2E268A" wp14:editId="50F79D93">
+            <wp:extent cx="1607981" cy="3381555"/>
+            <wp:effectExtent l="0" t="0" r="0" b="0"/>
+            <wp:docPr id="23" name="Picture 23"/>
+            <wp:cNvGraphicFramePr>
+              <a:graphicFrameLocks xmlns:a="http://schemas.openxmlformats.org/drawingml/2006/main" noChangeAspect="1"/>
+            </wp:cNvGraphicFramePr>
+            <a:graphic xmlns:a="http://schemas.openxmlformats.org/drawingml/2006/main">
+              <a:graphicData uri="http://schemas.openxmlformats.org/drawingml/2006/picture">
+                <pic:pic xmlns:pic="http://schemas.openxmlformats.org/drawingml/2006/picture">
+                  <pic:nvPicPr>
+                    <pic:cNvPr id="1" name=""/>
+                    <pic:cNvPicPr/>
+                  </pic:nvPicPr>
+                  <pic:blipFill>
+                    <a:blip r:embed="rId8"/>
+                    <a:stretch>
+                      <a:fillRect/>
+                    </a:stretch>
+                  </pic:blipFill>
+                  <pic:spPr>
+                    <a:xfrm>
+                      <a:off x="0" y="0"/>
+                      <a:ext cx="1663556" cy="3498427"/>
+                    </a:xfrm>
+                    <a:prstGeom prst="rect">
+                      <a:avLst/>
+                    </a:prstGeom>
+                  </pic:spPr>
+                </pic:pic>
+              </a:graphicData>
+            </a:graphic>
+          </wp:inline>
+        </w:drawing>
+      </w:r>
+    </w:p>
+    <w:p>
+      <w:pPr>
+        <w:rPr>
+          <w:rFonts w:cs="Guttman Kav"/>
+          <w:sz w:val="28"/>
+          <w:szCs w:val="28"/>
+        </w:rPr>
+      </w:pPr>
+      <w:r>
+        <w:rPr>
           <w:rFonts w:cs="Guttman Kav" w:hint="cs"/>
           <w:sz w:val="28"/>
           <w:szCs w:val="28"/>
           <w:rtl/>
         </w:rPr>
-        <w:t xml:space="preserve">מסך הפרויקטים הראשי. ממנו המשתמש מייצר פרויקטים, מסדר אותם לפי קטגוריות, </w:t>
+        <w:t xml:space="preserve">מסך הגדרות משתמש. ממנו המשתמש יכול לשנות את שמו וסיסמתו. </w:t>
+      </w:r>
+      <w:r>
+        <w:rPr>
+          <w:rFonts w:cs="Guttman Kav"/>
+          <w:sz w:val="28"/>
+          <w:szCs w:val="28"/>
+        </w:rPr>
+        <w:br/>
       </w:r>
       <w:r>
         <w:rPr>
@@ -978,10 +2605,1889 @@
           <w:szCs w:val="28"/>
           <w:rtl/>
         </w:rPr>
-        <w:t>ובוחר על איזה מהם הוא רוצה לעבוד.</w:t>
-      </w:r>
+        <w:t>כאשר המשתמש מבצע פעולת שינוי פרטים, הוא צריך להזין את סיסמתו.</w:t>
+      </w:r>
+    </w:p>
+    <w:p>
+      <w:pPr>
+        <w:rPr>
+          <w:rFonts w:cs="Guttman Kav"/>
+          <w:sz w:val="28"/>
+          <w:szCs w:val="28"/>
+          <w:rtl/>
+        </w:rPr>
+      </w:pPr>
+      <w:r>
+        <w:rPr>
+          <w:noProof/>
+        </w:rPr>
+        <w:drawing>
+          <wp:inline distT="0" distB="0" distL="0" distR="0" wp14:anchorId="011346E4" wp14:editId="68A5C189">
+            <wp:extent cx="1811221" cy="3830129"/>
+            <wp:effectExtent l="0" t="0" r="0" b="0"/>
+            <wp:docPr id="24" name="Picture 24"/>
+            <wp:cNvGraphicFramePr>
+              <a:graphicFrameLocks xmlns:a="http://schemas.openxmlformats.org/drawingml/2006/main" noChangeAspect="1"/>
+            </wp:cNvGraphicFramePr>
+            <a:graphic xmlns:a="http://schemas.openxmlformats.org/drawingml/2006/main">
+              <a:graphicData uri="http://schemas.openxmlformats.org/drawingml/2006/picture">
+                <pic:pic xmlns:pic="http://schemas.openxmlformats.org/drawingml/2006/picture">
+                  <pic:nvPicPr>
+                    <pic:cNvPr id="1" name=""/>
+                    <pic:cNvPicPr/>
+                  </pic:nvPicPr>
+                  <pic:blipFill>
+                    <a:blip r:embed="rId9"/>
+                    <a:stretch>
+                      <a:fillRect/>
+                    </a:stretch>
+                  </pic:blipFill>
+                  <pic:spPr>
+                    <a:xfrm>
+                      <a:off x="0" y="0"/>
+                      <a:ext cx="1836550" cy="3883692"/>
+                    </a:xfrm>
+                    <a:prstGeom prst="rect">
+                      <a:avLst/>
+                    </a:prstGeom>
+                  </pic:spPr>
+                </pic:pic>
+              </a:graphicData>
+            </a:graphic>
+          </wp:inline>
+        </w:drawing>
+      </w:r>
+      <w:r>
+        <w:rPr>
+          <w:rFonts w:cs="Guttman Kav"/>
+          <w:sz w:val="28"/>
+          <w:szCs w:val="28"/>
+        </w:rPr>
+        <w:br/>
+      </w:r>
+      <w:r>
+        <w:rPr>
+          <w:rFonts w:cs="Guttman Kav" w:hint="cs"/>
+          <w:sz w:val="28"/>
+          <w:szCs w:val="28"/>
+          <w:rtl/>
+        </w:rPr>
+        <w:t>מסך הזמנות-מציג את כל ההזמנות שמשתמשים אחרים שלחו לפרויקטים. כאשר המשתמש מאשר הזמה היא נוספת לרשימת הפרויקטים שלו.</w:t>
+      </w:r>
+    </w:p>
+    <w:p>
+      <w:pPr>
+        <w:rPr>
+          <w:rFonts w:cs="Guttman Kav"/>
+          <w:sz w:val="28"/>
+          <w:szCs w:val="28"/>
+        </w:rPr>
+      </w:pPr>
+      <w:r>
+        <w:rPr>
+          <w:noProof/>
+        </w:rPr>
+        <w:lastRenderedPageBreak/>
+        <mc:AlternateContent>
+          <mc:Choice Requires="wps">
+            <w:drawing>
+              <wp:anchor distT="0" distB="0" distL="114300" distR="114300" simplePos="0" relativeHeight="251719680" behindDoc="0" locked="0" layoutInCell="1" allowOverlap="1" wp14:anchorId="23889F79" wp14:editId="4B5AAD56">
+                <wp:simplePos x="0" y="0"/>
+                <wp:positionH relativeFrom="column">
+                  <wp:posOffset>4912742</wp:posOffset>
+                </wp:positionH>
+                <wp:positionV relativeFrom="paragraph">
+                  <wp:posOffset>3269411</wp:posOffset>
+                </wp:positionV>
+                <wp:extent cx="412044" cy="45719"/>
+                <wp:effectExtent l="38100" t="38100" r="26670" b="88265"/>
+                <wp:wrapNone/>
+                <wp:docPr id="40" name="Straight Arrow Connector 40"/>
+                <wp:cNvGraphicFramePr/>
+                <a:graphic xmlns:a="http://schemas.openxmlformats.org/drawingml/2006/main">
+                  <a:graphicData uri="http://schemas.microsoft.com/office/word/2010/wordprocessingShape">
+                    <wps:wsp>
+                      <wps:cNvCnPr/>
+                      <wps:spPr>
+                        <a:xfrm flipH="1">
+                          <a:off x="0" y="0"/>
+                          <a:ext cx="412044" cy="45719"/>
+                        </a:xfrm>
+                        <a:prstGeom prst="straightConnector1">
+                          <a:avLst/>
+                        </a:prstGeom>
+                        <a:ln>
+                          <a:tailEnd type="triangle"/>
+                        </a:ln>
+                      </wps:spPr>
+                      <wps:style>
+                        <a:lnRef idx="1">
+                          <a:schemeClr val="accent1"/>
+                        </a:lnRef>
+                        <a:fillRef idx="0">
+                          <a:schemeClr val="accent1"/>
+                        </a:fillRef>
+                        <a:effectRef idx="0">
+                          <a:schemeClr val="accent1"/>
+                        </a:effectRef>
+                        <a:fontRef idx="minor">
+                          <a:schemeClr val="tx1"/>
+                        </a:fontRef>
+                      </wps:style>
+                      <wps:bodyPr/>
+                    </wps:wsp>
+                  </a:graphicData>
+                </a:graphic>
+                <wp14:sizeRelH relativeFrom="margin">
+                  <wp14:pctWidth>0</wp14:pctWidth>
+                </wp14:sizeRelH>
+                <wp14:sizeRelV relativeFrom="margin">
+                  <wp14:pctHeight>0</wp14:pctHeight>
+                </wp14:sizeRelV>
+              </wp:anchor>
+            </w:drawing>
+          </mc:Choice>
+          <mc:Fallback>
+            <w:pict>
+              <v:shape w14:anchorId="726CBC2D" id="Straight Arrow Connector 40" o:spid="_x0000_s1026" type="#_x0000_t32" style="position:absolute;margin-left:386.85pt;margin-top:257.45pt;width:32.45pt;height:3.6pt;flip:x;z-index:251719680;visibility:visible;mso-wrap-style:square;mso-width-percent:0;mso-height-percent:0;mso-wrap-distance-left:9pt;mso-wrap-distance-top:0;mso-wrap-distance-right:9pt;mso-wrap-distance-bottom:0;mso-position-horizontal:absolute;mso-position-horizontal-relative:text;mso-position-vertical:absolute;mso-position-vertical-relative:text;mso-width-percent:0;mso-height-percent:0;mso-width-relative:margin;mso-height-relative:margin" o:gfxdata="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" strokecolor="#5b9bd5 [3204]" strokeweight=".5pt">
+                <v:stroke endarrow="block" joinstyle="miter"/>
+              </v:shape>
+            </w:pict>
+          </mc:Fallback>
+        </mc:AlternateContent>
+      </w:r>
+      <w:r>
+        <w:rPr>
+          <w:noProof/>
+        </w:rPr>
+        <mc:AlternateContent>
+          <mc:Choice Requires="wps">
+            <w:drawing>
+              <wp:anchor distT="0" distB="0" distL="114300" distR="114300" simplePos="0" relativeHeight="251717632" behindDoc="0" locked="0" layoutInCell="1" allowOverlap="1" wp14:anchorId="00D823AB" wp14:editId="7EDCF670">
+                <wp:simplePos x="0" y="0"/>
+                <wp:positionH relativeFrom="page">
+                  <wp:posOffset>6451816</wp:posOffset>
+                </wp:positionH>
+                <wp:positionV relativeFrom="paragraph">
+                  <wp:posOffset>3027476</wp:posOffset>
+                </wp:positionV>
+                <wp:extent cx="1121505" cy="521791"/>
+                <wp:effectExtent l="0" t="0" r="21590" b="12065"/>
+                <wp:wrapNone/>
+                <wp:docPr id="39" name="Text Box 39"/>
+                <wp:cNvGraphicFramePr/>
+                <a:graphic xmlns:a="http://schemas.openxmlformats.org/drawingml/2006/main">
+                  <a:graphicData uri="http://schemas.microsoft.com/office/word/2010/wordprocessingShape">
+                    <wps:wsp>
+                      <wps:cNvSpPr txBox="1"/>
+                      <wps:spPr>
+                        <a:xfrm>
+                          <a:off x="0" y="0"/>
+                          <a:ext cx="1121505" cy="521791"/>
+                        </a:xfrm>
+                        <a:prstGeom prst="rect">
+                          <a:avLst/>
+                        </a:prstGeom>
+                        <a:solidFill>
+                          <a:schemeClr val="lt1"/>
+                        </a:solidFill>
+                        <a:ln w="6350">
+                          <a:solidFill>
+                            <a:prstClr val="black"/>
+                          </a:solidFill>
+                        </a:ln>
+                      </wps:spPr>
+                      <wps:txbx>
+                        <w:txbxContent>
+                          <w:p>
+                            <w:pPr>
+                              <w:rPr>
+                                <w:rFonts w:hint="cs"/>
+                                <w:rtl/>
+                              </w:rPr>
+                            </w:pPr>
+                            <w:r>
+                              <w:rPr>
+                                <w:rFonts w:hint="cs"/>
+                                <w:rtl/>
+                              </w:rPr>
+                              <w:t>מציג את מסך עריכת האירועים</w:t>
+                            </w:r>
+                          </w:p>
+                        </w:txbxContent>
+                      </wps:txbx>
+                      <wps:bodyPr rot="0" spcFirstLastPara="0" vertOverflow="overflow" horzOverflow="overflow" vert="horz" wrap="square" lIns="91440" tIns="45720" rIns="91440" bIns="45720" numCol="1" spcCol="0" rtlCol="0" fromWordArt="0" anchor="t" anchorCtr="0" forceAA="0" compatLnSpc="1">
+                        <a:prstTxWarp prst="textNoShape">
+                          <a:avLst/>
+                        </a:prstTxWarp>
+                        <a:noAutofit/>
+                      </wps:bodyPr>
+                    </wps:wsp>
+                  </a:graphicData>
+                </a:graphic>
+                <wp14:sizeRelH relativeFrom="margin">
+                  <wp14:pctWidth>0</wp14:pctWidth>
+                </wp14:sizeRelH>
+                <wp14:sizeRelV relativeFrom="margin">
+                  <wp14:pctHeight>0</wp14:pctHeight>
+                </wp14:sizeRelV>
+              </wp:anchor>
+            </w:drawing>
+          </mc:Choice>
+          <mc:Fallback>
+            <w:pict>
+              <v:shape w14:anchorId="00D823AB" id="Text Box 39" o:spid="_x0000_s1035" type="#_x0000_t202" style="position:absolute;left:0;text-align:left;margin-left:508pt;margin-top:238.4pt;width:88.3pt;height:41.1pt;z-index:251717632;visibility:visible;mso-wrap-style:square;mso-width-percent:0;mso-height-percent:0;mso-wrap-distance-left:9pt;mso-wrap-distance-top:0;mso-wrap-distance-right:9pt;mso-wrap-distance-bottom:0;mso-position-horizontal:absolute;mso-position-horizontal-relative:page;mso-position-vertical:absolute;mso-position-vertical-relative:text;mso-width-percent:0;mso-height-percent:0;mso-width-relative:margin;mso-height-relative:margin;v-text-anchor:top" o:gfxdata="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" fillcolor="white [3201]" strokeweight=".5pt">
+                <v:textbox>
+                  <w:txbxContent>
+                    <w:p>
+                      <w:pPr>
+                        <w:rPr>
+                          <w:rFonts w:hint="cs"/>
+                          <w:rtl/>
+                        </w:rPr>
+                      </w:pPr>
+                      <w:r>
+                        <w:rPr>
+                          <w:rFonts w:hint="cs"/>
+                          <w:rtl/>
+                        </w:rPr>
+                        <w:t>מציג את מסך עריכת האירועים</w:t>
+                      </w:r>
+                    </w:p>
+                  </w:txbxContent>
+                </v:textbox>
+                <w10:wrap anchorx="page"/>
+              </v:shape>
+            </w:pict>
+          </mc:Fallback>
+        </mc:AlternateContent>
+      </w:r>
+      <w:r>
+        <w:rPr>
+          <w:noProof/>
+        </w:rPr>
+        <mc:AlternateContent>
+          <mc:Choice Requires="wps">
+            <w:drawing>
+              <wp:anchor distT="0" distB="0" distL="114300" distR="114300" simplePos="0" relativeHeight="251715584" behindDoc="0" locked="0" layoutInCell="1" allowOverlap="1" wp14:anchorId="5CA32326" wp14:editId="79883DD8">
+                <wp:simplePos x="0" y="0"/>
+                <wp:positionH relativeFrom="margin">
+                  <wp:posOffset>2238555</wp:posOffset>
+                </wp:positionH>
+                <wp:positionV relativeFrom="paragraph">
+                  <wp:posOffset>4183811</wp:posOffset>
+                </wp:positionV>
+                <wp:extent cx="1336651" cy="665432"/>
+                <wp:effectExtent l="0" t="38100" r="54610" b="20955"/>
+                <wp:wrapNone/>
+                <wp:docPr id="38" name="Straight Arrow Connector 38"/>
+                <wp:cNvGraphicFramePr/>
+                <a:graphic xmlns:a="http://schemas.openxmlformats.org/drawingml/2006/main">
+                  <a:graphicData uri="http://schemas.microsoft.com/office/word/2010/wordprocessingShape">
+                    <wps:wsp>
+                      <wps:cNvCnPr/>
+                      <wps:spPr>
+                        <a:xfrm flipV="1">
+                          <a:off x="0" y="0"/>
+                          <a:ext cx="1336651" cy="665432"/>
+                        </a:xfrm>
+                        <a:prstGeom prst="straightConnector1">
+                          <a:avLst/>
+                        </a:prstGeom>
+                        <a:ln>
+                          <a:tailEnd type="triangle"/>
+                        </a:ln>
+                      </wps:spPr>
+                      <wps:style>
+                        <a:lnRef idx="1">
+                          <a:schemeClr val="accent1"/>
+                        </a:lnRef>
+                        <a:fillRef idx="0">
+                          <a:schemeClr val="accent1"/>
+                        </a:fillRef>
+                        <a:effectRef idx="0">
+                          <a:schemeClr val="accent1"/>
+                        </a:effectRef>
+                        <a:fontRef idx="minor">
+                          <a:schemeClr val="tx1"/>
+                        </a:fontRef>
+                      </wps:style>
+                      <wps:bodyPr/>
+                    </wps:wsp>
+                  </a:graphicData>
+                </a:graphic>
+                <wp14:sizeRelH relativeFrom="margin">
+                  <wp14:pctWidth>0</wp14:pctWidth>
+                </wp14:sizeRelH>
+                <wp14:sizeRelV relativeFrom="margin">
+                  <wp14:pctHeight>0</wp14:pctHeight>
+                </wp14:sizeRelV>
+              </wp:anchor>
+            </w:drawing>
+          </mc:Choice>
+          <mc:Fallback>
+            <w:pict>
+              <v:shape w14:anchorId="1CDB2024" id="Straight Arrow Connector 38" o:spid="_x0000_s1026" type="#_x0000_t32" style="position:absolute;margin-left:176.25pt;margin-top:329.45pt;width:105.25pt;height:52.4pt;flip:y;z-index:251715584;visibility:visible;mso-wrap-style:square;mso-width-percent:0;mso-height-percent:0;mso-wrap-distance-left:9pt;mso-wrap-distance-top:0;mso-wrap-distance-right:9pt;mso-wrap-distance-bottom:0;mso-position-horizontal:absolute;mso-position-horizontal-relative:margin;mso-position-vertical:absolute;mso-position-vertical-relative:text;mso-width-percent:0;mso-height-percent:0;mso-width-relative:margin;mso-height-relative:margin" o:gfxdata="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" strokecolor="#5b9bd5 [3204]" strokeweight=".5pt">
+                <v:stroke endarrow="block" joinstyle="miter"/>
+                <w10:wrap anchorx="margin"/>
+              </v:shape>
+            </w:pict>
+          </mc:Fallback>
+        </mc:AlternateContent>
+      </w:r>
+      <w:r>
+        <w:rPr>
+          <w:noProof/>
+        </w:rPr>
+        <mc:AlternateContent>
+          <mc:Choice Requires="wps">
+            <w:drawing>
+              <wp:anchor distT="0" distB="0" distL="114300" distR="114300" simplePos="0" relativeHeight="251713536" behindDoc="0" locked="0" layoutInCell="1" allowOverlap="1" wp14:anchorId="7FA340AD" wp14:editId="34F51E5D">
+                <wp:simplePos x="0" y="0"/>
+                <wp:positionH relativeFrom="margin">
+                  <wp:posOffset>-659920</wp:posOffset>
+                </wp:positionH>
+                <wp:positionV relativeFrom="paragraph">
+                  <wp:posOffset>4408098</wp:posOffset>
+                </wp:positionV>
+                <wp:extent cx="2853726" cy="828136"/>
+                <wp:effectExtent l="0" t="0" r="22860" b="10160"/>
+                <wp:wrapNone/>
+                <wp:docPr id="37" name="Text Box 37"/>
+                <wp:cNvGraphicFramePr/>
+                <a:graphic xmlns:a="http://schemas.openxmlformats.org/drawingml/2006/main">
+                  <a:graphicData uri="http://schemas.microsoft.com/office/word/2010/wordprocessingShape">
+                    <wps:wsp>
+                      <wps:cNvSpPr txBox="1"/>
+                      <wps:spPr>
+                        <a:xfrm>
+                          <a:off x="0" y="0"/>
+                          <a:ext cx="2853726" cy="828136"/>
+                        </a:xfrm>
+                        <a:prstGeom prst="rect">
+                          <a:avLst/>
+                        </a:prstGeom>
+                        <a:solidFill>
+                          <a:schemeClr val="lt1"/>
+                        </a:solidFill>
+                        <a:ln w="6350">
+                          <a:solidFill>
+                            <a:prstClr val="black"/>
+                          </a:solidFill>
+                        </a:ln>
+                      </wps:spPr>
+                      <wps:txbx>
+                        <w:txbxContent>
+                          <w:p>
+                            <w:pPr>
+                              <w:rPr>
+                                <w:rFonts w:hint="cs"/>
+                                <w:rtl/>
+                              </w:rPr>
+                            </w:pPr>
+                            <w:r>
+                              <w:rPr>
+                                <w:rFonts w:hint="cs"/>
+                                <w:rtl/>
+                              </w:rPr>
+                              <w:t>מוחק את הפרויקט. אם המשתמש הוא לא מנהל הפרויקט (הוא הוזמן אליו), הכיתוב ישתנה ל</w:t>
+                            </w:r>
+                            <w:r>
+                              <w:t>Leave Project</w:t>
+                            </w:r>
+                            <w:r>
+                              <w:rPr>
+                                <w:rFonts w:hint="cs"/>
+                                <w:rtl/>
+                              </w:rPr>
+                              <w:t xml:space="preserve"> וכאשר נלחץ מנתק את הקשר בין המשתמש לפרויקט במקום למחוק אותו</w:t>
+                            </w:r>
+                          </w:p>
+                        </w:txbxContent>
+                      </wps:txbx>
+                      <wps:bodyPr rot="0" spcFirstLastPara="0" vertOverflow="overflow" horzOverflow="overflow" vert="horz" wrap="square" lIns="91440" tIns="45720" rIns="91440" bIns="45720" numCol="1" spcCol="0" rtlCol="0" fromWordArt="0" anchor="t" anchorCtr="0" forceAA="0" compatLnSpc="1">
+                        <a:prstTxWarp prst="textNoShape">
+                          <a:avLst/>
+                        </a:prstTxWarp>
+                        <a:noAutofit/>
+                      </wps:bodyPr>
+                    </wps:wsp>
+                  </a:graphicData>
+                </a:graphic>
+                <wp14:sizeRelH relativeFrom="margin">
+                  <wp14:pctWidth>0</wp14:pctWidth>
+                </wp14:sizeRelH>
+                <wp14:sizeRelV relativeFrom="margin">
+                  <wp14:pctHeight>0</wp14:pctHeight>
+                </wp14:sizeRelV>
+              </wp:anchor>
+            </w:drawing>
+          </mc:Choice>
+          <mc:Fallback>
+            <w:pict>
+              <v:shape w14:anchorId="7FA340AD" id="Text Box 37" o:spid="_x0000_s1036" type="#_x0000_t202" style="position:absolute;left:0;text-align:left;margin-left:-51.95pt;margin-top:347.1pt;width:224.7pt;height:65.2pt;z-index:251713536;visibility:visible;mso-wrap-style:square;mso-width-percent:0;mso-height-percent:0;mso-wrap-distance-left:9pt;mso-wrap-distance-top:0;mso-wrap-distance-right:9pt;mso-wrap-distance-bottom:0;mso-position-horizontal:absolute;mso-position-horizontal-relative:margin;mso-position-vertical:absolute;mso-position-vertical-relative:text;mso-width-percent:0;mso-height-percent:0;mso-width-relative:margin;mso-height-relative:margin;v-text-anchor:top" o:gfxdata="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" fillcolor="white [3201]" strokeweight=".5pt">
+                <v:textbox>
+                  <w:txbxContent>
+                    <w:p>
+                      <w:pPr>
+                        <w:rPr>
+                          <w:rFonts w:hint="cs"/>
+                          <w:rtl/>
+                        </w:rPr>
+                      </w:pPr>
+                      <w:r>
+                        <w:rPr>
+                          <w:rFonts w:hint="cs"/>
+                          <w:rtl/>
+                        </w:rPr>
+                        <w:t>מוחק את הפרויקט. אם המשתמש הוא לא מנהל הפרויקט (הוא הוזמן אליו), הכיתוב ישתנה ל</w:t>
+                      </w:r>
+                      <w:r>
+                        <w:t>Leave Project</w:t>
+                      </w:r>
+                      <w:r>
+                        <w:rPr>
+                          <w:rFonts w:hint="cs"/>
+                          <w:rtl/>
+                        </w:rPr>
+                        <w:t xml:space="preserve"> וכאשר נלחץ מנתק את הקשר בין המשתמש לפרויקט במקום למחוק אותו</w:t>
+                      </w:r>
+                    </w:p>
+                  </w:txbxContent>
+                </v:textbox>
+                <w10:wrap anchorx="margin"/>
+              </v:shape>
+            </w:pict>
+          </mc:Fallback>
+        </mc:AlternateContent>
+      </w:r>
+      <w:r>
+        <w:rPr>
+          <w:noProof/>
+        </w:rPr>
+        <mc:AlternateContent>
+          <mc:Choice Requires="wps">
+            <w:drawing>
+              <wp:anchor distT="0" distB="0" distL="114300" distR="114300" simplePos="0" relativeHeight="251711488" behindDoc="0" locked="0" layoutInCell="1" allowOverlap="1" wp14:anchorId="6D26114C" wp14:editId="6872728A">
+                <wp:simplePos x="0" y="0"/>
+                <wp:positionH relativeFrom="margin">
+                  <wp:posOffset>2169542</wp:posOffset>
+                </wp:positionH>
+                <wp:positionV relativeFrom="paragraph">
+                  <wp:posOffset>3821502</wp:posOffset>
+                </wp:positionV>
+                <wp:extent cx="1337095" cy="108477"/>
+                <wp:effectExtent l="0" t="57150" r="15875" b="25400"/>
+                <wp:wrapNone/>
+                <wp:docPr id="35" name="Straight Arrow Connector 35"/>
+                <wp:cNvGraphicFramePr/>
+                <a:graphic xmlns:a="http://schemas.openxmlformats.org/drawingml/2006/main">
+                  <a:graphicData uri="http://schemas.microsoft.com/office/word/2010/wordprocessingShape">
+                    <wps:wsp>
+                      <wps:cNvCnPr/>
+                      <wps:spPr>
+                        <a:xfrm flipV="1">
+                          <a:off x="0" y="0"/>
+                          <a:ext cx="1337095" cy="108477"/>
+                        </a:xfrm>
+                        <a:prstGeom prst="straightConnector1">
+                          <a:avLst/>
+                        </a:prstGeom>
+                        <a:ln>
+                          <a:tailEnd type="triangle"/>
+                        </a:ln>
+                      </wps:spPr>
+                      <wps:style>
+                        <a:lnRef idx="1">
+                          <a:schemeClr val="accent1"/>
+                        </a:lnRef>
+                        <a:fillRef idx="0">
+                          <a:schemeClr val="accent1"/>
+                        </a:fillRef>
+                        <a:effectRef idx="0">
+                          <a:schemeClr val="accent1"/>
+                        </a:effectRef>
+                        <a:fontRef idx="minor">
+                          <a:schemeClr val="tx1"/>
+                        </a:fontRef>
+                      </wps:style>
+                      <wps:bodyPr/>
+                    </wps:wsp>
+                  </a:graphicData>
+                </a:graphic>
+                <wp14:sizeRelH relativeFrom="margin">
+                  <wp14:pctWidth>0</wp14:pctWidth>
+                </wp14:sizeRelH>
+                <wp14:sizeRelV relativeFrom="margin">
+                  <wp14:pctHeight>0</wp14:pctHeight>
+                </wp14:sizeRelV>
+              </wp:anchor>
+            </w:drawing>
+          </mc:Choice>
+          <mc:Fallback>
+            <w:pict>
+              <v:shape w14:anchorId="54597DA1" id="Straight Arrow Connector 35" o:spid="_x0000_s1026" type="#_x0000_t32" style="position:absolute;margin-left:170.85pt;margin-top:300.9pt;width:105.3pt;height:8.55pt;flip:y;z-index:251711488;visibility:visible;mso-wrap-style:square;mso-width-percent:0;mso-height-percent:0;mso-wrap-distance-left:9pt;mso-wrap-distance-top:0;mso-wrap-distance-right:9pt;mso-wrap-distance-bottom:0;mso-position-horizontal:absolute;mso-position-horizontal-relative:margin;mso-position-vertical:absolute;mso-position-vertical-relative:text;mso-width-percent:0;mso-height-percent:0;mso-width-relative:margin;mso-height-relative:margin" o:gfxdata="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" strokecolor="#5b9bd5 [3204]" strokeweight=".5pt">
+                <v:stroke endarrow="block" joinstyle="miter"/>
+                <w10:wrap anchorx="margin"/>
+              </v:shape>
+            </w:pict>
+          </mc:Fallback>
+        </mc:AlternateContent>
+      </w:r>
+      <w:r>
+        <w:rPr>
+          <w:noProof/>
+        </w:rPr>
+        <mc:AlternateContent>
+          <mc:Choice Requires="wps">
+            <w:drawing>
+              <wp:anchor distT="0" distB="0" distL="114300" distR="114300" simplePos="0" relativeHeight="251709440" behindDoc="0" locked="0" layoutInCell="1" allowOverlap="1" wp14:anchorId="61DBBCF7" wp14:editId="45ED3615">
+                <wp:simplePos x="0" y="0"/>
+                <wp:positionH relativeFrom="margin">
+                  <wp:posOffset>987724</wp:posOffset>
+                </wp:positionH>
+                <wp:positionV relativeFrom="paragraph">
+                  <wp:posOffset>3709358</wp:posOffset>
+                </wp:positionV>
+                <wp:extent cx="1137297" cy="431165"/>
+                <wp:effectExtent l="0" t="0" r="24765" b="26035"/>
+                <wp:wrapNone/>
+                <wp:docPr id="34" name="Text Box 34"/>
+                <wp:cNvGraphicFramePr/>
+                <a:graphic xmlns:a="http://schemas.openxmlformats.org/drawingml/2006/main">
+                  <a:graphicData uri="http://schemas.microsoft.com/office/word/2010/wordprocessingShape">
+                    <wps:wsp>
+                      <wps:cNvSpPr txBox="1"/>
+                      <wps:spPr>
+                        <a:xfrm>
+                          <a:off x="0" y="0"/>
+                          <a:ext cx="1137297" cy="431165"/>
+                        </a:xfrm>
+                        <a:prstGeom prst="rect">
+                          <a:avLst/>
+                        </a:prstGeom>
+                        <a:solidFill>
+                          <a:schemeClr val="lt1"/>
+                        </a:solidFill>
+                        <a:ln w="6350">
+                          <a:solidFill>
+                            <a:prstClr val="black"/>
+                          </a:solidFill>
+                        </a:ln>
+                      </wps:spPr>
+                      <wps:txbx>
+                        <w:txbxContent>
+                          <w:p>
+                            <w:pPr>
+                              <w:rPr>
+                                <w:rFonts w:hint="cs"/>
+                                <w:rtl/>
+                              </w:rPr>
+                            </w:pPr>
+                            <w:r>
+                              <w:rPr>
+                                <w:rFonts w:hint="cs"/>
+                                <w:rtl/>
+                              </w:rPr>
+                              <w:t xml:space="preserve">מציג </w:t>
+                            </w:r>
+                            <w:r>
+                              <w:t>Alert</w:t>
+                            </w:r>
+                            <w:r>
+                              <w:rPr>
+                                <w:rFonts w:hint="cs"/>
+                                <w:rtl/>
+                              </w:rPr>
+                              <w:t xml:space="preserve"> לבחירת קטגוריה</w:t>
+                            </w:r>
+                          </w:p>
+                        </w:txbxContent>
+                      </wps:txbx>
+                      <wps:bodyPr rot="0" spcFirstLastPara="0" vertOverflow="overflow" horzOverflow="overflow" vert="horz" wrap="square" lIns="91440" tIns="45720" rIns="91440" bIns="45720" numCol="1" spcCol="0" rtlCol="0" fromWordArt="0" anchor="t" anchorCtr="0" forceAA="0" compatLnSpc="1">
+                        <a:prstTxWarp prst="textNoShape">
+                          <a:avLst/>
+                        </a:prstTxWarp>
+                        <a:noAutofit/>
+                      </wps:bodyPr>
+                    </wps:wsp>
+                  </a:graphicData>
+                </a:graphic>
+                <wp14:sizeRelH relativeFrom="margin">
+                  <wp14:pctWidth>0</wp14:pctWidth>
+                </wp14:sizeRelH>
+                <wp14:sizeRelV relativeFrom="margin">
+                  <wp14:pctHeight>0</wp14:pctHeight>
+                </wp14:sizeRelV>
+              </wp:anchor>
+            </w:drawing>
+          </mc:Choice>
+          <mc:Fallback>
+            <w:pict>
+              <v:shape w14:anchorId="61DBBCF7" id="Text Box 34" o:spid="_x0000_s1037" type="#_x0000_t202" style="position:absolute;left:0;text-align:left;margin-left:77.75pt;margin-top:292.1pt;width:89.55pt;height:33.95pt;z-index:251709440;visibility:visible;mso-wrap-style:square;mso-width-percent:0;mso-height-percent:0;mso-wrap-distance-left:9pt;mso-wrap-distance-top:0;mso-wrap-distance-right:9pt;mso-wrap-distance-bottom:0;mso-position-horizontal:absolute;mso-position-horizontal-relative:margin;mso-position-vertical:absolute;mso-position-vertical-relative:text;mso-width-percent:0;mso-height-percent:0;mso-width-relative:margin;mso-height-relative:margin;v-text-anchor:top" o:gfxdata="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" fillcolor="white [3201]" strokeweight=".5pt">
+                <v:textbox>
+                  <w:txbxContent>
+                    <w:p>
+                      <w:pPr>
+                        <w:rPr>
+                          <w:rFonts w:hint="cs"/>
+                          <w:rtl/>
+                        </w:rPr>
+                      </w:pPr>
+                      <w:r>
+                        <w:rPr>
+                          <w:rFonts w:hint="cs"/>
+                          <w:rtl/>
+                        </w:rPr>
+                        <w:t xml:space="preserve">מציג </w:t>
+                      </w:r>
+                      <w:r>
+                        <w:t>Alert</w:t>
+                      </w:r>
+                      <w:r>
+                        <w:rPr>
+                          <w:rFonts w:hint="cs"/>
+                          <w:rtl/>
+                        </w:rPr>
+                        <w:t xml:space="preserve"> לבחירת קטגוריה</w:t>
+                      </w:r>
+                    </w:p>
+                  </w:txbxContent>
+                </v:textbox>
+                <w10:wrap anchorx="margin"/>
+              </v:shape>
+            </w:pict>
+          </mc:Fallback>
+        </mc:AlternateContent>
+      </w:r>
+      <w:r>
+        <w:rPr>
+          <w:noProof/>
+        </w:rPr>
+        <mc:AlternateContent>
+          <mc:Choice Requires="wps">
+            <w:drawing>
+              <wp:anchor distT="0" distB="0" distL="114300" distR="114300" simplePos="0" relativeHeight="251705344" behindDoc="0" locked="0" layoutInCell="1" allowOverlap="1" wp14:anchorId="5C01A6F6" wp14:editId="466F1EE8">
+                <wp:simplePos x="0" y="0"/>
+                <wp:positionH relativeFrom="margin">
+                  <wp:posOffset>427007</wp:posOffset>
+                </wp:positionH>
+                <wp:positionV relativeFrom="paragraph">
+                  <wp:posOffset>3140015</wp:posOffset>
+                </wp:positionV>
+                <wp:extent cx="1491195" cy="431165"/>
+                <wp:effectExtent l="0" t="0" r="13970" b="26035"/>
+                <wp:wrapNone/>
+                <wp:docPr id="32" name="Text Box 32"/>
+                <wp:cNvGraphicFramePr/>
+                <a:graphic xmlns:a="http://schemas.openxmlformats.org/drawingml/2006/main">
+                  <a:graphicData uri="http://schemas.microsoft.com/office/word/2010/wordprocessingShape">
+                    <wps:wsp>
+                      <wps:cNvSpPr txBox="1"/>
+                      <wps:spPr>
+                        <a:xfrm>
+                          <a:off x="0" y="0"/>
+                          <a:ext cx="1491195" cy="431165"/>
+                        </a:xfrm>
+                        <a:prstGeom prst="rect">
+                          <a:avLst/>
+                        </a:prstGeom>
+                        <a:solidFill>
+                          <a:schemeClr val="lt1"/>
+                        </a:solidFill>
+                        <a:ln w="6350">
+                          <a:solidFill>
+                            <a:prstClr val="black"/>
+                          </a:solidFill>
+                        </a:ln>
+                      </wps:spPr>
+                      <wps:txbx>
+                        <w:txbxContent>
+                          <w:p>
+                            <w:pPr>
+                              <w:rPr>
+                                <w:rFonts w:hint="cs"/>
+                                <w:rtl/>
+                              </w:rPr>
+                            </w:pPr>
+                            <w:r>
+                              <w:rPr>
+                                <w:rFonts w:hint="cs"/>
+                                <w:rtl/>
+                              </w:rPr>
+                              <w:t>מציג את האירוע הקרוב ביותר שלא הושלם</w:t>
+                            </w:r>
+                          </w:p>
+                        </w:txbxContent>
+                      </wps:txbx>
+                      <wps:bodyPr rot="0" spcFirstLastPara="0" vertOverflow="overflow" horzOverflow="overflow" vert="horz" wrap="square" lIns="91440" tIns="45720" rIns="91440" bIns="45720" numCol="1" spcCol="0" rtlCol="0" fromWordArt="0" anchor="t" anchorCtr="0" forceAA="0" compatLnSpc="1">
+                        <a:prstTxWarp prst="textNoShape">
+                          <a:avLst/>
+                        </a:prstTxWarp>
+                        <a:noAutofit/>
+                      </wps:bodyPr>
+                    </wps:wsp>
+                  </a:graphicData>
+                </a:graphic>
+                <wp14:sizeRelH relativeFrom="margin">
+                  <wp14:pctWidth>0</wp14:pctWidth>
+                </wp14:sizeRelH>
+                <wp14:sizeRelV relativeFrom="margin">
+                  <wp14:pctHeight>0</wp14:pctHeight>
+                </wp14:sizeRelV>
+              </wp:anchor>
+            </w:drawing>
+          </mc:Choice>
+          <mc:Fallback>
+            <w:pict>
+              <v:shape w14:anchorId="5C01A6F6" id="Text Box 32" o:spid="_x0000_s1038" type="#_x0000_t202" style="position:absolute;left:0;text-align:left;margin-left:33.6pt;margin-top:247.25pt;width:117.4pt;height:33.95pt;z-index:251705344;visibility:visible;mso-wrap-style:square;mso-width-percent:0;mso-height-percent:0;mso-wrap-distance-left:9pt;mso-wrap-distance-top:0;mso-wrap-distance-right:9pt;mso-wrap-distance-bottom:0;mso-position-horizontal:absolute;mso-position-horizontal-relative:margin;mso-position-vertical:absolute;mso-position-vertical-relative:text;mso-width-percent:0;mso-height-percent:0;mso-width-relative:margin;mso-height-relative:margin;v-text-anchor:top" o:gfxdata="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" fillcolor="white [3201]" strokeweight=".5pt">
+                <v:textbox>
+                  <w:txbxContent>
+                    <w:p>
+                      <w:pPr>
+                        <w:rPr>
+                          <w:rFonts w:hint="cs"/>
+                          <w:rtl/>
+                        </w:rPr>
+                      </w:pPr>
+                      <w:r>
+                        <w:rPr>
+                          <w:rFonts w:hint="cs"/>
+                          <w:rtl/>
+                        </w:rPr>
+                        <w:t>מציג את האירוע הקרוב ביותר שלא הושלם</w:t>
+                      </w:r>
+                    </w:p>
+                  </w:txbxContent>
+                </v:textbox>
+                <w10:wrap anchorx="margin"/>
+              </v:shape>
+            </w:pict>
+          </mc:Fallback>
+        </mc:AlternateContent>
+      </w:r>
+      <w:r>
+        <w:rPr>
+          <w:noProof/>
+        </w:rPr>
+        <mc:AlternateContent>
+          <mc:Choice Requires="wps">
+            <w:drawing>
+              <wp:anchor distT="0" distB="0" distL="114300" distR="114300" simplePos="0" relativeHeight="251707392" behindDoc="0" locked="0" layoutInCell="1" allowOverlap="1" wp14:anchorId="1A3C0F67" wp14:editId="0D27A662">
+                <wp:simplePos x="0" y="0"/>
+                <wp:positionH relativeFrom="column">
+                  <wp:posOffset>1945258</wp:posOffset>
+                </wp:positionH>
+                <wp:positionV relativeFrom="paragraph">
+                  <wp:posOffset>3303917</wp:posOffset>
+                </wp:positionV>
+                <wp:extent cx="914400" cy="69011"/>
+                <wp:effectExtent l="0" t="57150" r="19050" b="26670"/>
+                <wp:wrapNone/>
+                <wp:docPr id="33" name="Straight Arrow Connector 33"/>
+                <wp:cNvGraphicFramePr/>
+                <a:graphic xmlns:a="http://schemas.openxmlformats.org/drawingml/2006/main">
+                  <a:graphicData uri="http://schemas.microsoft.com/office/word/2010/wordprocessingShape">
+                    <wps:wsp>
+                      <wps:cNvCnPr/>
+                      <wps:spPr>
+                        <a:xfrm flipV="1">
+                          <a:off x="0" y="0"/>
+                          <a:ext cx="914400" cy="69011"/>
+                        </a:xfrm>
+                        <a:prstGeom prst="straightConnector1">
+                          <a:avLst/>
+                        </a:prstGeom>
+                        <a:ln>
+                          <a:tailEnd type="triangle"/>
+                        </a:ln>
+                      </wps:spPr>
+                      <wps:style>
+                        <a:lnRef idx="1">
+                          <a:schemeClr val="accent1"/>
+                        </a:lnRef>
+                        <a:fillRef idx="0">
+                          <a:schemeClr val="accent1"/>
+                        </a:fillRef>
+                        <a:effectRef idx="0">
+                          <a:schemeClr val="accent1"/>
+                        </a:effectRef>
+                        <a:fontRef idx="minor">
+                          <a:schemeClr val="tx1"/>
+                        </a:fontRef>
+                      </wps:style>
+                      <wps:bodyPr/>
+                    </wps:wsp>
+                  </a:graphicData>
+                </a:graphic>
+                <wp14:sizeRelH relativeFrom="margin">
+                  <wp14:pctWidth>0</wp14:pctWidth>
+                </wp14:sizeRelH>
+                <wp14:sizeRelV relativeFrom="margin">
+                  <wp14:pctHeight>0</wp14:pctHeight>
+                </wp14:sizeRelV>
+              </wp:anchor>
+            </w:drawing>
+          </mc:Choice>
+          <mc:Fallback>
+            <w:pict>
+              <v:shape w14:anchorId="1F89534B" id="Straight Arrow Connector 33" o:spid="_x0000_s1026" type="#_x0000_t32" style="position:absolute;margin-left:153.15pt;margin-top:260.15pt;width:1in;height:5.45pt;flip:y;z-index:251707392;visibility:visible;mso-wrap-style:square;mso-width-percent:0;mso-height-percent:0;mso-wrap-distance-left:9pt;mso-wrap-distance-top:0;mso-wrap-distance-right:9pt;mso-wrap-distance-bottom:0;mso-position-horizontal:absolute;mso-position-horizontal-relative:text;mso-position-vertical:absolute;mso-position-vertical-relative:text;mso-width-percent:0;mso-height-percent:0;mso-width-relative:margin;mso-height-relative:margin" o:gfxdata="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" strokecolor="#5b9bd5 [3204]" strokeweight=".5pt">
+                <v:stroke endarrow="block" joinstyle="miter"/>
+              </v:shape>
+            </w:pict>
+          </mc:Fallback>
+        </mc:AlternateContent>
+      </w:r>
+      <w:r>
+        <w:rPr>
+          <w:noProof/>
+        </w:rPr>
+        <mc:AlternateContent>
+          <mc:Choice Requires="wps">
+            <w:drawing>
+              <wp:anchor distT="0" distB="0" distL="114300" distR="114300" simplePos="0" relativeHeight="251703296" behindDoc="0" locked="0" layoutInCell="1" allowOverlap="1" wp14:anchorId="59EF838D" wp14:editId="54969E46">
+                <wp:simplePos x="0" y="0"/>
+                <wp:positionH relativeFrom="margin">
+                  <wp:posOffset>2031521</wp:posOffset>
+                </wp:positionH>
+                <wp:positionV relativeFrom="paragraph">
+                  <wp:posOffset>1216324</wp:posOffset>
+                </wp:positionV>
+                <wp:extent cx="1544128" cy="905773"/>
+                <wp:effectExtent l="0" t="0" r="75565" b="66040"/>
+                <wp:wrapNone/>
+                <wp:docPr id="31" name="Straight Arrow Connector 31"/>
+                <wp:cNvGraphicFramePr/>
+                <a:graphic xmlns:a="http://schemas.openxmlformats.org/drawingml/2006/main">
+                  <a:graphicData uri="http://schemas.microsoft.com/office/word/2010/wordprocessingShape">
+                    <wps:wsp>
+                      <wps:cNvCnPr/>
+                      <wps:spPr>
+                        <a:xfrm>
+                          <a:off x="0" y="0"/>
+                          <a:ext cx="1544128" cy="905773"/>
+                        </a:xfrm>
+                        <a:prstGeom prst="straightConnector1">
+                          <a:avLst/>
+                        </a:prstGeom>
+                        <a:ln>
+                          <a:tailEnd type="triangle"/>
+                        </a:ln>
+                      </wps:spPr>
+                      <wps:style>
+                        <a:lnRef idx="1">
+                          <a:schemeClr val="accent1"/>
+                        </a:lnRef>
+                        <a:fillRef idx="0">
+                          <a:schemeClr val="accent1"/>
+                        </a:fillRef>
+                        <a:effectRef idx="0">
+                          <a:schemeClr val="accent1"/>
+                        </a:effectRef>
+                        <a:fontRef idx="minor">
+                          <a:schemeClr val="tx1"/>
+                        </a:fontRef>
+                      </wps:style>
+                      <wps:bodyPr/>
+                    </wps:wsp>
+                  </a:graphicData>
+                </a:graphic>
+                <wp14:sizeRelH relativeFrom="margin">
+                  <wp14:pctWidth>0</wp14:pctWidth>
+                </wp14:sizeRelH>
+                <wp14:sizeRelV relativeFrom="margin">
+                  <wp14:pctHeight>0</wp14:pctHeight>
+                </wp14:sizeRelV>
+              </wp:anchor>
+            </w:drawing>
+          </mc:Choice>
+          <mc:Fallback>
+            <w:pict>
+              <v:shape w14:anchorId="7D8F6ACD" id="Straight Arrow Connector 31" o:spid="_x0000_s1026" type="#_x0000_t32" style="position:absolute;margin-left:159.95pt;margin-top:95.75pt;width:121.6pt;height:71.3pt;z-index:251703296;visibility:visible;mso-wrap-style:square;mso-width-percent:0;mso-height-percent:0;mso-wrap-distance-left:9pt;mso-wrap-distance-top:0;mso-wrap-distance-right:9pt;mso-wrap-distance-bottom:0;mso-position-horizontal:absolute;mso-position-horizontal-relative:margin;mso-position-vertical:absolute;mso-position-vertical-relative:text;mso-width-percent:0;mso-height-percent:0;mso-width-relative:margin;mso-height-relative:margin" o:gfxdata="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" strokecolor="#5b9bd5 [3204]" strokeweight=".5pt">
+                <v:stroke endarrow="block" joinstyle="miter"/>
+                <w10:wrap anchorx="margin"/>
+              </v:shape>
+            </w:pict>
+          </mc:Fallback>
+        </mc:AlternateContent>
+      </w:r>
+      <w:r>
+        <w:rPr>
+          <w:noProof/>
+        </w:rPr>
+        <mc:AlternateContent>
+          <mc:Choice Requires="wps">
+            <w:drawing>
+              <wp:anchor distT="0" distB="0" distL="114300" distR="114300" simplePos="0" relativeHeight="251701248" behindDoc="0" locked="0" layoutInCell="1" allowOverlap="1" wp14:anchorId="59EF838D" wp14:editId="54969E46">
+                <wp:simplePos x="0" y="0"/>
+                <wp:positionH relativeFrom="margin">
+                  <wp:posOffset>2031521</wp:posOffset>
+                </wp:positionH>
+                <wp:positionV relativeFrom="paragraph">
+                  <wp:posOffset>1190445</wp:posOffset>
+                </wp:positionV>
+                <wp:extent cx="1380226" cy="336430"/>
+                <wp:effectExtent l="0" t="0" r="48895" b="83185"/>
+                <wp:wrapNone/>
+                <wp:docPr id="30" name="Straight Arrow Connector 30"/>
+                <wp:cNvGraphicFramePr/>
+                <a:graphic xmlns:a="http://schemas.openxmlformats.org/drawingml/2006/main">
+                  <a:graphicData uri="http://schemas.microsoft.com/office/word/2010/wordprocessingShape">
+                    <wps:wsp>
+                      <wps:cNvCnPr/>
+                      <wps:spPr>
+                        <a:xfrm>
+                          <a:off x="0" y="0"/>
+                          <a:ext cx="1380226" cy="336430"/>
+                        </a:xfrm>
+                        <a:prstGeom prst="straightConnector1">
+                          <a:avLst/>
+                        </a:prstGeom>
+                        <a:ln>
+                          <a:tailEnd type="triangle"/>
+                        </a:ln>
+                      </wps:spPr>
+                      <wps:style>
+                        <a:lnRef idx="1">
+                          <a:schemeClr val="accent1"/>
+                        </a:lnRef>
+                        <a:fillRef idx="0">
+                          <a:schemeClr val="accent1"/>
+                        </a:fillRef>
+                        <a:effectRef idx="0">
+                          <a:schemeClr val="accent1"/>
+                        </a:effectRef>
+                        <a:fontRef idx="minor">
+                          <a:schemeClr val="tx1"/>
+                        </a:fontRef>
+                      </wps:style>
+                      <wps:bodyPr/>
+                    </wps:wsp>
+                  </a:graphicData>
+                </a:graphic>
+                <wp14:sizeRelH relativeFrom="margin">
+                  <wp14:pctWidth>0</wp14:pctWidth>
+                </wp14:sizeRelH>
+                <wp14:sizeRelV relativeFrom="margin">
+                  <wp14:pctHeight>0</wp14:pctHeight>
+                </wp14:sizeRelV>
+              </wp:anchor>
+            </w:drawing>
+          </mc:Choice>
+          <mc:Fallback>
+            <w:pict>
+              <v:shape w14:anchorId="2CA2E9B7" id="Straight Arrow Connector 30" o:spid="_x0000_s1026" type="#_x0000_t32" style="position:absolute;margin-left:159.95pt;margin-top:93.75pt;width:108.7pt;height:26.5pt;z-index:251701248;visibility:visible;mso-wrap-style:square;mso-width-percent:0;mso-height-percent:0;mso-wrap-distance-left:9pt;mso-wrap-distance-top:0;mso-wrap-distance-right:9pt;mso-wrap-distance-bottom:0;mso-position-horizontal:absolute;mso-position-horizontal-relative:margin;mso-position-vertical:absolute;mso-position-vertical-relative:text;mso-width-percent:0;mso-height-percent:0;mso-width-relative:margin;mso-height-relative:margin" o:gfxdata="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" strokecolor="#5b9bd5 [3204]" strokeweight=".5pt">
+                <v:stroke endarrow="block" joinstyle="miter"/>
+                <w10:wrap anchorx="margin"/>
+              </v:shape>
+            </w:pict>
+          </mc:Fallback>
+        </mc:AlternateContent>
+      </w:r>
+      <w:r>
+        <w:rPr>
+          <w:noProof/>
+        </w:rPr>
+        <mc:AlternateContent>
+          <mc:Choice Requires="wps">
+            <w:drawing>
+              <wp:anchor distT="0" distB="0" distL="114300" distR="114300" simplePos="0" relativeHeight="251699200" behindDoc="0" locked="0" layoutInCell="1" allowOverlap="1" wp14:anchorId="59EF838D" wp14:editId="54969E46">
+                <wp:simplePos x="0" y="0"/>
+                <wp:positionH relativeFrom="margin">
+                  <wp:posOffset>2031521</wp:posOffset>
+                </wp:positionH>
+                <wp:positionV relativeFrom="paragraph">
+                  <wp:posOffset>1104181</wp:posOffset>
+                </wp:positionV>
+                <wp:extent cx="1242204" cy="60385"/>
+                <wp:effectExtent l="0" t="57150" r="15240" b="34925"/>
+                <wp:wrapNone/>
+                <wp:docPr id="29" name="Straight Arrow Connector 29"/>
+                <wp:cNvGraphicFramePr/>
+                <a:graphic xmlns:a="http://schemas.openxmlformats.org/drawingml/2006/main">
+                  <a:graphicData uri="http://schemas.microsoft.com/office/word/2010/wordprocessingShape">
+                    <wps:wsp>
+                      <wps:cNvCnPr/>
+                      <wps:spPr>
+                        <a:xfrm flipV="1">
+                          <a:off x="0" y="0"/>
+                          <a:ext cx="1242204" cy="60385"/>
+                        </a:xfrm>
+                        <a:prstGeom prst="straightConnector1">
+                          <a:avLst/>
+                        </a:prstGeom>
+                        <a:ln>
+                          <a:tailEnd type="triangle"/>
+                        </a:ln>
+                      </wps:spPr>
+                      <wps:style>
+                        <a:lnRef idx="1">
+                          <a:schemeClr val="accent1"/>
+                        </a:lnRef>
+                        <a:fillRef idx="0">
+                          <a:schemeClr val="accent1"/>
+                        </a:fillRef>
+                        <a:effectRef idx="0">
+                          <a:schemeClr val="accent1"/>
+                        </a:effectRef>
+                        <a:fontRef idx="minor">
+                          <a:schemeClr val="tx1"/>
+                        </a:fontRef>
+                      </wps:style>
+                      <wps:bodyPr/>
+                    </wps:wsp>
+                  </a:graphicData>
+                </a:graphic>
+                <wp14:sizeRelH relativeFrom="margin">
+                  <wp14:pctWidth>0</wp14:pctWidth>
+                </wp14:sizeRelH>
+                <wp14:sizeRelV relativeFrom="margin">
+                  <wp14:pctHeight>0</wp14:pctHeight>
+                </wp14:sizeRelV>
+              </wp:anchor>
+            </w:drawing>
+          </mc:Choice>
+          <mc:Fallback>
+            <w:pict>
+              <v:shape w14:anchorId="72D16265" id="Straight Arrow Connector 29" o:spid="_x0000_s1026" type="#_x0000_t32" style="position:absolute;margin-left:159.95pt;margin-top:86.95pt;width:97.8pt;height:4.75pt;flip:y;z-index:251699200;visibility:visible;mso-wrap-style:square;mso-width-percent:0;mso-height-percent:0;mso-wrap-distance-left:9pt;mso-wrap-distance-top:0;mso-wrap-distance-right:9pt;mso-wrap-distance-bottom:0;mso-position-horizontal:absolute;mso-position-horizontal-relative:margin;mso-position-vertical:absolute;mso-position-vertical-relative:text;mso-width-percent:0;mso-height-percent:0;mso-width-relative:margin;mso-height-relative:margin" o:gfxdata="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" strokecolor="#5b9bd5 [3204]" strokeweight=".5pt">
+                <v:stroke endarrow="block" joinstyle="miter"/>
+                <w10:wrap anchorx="margin"/>
+              </v:shape>
+            </w:pict>
+          </mc:Fallback>
+        </mc:AlternateContent>
+      </w:r>
+      <w:r>
+        <w:rPr>
+          <w:noProof/>
+        </w:rPr>
+        <mc:AlternateContent>
+          <mc:Choice Requires="wps">
+            <w:drawing>
+              <wp:anchor distT="0" distB="0" distL="114300" distR="114300" simplePos="0" relativeHeight="251697152" behindDoc="0" locked="0" layoutInCell="1" allowOverlap="1" wp14:anchorId="4DE22417" wp14:editId="778F5B8C">
+                <wp:simplePos x="0" y="0"/>
+                <wp:positionH relativeFrom="margin">
+                  <wp:posOffset>99204</wp:posOffset>
+                </wp:positionH>
+                <wp:positionV relativeFrom="paragraph">
+                  <wp:posOffset>741872</wp:posOffset>
+                </wp:positionV>
+                <wp:extent cx="1914477" cy="871268"/>
+                <wp:effectExtent l="0" t="0" r="10160" b="24130"/>
+                <wp:wrapNone/>
+                <wp:docPr id="28" name="Text Box 28"/>
+                <wp:cNvGraphicFramePr/>
+                <a:graphic xmlns:a="http://schemas.openxmlformats.org/drawingml/2006/main">
+                  <a:graphicData uri="http://schemas.microsoft.com/office/word/2010/wordprocessingShape">
+                    <wps:wsp>
+                      <wps:cNvSpPr txBox="1"/>
+                      <wps:spPr>
+                        <a:xfrm>
+                          <a:off x="0" y="0"/>
+                          <a:ext cx="1914477" cy="871268"/>
+                        </a:xfrm>
+                        <a:prstGeom prst="rect">
+                          <a:avLst/>
+                        </a:prstGeom>
+                        <a:solidFill>
+                          <a:schemeClr val="lt1"/>
+                        </a:solidFill>
+                        <a:ln w="6350">
+                          <a:solidFill>
+                            <a:prstClr val="black"/>
+                          </a:solidFill>
+                        </a:ln>
+                      </wps:spPr>
+                      <wps:txbx>
+                        <w:txbxContent>
+                          <w:p>
+                            <w:pPr>
+                              <w:rPr>
+                                <w:rFonts w:hint="cs"/>
+                                <w:rtl/>
+                              </w:rPr>
+                            </w:pPr>
+                            <w:r>
+                              <w:rPr>
+                                <w:rFonts w:hint="cs"/>
+                                <w:rtl/>
+                              </w:rPr>
+                              <w:t xml:space="preserve">לחיצה על הכותרת, התיאור או התמונה יפתחו </w:t>
+                            </w:r>
+                            <w:r>
+                              <w:t>Alert</w:t>
+                            </w:r>
+                            <w:r>
+                              <w:rPr>
+                                <w:rFonts w:hint="cs"/>
+                                <w:rtl/>
+                              </w:rPr>
+                              <w:t xml:space="preserve"> לשינוי (הצעה לפתיחת הגלריה בשביל התמונה)</w:t>
+                            </w:r>
+                          </w:p>
+                        </w:txbxContent>
+                      </wps:txbx>
+                      <wps:bodyPr rot="0" spcFirstLastPara="0" vertOverflow="overflow" horzOverflow="overflow" vert="horz" wrap="square" lIns="91440" tIns="45720" rIns="91440" bIns="45720" numCol="1" spcCol="0" rtlCol="0" fromWordArt="0" anchor="t" anchorCtr="0" forceAA="0" compatLnSpc="1">
+                        <a:prstTxWarp prst="textNoShape">
+                          <a:avLst/>
+                        </a:prstTxWarp>
+                        <a:noAutofit/>
+                      </wps:bodyPr>
+                    </wps:wsp>
+                  </a:graphicData>
+                </a:graphic>
+                <wp14:sizeRelH relativeFrom="margin">
+                  <wp14:pctWidth>0</wp14:pctWidth>
+                </wp14:sizeRelH>
+                <wp14:sizeRelV relativeFrom="margin">
+                  <wp14:pctHeight>0</wp14:pctHeight>
+                </wp14:sizeRelV>
+              </wp:anchor>
+            </w:drawing>
+          </mc:Choice>
+          <mc:Fallback>
+            <w:pict>
+              <v:shape w14:anchorId="4DE22417" id="Text Box 28" o:spid="_x0000_s1039" type="#_x0000_t202" style="position:absolute;left:0;text-align:left;margin-left:7.8pt;margin-top:58.4pt;width:150.75pt;height:68.6pt;z-index:251697152;visibility:visible;mso-wrap-style:square;mso-width-percent:0;mso-height-percent:0;mso-wrap-distance-left:9pt;mso-wrap-distance-top:0;mso-wrap-distance-right:9pt;mso-wrap-distance-bottom:0;mso-position-horizontal:absolute;mso-position-horizontal-relative:margin;mso-position-vertical:absolute;mso-position-vertical-relative:text;mso-width-percent:0;mso-height-percent:0;mso-width-relative:margin;mso-height-relative:margin;v-text-anchor:top" o:gfxdata="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" fillcolor="white [3201]" strokeweight=".5pt">
+                <v:textbox>
+                  <w:txbxContent>
+                    <w:p>
+                      <w:pPr>
+                        <w:rPr>
+                          <w:rFonts w:hint="cs"/>
+                          <w:rtl/>
+                        </w:rPr>
+                      </w:pPr>
+                      <w:r>
+                        <w:rPr>
+                          <w:rFonts w:hint="cs"/>
+                          <w:rtl/>
+                        </w:rPr>
+                        <w:t xml:space="preserve">לחיצה על הכותרת, התיאור או התמונה יפתחו </w:t>
+                      </w:r>
+                      <w:r>
+                        <w:t>Alert</w:t>
+                      </w:r>
+                      <w:r>
+                        <w:rPr>
+                          <w:rFonts w:hint="cs"/>
+                          <w:rtl/>
+                        </w:rPr>
+                        <w:t xml:space="preserve"> לשינוי (הצעה לפתיחת הגלריה בשביל התמונה)</w:t>
+                      </w:r>
+                    </w:p>
+                  </w:txbxContent>
+                </v:textbox>
+                <w10:wrap anchorx="margin"/>
+              </v:shape>
+            </w:pict>
+          </mc:Fallback>
+        </mc:AlternateContent>
+      </w:r>
+      <w:r>
+        <w:rPr>
+          <w:noProof/>
+        </w:rPr>
+        <mc:AlternateContent>
+          <mc:Choice Requires="wps">
+            <w:drawing>
+              <wp:anchor distT="0" distB="0" distL="114300" distR="114300" simplePos="0" relativeHeight="251695104" behindDoc="0" locked="0" layoutInCell="1" allowOverlap="1">
+                <wp:simplePos x="0" y="0"/>
+                <wp:positionH relativeFrom="column">
+                  <wp:posOffset>1893497</wp:posOffset>
+                </wp:positionH>
+                <wp:positionV relativeFrom="paragraph">
+                  <wp:posOffset>2631057</wp:posOffset>
+                </wp:positionV>
+                <wp:extent cx="1138687" cy="146649"/>
+                <wp:effectExtent l="0" t="0" r="80645" b="82550"/>
+                <wp:wrapNone/>
+                <wp:docPr id="27" name="Straight Arrow Connector 27"/>
+                <wp:cNvGraphicFramePr/>
+                <a:graphic xmlns:a="http://schemas.openxmlformats.org/drawingml/2006/main">
+                  <a:graphicData uri="http://schemas.microsoft.com/office/word/2010/wordprocessingShape">
+                    <wps:wsp>
+                      <wps:cNvCnPr/>
+                      <wps:spPr>
+                        <a:xfrm>
+                          <a:off x="0" y="0"/>
+                          <a:ext cx="1138687" cy="146649"/>
+                        </a:xfrm>
+                        <a:prstGeom prst="straightConnector1">
+                          <a:avLst/>
+                        </a:prstGeom>
+                        <a:ln>
+                          <a:tailEnd type="triangle"/>
+                        </a:ln>
+                      </wps:spPr>
+                      <wps:style>
+                        <a:lnRef idx="1">
+                          <a:schemeClr val="accent1"/>
+                        </a:lnRef>
+                        <a:fillRef idx="0">
+                          <a:schemeClr val="accent1"/>
+                        </a:fillRef>
+                        <a:effectRef idx="0">
+                          <a:schemeClr val="accent1"/>
+                        </a:effectRef>
+                        <a:fontRef idx="minor">
+                          <a:schemeClr val="tx1"/>
+                        </a:fontRef>
+                      </wps:style>
+                      <wps:bodyPr/>
+                    </wps:wsp>
+                  </a:graphicData>
+                </a:graphic>
+              </wp:anchor>
+            </w:drawing>
+          </mc:Choice>
+          <mc:Fallback>
+            <w:pict>
+              <v:shape w14:anchorId="08A82C4F" id="Straight Arrow Connector 27" o:spid="_x0000_s1026" type="#_x0000_t32" style="position:absolute;margin-left:149.1pt;margin-top:207.15pt;width:89.65pt;height:11.55pt;z-index:251695104;visibility:visible;mso-wrap-style:square;mso-wrap-distance-left:9pt;mso-wrap-distance-top:0;mso-wrap-distance-right:9pt;mso-wrap-distance-bottom:0;mso-position-horizontal:absolute;mso-position-horizontal-relative:text;mso-position-vertical:absolute;mso-position-vertical-relative:text" o:gfxdata="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" strokecolor="#5b9bd5 [3204]" strokeweight=".5pt">
+                <v:stroke endarrow="block" joinstyle="miter"/>
+              </v:shape>
+            </w:pict>
+          </mc:Fallback>
+        </mc:AlternateContent>
+      </w:r>
+      <w:r>
+        <w:rPr>
+          <w:noProof/>
+        </w:rPr>
+        <mc:AlternateContent>
+          <mc:Choice Requires="wps">
+            <w:drawing>
+              <wp:anchor distT="0" distB="0" distL="114300" distR="114300" simplePos="0" relativeHeight="251694080" behindDoc="0" locked="0" layoutInCell="1" allowOverlap="1">
+                <wp:simplePos x="0" y="0"/>
+                <wp:positionH relativeFrom="margin">
+                  <wp:align>left</wp:align>
+                </wp:positionH>
+                <wp:positionV relativeFrom="paragraph">
+                  <wp:posOffset>2328569</wp:posOffset>
+                </wp:positionV>
+                <wp:extent cx="1914477" cy="629728"/>
+                <wp:effectExtent l="0" t="0" r="10160" b="18415"/>
+                <wp:wrapNone/>
+                <wp:docPr id="26" name="Text Box 26"/>
+                <wp:cNvGraphicFramePr/>
+                <a:graphic xmlns:a="http://schemas.openxmlformats.org/drawingml/2006/main">
+                  <a:graphicData uri="http://schemas.microsoft.com/office/word/2010/wordprocessingShape">
+                    <wps:wsp>
+                      <wps:cNvSpPr txBox="1"/>
+                      <wps:spPr>
+                        <a:xfrm>
+                          <a:off x="0" y="0"/>
+                          <a:ext cx="1914477" cy="629728"/>
+                        </a:xfrm>
+                        <a:prstGeom prst="rect">
+                          <a:avLst/>
+                        </a:prstGeom>
+                        <a:solidFill>
+                          <a:schemeClr val="lt1"/>
+                        </a:solidFill>
+                        <a:ln w="6350">
+                          <a:solidFill>
+                            <a:prstClr val="black"/>
+                          </a:solidFill>
+                        </a:ln>
+                      </wps:spPr>
+                      <wps:txbx>
+                        <w:txbxContent>
+                          <w:p>
+                            <w:pPr>
+                              <w:rPr>
+                                <w:rFonts w:hint="cs"/>
+                                <w:rtl/>
+                              </w:rPr>
+                            </w:pPr>
+                            <w:r>
+                              <w:rPr>
+                                <w:rFonts w:hint="cs"/>
+                                <w:rtl/>
+                              </w:rPr>
+                              <w:t>הזמנת אנשים אחרים לפרויקט. השדה ישלים שמות לאנשים אחרים שלא הוזמנו עדיין.</w:t>
+                            </w:r>
+                          </w:p>
+                        </w:txbxContent>
+                      </wps:txbx>
+                      <wps:bodyPr rot="0" spcFirstLastPara="0" vertOverflow="overflow" horzOverflow="overflow" vert="horz" wrap="square" lIns="91440" tIns="45720" rIns="91440" bIns="45720" numCol="1" spcCol="0" rtlCol="0" fromWordArt="0" anchor="t" anchorCtr="0" forceAA="0" compatLnSpc="1">
+                        <a:prstTxWarp prst="textNoShape">
+                          <a:avLst/>
+                        </a:prstTxWarp>
+                        <a:noAutofit/>
+                      </wps:bodyPr>
+                    </wps:wsp>
+                  </a:graphicData>
+                </a:graphic>
+                <wp14:sizeRelH relativeFrom="margin">
+                  <wp14:pctWidth>0</wp14:pctWidth>
+                </wp14:sizeRelH>
+                <wp14:sizeRelV relativeFrom="margin">
+                  <wp14:pctHeight>0</wp14:pctHeight>
+                </wp14:sizeRelV>
+              </wp:anchor>
+            </w:drawing>
+          </mc:Choice>
+          <mc:Fallback>
+            <w:pict>
+              <v:shape id="Text Box 26" o:spid="_x0000_s1040" type="#_x0000_t202" style="position:absolute;left:0;text-align:left;margin-left:0;margin-top:183.35pt;width:150.75pt;height:49.6pt;z-index:251694080;visibility:visible;mso-wrap-style:square;mso-width-percent:0;mso-height-percent:0;mso-wrap-distance-left:9pt;mso-wrap-distance-top:0;mso-wrap-distance-right:9pt;mso-wrap-distance-bottom:0;mso-position-horizontal:left;mso-position-horizontal-relative:margin;mso-position-vertical:absolute;mso-position-vertical-relative:text;mso-width-percent:0;mso-height-percent:0;mso-width-relative:margin;mso-height-relative:margin;v-text-anchor:top" o:gfxdata="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" fillcolor="white [3201]" strokeweight=".5pt">
+                <v:textbox>
+                  <w:txbxContent>
+                    <w:p>
+                      <w:pPr>
+                        <w:rPr>
+                          <w:rFonts w:hint="cs"/>
+                          <w:rtl/>
+                        </w:rPr>
+                      </w:pPr>
+                      <w:r>
+                        <w:rPr>
+                          <w:rFonts w:hint="cs"/>
+                          <w:rtl/>
+                        </w:rPr>
+                        <w:t>הזמנת אנשים אחרים לפרויקט. השדה ישלים שמות לאנשים אחרים שלא הוזמנו עדיין.</w:t>
+                      </w:r>
+                    </w:p>
+                  </w:txbxContent>
+                </v:textbox>
+                <w10:wrap anchorx="margin"/>
+              </v:shape>
+            </w:pict>
+          </mc:Fallback>
+        </mc:AlternateContent>
+      </w:r>
+      <w:r>
+        <w:rPr>
+          <w:noProof/>
+        </w:rPr>
+        <w:drawing>
+          <wp:inline distT="0" distB="0" distL="0" distR="0" wp14:anchorId="7248DBC8" wp14:editId="44EA0FC1">
+            <wp:extent cx="2560392" cy="5184475"/>
+            <wp:effectExtent l="0" t="0" r="0" b="0"/>
+            <wp:docPr id="25" name="Picture 25"/>
+            <wp:cNvGraphicFramePr>
+              <a:graphicFrameLocks xmlns:a="http://schemas.openxmlformats.org/drawingml/2006/main" noChangeAspect="1"/>
+            </wp:cNvGraphicFramePr>
+            <a:graphic xmlns:a="http://schemas.openxmlformats.org/drawingml/2006/main">
+              <a:graphicData uri="http://schemas.openxmlformats.org/drawingml/2006/picture">
+                <pic:pic xmlns:pic="http://schemas.openxmlformats.org/drawingml/2006/picture">
+                  <pic:nvPicPr>
+                    <pic:cNvPr id="1" name=""/>
+                    <pic:cNvPicPr/>
+                  </pic:nvPicPr>
+                  <pic:blipFill>
+                    <a:blip r:embed="rId10"/>
+                    <a:stretch>
+                      <a:fillRect/>
+                    </a:stretch>
+                  </pic:blipFill>
+                  <pic:spPr>
+                    <a:xfrm>
+                      <a:off x="0" y="0"/>
+                      <a:ext cx="2572346" cy="5208681"/>
+                    </a:xfrm>
+                    <a:prstGeom prst="rect">
+                      <a:avLst/>
+                    </a:prstGeom>
+                  </pic:spPr>
+                </pic:pic>
+              </a:graphicData>
+            </a:graphic>
+          </wp:inline>
+        </w:drawing>
+      </w:r>
+    </w:p>
+    <w:p>
+      <w:pPr>
+        <w:rPr>
+          <w:rFonts w:cs="Guttman Kav"/>
+          <w:sz w:val="28"/>
+          <w:szCs w:val="28"/>
+          <w:rtl/>
+        </w:rPr>
+      </w:pPr>
+      <w:r>
+        <w:rPr>
+          <w:rFonts w:cs="Guttman Kav" w:hint="cs"/>
+          <w:sz w:val="28"/>
+          <w:szCs w:val="28"/>
+          <w:rtl/>
+        </w:rPr>
+        <w:t xml:space="preserve">מסך הפרויקט </w:t>
+      </w:r>
+      <w:r>
+        <w:rPr>
+          <w:rFonts w:cs="Guttman Kav"/>
+          <w:sz w:val="28"/>
+          <w:szCs w:val="28"/>
+          <w:rtl/>
+        </w:rPr>
+        <w:t>–</w:t>
+      </w:r>
+      <w:r>
+        <w:rPr>
+          <w:rFonts w:cs="Guttman Kav" w:hint="cs"/>
+          <w:sz w:val="28"/>
+          <w:szCs w:val="28"/>
+          <w:rtl/>
+        </w:rPr>
+        <w:t xml:space="preserve"> המסך בו המשתמש יכול לנהל פרויקט, לשנות פרטים עליו, ולהזמין אנשים אחרים לעבוד עליו.</w:t>
+      </w:r>
+    </w:p>
+    <w:p>
+      <w:pPr>
+        <w:rPr>
+          <w:rFonts w:cs="Guttman Kav"/>
+          <w:sz w:val="28"/>
+          <w:szCs w:val="28"/>
+        </w:rPr>
+      </w:pPr>
       <w:bookmarkStart w:id="0" w:name="_GoBack"/>
+      <w:r>
+        <w:rPr>
+          <w:noProof/>
+        </w:rPr>
+        <w:lastRenderedPageBreak/>
+        <mc:AlternateContent>
+          <mc:Choice Requires="wps">
+            <w:drawing>
+              <wp:anchor distT="0" distB="0" distL="114300" distR="114300" simplePos="0" relativeHeight="251725824" behindDoc="0" locked="0" layoutInCell="1" allowOverlap="1" wp14:anchorId="6CA664EC" wp14:editId="467A9CBB">
+                <wp:simplePos x="0" y="0"/>
+                <wp:positionH relativeFrom="column">
+                  <wp:posOffset>2497347</wp:posOffset>
+                </wp:positionH>
+                <wp:positionV relativeFrom="paragraph">
+                  <wp:posOffset>1164566</wp:posOffset>
+                </wp:positionV>
+                <wp:extent cx="1915064" cy="1228545"/>
+                <wp:effectExtent l="0" t="38100" r="47625" b="29210"/>
+                <wp:wrapNone/>
+                <wp:docPr id="45" name="Straight Arrow Connector 45"/>
+                <wp:cNvGraphicFramePr/>
+                <a:graphic xmlns:a="http://schemas.openxmlformats.org/drawingml/2006/main">
+                  <a:graphicData uri="http://schemas.microsoft.com/office/word/2010/wordprocessingShape">
+                    <wps:wsp>
+                      <wps:cNvCnPr/>
+                      <wps:spPr>
+                        <a:xfrm flipV="1">
+                          <a:off x="0" y="0"/>
+                          <a:ext cx="1915064" cy="1228545"/>
+                        </a:xfrm>
+                        <a:prstGeom prst="straightConnector1">
+                          <a:avLst/>
+                        </a:prstGeom>
+                        <a:ln>
+                          <a:tailEnd type="triangle"/>
+                        </a:ln>
+                      </wps:spPr>
+                      <wps:style>
+                        <a:lnRef idx="1">
+                          <a:schemeClr val="accent1"/>
+                        </a:lnRef>
+                        <a:fillRef idx="0">
+                          <a:schemeClr val="accent1"/>
+                        </a:fillRef>
+                        <a:effectRef idx="0">
+                          <a:schemeClr val="accent1"/>
+                        </a:effectRef>
+                        <a:fontRef idx="minor">
+                          <a:schemeClr val="tx1"/>
+                        </a:fontRef>
+                      </wps:style>
+                      <wps:bodyPr/>
+                    </wps:wsp>
+                  </a:graphicData>
+                </a:graphic>
+                <wp14:sizeRelH relativeFrom="margin">
+                  <wp14:pctWidth>0</wp14:pctWidth>
+                </wp14:sizeRelH>
+                <wp14:sizeRelV relativeFrom="margin">
+                  <wp14:pctHeight>0</wp14:pctHeight>
+                </wp14:sizeRelV>
+              </wp:anchor>
+            </w:drawing>
+          </mc:Choice>
+          <mc:Fallback>
+            <w:pict>
+              <v:shape w14:anchorId="007CD999" id="Straight Arrow Connector 45" o:spid="_x0000_s1026" type="#_x0000_t32" style="position:absolute;margin-left:196.65pt;margin-top:91.7pt;width:150.8pt;height:96.75pt;flip:y;z-index:251725824;visibility:visible;mso-wrap-style:square;mso-width-percent:0;mso-height-percent:0;mso-wrap-distance-left:9pt;mso-wrap-distance-top:0;mso-wrap-distance-right:9pt;mso-wrap-distance-bottom:0;mso-position-horizontal:absolute;mso-position-horizontal-relative:text;mso-position-vertical:absolute;mso-position-vertical-relative:text;mso-width-percent:0;mso-height-percent:0;mso-width-relative:margin;mso-height-relative:margin" o:gfxdata="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" strokecolor="#5b9bd5 [3204]" strokeweight=".5pt">
+                <v:stroke endarrow="block" joinstyle="miter"/>
+              </v:shape>
+            </w:pict>
+          </mc:Fallback>
+        </mc:AlternateContent>
+      </w:r>
       <w:bookmarkEnd w:id="0"/>
+      <w:r>
+        <w:rPr>
+          <w:noProof/>
+        </w:rPr>
+        <mc:AlternateContent>
+          <mc:Choice Requires="wps">
+            <w:drawing>
+              <wp:anchor distT="0" distB="0" distL="114300" distR="114300" simplePos="0" relativeHeight="251723776" behindDoc="0" locked="0" layoutInCell="1" allowOverlap="1">
+                <wp:simplePos x="0" y="0"/>
+                <wp:positionH relativeFrom="column">
+                  <wp:posOffset>1090559</wp:posOffset>
+                </wp:positionH>
+                <wp:positionV relativeFrom="paragraph">
+                  <wp:posOffset>1052423</wp:posOffset>
+                </wp:positionV>
+                <wp:extent cx="1786350" cy="43132"/>
+                <wp:effectExtent l="0" t="38100" r="42545" b="90805"/>
+                <wp:wrapNone/>
+                <wp:docPr id="44" name="Straight Arrow Connector 44"/>
+                <wp:cNvGraphicFramePr/>
+                <a:graphic xmlns:a="http://schemas.openxmlformats.org/drawingml/2006/main">
+                  <a:graphicData uri="http://schemas.microsoft.com/office/word/2010/wordprocessingShape">
+                    <wps:wsp>
+                      <wps:cNvCnPr/>
+                      <wps:spPr>
+                        <a:xfrm>
+                          <a:off x="0" y="0"/>
+                          <a:ext cx="1786350" cy="43132"/>
+                        </a:xfrm>
+                        <a:prstGeom prst="straightConnector1">
+                          <a:avLst/>
+                        </a:prstGeom>
+                        <a:ln>
+                          <a:tailEnd type="triangle"/>
+                        </a:ln>
+                      </wps:spPr>
+                      <wps:style>
+                        <a:lnRef idx="1">
+                          <a:schemeClr val="accent1"/>
+                        </a:lnRef>
+                        <a:fillRef idx="0">
+                          <a:schemeClr val="accent1"/>
+                        </a:fillRef>
+                        <a:effectRef idx="0">
+                          <a:schemeClr val="accent1"/>
+                        </a:effectRef>
+                        <a:fontRef idx="minor">
+                          <a:schemeClr val="tx1"/>
+                        </a:fontRef>
+                      </wps:style>
+                      <wps:bodyPr/>
+                    </wps:wsp>
+                  </a:graphicData>
+                </a:graphic>
+              </wp:anchor>
+            </w:drawing>
+          </mc:Choice>
+          <mc:Fallback>
+            <w:pict>
+              <v:shape w14:anchorId="63818916" id="Straight Arrow Connector 44" o:spid="_x0000_s1026" type="#_x0000_t32" style="position:absolute;margin-left:85.85pt;margin-top:82.85pt;width:140.65pt;height:3.4pt;z-index:251723776;visibility:visible;mso-wrap-style:square;mso-wrap-distance-left:9pt;mso-wrap-distance-top:0;mso-wrap-distance-right:9pt;mso-wrap-distance-bottom:0;mso-position-horizontal:absolute;mso-position-horizontal-relative:text;mso-position-vertical:absolute;mso-position-vertical-relative:text" o:gfxdata="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" strokecolor="#5b9bd5 [3204]" strokeweight=".5pt">
+                <v:stroke endarrow="block" joinstyle="miter"/>
+              </v:shape>
+            </w:pict>
+          </mc:Fallback>
+        </mc:AlternateContent>
+      </w:r>
+      <w:r>
+        <w:rPr>
+          <w:noProof/>
+        </w:rPr>
+        <mc:AlternateContent>
+          <mc:Choice Requires="wps">
+            <w:drawing>
+              <wp:anchor distT="0" distB="0" distL="114300" distR="114300" simplePos="0" relativeHeight="251720704" behindDoc="0" locked="0" layoutInCell="1" allowOverlap="1">
+                <wp:simplePos x="0" y="0"/>
+                <wp:positionH relativeFrom="column">
+                  <wp:posOffset>-694426</wp:posOffset>
+                </wp:positionH>
+                <wp:positionV relativeFrom="paragraph">
+                  <wp:posOffset>724620</wp:posOffset>
+                </wp:positionV>
+                <wp:extent cx="1784985" cy="621102"/>
+                <wp:effectExtent l="0" t="0" r="24765" b="26670"/>
+                <wp:wrapNone/>
+                <wp:docPr id="42" name="Text Box 42"/>
+                <wp:cNvGraphicFramePr/>
+                <a:graphic xmlns:a="http://schemas.openxmlformats.org/drawingml/2006/main">
+                  <a:graphicData uri="http://schemas.microsoft.com/office/word/2010/wordprocessingShape">
+                    <wps:wsp>
+                      <wps:cNvSpPr txBox="1"/>
+                      <wps:spPr>
+                        <a:xfrm>
+                          <a:off x="0" y="0"/>
+                          <a:ext cx="1784985" cy="621102"/>
+                        </a:xfrm>
+                        <a:prstGeom prst="rect">
+                          <a:avLst/>
+                        </a:prstGeom>
+                        <a:solidFill>
+                          <a:schemeClr val="lt1"/>
+                        </a:solidFill>
+                        <a:ln w="6350">
+                          <a:solidFill>
+                            <a:prstClr val="black"/>
+                          </a:solidFill>
+                        </a:ln>
+                      </wps:spPr>
+                      <wps:txbx>
+                        <w:txbxContent>
+                          <w:p>
+                            <w:r>
+                              <w:rPr>
+                                <w:rFonts w:hint="cs"/>
+                                <w:rtl/>
+                              </w:rPr>
+                              <w:t>טוען את הרשימה מחדש. מסדר את הפרויקטים לפי תאריכים אחרי שינוי תאריך.</w:t>
+                            </w:r>
+                          </w:p>
+                        </w:txbxContent>
+                      </wps:txbx>
+                      <wps:bodyPr rot="0" spcFirstLastPara="0" vertOverflow="overflow" horzOverflow="overflow" vert="horz" wrap="square" lIns="91440" tIns="45720" rIns="91440" bIns="45720" numCol="1" spcCol="0" rtlCol="0" fromWordArt="0" anchor="t" anchorCtr="0" forceAA="0" compatLnSpc="1">
+                        <a:prstTxWarp prst="textNoShape">
+                          <a:avLst/>
+                        </a:prstTxWarp>
+                        <a:noAutofit/>
+                      </wps:bodyPr>
+                    </wps:wsp>
+                  </a:graphicData>
+                </a:graphic>
+                <wp14:sizeRelH relativeFrom="margin">
+                  <wp14:pctWidth>0</wp14:pctWidth>
+                </wp14:sizeRelH>
+                <wp14:sizeRelV relativeFrom="margin">
+                  <wp14:pctHeight>0</wp14:pctHeight>
+                </wp14:sizeRelV>
+              </wp:anchor>
+            </w:drawing>
+          </mc:Choice>
+          <mc:Fallback>
+            <w:pict>
+              <v:shape id="Text Box 42" o:spid="_x0000_s1041" type="#_x0000_t202" style="position:absolute;left:0;text-align:left;margin-left:-54.7pt;margin-top:57.05pt;width:140.55pt;height:48.9pt;z-index:251720704;visibility:visible;mso-wrap-style:square;mso-width-percent:0;mso-height-percent:0;mso-wrap-distance-left:9pt;mso-wrap-distance-top:0;mso-wrap-distance-right:9pt;mso-wrap-distance-bottom:0;mso-position-horizontal:absolute;mso-position-horizontal-relative:text;mso-position-vertical:absolute;mso-position-vertical-relative:text;mso-width-percent:0;mso-height-percent:0;mso-width-relative:margin;mso-height-relative:margin;v-text-anchor:top" o:gfxdata="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" fillcolor="white [3201]" strokeweight=".5pt">
+                <v:textbox>
+                  <w:txbxContent>
+                    <w:p>
+                      <w:r>
+                        <w:rPr>
+                          <w:rFonts w:hint="cs"/>
+                          <w:rtl/>
+                        </w:rPr>
+                        <w:t>טוען את הרשימה מחדש. מסדר את הפרויקטים לפי תאריכים אחרי שינוי תאריך.</w:t>
+                      </w:r>
+                    </w:p>
+                  </w:txbxContent>
+                </v:textbox>
+              </v:shape>
+            </w:pict>
+          </mc:Fallback>
+        </mc:AlternateContent>
+      </w:r>
+      <w:r>
+        <w:rPr>
+          <w:noProof/>
+        </w:rPr>
+        <mc:AlternateContent>
+          <mc:Choice Requires="wps">
+            <w:drawing>
+              <wp:anchor distT="0" distB="0" distL="114300" distR="114300" simplePos="0" relativeHeight="251722752" behindDoc="0" locked="0" layoutInCell="1" allowOverlap="1" wp14:anchorId="09256ED3" wp14:editId="7C195C81">
+                <wp:simplePos x="0" y="0"/>
+                <wp:positionH relativeFrom="column">
+                  <wp:posOffset>1160253</wp:posOffset>
+                </wp:positionH>
+                <wp:positionV relativeFrom="paragraph">
+                  <wp:posOffset>2122098</wp:posOffset>
+                </wp:positionV>
+                <wp:extent cx="1327785" cy="595223"/>
+                <wp:effectExtent l="0" t="0" r="24765" b="14605"/>
+                <wp:wrapNone/>
+                <wp:docPr id="43" name="Text Box 43"/>
+                <wp:cNvGraphicFramePr/>
+                <a:graphic xmlns:a="http://schemas.openxmlformats.org/drawingml/2006/main">
+                  <a:graphicData uri="http://schemas.microsoft.com/office/word/2010/wordprocessingShape">
+                    <wps:wsp>
+                      <wps:cNvSpPr txBox="1"/>
+                      <wps:spPr>
+                        <a:xfrm>
+                          <a:off x="0" y="0"/>
+                          <a:ext cx="1327785" cy="595223"/>
+                        </a:xfrm>
+                        <a:prstGeom prst="rect">
+                          <a:avLst/>
+                        </a:prstGeom>
+                        <a:solidFill>
+                          <a:schemeClr val="lt1"/>
+                        </a:solidFill>
+                        <a:ln w="6350">
+                          <a:solidFill>
+                            <a:prstClr val="black"/>
+                          </a:solidFill>
+                        </a:ln>
+                      </wps:spPr>
+                      <wps:txbx>
+                        <w:txbxContent>
+                          <w:p>
+                            <w:pPr>
+                              <w:rPr>
+                                <w:rFonts w:hint="cs"/>
+                                <w:rtl/>
+                              </w:rPr>
+                            </w:pPr>
+                            <w:r>
+                              <w:rPr>
+                                <w:rFonts w:hint="cs"/>
+                                <w:rtl/>
+                              </w:rPr>
+                              <w:t>האם להציג פרויקטים שמסומנים כ</w:t>
+                            </w:r>
+                            <w:r>
+                              <w:t>Done</w:t>
+                            </w:r>
+                          </w:p>
+                        </w:txbxContent>
+                      </wps:txbx>
+                      <wps:bodyPr rot="0" spcFirstLastPara="0" vertOverflow="overflow" horzOverflow="overflow" vert="horz" wrap="square" lIns="91440" tIns="45720" rIns="91440" bIns="45720" numCol="1" spcCol="0" rtlCol="0" fromWordArt="0" anchor="t" anchorCtr="0" forceAA="0" compatLnSpc="1">
+                        <a:prstTxWarp prst="textNoShape">
+                          <a:avLst/>
+                        </a:prstTxWarp>
+                        <a:noAutofit/>
+                      </wps:bodyPr>
+                    </wps:wsp>
+                  </a:graphicData>
+                </a:graphic>
+                <wp14:sizeRelH relativeFrom="margin">
+                  <wp14:pctWidth>0</wp14:pctWidth>
+                </wp14:sizeRelH>
+                <wp14:sizeRelV relativeFrom="margin">
+                  <wp14:pctHeight>0</wp14:pctHeight>
+                </wp14:sizeRelV>
+              </wp:anchor>
+            </w:drawing>
+          </mc:Choice>
+          <mc:Fallback>
+            <w:pict>
+              <v:shape w14:anchorId="09256ED3" id="Text Box 43" o:spid="_x0000_s1042" type="#_x0000_t202" style="position:absolute;left:0;text-align:left;margin-left:91.35pt;margin-top:167.1pt;width:104.55pt;height:46.85pt;z-index:251722752;visibility:visible;mso-wrap-style:square;mso-width-percent:0;mso-height-percent:0;mso-wrap-distance-left:9pt;mso-wrap-distance-top:0;mso-wrap-distance-right:9pt;mso-wrap-distance-bottom:0;mso-position-horizontal:absolute;mso-position-horizontal-relative:text;mso-position-vertical:absolute;mso-position-vertical-relative:text;mso-width-percent:0;mso-height-percent:0;mso-width-relative:margin;mso-height-relative:margin;v-text-anchor:top" o:gfxdata="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" fillcolor="white [3201]" strokeweight=".5pt">
+                <v:textbox>
+                  <w:txbxContent>
+                    <w:p>
+                      <w:pPr>
+                        <w:rPr>
+                          <w:rFonts w:hint="cs"/>
+                          <w:rtl/>
+                        </w:rPr>
+                      </w:pPr>
+                      <w:r>
+                        <w:rPr>
+                          <w:rFonts w:hint="cs"/>
+                          <w:rtl/>
+                        </w:rPr>
+                        <w:t>האם להציג פרויקטים שמסומנים כ</w:t>
+                      </w:r>
+                      <w:r>
+                        <w:t>Done</w:t>
+                      </w:r>
+                    </w:p>
+                  </w:txbxContent>
+                </v:textbox>
+              </v:shape>
+            </w:pict>
+          </mc:Fallback>
+        </mc:AlternateContent>
+      </w:r>
+      <w:r>
+        <w:rPr>
+          <w:noProof/>
+        </w:rPr>
+        <w:drawing>
+          <wp:inline distT="0" distB="0" distL="0" distR="0" wp14:anchorId="3E6C66D4" wp14:editId="11084301">
+            <wp:extent cx="2506883" cy="5141343"/>
+            <wp:effectExtent l="0" t="0" r="8255" b="2540"/>
+            <wp:docPr id="41" name="Picture 41"/>
+            <wp:cNvGraphicFramePr>
+              <a:graphicFrameLocks xmlns:a="http://schemas.openxmlformats.org/drawingml/2006/main" noChangeAspect="1"/>
+            </wp:cNvGraphicFramePr>
+            <a:graphic xmlns:a="http://schemas.openxmlformats.org/drawingml/2006/main">
+              <a:graphicData uri="http://schemas.openxmlformats.org/drawingml/2006/picture">
+                <pic:pic xmlns:pic="http://schemas.openxmlformats.org/drawingml/2006/picture">
+                  <pic:nvPicPr>
+                    <pic:cNvPr id="1" name=""/>
+                    <pic:cNvPicPr/>
+                  </pic:nvPicPr>
+                  <pic:blipFill>
+                    <a:blip r:embed="rId11"/>
+                    <a:stretch>
+                      <a:fillRect/>
+                    </a:stretch>
+                  </pic:blipFill>
+                  <pic:spPr>
+                    <a:xfrm>
+                      <a:off x="0" y="0"/>
+                      <a:ext cx="2516240" cy="5160533"/>
+                    </a:xfrm>
+                    <a:prstGeom prst="rect">
+                      <a:avLst/>
+                    </a:prstGeom>
+                  </pic:spPr>
+                </pic:pic>
+              </a:graphicData>
+            </a:graphic>
+          </wp:inline>
+        </w:drawing>
+      </w:r>
+    </w:p>
+    <w:p>
+      <w:pPr>
+        <w:rPr>
+          <w:rFonts w:cs="Guttman Kav" w:hint="cs"/>
+          <w:sz w:val="28"/>
+          <w:szCs w:val="28"/>
+          <w:rtl/>
+        </w:rPr>
+      </w:pPr>
+      <w:r>
+        <w:rPr>
+          <w:rFonts w:cs="Guttman Kav" w:hint="cs"/>
+          <w:sz w:val="28"/>
+          <w:szCs w:val="28"/>
+          <w:rtl/>
+        </w:rPr>
+        <w:t xml:space="preserve">מסך עריכת האירועים. </w:t>
+      </w:r>
+      <w:r>
+        <w:rPr>
+          <w:rFonts w:cs="Guttman Kav" w:hint="cs"/>
+          <w:sz w:val="28"/>
+          <w:szCs w:val="28"/>
+          <w:rtl/>
+        </w:rPr>
+        <w:t>כל חלק מהרשימה (חוץ מכפתור המחיקה)</w:t>
+      </w:r>
+      <w:r>
+        <w:rPr>
+          <w:rFonts w:cs="Guttman Kav" w:hint="cs"/>
+          <w:sz w:val="28"/>
+          <w:szCs w:val="28"/>
+        </w:rPr>
+        <w:t xml:space="preserve"> </w:t>
+      </w:r>
+      <w:r>
+        <w:rPr>
+          <w:rFonts w:cs="Guttman Kav" w:hint="cs"/>
+          <w:sz w:val="28"/>
+          <w:szCs w:val="28"/>
+          <w:rtl/>
+        </w:rPr>
+        <w:t xml:space="preserve"> מציג </w:t>
+      </w:r>
+      <w:r>
+        <w:rPr>
+          <w:rFonts w:cs="Guttman Kav"/>
+          <w:sz w:val="28"/>
+          <w:szCs w:val="28"/>
+        </w:rPr>
+        <w:t>Alert</w:t>
+      </w:r>
+      <w:r>
+        <w:rPr>
+          <w:rFonts w:cs="Guttman Kav" w:hint="cs"/>
+          <w:sz w:val="28"/>
+          <w:szCs w:val="28"/>
+          <w:rtl/>
+        </w:rPr>
+        <w:t xml:space="preserve"> לשינוי הערך. לחיצה על כפתור ההוספה מוסיף ערך חדש לרשימה בלי לפתוח מסך חדש.</w:t>
+      </w:r>
     </w:p>
     <w:sectPr>
       <w:pgSz w:w="11906" w:h="16838"/>
@@ -996,7 +4502,7 @@
 </file>
 
 <file path=word/styles.xml><?xml version="1.0" encoding="utf-8"?>
-<w:styles xmlns:mc="http://schemas.openxmlformats.org/markup-compatibility/2006" xmlns:r="http://schemas.openxmlformats.org/officeDocument/2006/relationships" xmlns:w="http://schemas.openxmlformats.org/wordprocessingml/2006/main" xmlns:w14="http://schemas.microsoft.com/office/word/2010/wordml" xmlns:w15="http://schemas.microsoft.com/office/word/2012/wordml" mc:Ignorable="w14 w15">
+<w:styles xmlns:mc="http://schemas.openxmlformats.org/markup-compatibility/2006" xmlns:r="http://schemas.openxmlformats.org/officeDocument/2006/relationships" xmlns:w="http://schemas.openxmlformats.org/wordprocessingml/2006/main" xmlns:w14="http://schemas.microsoft.com/office/word/2010/wordml" xmlns:w15="http://schemas.microsoft.com/office/word/2012/wordml" xmlns:w16cid="http://schemas.microsoft.com/office/word/2016/wordml/cid" xmlns:w16se="http://schemas.microsoft.com/office/word/2015/wordml/symex" mc:Ignorable="w14 w15 w16se w16cid">
   <w:docDefaults>
     <w:rPrDefault>
       <w:rPr>
@@ -1012,7 +4518,7 @@
       </w:pPr>
     </w:pPrDefault>
   </w:docDefaults>
-  <w:latentStyles w:defLockedState="0" w:defUIPriority="99" w:defSemiHidden="0" w:defUnhideWhenUsed="0" w:defQFormat="0" w:count="371">
+  <w:latentStyles w:defLockedState="0" w:defUIPriority="99" w:defSemiHidden="0" w:defUnhideWhenUsed="0" w:defQFormat="0" w:count="376">
     <w:lsdException w:name="Normal" w:uiPriority="0" w:qFormat="1"/>
     <w:lsdException w:name="heading 1" w:uiPriority="9" w:qFormat="1"/>
     <w:lsdException w:name="heading 2" w:semiHidden="1" w:uiPriority="9" w:unhideWhenUsed="1" w:qFormat="1"/>
@@ -1118,7 +4624,6 @@
     <w:lsdException w:name="HTML Sample" w:semiHidden="1" w:unhideWhenUsed="1"/>
     <w:lsdException w:name="HTML Typewriter" w:semiHidden="1" w:unhideWhenUsed="1"/>
     <w:lsdException w:name="HTML Variable" w:semiHidden="1" w:unhideWhenUsed="1"/>
-    <w:lsdException w:name="Normal Table" w:semiHidden="1" w:unhideWhenUsed="1"/>
     <w:lsdException w:name="annotation subject" w:semiHidden="1" w:unhideWhenUsed="1"/>
     <w:lsdException w:name="No List" w:semiHidden="1" w:unhideWhenUsed="1"/>
     <w:lsdException w:name="Outline List 1" w:semiHidden="1" w:unhideWhenUsed="1"/>
@@ -1161,11 +4666,8 @@
     <w:lsdException w:name="Table Contemporary" w:semiHidden="1" w:unhideWhenUsed="1"/>
     <w:lsdException w:name="Table Elegant" w:semiHidden="1" w:unhideWhenUsed="1"/>
     <w:lsdException w:name="Table Professional" w:semiHidden="1" w:unhideWhenUsed="1"/>
-    <w:lsdException w:name="Table Subtle 1" w:semiHidden="1" w:unhideWhenUsed="1"/>
     <w:lsdException w:name="Table Subtle 2" w:semiHidden="1" w:unhideWhenUsed="1"/>
     <w:lsdException w:name="Table Web 1" w:semiHidden="1" w:unhideWhenUsed="1"/>
-    <w:lsdException w:name="Table Web 2" w:semiHidden="1" w:unhideWhenUsed="1"/>
-    <w:lsdException w:name="Table Web 3" w:semiHidden="1" w:unhideWhenUsed="1"/>
     <w:lsdException w:name="Balloon Text" w:semiHidden="1" w:unhideWhenUsed="1"/>
     <w:lsdException w:name="Table Grid" w:uiPriority="39"/>
     <w:lsdException w:name="Table Theme" w:semiHidden="1" w:unhideWhenUsed="1"/>
@@ -1384,21 +4886,26 @@
     <w:lsdException w:name="List Table 5 Dark Accent 6" w:uiPriority="50"/>
     <w:lsdException w:name="List Table 6 Colorful Accent 6" w:uiPriority="51"/>
     <w:lsdException w:name="List Table 7 Colorful Accent 6" w:uiPriority="52"/>
+    <w:lsdException w:name="Mention" w:semiHidden="1" w:unhideWhenUsed="1"/>
+    <w:lsdException w:name="Smart Hyperlink" w:semiHidden="1" w:unhideWhenUsed="1"/>
+    <w:lsdException w:name="Hashtag" w:semiHidden="1" w:unhideWhenUsed="1"/>
+    <w:lsdException w:name="Unresolved Mention" w:semiHidden="1" w:unhideWhenUsed="1"/>
+    <w:lsdException w:name="Smart Link" w:semiHidden="1" w:unhideWhenUsed="1"/>
   </w:latentStyles>
-  <w:style w:type="paragraph" w:default="1" w:styleId="a">
+  <w:style w:type="paragraph" w:default="1" w:styleId="Normal">
     <w:name w:val="Normal"/>
     <w:qFormat/>
     <w:pPr>
       <w:bidi/>
     </w:pPr>
   </w:style>
-  <w:style w:type="character" w:default="1" w:styleId="a0">
+  <w:style w:type="character" w:default="1" w:styleId="DefaultParagraphFont">
     <w:name w:val="Default Paragraph Font"/>
     <w:uiPriority w:val="1"/>
     <w:semiHidden/>
     <w:unhideWhenUsed/>
   </w:style>
-  <w:style w:type="table" w:default="1" w:styleId="a1">
+  <w:style w:type="table" w:default="1" w:styleId="TableNormal">
     <w:name w:val="Normal Table"/>
     <w:uiPriority w:val="99"/>
     <w:semiHidden/>
@@ -1413,7 +4920,7 @@
       </w:tblCellMar>
     </w:tblPr>
   </w:style>
-  <w:style w:type="numbering" w:default="1" w:styleId="a2">
+  <w:style w:type="numbering" w:default="1" w:styleId="NoList">
     <w:name w:val="No List"/>
     <w:uiPriority w:val="99"/>
     <w:semiHidden/>

</xml_diff>

<commit_message>
work on word doc
</commit_message>
<xml_diff>
--- a/מנהל פרויקטים.docx
+++ b/מנהל פרויקטים.docx
@@ -1021,7 +1021,7 @@
           </mc:Choice>
           <mc:Fallback>
             <w:pict>
-              <v:shapetype w14:anchorId="39A46AD8" id="_x0000_t32" coordsize="21600,21600" o:spt="32" o:oned="t" path="m,l21600,21600e" filled="f">
+              <v:shapetype w14:anchorId="3E834714" id="_x0000_t32" coordsize="21600,21600" o:spt="32" o:oned="t" path="m,l21600,21600e" filled="f">
                 <v:path arrowok="t" fillok="f" o:connecttype="none"/>
                 <o:lock v:ext="edit" shapetype="t"/>
               </v:shapetype>
@@ -1213,7 +1213,7 @@
           </mc:Choice>
           <mc:Fallback>
             <w:pict>
-              <v:shape w14:anchorId="35C789DB" id="Straight Arrow Connector 20" o:spid="_x0000_s1026" type="#_x0000_t32" style="position:absolute;margin-left:582.35pt;margin-top:-112.15pt;width:68.6pt;height:20.4pt;z-index:251691008;visibility:visible;mso-wrap-style:square;mso-width-percent:0;mso-height-percent:0;mso-wrap-distance-left:9pt;mso-wrap-distance-top:0;mso-wrap-distance-right:9pt;mso-wrap-distance-bottom:0;mso-position-horizontal:absolute;mso-position-horizontal-relative:text;mso-position-vertical:absolute;mso-position-vertical-relative:text;mso-width-percent:0;mso-height-percent:0;mso-width-relative:margin;mso-height-relative:margin" o:gfxdata="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" strokecolor="#5b9bd5 [3204]" strokeweight=".5pt">
+              <v:shape w14:anchorId="73073619" id="Straight Arrow Connector 20" o:spid="_x0000_s1026" type="#_x0000_t32" style="position:absolute;margin-left:582.35pt;margin-top:-112.15pt;width:68.6pt;height:20.4pt;z-index:251691008;visibility:visible;mso-wrap-style:square;mso-width-percent:0;mso-height-percent:0;mso-wrap-distance-left:9pt;mso-wrap-distance-top:0;mso-wrap-distance-right:9pt;mso-wrap-distance-bottom:0;mso-position-horizontal:absolute;mso-position-horizontal-relative:text;mso-position-vertical:absolute;mso-position-vertical-relative:text;mso-width-percent:0;mso-height-percent:0;mso-width-relative:margin;mso-height-relative:margin" o:gfxdata="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" strokecolor="#5b9bd5 [3204]" strokeweight=".5pt">
                 <v:stroke endarrow="block" joinstyle="miter"/>
               </v:shape>
             </w:pict>
@@ -1288,7 +1288,7 @@
           </mc:Choice>
           <mc:Fallback>
             <w:pict>
-              <v:shape w14:anchorId="249E60B1" id="Straight Arrow Connector 18" o:spid="_x0000_s1026" type="#_x0000_t32" style="position:absolute;margin-left:76.4pt;margin-top:351.15pt;width:68.6pt;height:20.4pt;z-index:251687936;visibility:visible;mso-wrap-style:square;mso-width-percent:0;mso-height-percent:0;mso-wrap-distance-left:9pt;mso-wrap-distance-top:0;mso-wrap-distance-right:9pt;mso-wrap-distance-bottom:0;mso-position-horizontal:absolute;mso-position-horizontal-relative:text;mso-position-vertical:absolute;mso-position-vertical-relative:text;mso-width-percent:0;mso-height-percent:0;mso-width-relative:margin;mso-height-relative:margin" o:gfxdata="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" strokecolor="#5b9bd5 [3204]" strokeweight=".5pt">
+              <v:shape w14:anchorId="1801B51D" id="Straight Arrow Connector 18" o:spid="_x0000_s1026" type="#_x0000_t32" style="position:absolute;margin-left:76.4pt;margin-top:351.15pt;width:68.6pt;height:20.4pt;z-index:251687936;visibility:visible;mso-wrap-style:square;mso-width-percent:0;mso-height-percent:0;mso-wrap-distance-left:9pt;mso-wrap-distance-top:0;mso-wrap-distance-right:9pt;mso-wrap-distance-bottom:0;mso-position-horizontal:absolute;mso-position-horizontal-relative:text;mso-position-vertical:absolute;mso-position-vertical-relative:text;mso-width-percent:0;mso-height-percent:0;mso-width-relative:margin;mso-height-relative:margin" o:gfxdata="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" strokecolor="#5b9bd5 [3204]" strokeweight=".5pt">
                 <v:stroke endarrow="block" joinstyle="miter"/>
               </v:shape>
             </w:pict>
@@ -1476,7 +1476,7 @@
           </mc:Choice>
           <mc:Fallback>
             <w:pict>
-              <v:shape w14:anchorId="63F5F24D" id="Straight Arrow Connector 16" o:spid="_x0000_s1026" type="#_x0000_t32" style="position:absolute;margin-left:80.35pt;margin-top:168.2pt;width:174pt;height:25.4pt;flip:y;z-index:251683840;visibility:visible;mso-wrap-style:square;mso-width-percent:0;mso-height-percent:0;mso-wrap-distance-left:9pt;mso-wrap-distance-top:0;mso-wrap-distance-right:9pt;mso-wrap-distance-bottom:0;mso-position-horizontal:absolute;mso-position-horizontal-relative:text;mso-position-vertical:absolute;mso-position-vertical-relative:text;mso-width-percent:0;mso-height-percent:0;mso-width-relative:margin;mso-height-relative:margin" o:gfxdata="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" strokecolor="#5b9bd5 [3204]" strokeweight=".5pt">
+              <v:shape w14:anchorId="6B561D53" id="Straight Arrow Connector 16" o:spid="_x0000_s1026" type="#_x0000_t32" style="position:absolute;margin-left:80.35pt;margin-top:168.2pt;width:174pt;height:25.4pt;flip:y;z-index:251683840;visibility:visible;mso-wrap-style:square;mso-width-percent:0;mso-height-percent:0;mso-wrap-distance-left:9pt;mso-wrap-distance-top:0;mso-wrap-distance-right:9pt;mso-wrap-distance-bottom:0;mso-position-horizontal:absolute;mso-position-horizontal-relative:text;mso-position-vertical:absolute;mso-position-vertical-relative:text;mso-width-percent:0;mso-height-percent:0;mso-width-relative:margin;mso-height-relative:margin" o:gfxdata="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" strokecolor="#5b9bd5 [3204]" strokeweight=".5pt">
                 <v:stroke endarrow="block" joinstyle="miter"/>
               </v:shape>
             </w:pict>
@@ -1664,7 +1664,7 @@
           </mc:Choice>
           <mc:Fallback>
             <w:pict>
-              <v:shape w14:anchorId="276F5075" id="Straight Arrow Connector 14" o:spid="_x0000_s1026" type="#_x0000_t32" style="position:absolute;margin-left:79.9pt;margin-top:85.6pt;width:95.65pt;height:71.3pt;z-index:251679744;visibility:visible;mso-wrap-style:square;mso-width-percent:0;mso-height-percent:0;mso-wrap-distance-left:9pt;mso-wrap-distance-top:0;mso-wrap-distance-right:9pt;mso-wrap-distance-bottom:0;mso-position-horizontal:absolute;mso-position-horizontal-relative:text;mso-position-vertical:absolute;mso-position-vertical-relative:text;mso-width-percent:0;mso-height-percent:0;mso-width-relative:margin;mso-height-relative:margin" o:gfxdata="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" strokecolor="#5b9bd5 [3204]" strokeweight=".5pt">
+              <v:shape w14:anchorId="73F74ADC" id="Straight Arrow Connector 14" o:spid="_x0000_s1026" type="#_x0000_t32" style="position:absolute;margin-left:79.9pt;margin-top:85.6pt;width:95.65pt;height:71.3pt;z-index:251679744;visibility:visible;mso-wrap-style:square;mso-width-percent:0;mso-height-percent:0;mso-wrap-distance-left:9pt;mso-wrap-distance-top:0;mso-wrap-distance-right:9pt;mso-wrap-distance-bottom:0;mso-position-horizontal:absolute;mso-position-horizontal-relative:text;mso-position-vertical:absolute;mso-position-vertical-relative:text;mso-width-percent:0;mso-height-percent:0;mso-width-relative:margin;mso-height-relative:margin" o:gfxdata="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" strokecolor="#5b9bd5 [3204]" strokeweight=".5pt">
                 <v:stroke endarrow="block" joinstyle="miter"/>
               </v:shape>
             </w:pict>
@@ -1872,7 +1872,7 @@
           </mc:Choice>
           <mc:Fallback>
             <w:pict>
-              <v:shape w14:anchorId="7FEB5B0A" id="Straight Arrow Connector 12" o:spid="_x0000_s1026" type="#_x0000_t32" style="position:absolute;margin-left:279.5pt;margin-top:116.85pt;width:99pt;height:21.05pt;flip:x;z-index:251675648;visibility:visible;mso-wrap-style:square;mso-width-percent:0;mso-height-percent:0;mso-wrap-distance-left:9pt;mso-wrap-distance-top:0;mso-wrap-distance-right:9pt;mso-wrap-distance-bottom:0;mso-position-horizontal:absolute;mso-position-horizontal-relative:text;mso-position-vertical:absolute;mso-position-vertical-relative:text;mso-width-percent:0;mso-height-percent:0;mso-width-relative:margin;mso-height-relative:margin" o:gfxdata="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" strokecolor="#5b9bd5 [3204]" strokeweight=".5pt">
+              <v:shape w14:anchorId="2293BE67" id="Straight Arrow Connector 12" o:spid="_x0000_s1026" type="#_x0000_t32" style="position:absolute;margin-left:279.5pt;margin-top:116.85pt;width:99pt;height:21.05pt;flip:x;z-index:251675648;visibility:visible;mso-wrap-style:square;mso-width-percent:0;mso-height-percent:0;mso-wrap-distance-left:9pt;mso-wrap-distance-top:0;mso-wrap-distance-right:9pt;mso-wrap-distance-bottom:0;mso-position-horizontal:absolute;mso-position-horizontal-relative:text;mso-position-vertical:absolute;mso-position-vertical-relative:text;mso-width-percent:0;mso-height-percent:0;mso-width-relative:margin;mso-height-relative:margin" o:gfxdata="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" strokecolor="#5b9bd5 [3204]" strokeweight=".5pt">
                 <v:stroke endarrow="block" joinstyle="miter"/>
               </v:shape>
             </w:pict>
@@ -2060,7 +2060,7 @@
           </mc:Choice>
           <mc:Fallback>
             <w:pict>
-              <v:shape w14:anchorId="0040A421" id="Straight Arrow Connector 10" o:spid="_x0000_s1026" type="#_x0000_t32" style="position:absolute;margin-left:326pt;margin-top:169.15pt;width:54.85pt;height:14.25pt;flip:x;z-index:251671552;visibility:visible;mso-wrap-style:square;mso-width-percent:0;mso-height-percent:0;mso-wrap-distance-left:9pt;mso-wrap-distance-top:0;mso-wrap-distance-right:9pt;mso-wrap-distance-bottom:0;mso-position-horizontal:absolute;mso-position-horizontal-relative:text;mso-position-vertical:absolute;mso-position-vertical-relative:text;mso-width-percent:0;mso-height-percent:0;mso-width-relative:margin;mso-height-relative:margin" o:gfxdata="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" strokecolor="#5b9bd5 [3204]" strokeweight=".5pt">
+              <v:shape w14:anchorId="356EA7F7" id="Straight Arrow Connector 10" o:spid="_x0000_s1026" type="#_x0000_t32" style="position:absolute;margin-left:326pt;margin-top:169.15pt;width:54.85pt;height:14.25pt;flip:x;z-index:251671552;visibility:visible;mso-wrap-style:square;mso-width-percent:0;mso-height-percent:0;mso-wrap-distance-left:9pt;mso-wrap-distance-top:0;mso-wrap-distance-right:9pt;mso-wrap-distance-bottom:0;mso-position-horizontal:absolute;mso-position-horizontal-relative:text;mso-position-vertical:absolute;mso-position-vertical-relative:text;mso-width-percent:0;mso-height-percent:0;mso-width-relative:margin;mso-height-relative:margin" o:gfxdata="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" strokecolor="#5b9bd5 [3204]" strokeweight=".5pt">
                 <v:stroke endarrow="block" joinstyle="miter"/>
               </v:shape>
             </w:pict>
@@ -2248,7 +2248,7 @@
           </mc:Choice>
           <mc:Fallback>
             <w:pict>
-              <v:shape w14:anchorId="2152D300" id="Straight Arrow Connector 8" o:spid="_x0000_s1026" type="#_x0000_t32" style="position:absolute;margin-left:327.75pt;margin-top:70.65pt;width:53.95pt;height:20.4pt;flip:x;z-index:251667456;visibility:visible;mso-wrap-style:square;mso-width-percent:0;mso-height-percent:0;mso-wrap-distance-left:9pt;mso-wrap-distance-top:0;mso-wrap-distance-right:9pt;mso-wrap-distance-bottom:0;mso-position-horizontal:absolute;mso-position-horizontal-relative:text;mso-position-vertical:absolute;mso-position-vertical-relative:text;mso-width-percent:0;mso-height-percent:0;mso-width-relative:margin;mso-height-relative:margin" o:gfxdata="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" strokecolor="#5b9bd5 [3204]" strokeweight=".5pt">
+              <v:shape w14:anchorId="5835E817" id="Straight Arrow Connector 8" o:spid="_x0000_s1026" type="#_x0000_t32" style="position:absolute;margin-left:327.75pt;margin-top:70.65pt;width:53.95pt;height:20.4pt;flip:x;z-index:251667456;visibility:visible;mso-wrap-style:square;mso-width-percent:0;mso-height-percent:0;mso-wrap-distance-left:9pt;mso-wrap-distance-top:0;mso-wrap-distance-right:9pt;mso-wrap-distance-bottom:0;mso-position-horizontal:absolute;mso-position-horizontal-relative:text;mso-position-vertical:absolute;mso-position-vertical-relative:text;mso-width-percent:0;mso-height-percent:0;mso-width-relative:margin;mso-height-relative:margin" o:gfxdata="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" strokecolor="#5b9bd5 [3204]" strokeweight=".5pt">
                 <v:stroke endarrow="block" joinstyle="miter"/>
               </v:shape>
             </w:pict>
@@ -2614,7 +2614,6 @@
           <w:rFonts w:cs="Guttman Kav"/>
           <w:sz w:val="28"/>
           <w:szCs w:val="28"/>
-          <w:rtl/>
         </w:rPr>
       </w:pPr>
       <w:r>
@@ -2688,6 +2687,104 @@
           <w:noProof/>
         </w:rPr>
         <w:lastRenderedPageBreak/>
+        <w:drawing>
+          <wp:inline distT="0" distB="0" distL="0" distR="0" wp14:anchorId="5702AC52" wp14:editId="67289B27">
+            <wp:extent cx="2565770" cy="5262113"/>
+            <wp:effectExtent l="0" t="0" r="6350" b="0"/>
+            <wp:docPr id="46" name="Picture 46"/>
+            <wp:cNvGraphicFramePr>
+              <a:graphicFrameLocks xmlns:a="http://schemas.openxmlformats.org/drawingml/2006/main" noChangeAspect="1"/>
+            </wp:cNvGraphicFramePr>
+            <a:graphic xmlns:a="http://schemas.openxmlformats.org/drawingml/2006/main">
+              <a:graphicData uri="http://schemas.openxmlformats.org/drawingml/2006/picture">
+                <pic:pic xmlns:pic="http://schemas.openxmlformats.org/drawingml/2006/picture">
+                  <pic:nvPicPr>
+                    <pic:cNvPr id="1" name=""/>
+                    <pic:cNvPicPr/>
+                  </pic:nvPicPr>
+                  <pic:blipFill>
+                    <a:blip r:embed="rId10"/>
+                    <a:stretch>
+                      <a:fillRect/>
+                    </a:stretch>
+                  </pic:blipFill>
+                  <pic:spPr>
+                    <a:xfrm>
+                      <a:off x="0" y="0"/>
+                      <a:ext cx="2574765" cy="5280561"/>
+                    </a:xfrm>
+                    <a:prstGeom prst="rect">
+                      <a:avLst/>
+                    </a:prstGeom>
+                  </pic:spPr>
+                </pic:pic>
+              </a:graphicData>
+            </a:graphic>
+          </wp:inline>
+        </w:drawing>
+      </w:r>
+    </w:p>
+    <w:p>
+      <w:pPr>
+        <w:rPr>
+          <w:rFonts w:cs="Guttman Kav" w:hint="cs"/>
+          <w:sz w:val="28"/>
+          <w:szCs w:val="28"/>
+          <w:rtl/>
+        </w:rPr>
+      </w:pPr>
+      <w:r>
+        <w:rPr>
+          <w:rFonts w:cs="Guttman Kav" w:hint="cs"/>
+          <w:sz w:val="28"/>
+          <w:szCs w:val="28"/>
+          <w:rtl/>
+        </w:rPr>
+        <w:t xml:space="preserve">מסך יצירת הפרויקט </w:t>
+      </w:r>
+      <w:r>
+        <w:rPr>
+          <w:rFonts w:cs="Guttman Kav"/>
+          <w:sz w:val="28"/>
+          <w:szCs w:val="28"/>
+          <w:rtl/>
+        </w:rPr>
+        <w:t>–</w:t>
+      </w:r>
+      <w:r>
+        <w:rPr>
+          <w:rFonts w:cs="Guttman Kav" w:hint="cs"/>
+          <w:sz w:val="28"/>
+          <w:szCs w:val="28"/>
+          <w:rtl/>
+        </w:rPr>
+        <w:t xml:space="preserve"> מאפשר</w:t>
+      </w:r>
+      <w:bookmarkStart w:id="0" w:name="_GoBack"/>
+      <w:bookmarkEnd w:id="0"/>
+      <w:r>
+        <w:rPr>
+          <w:rFonts w:cs="Guttman Kav" w:hint="cs"/>
+          <w:sz w:val="28"/>
+          <w:szCs w:val="28"/>
+          <w:rtl/>
+        </w:rPr>
+        <w:t xml:space="preserve"> הכנסת שם ותיאור. כל שאר מאפייני הפרויקט יכולים להיות מוגדרים במסך הפרויקט. כאשר הפרויקט נוצר המסך נסגר</w:t>
+      </w:r>
+    </w:p>
+    <w:p>
+      <w:pPr>
+        <w:rPr>
+          <w:rFonts w:cs="Guttman Kav"/>
+          <w:sz w:val="28"/>
+          <w:szCs w:val="28"/>
+        </w:rPr>
+      </w:pPr>
+      <w:r>
+        <w:rPr>
+          <w:noProof/>
+        </w:rPr>
+        <w:lastRenderedPageBreak/>
         <mc:AlternateContent>
           <mc:Choice Requires="wps">
             <w:drawing>
@@ -2749,7 +2846,7 @@
           </mc:Choice>
           <mc:Fallback>
             <w:pict>
-              <v:shape w14:anchorId="726CBC2D" id="Straight Arrow Connector 40" o:spid="_x0000_s1026" type="#_x0000_t32" style="position:absolute;margin-left:386.85pt;margin-top:257.45pt;width:32.45pt;height:3.6pt;flip:x;z-index:251719680;visibility:visible;mso-wrap-style:square;mso-width-percent:0;mso-height-percent:0;mso-wrap-distance-left:9pt;mso-wrap-distance-top:0;mso-wrap-distance-right:9pt;mso-wrap-distance-bottom:0;mso-position-horizontal:absolute;mso-position-horizontal-relative:text;mso-position-vertical:absolute;mso-position-vertical-relative:text;mso-width-percent:0;mso-height-percent:0;mso-width-relative:margin;mso-height-relative:margin" o:gfxdata="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" strokecolor="#5b9bd5 [3204]" strokeweight=".5pt">
+              <v:shape w14:anchorId="0E13E6F5" id="Straight Arrow Connector 40" o:spid="_x0000_s1026" type="#_x0000_t32" style="position:absolute;margin-left:386.85pt;margin-top:257.45pt;width:32.45pt;height:3.6pt;flip:x;z-index:251719680;visibility:visible;mso-wrap-style:square;mso-width-percent:0;mso-height-percent:0;mso-wrap-distance-left:9pt;mso-wrap-distance-top:0;mso-wrap-distance-right:9pt;mso-wrap-distance-bottom:0;mso-position-horizontal:absolute;mso-position-horizontal-relative:text;mso-position-vertical:absolute;mso-position-vertical-relative:text;mso-width-percent:0;mso-height-percent:0;mso-width-relative:margin;mso-height-relative:margin" o:gfxdata="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" strokecolor="#5b9bd5 [3204]" strokeweight=".5pt">
                 <v:stroke endarrow="block" joinstyle="miter"/>
               </v:shape>
             </w:pict>
@@ -2927,7 +3024,7 @@
           </mc:Choice>
           <mc:Fallback>
             <w:pict>
-              <v:shape w14:anchorId="1CDB2024" id="Straight Arrow Connector 38" o:spid="_x0000_s1026" type="#_x0000_t32" style="position:absolute;margin-left:176.25pt;margin-top:329.45pt;width:105.25pt;height:52.4pt;flip:y;z-index:251715584;visibility:visible;mso-wrap-style:square;mso-width-percent:0;mso-height-percent:0;mso-wrap-distance-left:9pt;mso-wrap-distance-top:0;mso-wrap-distance-right:9pt;mso-wrap-distance-bottom:0;mso-position-horizontal:absolute;mso-position-horizontal-relative:margin;mso-position-vertical:absolute;mso-position-vertical-relative:text;mso-width-percent:0;mso-height-percent:0;mso-width-relative:margin;mso-height-relative:margin" o:gfxdata="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" strokecolor="#5b9bd5 [3204]" strokeweight=".5pt">
+              <v:shape w14:anchorId="35D436EF" id="Straight Arrow Connector 38" o:spid="_x0000_s1026" type="#_x0000_t32" style="position:absolute;margin-left:176.25pt;margin-top:329.45pt;width:105.25pt;height:52.4pt;flip:y;z-index:251715584;visibility:visible;mso-wrap-style:square;mso-width-percent:0;mso-height-percent:0;mso-wrap-distance-left:9pt;mso-wrap-distance-top:0;mso-wrap-distance-right:9pt;mso-wrap-distance-bottom:0;mso-position-horizontal:absolute;mso-position-horizontal-relative:margin;mso-position-vertical:absolute;mso-position-vertical-relative:text;mso-width-percent:0;mso-height-percent:0;mso-width-relative:margin;mso-height-relative:margin" o:gfxdata="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" strokecolor="#5b9bd5 [3204]" strokeweight=".5pt">
                 <v:stroke endarrow="block" joinstyle="miter"/>
                 <w10:wrap anchorx="margin"/>
               </v:shape>
@@ -3126,7 +3223,7 @@
           </mc:Choice>
           <mc:Fallback>
             <w:pict>
-              <v:shape w14:anchorId="54597DA1" id="Straight Arrow Connector 35" o:spid="_x0000_s1026" type="#_x0000_t32" style="position:absolute;margin-left:170.85pt;margin-top:300.9pt;width:105.3pt;height:8.55pt;flip:y;z-index:251711488;visibility:visible;mso-wrap-style:square;mso-width-percent:0;mso-height-percent:0;mso-wrap-distance-left:9pt;mso-wrap-distance-top:0;mso-wrap-distance-right:9pt;mso-wrap-distance-bottom:0;mso-position-horizontal:absolute;mso-position-horizontal-relative:margin;mso-position-vertical:absolute;mso-position-vertical-relative:text;mso-width-percent:0;mso-height-percent:0;mso-width-relative:margin;mso-height-relative:margin" o:gfxdata="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" strokecolor="#5b9bd5 [3204]" strokeweight=".5pt">
+              <v:shape w14:anchorId="488910B9" id="Straight Arrow Connector 35" o:spid="_x0000_s1026" type="#_x0000_t32" style="position:absolute;margin-left:170.85pt;margin-top:300.9pt;width:105.3pt;height:8.55pt;flip:y;z-index:251711488;visibility:visible;mso-wrap-style:square;mso-width-percent:0;mso-height-percent:0;mso-wrap-distance-left:9pt;mso-wrap-distance-top:0;mso-wrap-distance-right:9pt;mso-wrap-distance-bottom:0;mso-position-horizontal:absolute;mso-position-horizontal-relative:margin;mso-position-vertical:absolute;mso-position-vertical-relative:text;mso-width-percent:0;mso-height-percent:0;mso-width-relative:margin;mso-height-relative:margin" o:gfxdata="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" strokecolor="#5b9bd5 [3204]" strokeweight=".5pt">
                 <v:stroke endarrow="block" joinstyle="miter"/>
                 <w10:wrap anchorx="margin"/>
               </v:shape>
@@ -3431,7 +3528,7 @@
           </mc:Choice>
           <mc:Fallback>
             <w:pict>
-              <v:shape w14:anchorId="1F89534B" id="Straight Arrow Connector 33" o:spid="_x0000_s1026" type="#_x0000_t32" style="position:absolute;margin-left:153.15pt;margin-top:260.15pt;width:1in;height:5.45pt;flip:y;z-index:251707392;visibility:visible;mso-wrap-style:square;mso-width-percent:0;mso-height-percent:0;mso-wrap-distance-left:9pt;mso-wrap-distance-top:0;mso-wrap-distance-right:9pt;mso-wrap-distance-bottom:0;mso-position-horizontal:absolute;mso-position-horizontal-relative:text;mso-position-vertical:absolute;mso-position-vertical-relative:text;mso-width-percent:0;mso-height-percent:0;mso-width-relative:margin;mso-height-relative:margin" o:gfxdata="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" strokecolor="#5b9bd5 [3204]" strokeweight=".5pt">
+              <v:shape w14:anchorId="463E9221" id="Straight Arrow Connector 33" o:spid="_x0000_s1026" type="#_x0000_t32" style="position:absolute;margin-left:153.15pt;margin-top:260.15pt;width:1in;height:5.45pt;flip:y;z-index:251707392;visibility:visible;mso-wrap-style:square;mso-width-percent:0;mso-height-percent:0;mso-wrap-distance-left:9pt;mso-wrap-distance-top:0;mso-wrap-distance-right:9pt;mso-wrap-distance-bottom:0;mso-position-horizontal:absolute;mso-position-horizontal-relative:text;mso-position-vertical:absolute;mso-position-vertical-relative:text;mso-width-percent:0;mso-height-percent:0;mso-width-relative:margin;mso-height-relative:margin" o:gfxdata="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" strokecolor="#5b9bd5 [3204]" strokeweight=".5pt">
                 <v:stroke endarrow="block" joinstyle="miter"/>
               </v:shape>
             </w:pict>
@@ -3503,7 +3600,7 @@
           </mc:Choice>
           <mc:Fallback>
             <w:pict>
-              <v:shape w14:anchorId="7D8F6ACD" id="Straight Arrow Connector 31" o:spid="_x0000_s1026" type="#_x0000_t32" style="position:absolute;margin-left:159.95pt;margin-top:95.75pt;width:121.6pt;height:71.3pt;z-index:251703296;visibility:visible;mso-wrap-style:square;mso-width-percent:0;mso-height-percent:0;mso-wrap-distance-left:9pt;mso-wrap-distance-top:0;mso-wrap-distance-right:9pt;mso-wrap-distance-bottom:0;mso-position-horizontal:absolute;mso-position-horizontal-relative:margin;mso-position-vertical:absolute;mso-position-vertical-relative:text;mso-width-percent:0;mso-height-percent:0;mso-width-relative:margin;mso-height-relative:margin" o:gfxdata="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" strokecolor="#5b9bd5 [3204]" strokeweight=".5pt">
+              <v:shape w14:anchorId="2AD94EBC" id="Straight Arrow Connector 31" o:spid="_x0000_s1026" type="#_x0000_t32" style="position:absolute;margin-left:159.95pt;margin-top:95.75pt;width:121.6pt;height:71.3pt;z-index:251703296;visibility:visible;mso-wrap-style:square;mso-width-percent:0;mso-height-percent:0;mso-wrap-distance-left:9pt;mso-wrap-distance-top:0;mso-wrap-distance-right:9pt;mso-wrap-distance-bottom:0;mso-position-horizontal:absolute;mso-position-horizontal-relative:margin;mso-position-vertical:absolute;mso-position-vertical-relative:text;mso-width-percent:0;mso-height-percent:0;mso-width-relative:margin;mso-height-relative:margin" o:gfxdata="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" strokecolor="#5b9bd5 [3204]" strokeweight=".5pt">
                 <v:stroke endarrow="block" joinstyle="miter"/>
                 <w10:wrap anchorx="margin"/>
               </v:shape>
@@ -3576,7 +3673,7 @@
           </mc:Choice>
           <mc:Fallback>
             <w:pict>
-              <v:shape w14:anchorId="2CA2E9B7" id="Straight Arrow Connector 30" o:spid="_x0000_s1026" type="#_x0000_t32" style="position:absolute;margin-left:159.95pt;margin-top:93.75pt;width:108.7pt;height:26.5pt;z-index:251701248;visibility:visible;mso-wrap-style:square;mso-width-percent:0;mso-height-percent:0;mso-wrap-distance-left:9pt;mso-wrap-distance-top:0;mso-wrap-distance-right:9pt;mso-wrap-distance-bottom:0;mso-position-horizontal:absolute;mso-position-horizontal-relative:margin;mso-position-vertical:absolute;mso-position-vertical-relative:text;mso-width-percent:0;mso-height-percent:0;mso-width-relative:margin;mso-height-relative:margin" o:gfxdata="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" strokecolor="#5b9bd5 [3204]" strokeweight=".5pt">
+              <v:shape w14:anchorId="74BB32FC" id="Straight Arrow Connector 30" o:spid="_x0000_s1026" type="#_x0000_t32" style="position:absolute;margin-left:159.95pt;margin-top:93.75pt;width:108.7pt;height:26.5pt;z-index:251701248;visibility:visible;mso-wrap-style:square;mso-width-percent:0;mso-height-percent:0;mso-wrap-distance-left:9pt;mso-wrap-distance-top:0;mso-wrap-distance-right:9pt;mso-wrap-distance-bottom:0;mso-position-horizontal:absolute;mso-position-horizontal-relative:margin;mso-position-vertical:absolute;mso-position-vertical-relative:text;mso-width-percent:0;mso-height-percent:0;mso-width-relative:margin;mso-height-relative:margin" o:gfxdata="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" strokecolor="#5b9bd5 [3204]" strokeweight=".5pt">
                 <v:stroke endarrow="block" joinstyle="miter"/>
                 <w10:wrap anchorx="margin"/>
               </v:shape>
@@ -3649,7 +3746,7 @@
           </mc:Choice>
           <mc:Fallback>
             <w:pict>
-              <v:shape w14:anchorId="72D16265" id="Straight Arrow Connector 29" o:spid="_x0000_s1026" type="#_x0000_t32" style="position:absolute;margin-left:159.95pt;margin-top:86.95pt;width:97.8pt;height:4.75pt;flip:y;z-index:251699200;visibility:visible;mso-wrap-style:square;mso-width-percent:0;mso-height-percent:0;mso-wrap-distance-left:9pt;mso-wrap-distance-top:0;mso-wrap-distance-right:9pt;mso-wrap-distance-bottom:0;mso-position-horizontal:absolute;mso-position-horizontal-relative:margin;mso-position-vertical:absolute;mso-position-vertical-relative:text;mso-width-percent:0;mso-height-percent:0;mso-width-relative:margin;mso-height-relative:margin" o:gfxdata="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" strokecolor="#5b9bd5 [3204]" strokeweight=".5pt">
+              <v:shape w14:anchorId="48AF3E93" id="Straight Arrow Connector 29" o:spid="_x0000_s1026" type="#_x0000_t32" style="position:absolute;margin-left:159.95pt;margin-top:86.95pt;width:97.8pt;height:4.75pt;flip:y;z-index:251699200;visibility:visible;mso-wrap-style:square;mso-width-percent:0;mso-height-percent:0;mso-wrap-distance-left:9pt;mso-wrap-distance-top:0;mso-wrap-distance-right:9pt;mso-wrap-distance-bottom:0;mso-position-horizontal:absolute;mso-position-horizontal-relative:margin;mso-position-vertical:absolute;mso-position-vertical-relative:text;mso-width-percent:0;mso-height-percent:0;mso-width-relative:margin;mso-height-relative:margin" o:gfxdata="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" strokecolor="#5b9bd5 [3204]" strokeweight=".5pt">
                 <v:stroke endarrow="block" joinstyle="miter"/>
                 <w10:wrap anchorx="margin"/>
               </v:shape>
@@ -3842,7 +3939,7 @@
           </mc:Choice>
           <mc:Fallback>
             <w:pict>
-              <v:shape w14:anchorId="08A82C4F" id="Straight Arrow Connector 27" o:spid="_x0000_s1026" type="#_x0000_t32" style="position:absolute;margin-left:149.1pt;margin-top:207.15pt;width:89.65pt;height:11.55pt;z-index:251695104;visibility:visible;mso-wrap-style:square;mso-wrap-distance-left:9pt;mso-wrap-distance-top:0;mso-wrap-distance-right:9pt;mso-wrap-distance-bottom:0;mso-position-horizontal:absolute;mso-position-horizontal-relative:text;mso-position-vertical:absolute;mso-position-vertical-relative:text" o:gfxdata="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" strokecolor="#5b9bd5 [3204]" strokeweight=".5pt">
+              <v:shape w14:anchorId="0F8132B9" id="Straight Arrow Connector 27" o:spid="_x0000_s1026" type="#_x0000_t32" style="position:absolute;margin-left:149.1pt;margin-top:207.15pt;width:89.65pt;height:11.55pt;z-index:251695104;visibility:visible;mso-wrap-style:square;mso-wrap-distance-left:9pt;mso-wrap-distance-top:0;mso-wrap-distance-right:9pt;mso-wrap-distance-bottom:0;mso-position-horizontal:absolute;mso-position-horizontal-relative:text;mso-position-vertical:absolute;mso-position-vertical-relative:text" o:gfxdata="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" strokecolor="#5b9bd5 [3204]" strokeweight=".5pt">
                 <v:stroke endarrow="block" joinstyle="miter"/>
               </v:shape>
             </w:pict>
@@ -3975,7 +4072,7 @@
                     <pic:cNvPicPr/>
                   </pic:nvPicPr>
                   <pic:blipFill>
-                    <a:blip r:embed="rId10"/>
+                    <a:blip r:embed="rId11"/>
                     <a:stretch>
                       <a:fillRect/>
                     </a:stretch>
@@ -4041,7 +4138,6 @@
           <w:szCs w:val="28"/>
         </w:rPr>
       </w:pPr>
-      <w:bookmarkStart w:id="0" w:name="_GoBack"/>
       <w:r>
         <w:rPr>
           <w:noProof/>
@@ -4108,14 +4204,13 @@
           </mc:Choice>
           <mc:Fallback>
             <w:pict>
-              <v:shape w14:anchorId="007CD999" id="Straight Arrow Connector 45" o:spid="_x0000_s1026" type="#_x0000_t32" style="position:absolute;margin-left:196.65pt;margin-top:91.7pt;width:150.8pt;height:96.75pt;flip:y;z-index:251725824;visibility:visible;mso-wrap-style:square;mso-width-percent:0;mso-height-percent:0;mso-wrap-distance-left:9pt;mso-wrap-distance-top:0;mso-wrap-distance-right:9pt;mso-wrap-distance-bottom:0;mso-position-horizontal:absolute;mso-position-horizontal-relative:text;mso-position-vertical:absolute;mso-position-vertical-relative:text;mso-width-percent:0;mso-height-percent:0;mso-width-relative:margin;mso-height-relative:margin" o:gfxdata="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" strokecolor="#5b9bd5 [3204]" strokeweight=".5pt">
+              <v:shape w14:anchorId="2B922388" id="Straight Arrow Connector 45" o:spid="_x0000_s1026" type="#_x0000_t32" style="position:absolute;margin-left:196.65pt;margin-top:91.7pt;width:150.8pt;height:96.75pt;flip:y;z-index:251725824;visibility:visible;mso-wrap-style:square;mso-width-percent:0;mso-height-percent:0;mso-wrap-distance-left:9pt;mso-wrap-distance-top:0;mso-wrap-distance-right:9pt;mso-wrap-distance-bottom:0;mso-position-horizontal:absolute;mso-position-horizontal-relative:text;mso-position-vertical:absolute;mso-position-vertical-relative:text;mso-width-percent:0;mso-height-percent:0;mso-width-relative:margin;mso-height-relative:margin" o:gfxdata="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" strokecolor="#5b9bd5 [3204]" strokeweight=".5pt">
                 <v:stroke endarrow="block" joinstyle="miter"/>
               </v:shape>
             </w:pict>
           </mc:Fallback>
         </mc:AlternateContent>
       </w:r>
-      <w:bookmarkEnd w:id="0"/>
       <w:r>
         <w:rPr>
           <w:noProof/>
@@ -4175,7 +4270,7 @@
           </mc:Choice>
           <mc:Fallback>
             <w:pict>
-              <v:shape w14:anchorId="63818916" id="Straight Arrow Connector 44" o:spid="_x0000_s1026" type="#_x0000_t32" style="position:absolute;margin-left:85.85pt;margin-top:82.85pt;width:140.65pt;height:3.4pt;z-index:251723776;visibility:visible;mso-wrap-style:square;mso-wrap-distance-left:9pt;mso-wrap-distance-top:0;mso-wrap-distance-right:9pt;mso-wrap-distance-bottom:0;mso-position-horizontal:absolute;mso-position-horizontal-relative:text;mso-position-vertical:absolute;mso-position-vertical-relative:text" o:gfxdata="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" strokecolor="#5b9bd5 [3204]" strokeweight=".5pt">
+              <v:shape w14:anchorId="7AA61044" id="Straight Arrow Connector 44" o:spid="_x0000_s1026" type="#_x0000_t32" style="position:absolute;margin-left:85.85pt;margin-top:82.85pt;width:140.65pt;height:3.4pt;z-index:251723776;visibility:visible;mso-wrap-style:square;mso-wrap-distance-left:9pt;mso-wrap-distance-top:0;mso-wrap-distance-right:9pt;mso-wrap-distance-bottom:0;mso-position-horizontal:absolute;mso-position-horizontal-relative:text;mso-position-vertical:absolute;mso-position-vertical-relative:text" o:gfxdata="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" strokecolor="#5b9bd5 [3204]" strokeweight=".5pt">
                 <v:stroke endarrow="block" joinstyle="miter"/>
               </v:shape>
             </w:pict>
@@ -4406,7 +4501,7 @@
                     <pic:cNvPicPr/>
                   </pic:nvPicPr>
                   <pic:blipFill>
-                    <a:blip r:embed="rId11"/>
+                    <a:blip r:embed="rId12"/>
                     <a:stretch>
                       <a:fillRect/>
                     </a:stretch>
@@ -4430,10 +4525,9 @@
     <w:p>
       <w:pPr>
         <w:rPr>
-          <w:rFonts w:cs="Guttman Kav" w:hint="cs"/>
-          <w:sz w:val="28"/>
-          <w:szCs w:val="28"/>
-          <w:rtl/>
+          <w:rFonts w:cs="Guttman Kav"/>
+          <w:sz w:val="28"/>
+          <w:szCs w:val="28"/>
         </w:rPr>
       </w:pPr>
       <w:r>

</xml_diff>

<commit_message>
More work on book
</commit_message>
<xml_diff>
--- a/מנהל פרויקטים.docx
+++ b/מנהל פרויקטים.docx
@@ -1,6 +1,6 @@
 
 <file path=word/document.xml><?xml version="1.0" encoding="utf-8"?>
-<w:document xmlns:wpc="http://schemas.microsoft.com/office/word/2010/wordprocessingCanvas" xmlns:mc="http://schemas.openxmlformats.org/markup-compatibility/2006" xmlns:o="urn:schemas-microsoft-com:office:office" xmlns:r="http://schemas.openxmlformats.org/officeDocument/2006/relationships" xmlns:m="http://schemas.openxmlformats.org/officeDocument/2006/math" xmlns:v="urn:schemas-microsoft-com:vml" xmlns:wp14="http://schemas.microsoft.com/office/word/2010/wordprocessingDrawing" xmlns:wp="http://schemas.openxmlformats.org/drawingml/2006/wordprocessingDrawing" xmlns:w10="urn:schemas-microsoft-com:office:word" xmlns:w="http://schemas.openxmlformats.org/wordprocessingml/2006/main" xmlns:w14="http://schemas.microsoft.com/office/word/2010/wordml" xmlns:w15="http://schemas.microsoft.com/office/word/2012/wordml" xmlns:wpg="http://schemas.microsoft.com/office/word/2010/wordprocessingGroup" xmlns:wpi="http://schemas.microsoft.com/office/word/2010/wordprocessingInk" xmlns:wne="http://schemas.microsoft.com/office/word/2006/wordml" xmlns:wps="http://schemas.microsoft.com/office/word/2010/wordprocessingShape" mc:Ignorable="w14 w15 wp14">
+<w:document xmlns:wpc="http://schemas.microsoft.com/office/word/2010/wordprocessingCanvas" xmlns:cx="http://schemas.microsoft.com/office/drawing/2014/chartex" xmlns:cx1="http://schemas.microsoft.com/office/drawing/2015/9/8/chartex" xmlns:cx2="http://schemas.microsoft.com/office/drawing/2015/10/21/chartex" xmlns:cx3="http://schemas.microsoft.com/office/drawing/2016/5/9/chartex" xmlns:cx4="http://schemas.microsoft.com/office/drawing/2016/5/10/chartex" xmlns:cx5="http://schemas.microsoft.com/office/drawing/2016/5/11/chartex" xmlns:cx6="http://schemas.microsoft.com/office/drawing/2016/5/12/chartex" xmlns:cx7="http://schemas.microsoft.com/office/drawing/2016/5/13/chartex" xmlns:cx8="http://schemas.microsoft.com/office/drawing/2016/5/14/chartex" xmlns:mc="http://schemas.openxmlformats.org/markup-compatibility/2006" xmlns:aink="http://schemas.microsoft.com/office/drawing/2016/ink" xmlns:am3d="http://schemas.microsoft.com/office/drawing/2017/model3d" xmlns:o="urn:schemas-microsoft-com:office:office" xmlns:r="http://schemas.openxmlformats.org/officeDocument/2006/relationships" xmlns:m="http://schemas.openxmlformats.org/officeDocument/2006/math" xmlns:v="urn:schemas-microsoft-com:vml" xmlns:wp14="http://schemas.microsoft.com/office/word/2010/wordprocessingDrawing" xmlns:wp="http://schemas.openxmlformats.org/drawingml/2006/wordprocessingDrawing" xmlns:w10="urn:schemas-microsoft-com:office:word" xmlns:w="http://schemas.openxmlformats.org/wordprocessingml/2006/main" xmlns:w14="http://schemas.microsoft.com/office/word/2010/wordml" xmlns:w15="http://schemas.microsoft.com/office/word/2012/wordml" xmlns:w16cid="http://schemas.microsoft.com/office/word/2016/wordml/cid" xmlns:w16se="http://schemas.microsoft.com/office/word/2015/wordml/symex" xmlns:wpg="http://schemas.microsoft.com/office/word/2010/wordprocessingGroup" xmlns:wpi="http://schemas.microsoft.com/office/word/2010/wordprocessingInk" xmlns:wne="http://schemas.microsoft.com/office/word/2006/wordml" xmlns:wps="http://schemas.microsoft.com/office/word/2010/wordprocessingShape" mc:Ignorable="w14 w15 w16se w16cid wp14">
   <w:body>
     <w:p>
       <w:pPr>
@@ -50,19 +50,8 @@
           <w:szCs w:val="44"/>
           <w:rtl/>
         </w:rPr>
-        <w:t xml:space="preserve">שם: ערן </w:t>
-      </w:r>
-      <w:proofErr w:type="spellStart"/>
-      <w:r>
-        <w:rPr>
-          <w:rFonts w:cs="Guttman Kav" w:hint="cs"/>
-          <w:sz w:val="44"/>
-          <w:szCs w:val="44"/>
-          <w:rtl/>
-        </w:rPr>
-        <w:t>גודסי</w:t>
-      </w:r>
-      <w:proofErr w:type="spellEnd"/>
+        <w:t>שם: ערן גודסי</w:t>
+      </w:r>
     </w:p>
     <w:p>
       <w:pPr>
@@ -429,7 +418,7 @@
         <mc:AlternateContent>
           <mc:Choice Requires="wps">
             <w:drawing>
-              <wp:anchor distT="0" distB="0" distL="114300" distR="114300" simplePos="0" relativeHeight="251659264" behindDoc="0" locked="0" layoutInCell="1" allowOverlap="1" wp14:anchorId="493D23E2" wp14:editId="49966ABF">
+              <wp:anchor distT="0" distB="0" distL="114300" distR="114300" simplePos="0" relativeHeight="251659264" behindDoc="0" locked="0" layoutInCell="1" allowOverlap="1" wp14:anchorId="78B7CC28" wp14:editId="3E201304">
                 <wp:simplePos x="0" y="0"/>
                 <wp:positionH relativeFrom="margin">
                   <wp:posOffset>2314575</wp:posOffset>
@@ -485,7 +474,7 @@
               </wp:anchor>
             </w:drawing>
           </mc:Choice>
-          <mc:Fallback xmlns:w16se="http://schemas.microsoft.com/office/word/2015/wordml/symex" xmlns:w16cid="http://schemas.microsoft.com/office/word/2016/wordml/cid" xmlns:am3d="http://schemas.microsoft.com/office/drawing/2017/model3d" xmlns:aink="http://schemas.microsoft.com/office/drawing/2016/ink" xmlns:cx8="http://schemas.microsoft.com/office/drawing/2016/5/14/chartex" xmlns:cx7="http://schemas.microsoft.com/office/drawing/2016/5/13/chartex" xmlns:cx6="http://schemas.microsoft.com/office/drawing/2016/5/12/chartex" xmlns:cx5="http://schemas.microsoft.com/office/drawing/2016/5/11/chartex" xmlns:cx4="http://schemas.microsoft.com/office/drawing/2016/5/10/chartex" xmlns:cx3="http://schemas.microsoft.com/office/drawing/2016/5/9/chartex" xmlns:cx2="http://schemas.microsoft.com/office/drawing/2015/10/21/chartex" xmlns:cx1="http://schemas.microsoft.com/office/drawing/2015/9/8/chartex" xmlns:cx="http://schemas.microsoft.com/office/drawing/2014/chartex">
+          <mc:Fallback>
             <w:pict>
               <v:shapetype w14:anchorId="3B6D29B6" id="_x0000_t32" coordsize="21600,21600" o:spt="32" o:oned="t" path="m,l21600,21600e" filled="f">
                 <v:path arrowok="t" fillok="f" o:connecttype="none"/>
@@ -506,7 +495,7 @@
         <mc:AlternateContent>
           <mc:Choice Requires="wps">
             <w:drawing>
-              <wp:anchor distT="0" distB="0" distL="114300" distR="114300" simplePos="0" relativeHeight="251664384" behindDoc="0" locked="0" layoutInCell="1" allowOverlap="1" wp14:anchorId="681ADA30" wp14:editId="69316091">
+              <wp:anchor distT="0" distB="0" distL="114300" distR="114300" simplePos="0" relativeHeight="251664384" behindDoc="0" locked="0" layoutInCell="1" allowOverlap="1" wp14:anchorId="6F865D49" wp14:editId="10B5BBC0">
                 <wp:simplePos x="0" y="0"/>
                 <wp:positionH relativeFrom="margin">
                   <wp:posOffset>2333625</wp:posOffset>
@@ -562,7 +551,7 @@
               </wp:anchor>
             </w:drawing>
           </mc:Choice>
-          <mc:Fallback xmlns:w16se="http://schemas.microsoft.com/office/word/2015/wordml/symex" xmlns:w16cid="http://schemas.microsoft.com/office/word/2016/wordml/cid" xmlns:am3d="http://schemas.microsoft.com/office/drawing/2017/model3d" xmlns:aink="http://schemas.microsoft.com/office/drawing/2016/ink" xmlns:cx8="http://schemas.microsoft.com/office/drawing/2016/5/14/chartex" xmlns:cx7="http://schemas.microsoft.com/office/drawing/2016/5/13/chartex" xmlns:cx6="http://schemas.microsoft.com/office/drawing/2016/5/12/chartex" xmlns:cx5="http://schemas.microsoft.com/office/drawing/2016/5/11/chartex" xmlns:cx4="http://schemas.microsoft.com/office/drawing/2016/5/10/chartex" xmlns:cx3="http://schemas.microsoft.com/office/drawing/2016/5/9/chartex" xmlns:cx2="http://schemas.microsoft.com/office/drawing/2015/10/21/chartex" xmlns:cx1="http://schemas.microsoft.com/office/drawing/2015/9/8/chartex" xmlns:cx="http://schemas.microsoft.com/office/drawing/2014/chartex">
+          <mc:Fallback>
             <w:pict>
               <v:shape w14:anchorId="6F96B7D6" id="מחבר חץ ישר 5" o:spid="_x0000_s1026" type="#_x0000_t32" style="position:absolute;left:0;text-align:left;margin-left:183.75pt;margin-top:244.2pt;width:123pt;height:39pt;flip:y;z-index:251664384;visibility:visible;mso-wrap-style:square;mso-width-percent:0;mso-height-percent:0;mso-wrap-distance-left:9pt;mso-wrap-distance-top:0;mso-wrap-distance-right:9pt;mso-wrap-distance-bottom:0;mso-position-horizontal:absolute;mso-position-horizontal-relative:margin;mso-position-vertical:absolute;mso-position-vertical-relative:text;mso-width-percent:0;mso-height-percent:0;mso-width-relative:margin;mso-height-relative:margin" o:gfxdata="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" strokecolor="#5b9bd5 [3204]" strokeweight=".5pt">
                 <v:stroke endarrow="block" joinstyle="miter"/>
@@ -579,7 +568,7 @@
         <mc:AlternateContent>
           <mc:Choice Requires="wps">
             <w:drawing>
-              <wp:anchor distT="0" distB="0" distL="114300" distR="114300" simplePos="0" relativeHeight="251662336" behindDoc="0" locked="0" layoutInCell="1" allowOverlap="1" wp14:anchorId="2652818E" wp14:editId="4640E71F">
+              <wp:anchor distT="0" distB="0" distL="114300" distR="114300" simplePos="0" relativeHeight="251662336" behindDoc="0" locked="0" layoutInCell="1" allowOverlap="1" wp14:anchorId="26F05C8A" wp14:editId="6E1ADEEA">
                 <wp:simplePos x="0" y="0"/>
                 <wp:positionH relativeFrom="margin">
                   <wp:posOffset>66675</wp:posOffset>
@@ -664,9 +653,9 @@
               </wp:anchor>
             </w:drawing>
           </mc:Choice>
-          <mc:Fallback xmlns:w16se="http://schemas.microsoft.com/office/word/2015/wordml/symex" xmlns:w16cid="http://schemas.microsoft.com/office/word/2016/wordml/cid" xmlns:am3d="http://schemas.microsoft.com/office/drawing/2017/model3d" xmlns:aink="http://schemas.microsoft.com/office/drawing/2016/ink" xmlns:cx8="http://schemas.microsoft.com/office/drawing/2016/5/14/chartex" xmlns:cx7="http://schemas.microsoft.com/office/drawing/2016/5/13/chartex" xmlns:cx6="http://schemas.microsoft.com/office/drawing/2016/5/12/chartex" xmlns:cx5="http://schemas.microsoft.com/office/drawing/2016/5/11/chartex" xmlns:cx4="http://schemas.microsoft.com/office/drawing/2016/5/10/chartex" xmlns:cx3="http://schemas.microsoft.com/office/drawing/2016/5/9/chartex" xmlns:cx2="http://schemas.microsoft.com/office/drawing/2015/10/21/chartex" xmlns:cx1="http://schemas.microsoft.com/office/drawing/2015/9/8/chartex" xmlns:cx="http://schemas.microsoft.com/office/drawing/2014/chartex">
+          <mc:Fallback>
             <w:pict>
-              <v:shapetype w14:anchorId="2652818E" id="_x0000_t202" coordsize="21600,21600" o:spt="202" path="m,l,21600r21600,l21600,xe">
+              <v:shapetype w14:anchorId="26F05C8A" id="_x0000_t202" coordsize="21600,21600" o:spt="202" path="m,l,21600r21600,l21600,xe">
                 <v:stroke joinstyle="miter"/>
                 <v:path gradientshapeok="t" o:connecttype="rect"/>
               </v:shapetype>
@@ -702,7 +691,7 @@
         <mc:AlternateContent>
           <mc:Choice Requires="wps">
             <w:drawing>
-              <wp:anchor distT="0" distB="0" distL="114300" distR="114300" simplePos="0" relativeHeight="251660288" behindDoc="0" locked="0" layoutInCell="1" allowOverlap="1" wp14:anchorId="62C973FA" wp14:editId="65732C90">
+              <wp:anchor distT="0" distB="0" distL="114300" distR="114300" simplePos="0" relativeHeight="251660288" behindDoc="0" locked="0" layoutInCell="1" allowOverlap="1" wp14:anchorId="17E6AD79" wp14:editId="0799B52E">
                 <wp:simplePos x="0" y="0"/>
                 <wp:positionH relativeFrom="margin">
                   <wp:align>left</wp:align>
@@ -787,9 +776,9 @@
               </wp:anchor>
             </w:drawing>
           </mc:Choice>
-          <mc:Fallback xmlns:w16se="http://schemas.microsoft.com/office/word/2015/wordml/symex" xmlns:w16cid="http://schemas.microsoft.com/office/word/2016/wordml/cid" xmlns:am3d="http://schemas.microsoft.com/office/drawing/2017/model3d" xmlns:aink="http://schemas.microsoft.com/office/drawing/2016/ink" xmlns:cx8="http://schemas.microsoft.com/office/drawing/2016/5/14/chartex" xmlns:cx7="http://schemas.microsoft.com/office/drawing/2016/5/13/chartex" xmlns:cx6="http://schemas.microsoft.com/office/drawing/2016/5/12/chartex" xmlns:cx5="http://schemas.microsoft.com/office/drawing/2016/5/11/chartex" xmlns:cx4="http://schemas.microsoft.com/office/drawing/2016/5/10/chartex" xmlns:cx3="http://schemas.microsoft.com/office/drawing/2016/5/9/chartex" xmlns:cx2="http://schemas.microsoft.com/office/drawing/2015/10/21/chartex" xmlns:cx1="http://schemas.microsoft.com/office/drawing/2015/9/8/chartex" xmlns:cx="http://schemas.microsoft.com/office/drawing/2014/chartex">
+          <mc:Fallback>
             <w:pict>
-              <v:shape w14:anchorId="62C973FA" id="תיבת טקסט 3" o:spid="_x0000_s1027" type="#_x0000_t202" style="position:absolute;left:0;text-align:left;margin-left:0;margin-top:169.95pt;width:176.25pt;height:18pt;z-index:251660288;visibility:visible;mso-wrap-style:square;mso-width-percent:0;mso-height-percent:0;mso-wrap-distance-left:9pt;mso-wrap-distance-top:0;mso-wrap-distance-right:9pt;mso-wrap-distance-bottom:0;mso-position-horizontal:left;mso-position-horizontal-relative:margin;mso-position-vertical:absolute;mso-position-vertical-relative:text;mso-width-percent:0;mso-height-percent:0;mso-width-relative:margin;mso-height-relative:margin;v-text-anchor:top" o:gfxdata="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" fillcolor="white [3201]" strokeweight=".5pt">
+              <v:shape w14:anchorId="17E6AD79" id="תיבת טקסט 3" o:spid="_x0000_s1027" type="#_x0000_t202" style="position:absolute;left:0;text-align:left;margin-left:0;margin-top:169.95pt;width:176.25pt;height:18pt;z-index:251660288;visibility:visible;mso-wrap-style:square;mso-width-percent:0;mso-height-percent:0;mso-wrap-distance-left:9pt;mso-wrap-distance-top:0;mso-wrap-distance-right:9pt;mso-wrap-distance-bottom:0;mso-position-horizontal:left;mso-position-horizontal-relative:margin;mso-position-vertical:absolute;mso-position-vertical-relative:text;mso-width-percent:0;mso-height-percent:0;mso-width-relative:margin;mso-height-relative:margin;v-text-anchor:top" o:gfxdata="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" fillcolor="white [3201]" strokeweight=".5pt">
                 <v:textbox>
                   <w:txbxContent>
                     <w:p>
@@ -819,7 +808,7 @@
           <w:noProof/>
         </w:rPr>
         <w:drawing>
-          <wp:inline distT="0" distB="0" distL="0" distR="0" wp14:anchorId="41102075" wp14:editId="53E71D2E">
+          <wp:inline distT="0" distB="0" distL="0" distR="0" wp14:anchorId="2EC85E5C" wp14:editId="57D8AF2F">
             <wp:extent cx="2241214" cy="3994146"/>
             <wp:effectExtent l="0" t="0" r="6985" b="6985"/>
             <wp:docPr id="1" name="תמונה 1"/>
@@ -899,7 +888,7 @@
           <w:noProof/>
         </w:rPr>
         <w:drawing>
-          <wp:inline distT="0" distB="0" distL="0" distR="0" wp14:anchorId="008B34DE" wp14:editId="1B7CFD34">
+          <wp:inline distT="0" distB="0" distL="0" distR="0" wp14:anchorId="2EC58E05" wp14:editId="6BE61787">
             <wp:extent cx="1836208" cy="3305175"/>
             <wp:effectExtent l="0" t="0" r="0" b="0"/>
             <wp:docPr id="6" name="תמונה 6"/>
@@ -974,7 +963,7 @@
         <mc:AlternateContent>
           <mc:Choice Requires="wps">
             <w:drawing>
-              <wp:anchor distT="0" distB="0" distL="114300" distR="114300" simplePos="0" relativeHeight="251693056" behindDoc="0" locked="0" layoutInCell="1" allowOverlap="1" wp14:anchorId="44AC4CBC" wp14:editId="21088FDB">
+              <wp:anchor distT="0" distB="0" distL="114300" distR="114300" simplePos="0" relativeHeight="251693056" behindDoc="0" locked="0" layoutInCell="1" allowOverlap="1" wp14:anchorId="75217B58" wp14:editId="2085CEFD">
                 <wp:simplePos x="0" y="0"/>
                 <wp:positionH relativeFrom="column">
                   <wp:posOffset>4274389</wp:posOffset>
@@ -1030,7 +1019,7 @@
               </wp:anchor>
             </w:drawing>
           </mc:Choice>
-          <mc:Fallback xmlns:w16se="http://schemas.microsoft.com/office/word/2015/wordml/symex" xmlns:w16cid="http://schemas.microsoft.com/office/word/2016/wordml/cid" xmlns:am3d="http://schemas.microsoft.com/office/drawing/2017/model3d" xmlns:aink="http://schemas.microsoft.com/office/drawing/2016/ink" xmlns:cx8="http://schemas.microsoft.com/office/drawing/2016/5/14/chartex" xmlns:cx7="http://schemas.microsoft.com/office/drawing/2016/5/13/chartex" xmlns:cx6="http://schemas.microsoft.com/office/drawing/2016/5/12/chartex" xmlns:cx5="http://schemas.microsoft.com/office/drawing/2016/5/11/chartex" xmlns:cx4="http://schemas.microsoft.com/office/drawing/2016/5/10/chartex" xmlns:cx3="http://schemas.microsoft.com/office/drawing/2016/5/9/chartex" xmlns:cx2="http://schemas.microsoft.com/office/drawing/2015/10/21/chartex" xmlns:cx1="http://schemas.microsoft.com/office/drawing/2015/9/8/chartex" xmlns:cx="http://schemas.microsoft.com/office/drawing/2014/chartex">
+          <mc:Fallback>
             <w:pict>
               <v:shapetype w14:anchorId="3E834714" id="_x0000_t32" coordsize="21600,21600" o:spt="32" o:oned="t" path="m,l21600,21600e" filled="f">
                 <v:path arrowok="t" fillok="f" o:connecttype="none"/>
@@ -1054,7 +1043,7 @@
         <mc:AlternateContent>
           <mc:Choice Requires="wps">
             <w:drawing>
-              <wp:anchor distT="45720" distB="45720" distL="114300" distR="114300" simplePos="0" relativeHeight="251689984" behindDoc="0" locked="0" layoutInCell="1" allowOverlap="1" wp14:anchorId="3BEBA86F" wp14:editId="5AA98031">
+              <wp:anchor distT="45720" distB="45720" distL="114300" distR="114300" simplePos="0" relativeHeight="251689984" behindDoc="0" locked="0" layoutInCell="1" allowOverlap="1" wp14:anchorId="486288AA" wp14:editId="0721C9E9">
                 <wp:simplePos x="0" y="0"/>
                 <wp:positionH relativeFrom="margin">
                   <wp:posOffset>4931410</wp:posOffset>
@@ -1128,15 +1117,14 @@
               </wp:anchor>
             </w:drawing>
           </mc:Choice>
-          <mc:Fallback xmlns:w16se="http://schemas.microsoft.com/office/word/2015/wordml/symex" xmlns:w16cid="http://schemas.microsoft.com/office/word/2016/wordml/cid" xmlns:am3d="http://schemas.microsoft.com/office/drawing/2017/model3d" xmlns:aink="http://schemas.microsoft.com/office/drawing/2016/ink" xmlns:cx8="http://schemas.microsoft.com/office/drawing/2016/5/14/chartex" xmlns:cx7="http://schemas.microsoft.com/office/drawing/2016/5/13/chartex" xmlns:cx6="http://schemas.microsoft.com/office/drawing/2016/5/12/chartex" xmlns:cx5="http://schemas.microsoft.com/office/drawing/2016/5/11/chartex" xmlns:cx4="http://schemas.microsoft.com/office/drawing/2016/5/10/chartex" xmlns:cx3="http://schemas.microsoft.com/office/drawing/2016/5/9/chartex" xmlns:cx2="http://schemas.microsoft.com/office/drawing/2015/10/21/chartex" xmlns:cx1="http://schemas.microsoft.com/office/drawing/2015/9/8/chartex" xmlns:cx="http://schemas.microsoft.com/office/drawing/2014/chartex">
+          <mc:Fallback>
             <w:pict>
-              <v:shape w14:anchorId="3BEBA86F" id="Text Box 2" o:spid="_x0000_s1028" type="#_x0000_t202" style="position:absolute;left:0;text-align:left;margin-left:388.3pt;margin-top:341.15pt;width:115.35pt;height:110.6pt;z-index:251689984;visibility:visible;mso-wrap-style:square;mso-width-percent:0;mso-height-percent:200;mso-wrap-distance-left:9pt;mso-wrap-distance-top:3.6pt;mso-wrap-distance-right:9pt;mso-wrap-distance-bottom:3.6pt;mso-position-horizontal:absolute;mso-position-horizontal-relative:margin;mso-position-vertical:absolute;mso-position-vertical-relative:text;mso-width-percent:0;mso-height-percent:200;mso-width-relative:margin;mso-height-relative:margin;v-text-anchor:top" o:gfxdata="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">
+              <v:shape w14:anchorId="486288AA" id="Text Box 2" o:spid="_x0000_s1028" type="#_x0000_t202" style="position:absolute;left:0;text-align:left;margin-left:388.3pt;margin-top:341.15pt;width:115.35pt;height:110.6pt;z-index:251689984;visibility:visible;mso-wrap-style:square;mso-width-percent:0;mso-height-percent:200;mso-wrap-distance-left:9pt;mso-wrap-distance-top:3.6pt;mso-wrap-distance-right:9pt;mso-wrap-distance-bottom:3.6pt;mso-position-horizontal:absolute;mso-position-horizontal-relative:margin;mso-position-vertical:absolute;mso-position-vertical-relative:text;mso-width-percent:0;mso-height-percent:200;mso-width-relative:margin;mso-height-relative:margin;v-text-anchor:top" o:gfxdata="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">
                 <v:textbox style="mso-fit-shape-to-text:t">
                   <w:txbxContent>
                     <w:p>
                       <w:pPr>
                         <w:rPr>
-                          <w:rFonts w:hint="cs"/>
                           <w:rtl/>
                         </w:rPr>
                       </w:pPr>
@@ -1167,7 +1155,7 @@
         <mc:AlternateContent>
           <mc:Choice Requires="wps">
             <w:drawing>
-              <wp:anchor distT="0" distB="0" distL="114300" distR="114300" simplePos="0" relativeHeight="251691008" behindDoc="0" locked="0" layoutInCell="1" allowOverlap="1" wp14:anchorId="444267A5" wp14:editId="428F05AD">
+              <wp:anchor distT="0" distB="0" distL="114300" distR="114300" simplePos="0" relativeHeight="251691008" behindDoc="0" locked="0" layoutInCell="1" allowOverlap="1" wp14:anchorId="364BB58E" wp14:editId="1180CE1F">
                 <wp:simplePos x="0" y="0"/>
                 <wp:positionH relativeFrom="column">
                   <wp:posOffset>7395989</wp:posOffset>
@@ -1223,7 +1211,7 @@
               </wp:anchor>
             </w:drawing>
           </mc:Choice>
-          <mc:Fallback xmlns:w16se="http://schemas.microsoft.com/office/word/2015/wordml/symex" xmlns:w16cid="http://schemas.microsoft.com/office/word/2016/wordml/cid" xmlns:am3d="http://schemas.microsoft.com/office/drawing/2017/model3d" xmlns:aink="http://schemas.microsoft.com/office/drawing/2016/ink" xmlns:cx8="http://schemas.microsoft.com/office/drawing/2016/5/14/chartex" xmlns:cx7="http://schemas.microsoft.com/office/drawing/2016/5/13/chartex" xmlns:cx6="http://schemas.microsoft.com/office/drawing/2016/5/12/chartex" xmlns:cx5="http://schemas.microsoft.com/office/drawing/2016/5/11/chartex" xmlns:cx4="http://schemas.microsoft.com/office/drawing/2016/5/10/chartex" xmlns:cx3="http://schemas.microsoft.com/office/drawing/2016/5/9/chartex" xmlns:cx2="http://schemas.microsoft.com/office/drawing/2015/10/21/chartex" xmlns:cx1="http://schemas.microsoft.com/office/drawing/2015/9/8/chartex" xmlns:cx="http://schemas.microsoft.com/office/drawing/2014/chartex">
+          <mc:Fallback>
             <w:pict>
               <v:shape w14:anchorId="73073619" id="Straight Arrow Connector 20" o:spid="_x0000_s1026" type="#_x0000_t32" style="position:absolute;margin-left:582.35pt;margin-top:-112.15pt;width:68.6pt;height:20.4pt;z-index:251691008;visibility:visible;mso-wrap-style:square;mso-width-percent:0;mso-height-percent:0;mso-wrap-distance-left:9pt;mso-wrap-distance-top:0;mso-wrap-distance-right:9pt;mso-wrap-distance-bottom:0;mso-position-horizontal:absolute;mso-position-horizontal-relative:text;mso-position-vertical:absolute;mso-position-vertical-relative:text;mso-width-percent:0;mso-height-percent:0;mso-width-relative:margin;mso-height-relative:margin" o:gfxdata="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" strokecolor="#5b9bd5 [3204]" strokeweight=".5pt">
                 <v:stroke endarrow="block" joinstyle="miter"/>
@@ -1242,7 +1230,7 @@
         <mc:AlternateContent>
           <mc:Choice Requires="wps">
             <w:drawing>
-              <wp:anchor distT="0" distB="0" distL="114300" distR="114300" simplePos="0" relativeHeight="251687936" behindDoc="0" locked="0" layoutInCell="1" allowOverlap="1" wp14:anchorId="66D383EA" wp14:editId="5B7891F4">
+              <wp:anchor distT="0" distB="0" distL="114300" distR="114300" simplePos="0" relativeHeight="251687936" behindDoc="0" locked="0" layoutInCell="1" allowOverlap="1" wp14:anchorId="15704452" wp14:editId="0EF9B517">
                 <wp:simplePos x="0" y="0"/>
                 <wp:positionH relativeFrom="column">
                   <wp:posOffset>970473</wp:posOffset>
@@ -1298,7 +1286,7 @@
               </wp:anchor>
             </w:drawing>
           </mc:Choice>
-          <mc:Fallback xmlns:w16se="http://schemas.microsoft.com/office/word/2015/wordml/symex" xmlns:w16cid="http://schemas.microsoft.com/office/word/2016/wordml/cid" xmlns:am3d="http://schemas.microsoft.com/office/drawing/2017/model3d" xmlns:aink="http://schemas.microsoft.com/office/drawing/2016/ink" xmlns:cx8="http://schemas.microsoft.com/office/drawing/2016/5/14/chartex" xmlns:cx7="http://schemas.microsoft.com/office/drawing/2016/5/13/chartex" xmlns:cx6="http://schemas.microsoft.com/office/drawing/2016/5/12/chartex" xmlns:cx5="http://schemas.microsoft.com/office/drawing/2016/5/11/chartex" xmlns:cx4="http://schemas.microsoft.com/office/drawing/2016/5/10/chartex" xmlns:cx3="http://schemas.microsoft.com/office/drawing/2016/5/9/chartex" xmlns:cx2="http://schemas.microsoft.com/office/drawing/2015/10/21/chartex" xmlns:cx1="http://schemas.microsoft.com/office/drawing/2015/9/8/chartex" xmlns:cx="http://schemas.microsoft.com/office/drawing/2014/chartex">
+          <mc:Fallback>
             <w:pict>
               <v:shape w14:anchorId="1801B51D" id="Straight Arrow Connector 18" o:spid="_x0000_s1026" type="#_x0000_t32" style="position:absolute;margin-left:76.4pt;margin-top:351.15pt;width:68.6pt;height:20.4pt;z-index:251687936;visibility:visible;mso-wrap-style:square;mso-width-percent:0;mso-height-percent:0;mso-wrap-distance-left:9pt;mso-wrap-distance-top:0;mso-wrap-distance-right:9pt;mso-wrap-distance-bottom:0;mso-position-horizontal:absolute;mso-position-horizontal-relative:text;mso-position-vertical:absolute;mso-position-vertical-relative:text;mso-width-percent:0;mso-height-percent:0;mso-width-relative:margin;mso-height-relative:margin" o:gfxdata="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" strokecolor="#5b9bd5 [3204]" strokeweight=".5pt">
                 <v:stroke endarrow="block" joinstyle="miter"/>
@@ -1317,7 +1305,7 @@
         <mc:AlternateContent>
           <mc:Choice Requires="wps">
             <w:drawing>
-              <wp:anchor distT="45720" distB="45720" distL="114300" distR="114300" simplePos="0" relativeHeight="251685888" behindDoc="0" locked="0" layoutInCell="1" allowOverlap="1" wp14:anchorId="3F76FF8A" wp14:editId="533627AD">
+              <wp:anchor distT="45720" distB="45720" distL="114300" distR="114300" simplePos="0" relativeHeight="251685888" behindDoc="0" locked="0" layoutInCell="1" allowOverlap="1" wp14:anchorId="1CA4E8C8" wp14:editId="7D8307AF">
                 <wp:simplePos x="0" y="0"/>
                 <wp:positionH relativeFrom="margin">
                   <wp:posOffset>-512721</wp:posOffset>
@@ -1391,15 +1379,14 @@
               </wp:anchor>
             </w:drawing>
           </mc:Choice>
-          <mc:Fallback xmlns:w16se="http://schemas.microsoft.com/office/word/2015/wordml/symex" xmlns:w16cid="http://schemas.microsoft.com/office/word/2016/wordml/cid" xmlns:am3d="http://schemas.microsoft.com/office/drawing/2017/model3d" xmlns:aink="http://schemas.microsoft.com/office/drawing/2016/ink" xmlns:cx8="http://schemas.microsoft.com/office/drawing/2016/5/14/chartex" xmlns:cx7="http://schemas.microsoft.com/office/drawing/2016/5/13/chartex" xmlns:cx6="http://schemas.microsoft.com/office/drawing/2016/5/12/chartex" xmlns:cx5="http://schemas.microsoft.com/office/drawing/2016/5/11/chartex" xmlns:cx4="http://schemas.microsoft.com/office/drawing/2016/5/10/chartex" xmlns:cx3="http://schemas.microsoft.com/office/drawing/2016/5/9/chartex" xmlns:cx2="http://schemas.microsoft.com/office/drawing/2015/10/21/chartex" xmlns:cx1="http://schemas.microsoft.com/office/drawing/2015/9/8/chartex" xmlns:cx="http://schemas.microsoft.com/office/drawing/2014/chartex">
+          <mc:Fallback>
             <w:pict>
-              <v:shape w14:anchorId="3F76FF8A" id="_x0000_s1029" type="#_x0000_t202" style="position:absolute;left:0;text-align:left;margin-left:-40.35pt;margin-top:326.7pt;width:115.35pt;height:110.6pt;z-index:251685888;visibility:visible;mso-wrap-style:square;mso-width-percent:0;mso-height-percent:200;mso-wrap-distance-left:9pt;mso-wrap-distance-top:3.6pt;mso-wrap-distance-right:9pt;mso-wrap-distance-bottom:3.6pt;mso-position-horizontal:absolute;mso-position-horizontal-relative:margin;mso-position-vertical:absolute;mso-position-vertical-relative:text;mso-width-percent:0;mso-height-percent:200;mso-width-relative:margin;mso-height-relative:margin;v-text-anchor:top" o:gfxdata="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">
+              <v:shape w14:anchorId="1CA4E8C8" id="_x0000_s1029" type="#_x0000_t202" style="position:absolute;left:0;text-align:left;margin-left:-40.35pt;margin-top:326.7pt;width:115.35pt;height:110.6pt;z-index:251685888;visibility:visible;mso-wrap-style:square;mso-width-percent:0;mso-height-percent:200;mso-wrap-distance-left:9pt;mso-wrap-distance-top:3.6pt;mso-wrap-distance-right:9pt;mso-wrap-distance-bottom:3.6pt;mso-position-horizontal:absolute;mso-position-horizontal-relative:margin;mso-position-vertical:absolute;mso-position-vertical-relative:text;mso-width-percent:0;mso-height-percent:200;mso-width-relative:margin;mso-height-relative:margin;v-text-anchor:top" o:gfxdata="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">
                 <v:textbox style="mso-fit-shape-to-text:t">
                   <w:txbxContent>
                     <w:p>
                       <w:pPr>
                         <w:rPr>
-                          <w:rFonts w:hint="cs"/>
                           <w:rtl/>
                         </w:rPr>
                       </w:pPr>
@@ -1429,7 +1416,7 @@
         <mc:AlternateContent>
           <mc:Choice Requires="wps">
             <w:drawing>
-              <wp:anchor distT="0" distB="0" distL="114300" distR="114300" simplePos="0" relativeHeight="251683840" behindDoc="0" locked="0" layoutInCell="1" allowOverlap="1" wp14:anchorId="2F63C85B" wp14:editId="220A05A8">
+              <wp:anchor distT="0" distB="0" distL="114300" distR="114300" simplePos="0" relativeHeight="251683840" behindDoc="0" locked="0" layoutInCell="1" allowOverlap="1" wp14:anchorId="26CACC45" wp14:editId="4D0B4B1B">
                 <wp:simplePos x="0" y="0"/>
                 <wp:positionH relativeFrom="column">
                   <wp:posOffset>1020685</wp:posOffset>
@@ -1485,7 +1472,7 @@
               </wp:anchor>
             </w:drawing>
           </mc:Choice>
-          <mc:Fallback xmlns:w16se="http://schemas.microsoft.com/office/word/2015/wordml/symex" xmlns:w16cid="http://schemas.microsoft.com/office/word/2016/wordml/cid" xmlns:am3d="http://schemas.microsoft.com/office/drawing/2017/model3d" xmlns:aink="http://schemas.microsoft.com/office/drawing/2016/ink" xmlns:cx8="http://schemas.microsoft.com/office/drawing/2016/5/14/chartex" xmlns:cx7="http://schemas.microsoft.com/office/drawing/2016/5/13/chartex" xmlns:cx6="http://schemas.microsoft.com/office/drawing/2016/5/12/chartex" xmlns:cx5="http://schemas.microsoft.com/office/drawing/2016/5/11/chartex" xmlns:cx4="http://schemas.microsoft.com/office/drawing/2016/5/10/chartex" xmlns:cx3="http://schemas.microsoft.com/office/drawing/2016/5/9/chartex" xmlns:cx2="http://schemas.microsoft.com/office/drawing/2015/10/21/chartex" xmlns:cx1="http://schemas.microsoft.com/office/drawing/2015/9/8/chartex" xmlns:cx="http://schemas.microsoft.com/office/drawing/2014/chartex">
+          <mc:Fallback>
             <w:pict>
               <v:shape w14:anchorId="6B561D53" id="Straight Arrow Connector 16" o:spid="_x0000_s1026" type="#_x0000_t32" style="position:absolute;margin-left:80.35pt;margin-top:168.2pt;width:174pt;height:25.4pt;flip:y;z-index:251683840;visibility:visible;mso-wrap-style:square;mso-width-percent:0;mso-height-percent:0;mso-wrap-distance-left:9pt;mso-wrap-distance-top:0;mso-wrap-distance-right:9pt;mso-wrap-distance-bottom:0;mso-position-horizontal:absolute;mso-position-horizontal-relative:text;mso-position-vertical:absolute;mso-position-vertical-relative:text;mso-width-percent:0;mso-height-percent:0;mso-width-relative:margin;mso-height-relative:margin" o:gfxdata="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" strokecolor="#5b9bd5 [3204]" strokeweight=".5pt">
                 <v:stroke endarrow="block" joinstyle="miter"/>
@@ -1504,7 +1491,7 @@
         <mc:AlternateContent>
           <mc:Choice Requires="wps">
             <w:drawing>
-              <wp:anchor distT="45720" distB="45720" distL="114300" distR="114300" simplePos="0" relativeHeight="251681792" behindDoc="0" locked="0" layoutInCell="1" allowOverlap="1" wp14:anchorId="7E2B06B3" wp14:editId="53ACF743">
+              <wp:anchor distT="45720" distB="45720" distL="114300" distR="114300" simplePos="0" relativeHeight="251681792" behindDoc="0" locked="0" layoutInCell="1" allowOverlap="1" wp14:anchorId="454D350F" wp14:editId="3DF949A8">
                 <wp:simplePos x="0" y="0"/>
                 <wp:positionH relativeFrom="margin">
                   <wp:posOffset>-417986</wp:posOffset>
@@ -1578,15 +1565,14 @@
               </wp:anchor>
             </w:drawing>
           </mc:Choice>
-          <mc:Fallback xmlns:w16se="http://schemas.microsoft.com/office/word/2015/wordml/symex" xmlns:w16cid="http://schemas.microsoft.com/office/word/2016/wordml/cid" xmlns:am3d="http://schemas.microsoft.com/office/drawing/2017/model3d" xmlns:aink="http://schemas.microsoft.com/office/drawing/2016/ink" xmlns:cx8="http://schemas.microsoft.com/office/drawing/2016/5/14/chartex" xmlns:cx7="http://schemas.microsoft.com/office/drawing/2016/5/13/chartex" xmlns:cx6="http://schemas.microsoft.com/office/drawing/2016/5/12/chartex" xmlns:cx5="http://schemas.microsoft.com/office/drawing/2016/5/11/chartex" xmlns:cx4="http://schemas.microsoft.com/office/drawing/2016/5/10/chartex" xmlns:cx3="http://schemas.microsoft.com/office/drawing/2016/5/9/chartex" xmlns:cx2="http://schemas.microsoft.com/office/drawing/2015/10/21/chartex" xmlns:cx1="http://schemas.microsoft.com/office/drawing/2015/9/8/chartex" xmlns:cx="http://schemas.microsoft.com/office/drawing/2014/chartex">
+          <mc:Fallback>
             <w:pict>
-              <v:shape w14:anchorId="7E2B06B3" id="_x0000_s1030" type="#_x0000_t202" style="position:absolute;left:0;text-align:left;margin-left:-32.9pt;margin-top:176.55pt;width:115.35pt;height:110.6pt;z-index:251681792;visibility:visible;mso-wrap-style:square;mso-width-percent:0;mso-height-percent:200;mso-wrap-distance-left:9pt;mso-wrap-distance-top:3.6pt;mso-wrap-distance-right:9pt;mso-wrap-distance-bottom:3.6pt;mso-position-horizontal:absolute;mso-position-horizontal-relative:margin;mso-position-vertical:absolute;mso-position-vertical-relative:text;mso-width-percent:0;mso-height-percent:200;mso-width-relative:margin;mso-height-relative:margin;v-text-anchor:top" o:gfxdata="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">
+              <v:shape w14:anchorId="454D350F" id="_x0000_s1030" type="#_x0000_t202" style="position:absolute;left:0;text-align:left;margin-left:-32.9pt;margin-top:176.55pt;width:115.35pt;height:110.6pt;z-index:251681792;visibility:visible;mso-wrap-style:square;mso-width-percent:0;mso-height-percent:200;mso-wrap-distance-left:9pt;mso-wrap-distance-top:3.6pt;mso-wrap-distance-right:9pt;mso-wrap-distance-bottom:3.6pt;mso-position-horizontal:absolute;mso-position-horizontal-relative:margin;mso-position-vertical:absolute;mso-position-vertical-relative:text;mso-width-percent:0;mso-height-percent:200;mso-width-relative:margin;mso-height-relative:margin;v-text-anchor:top" o:gfxdata="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">
                 <v:textbox style="mso-fit-shape-to-text:t">
                   <w:txbxContent>
                     <w:p>
                       <w:pPr>
                         <w:rPr>
-                          <w:rFonts w:hint="cs"/>
                           <w:rtl/>
                         </w:rPr>
                       </w:pPr>
@@ -1616,7 +1602,7 @@
         <mc:AlternateContent>
           <mc:Choice Requires="wps">
             <w:drawing>
-              <wp:anchor distT="0" distB="0" distL="114300" distR="114300" simplePos="0" relativeHeight="251679744" behindDoc="0" locked="0" layoutInCell="1" allowOverlap="1" wp14:anchorId="7644EE80" wp14:editId="4D7E9C76">
+              <wp:anchor distT="0" distB="0" distL="114300" distR="114300" simplePos="0" relativeHeight="251679744" behindDoc="0" locked="0" layoutInCell="1" allowOverlap="1" wp14:anchorId="1F8B7744" wp14:editId="446B3F40">
                 <wp:simplePos x="0" y="0"/>
                 <wp:positionH relativeFrom="column">
                   <wp:posOffset>1015042</wp:posOffset>
@@ -1672,7 +1658,7 @@
               </wp:anchor>
             </w:drawing>
           </mc:Choice>
-          <mc:Fallback xmlns:w16se="http://schemas.microsoft.com/office/word/2015/wordml/symex" xmlns:w16cid="http://schemas.microsoft.com/office/word/2016/wordml/cid" xmlns:am3d="http://schemas.microsoft.com/office/drawing/2017/model3d" xmlns:aink="http://schemas.microsoft.com/office/drawing/2016/ink" xmlns:cx8="http://schemas.microsoft.com/office/drawing/2016/5/14/chartex" xmlns:cx7="http://schemas.microsoft.com/office/drawing/2016/5/13/chartex" xmlns:cx6="http://schemas.microsoft.com/office/drawing/2016/5/12/chartex" xmlns:cx5="http://schemas.microsoft.com/office/drawing/2016/5/11/chartex" xmlns:cx4="http://schemas.microsoft.com/office/drawing/2016/5/10/chartex" xmlns:cx3="http://schemas.microsoft.com/office/drawing/2016/5/9/chartex" xmlns:cx2="http://schemas.microsoft.com/office/drawing/2015/10/21/chartex" xmlns:cx1="http://schemas.microsoft.com/office/drawing/2015/9/8/chartex" xmlns:cx="http://schemas.microsoft.com/office/drawing/2014/chartex">
+          <mc:Fallback>
             <w:pict>
               <v:shape w14:anchorId="73F74ADC" id="Straight Arrow Connector 14" o:spid="_x0000_s1026" type="#_x0000_t32" style="position:absolute;margin-left:79.9pt;margin-top:85.6pt;width:95.65pt;height:71.3pt;z-index:251679744;visibility:visible;mso-wrap-style:square;mso-width-percent:0;mso-height-percent:0;mso-wrap-distance-left:9pt;mso-wrap-distance-top:0;mso-wrap-distance-right:9pt;mso-wrap-distance-bottom:0;mso-position-horizontal:absolute;mso-position-horizontal-relative:text;mso-position-vertical:absolute;mso-position-vertical-relative:text;mso-width-percent:0;mso-height-percent:0;mso-width-relative:margin;mso-height-relative:margin" o:gfxdata="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" strokecolor="#5b9bd5 [3204]" strokeweight=".5pt">
                 <v:stroke endarrow="block" joinstyle="miter"/>
@@ -1691,7 +1677,7 @@
         <mc:AlternateContent>
           <mc:Choice Requires="wps">
             <w:drawing>
-              <wp:anchor distT="45720" distB="45720" distL="114300" distR="114300" simplePos="0" relativeHeight="251677696" behindDoc="0" locked="0" layoutInCell="1" allowOverlap="1" wp14:anchorId="534325B4" wp14:editId="520A426E">
+              <wp:anchor distT="45720" distB="45720" distL="114300" distR="114300" simplePos="0" relativeHeight="251677696" behindDoc="0" locked="0" layoutInCell="1" allowOverlap="1" wp14:anchorId="61664208" wp14:editId="2B000732">
                 <wp:simplePos x="0" y="0"/>
                 <wp:positionH relativeFrom="margin">
                   <wp:posOffset>-444740</wp:posOffset>
@@ -1775,15 +1761,14 @@
               </wp:anchor>
             </w:drawing>
           </mc:Choice>
-          <mc:Fallback xmlns:w16se="http://schemas.microsoft.com/office/word/2015/wordml/symex" xmlns:w16cid="http://schemas.microsoft.com/office/word/2016/wordml/cid" xmlns:am3d="http://schemas.microsoft.com/office/drawing/2017/model3d" xmlns:aink="http://schemas.microsoft.com/office/drawing/2016/ink" xmlns:cx8="http://schemas.microsoft.com/office/drawing/2016/5/14/chartex" xmlns:cx7="http://schemas.microsoft.com/office/drawing/2016/5/13/chartex" xmlns:cx6="http://schemas.microsoft.com/office/drawing/2016/5/12/chartex" xmlns:cx5="http://schemas.microsoft.com/office/drawing/2016/5/11/chartex" xmlns:cx4="http://schemas.microsoft.com/office/drawing/2016/5/10/chartex" xmlns:cx3="http://schemas.microsoft.com/office/drawing/2016/5/9/chartex" xmlns:cx2="http://schemas.microsoft.com/office/drawing/2015/10/21/chartex" xmlns:cx1="http://schemas.microsoft.com/office/drawing/2015/9/8/chartex" xmlns:cx="http://schemas.microsoft.com/office/drawing/2014/chartex">
+          <mc:Fallback>
             <w:pict>
-              <v:shape w14:anchorId="534325B4" id="_x0000_s1031" type="#_x0000_t202" style="position:absolute;left:0;text-align:left;margin-left:-35pt;margin-top:70.6pt;width:115.35pt;height:110.6pt;z-index:251677696;visibility:visible;mso-wrap-style:square;mso-width-percent:0;mso-height-percent:200;mso-wrap-distance-left:9pt;mso-wrap-distance-top:3.6pt;mso-wrap-distance-right:9pt;mso-wrap-distance-bottom:3.6pt;mso-position-horizontal:absolute;mso-position-horizontal-relative:margin;mso-position-vertical:absolute;mso-position-vertical-relative:text;mso-width-percent:0;mso-height-percent:200;mso-width-relative:margin;mso-height-relative:margin;v-text-anchor:top" o:gfxdata="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">
+              <v:shape w14:anchorId="61664208" id="_x0000_s1031" type="#_x0000_t202" style="position:absolute;left:0;text-align:left;margin-left:-35pt;margin-top:70.6pt;width:115.35pt;height:110.6pt;z-index:251677696;visibility:visible;mso-wrap-style:square;mso-width-percent:0;mso-height-percent:200;mso-wrap-distance-left:9pt;mso-wrap-distance-top:3.6pt;mso-wrap-distance-right:9pt;mso-wrap-distance-bottom:3.6pt;mso-position-horizontal:absolute;mso-position-horizontal-relative:margin;mso-position-vertical:absolute;mso-position-vertical-relative:text;mso-width-percent:0;mso-height-percent:200;mso-width-relative:margin;mso-height-relative:margin;v-text-anchor:top" o:gfxdata="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">
                 <v:textbox style="mso-fit-shape-to-text:t">
                   <w:txbxContent>
                     <w:p>
                       <w:pPr>
                         <w:rPr>
-                          <w:rFonts w:hint="cs"/>
                           <w:rtl/>
                         </w:rPr>
                       </w:pPr>
@@ -1823,7 +1808,7 @@
         <mc:AlternateContent>
           <mc:Choice Requires="wps">
             <w:drawing>
-              <wp:anchor distT="0" distB="0" distL="114300" distR="114300" simplePos="0" relativeHeight="251675648" behindDoc="0" locked="0" layoutInCell="1" allowOverlap="1" wp14:anchorId="01137790" wp14:editId="62DE7107">
+              <wp:anchor distT="0" distB="0" distL="114300" distR="114300" simplePos="0" relativeHeight="251675648" behindDoc="0" locked="0" layoutInCell="1" allowOverlap="1" wp14:anchorId="3B20DE49" wp14:editId="76FC572E">
                 <wp:simplePos x="0" y="0"/>
                 <wp:positionH relativeFrom="column">
                   <wp:posOffset>3549770</wp:posOffset>
@@ -1879,7 +1864,7 @@
               </wp:anchor>
             </w:drawing>
           </mc:Choice>
-          <mc:Fallback xmlns:w16se="http://schemas.microsoft.com/office/word/2015/wordml/symex" xmlns:w16cid="http://schemas.microsoft.com/office/word/2016/wordml/cid" xmlns:am3d="http://schemas.microsoft.com/office/drawing/2017/model3d" xmlns:aink="http://schemas.microsoft.com/office/drawing/2016/ink" xmlns:cx8="http://schemas.microsoft.com/office/drawing/2016/5/14/chartex" xmlns:cx7="http://schemas.microsoft.com/office/drawing/2016/5/13/chartex" xmlns:cx6="http://schemas.microsoft.com/office/drawing/2016/5/12/chartex" xmlns:cx5="http://schemas.microsoft.com/office/drawing/2016/5/11/chartex" xmlns:cx4="http://schemas.microsoft.com/office/drawing/2016/5/10/chartex" xmlns:cx3="http://schemas.microsoft.com/office/drawing/2016/5/9/chartex" xmlns:cx2="http://schemas.microsoft.com/office/drawing/2015/10/21/chartex" xmlns:cx1="http://schemas.microsoft.com/office/drawing/2015/9/8/chartex" xmlns:cx="http://schemas.microsoft.com/office/drawing/2014/chartex">
+          <mc:Fallback>
             <w:pict>
               <v:shape w14:anchorId="2293BE67" id="Straight Arrow Connector 12" o:spid="_x0000_s1026" type="#_x0000_t32" style="position:absolute;margin-left:279.5pt;margin-top:116.85pt;width:99pt;height:21.05pt;flip:x;z-index:251675648;visibility:visible;mso-wrap-style:square;mso-width-percent:0;mso-height-percent:0;mso-wrap-distance-left:9pt;mso-wrap-distance-top:0;mso-wrap-distance-right:9pt;mso-wrap-distance-bottom:0;mso-position-horizontal:absolute;mso-position-horizontal-relative:text;mso-position-vertical:absolute;mso-position-vertical-relative:text;mso-width-percent:0;mso-height-percent:0;mso-width-relative:margin;mso-height-relative:margin" o:gfxdata="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" strokecolor="#5b9bd5 [3204]" strokeweight=".5pt">
                 <v:stroke endarrow="block" joinstyle="miter"/>
@@ -1898,7 +1883,7 @@
         <mc:AlternateContent>
           <mc:Choice Requires="wps">
             <w:drawing>
-              <wp:anchor distT="45720" distB="45720" distL="114300" distR="114300" simplePos="0" relativeHeight="251673600" behindDoc="0" locked="0" layoutInCell="1" allowOverlap="1" wp14:anchorId="528C5E21" wp14:editId="6E03FA5E">
+              <wp:anchor distT="45720" distB="45720" distL="114300" distR="114300" simplePos="0" relativeHeight="251673600" behindDoc="0" locked="0" layoutInCell="1" allowOverlap="1" wp14:anchorId="49A9768C" wp14:editId="0535B600">
                 <wp:simplePos x="0" y="0"/>
                 <wp:positionH relativeFrom="margin">
                   <wp:posOffset>4826000</wp:posOffset>
@@ -1972,15 +1957,14 @@
               </wp:anchor>
             </w:drawing>
           </mc:Choice>
-          <mc:Fallback xmlns:w16se="http://schemas.microsoft.com/office/word/2015/wordml/symex" xmlns:w16cid="http://schemas.microsoft.com/office/word/2016/wordml/cid" xmlns:am3d="http://schemas.microsoft.com/office/drawing/2017/model3d" xmlns:aink="http://schemas.microsoft.com/office/drawing/2016/ink" xmlns:cx8="http://schemas.microsoft.com/office/drawing/2016/5/14/chartex" xmlns:cx7="http://schemas.microsoft.com/office/drawing/2016/5/13/chartex" xmlns:cx6="http://schemas.microsoft.com/office/drawing/2016/5/12/chartex" xmlns:cx5="http://schemas.microsoft.com/office/drawing/2016/5/11/chartex" xmlns:cx4="http://schemas.microsoft.com/office/drawing/2016/5/10/chartex" xmlns:cx3="http://schemas.microsoft.com/office/drawing/2016/5/9/chartex" xmlns:cx2="http://schemas.microsoft.com/office/drawing/2015/10/21/chartex" xmlns:cx1="http://schemas.microsoft.com/office/drawing/2015/9/8/chartex" xmlns:cx="http://schemas.microsoft.com/office/drawing/2014/chartex">
+          <mc:Fallback>
             <w:pict>
-              <v:shape w14:anchorId="528C5E21" id="_x0000_s1032" type="#_x0000_t202" style="position:absolute;left:0;text-align:left;margin-left:380pt;margin-top:95.75pt;width:115.35pt;height:110.6pt;z-index:251673600;visibility:visible;mso-wrap-style:square;mso-width-percent:0;mso-height-percent:200;mso-wrap-distance-left:9pt;mso-wrap-distance-top:3.6pt;mso-wrap-distance-right:9pt;mso-wrap-distance-bottom:3.6pt;mso-position-horizontal:absolute;mso-position-horizontal-relative:margin;mso-position-vertical:absolute;mso-position-vertical-relative:text;mso-width-percent:0;mso-height-percent:200;mso-width-relative:margin;mso-height-relative:margin;v-text-anchor:top" o:gfxdata="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">
+              <v:shape w14:anchorId="49A9768C" id="_x0000_s1032" type="#_x0000_t202" style="position:absolute;left:0;text-align:left;margin-left:380pt;margin-top:95.75pt;width:115.35pt;height:110.6pt;z-index:251673600;visibility:visible;mso-wrap-style:square;mso-width-percent:0;mso-height-percent:200;mso-wrap-distance-left:9pt;mso-wrap-distance-top:3.6pt;mso-wrap-distance-right:9pt;mso-wrap-distance-bottom:3.6pt;mso-position-horizontal:absolute;mso-position-horizontal-relative:margin;mso-position-vertical:absolute;mso-position-vertical-relative:text;mso-width-percent:0;mso-height-percent:200;mso-width-relative:margin;mso-height-relative:margin;v-text-anchor:top" o:gfxdata="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">
                 <v:textbox style="mso-fit-shape-to-text:t">
                   <w:txbxContent>
                     <w:p>
                       <w:pPr>
                         <w:rPr>
-                          <w:rFonts w:hint="cs"/>
                           <w:rtl/>
                         </w:rPr>
                       </w:pPr>
@@ -2010,7 +1994,7 @@
         <mc:AlternateContent>
           <mc:Choice Requires="wps">
             <w:drawing>
-              <wp:anchor distT="0" distB="0" distL="114300" distR="114300" simplePos="0" relativeHeight="251671552" behindDoc="0" locked="0" layoutInCell="1" allowOverlap="1" wp14:anchorId="7D29CE70" wp14:editId="47E1AC4D">
+              <wp:anchor distT="0" distB="0" distL="114300" distR="114300" simplePos="0" relativeHeight="251671552" behindDoc="0" locked="0" layoutInCell="1" allowOverlap="1" wp14:anchorId="7893C901" wp14:editId="5893359B">
                 <wp:simplePos x="0" y="0"/>
                 <wp:positionH relativeFrom="column">
                   <wp:posOffset>4139960</wp:posOffset>
@@ -2066,7 +2050,7 @@
               </wp:anchor>
             </w:drawing>
           </mc:Choice>
-          <mc:Fallback xmlns:w16se="http://schemas.microsoft.com/office/word/2015/wordml/symex" xmlns:w16cid="http://schemas.microsoft.com/office/word/2016/wordml/cid" xmlns:am3d="http://schemas.microsoft.com/office/drawing/2017/model3d" xmlns:aink="http://schemas.microsoft.com/office/drawing/2016/ink" xmlns:cx8="http://schemas.microsoft.com/office/drawing/2016/5/14/chartex" xmlns:cx7="http://schemas.microsoft.com/office/drawing/2016/5/13/chartex" xmlns:cx6="http://schemas.microsoft.com/office/drawing/2016/5/12/chartex" xmlns:cx5="http://schemas.microsoft.com/office/drawing/2016/5/11/chartex" xmlns:cx4="http://schemas.microsoft.com/office/drawing/2016/5/10/chartex" xmlns:cx3="http://schemas.microsoft.com/office/drawing/2016/5/9/chartex" xmlns:cx2="http://schemas.microsoft.com/office/drawing/2015/10/21/chartex" xmlns:cx1="http://schemas.microsoft.com/office/drawing/2015/9/8/chartex" xmlns:cx="http://schemas.microsoft.com/office/drawing/2014/chartex">
+          <mc:Fallback>
             <w:pict>
               <v:shape w14:anchorId="356EA7F7" id="Straight Arrow Connector 10" o:spid="_x0000_s1026" type="#_x0000_t32" style="position:absolute;margin-left:326pt;margin-top:169.15pt;width:54.85pt;height:14.25pt;flip:x;z-index:251671552;visibility:visible;mso-wrap-style:square;mso-width-percent:0;mso-height-percent:0;mso-wrap-distance-left:9pt;mso-wrap-distance-top:0;mso-wrap-distance-right:9pt;mso-wrap-distance-bottom:0;mso-position-horizontal:absolute;mso-position-horizontal-relative:text;mso-position-vertical:absolute;mso-position-vertical-relative:text;mso-width-percent:0;mso-height-percent:0;mso-width-relative:margin;mso-height-relative:margin" o:gfxdata="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" strokecolor="#5b9bd5 [3204]" strokeweight=".5pt">
                 <v:stroke endarrow="block" joinstyle="miter"/>
@@ -2085,7 +2069,7 @@
         <mc:AlternateContent>
           <mc:Choice Requires="wps">
             <w:drawing>
-              <wp:anchor distT="45720" distB="45720" distL="114300" distR="114300" simplePos="0" relativeHeight="251669504" behindDoc="0" locked="0" layoutInCell="1" allowOverlap="1" wp14:anchorId="2469E7E0" wp14:editId="0DF130AE">
+              <wp:anchor distT="45720" distB="45720" distL="114300" distR="114300" simplePos="0" relativeHeight="251669504" behindDoc="0" locked="0" layoutInCell="1" allowOverlap="1" wp14:anchorId="227C5A18" wp14:editId="17991BF2">
                 <wp:simplePos x="0" y="0"/>
                 <wp:positionH relativeFrom="margin">
                   <wp:posOffset>4826000</wp:posOffset>
@@ -2159,15 +2143,14 @@
               </wp:anchor>
             </w:drawing>
           </mc:Choice>
-          <mc:Fallback xmlns:w16se="http://schemas.microsoft.com/office/word/2015/wordml/symex" xmlns:w16cid="http://schemas.microsoft.com/office/word/2016/wordml/cid" xmlns:am3d="http://schemas.microsoft.com/office/drawing/2017/model3d" xmlns:aink="http://schemas.microsoft.com/office/drawing/2016/ink" xmlns:cx8="http://schemas.microsoft.com/office/drawing/2016/5/14/chartex" xmlns:cx7="http://schemas.microsoft.com/office/drawing/2016/5/13/chartex" xmlns:cx6="http://schemas.microsoft.com/office/drawing/2016/5/12/chartex" xmlns:cx5="http://schemas.microsoft.com/office/drawing/2016/5/11/chartex" xmlns:cx4="http://schemas.microsoft.com/office/drawing/2016/5/10/chartex" xmlns:cx3="http://schemas.microsoft.com/office/drawing/2016/5/9/chartex" xmlns:cx2="http://schemas.microsoft.com/office/drawing/2015/10/21/chartex" xmlns:cx1="http://schemas.microsoft.com/office/drawing/2015/9/8/chartex" xmlns:cx="http://schemas.microsoft.com/office/drawing/2014/chartex">
+          <mc:Fallback>
             <w:pict>
-              <v:shape w14:anchorId="2469E7E0" id="_x0000_s1033" type="#_x0000_t202" style="position:absolute;left:0;text-align:left;margin-left:380pt;margin-top:149.4pt;width:115.35pt;height:110.6pt;z-index:251669504;visibility:visible;mso-wrap-style:square;mso-width-percent:0;mso-height-percent:200;mso-wrap-distance-left:9pt;mso-wrap-distance-top:3.6pt;mso-wrap-distance-right:9pt;mso-wrap-distance-bottom:3.6pt;mso-position-horizontal:absolute;mso-position-horizontal-relative:margin;mso-position-vertical:absolute;mso-position-vertical-relative:text;mso-width-percent:0;mso-height-percent:200;mso-width-relative:margin;mso-height-relative:margin;v-text-anchor:top" o:gfxdata="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">
+              <v:shape w14:anchorId="227C5A18" id="_x0000_s1033" type="#_x0000_t202" style="position:absolute;left:0;text-align:left;margin-left:380pt;margin-top:149.4pt;width:115.35pt;height:110.6pt;z-index:251669504;visibility:visible;mso-wrap-style:square;mso-width-percent:0;mso-height-percent:200;mso-wrap-distance-left:9pt;mso-wrap-distance-top:3.6pt;mso-wrap-distance-right:9pt;mso-wrap-distance-bottom:3.6pt;mso-position-horizontal:absolute;mso-position-horizontal-relative:margin;mso-position-vertical:absolute;mso-position-vertical-relative:text;mso-width-percent:0;mso-height-percent:200;mso-width-relative:margin;mso-height-relative:margin;v-text-anchor:top" o:gfxdata="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">
                 <v:textbox style="mso-fit-shape-to-text:t">
                   <w:txbxContent>
                     <w:p>
                       <w:pPr>
                         <w:rPr>
-                          <w:rFonts w:hint="cs"/>
                           <w:rtl/>
                         </w:rPr>
                       </w:pPr>
@@ -2197,7 +2180,7 @@
         <mc:AlternateContent>
           <mc:Choice Requires="wps">
             <w:drawing>
-              <wp:anchor distT="0" distB="0" distL="114300" distR="114300" simplePos="0" relativeHeight="251667456" behindDoc="0" locked="0" layoutInCell="1" allowOverlap="1">
+              <wp:anchor distT="0" distB="0" distL="114300" distR="114300" simplePos="0" relativeHeight="251667456" behindDoc="0" locked="0" layoutInCell="1" allowOverlap="1" wp14:anchorId="67D1C27E" wp14:editId="751F42B9">
                 <wp:simplePos x="0" y="0"/>
                 <wp:positionH relativeFrom="column">
                   <wp:posOffset>4162245</wp:posOffset>
@@ -2253,7 +2236,7 @@
               </wp:anchor>
             </w:drawing>
           </mc:Choice>
-          <mc:Fallback xmlns:w16se="http://schemas.microsoft.com/office/word/2015/wordml/symex" xmlns:w16cid="http://schemas.microsoft.com/office/word/2016/wordml/cid" xmlns:am3d="http://schemas.microsoft.com/office/drawing/2017/model3d" xmlns:aink="http://schemas.microsoft.com/office/drawing/2016/ink" xmlns:cx8="http://schemas.microsoft.com/office/drawing/2016/5/14/chartex" xmlns:cx7="http://schemas.microsoft.com/office/drawing/2016/5/13/chartex" xmlns:cx6="http://schemas.microsoft.com/office/drawing/2016/5/12/chartex" xmlns:cx5="http://schemas.microsoft.com/office/drawing/2016/5/11/chartex" xmlns:cx4="http://schemas.microsoft.com/office/drawing/2016/5/10/chartex" xmlns:cx3="http://schemas.microsoft.com/office/drawing/2016/5/9/chartex" xmlns:cx2="http://schemas.microsoft.com/office/drawing/2015/10/21/chartex" xmlns:cx1="http://schemas.microsoft.com/office/drawing/2015/9/8/chartex" xmlns:cx="http://schemas.microsoft.com/office/drawing/2014/chartex">
+          <mc:Fallback>
             <w:pict>
               <v:shape w14:anchorId="5835E817" id="Straight Arrow Connector 8" o:spid="_x0000_s1026" type="#_x0000_t32" style="position:absolute;margin-left:327.75pt;margin-top:70.65pt;width:53.95pt;height:20.4pt;flip:x;z-index:251667456;visibility:visible;mso-wrap-style:square;mso-width-percent:0;mso-height-percent:0;mso-wrap-distance-left:9pt;mso-wrap-distance-top:0;mso-wrap-distance-right:9pt;mso-wrap-distance-bottom:0;mso-position-horizontal:absolute;mso-position-horizontal-relative:text;mso-position-vertical:absolute;mso-position-vertical-relative:text;mso-width-percent:0;mso-height-percent:0;mso-width-relative:margin;mso-height-relative:margin" o:gfxdata="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" strokecolor="#5b9bd5 [3204]" strokeweight=".5pt">
                 <v:stroke endarrow="block" joinstyle="miter"/>
@@ -2272,7 +2255,7 @@
         <mc:AlternateContent>
           <mc:Choice Requires="wps">
             <w:drawing>
-              <wp:anchor distT="45720" distB="45720" distL="114300" distR="114300" simplePos="0" relativeHeight="251666432" behindDoc="0" locked="0" layoutInCell="1" allowOverlap="1">
+              <wp:anchor distT="45720" distB="45720" distL="114300" distR="114300" simplePos="0" relativeHeight="251666432" behindDoc="0" locked="0" layoutInCell="1" allowOverlap="1" wp14:anchorId="4B4FA313" wp14:editId="492FF116">
                 <wp:simplePos x="0" y="0"/>
                 <wp:positionH relativeFrom="margin">
                   <wp:posOffset>4830793</wp:posOffset>
@@ -2359,15 +2342,14 @@
               </wp:anchor>
             </w:drawing>
           </mc:Choice>
-          <mc:Fallback xmlns:w16se="http://schemas.microsoft.com/office/word/2015/wordml/symex" xmlns:w16cid="http://schemas.microsoft.com/office/word/2016/wordml/cid" xmlns:am3d="http://schemas.microsoft.com/office/drawing/2017/model3d" xmlns:aink="http://schemas.microsoft.com/office/drawing/2016/ink" xmlns:cx8="http://schemas.microsoft.com/office/drawing/2016/5/14/chartex" xmlns:cx7="http://schemas.microsoft.com/office/drawing/2016/5/13/chartex" xmlns:cx6="http://schemas.microsoft.com/office/drawing/2016/5/12/chartex" xmlns:cx5="http://schemas.microsoft.com/office/drawing/2016/5/11/chartex" xmlns:cx4="http://schemas.microsoft.com/office/drawing/2016/5/10/chartex" xmlns:cx3="http://schemas.microsoft.com/office/drawing/2016/5/9/chartex" xmlns:cx2="http://schemas.microsoft.com/office/drawing/2015/10/21/chartex" xmlns:cx1="http://schemas.microsoft.com/office/drawing/2015/9/8/chartex" xmlns:cx="http://schemas.microsoft.com/office/drawing/2014/chartex">
+          <mc:Fallback>
             <w:pict>
-              <v:shape id="_x0000_s1034" type="#_x0000_t202" style="position:absolute;left:0;text-align:left;margin-left:380.4pt;margin-top:42.75pt;width:115.35pt;height:110.6pt;z-index:251666432;visibility:visible;mso-wrap-style:square;mso-width-percent:0;mso-height-percent:200;mso-wrap-distance-left:9pt;mso-wrap-distance-top:3.6pt;mso-wrap-distance-right:9pt;mso-wrap-distance-bottom:3.6pt;mso-position-horizontal:absolute;mso-position-horizontal-relative:margin;mso-position-vertical:absolute;mso-position-vertical-relative:text;mso-width-percent:0;mso-height-percent:200;mso-width-relative:margin;mso-height-relative:margin;v-text-anchor:top" o:gfxdata="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">
+              <v:shape w14:anchorId="4B4FA313" id="_x0000_s1034" type="#_x0000_t202" style="position:absolute;left:0;text-align:left;margin-left:380.4pt;margin-top:42.75pt;width:115.35pt;height:110.6pt;z-index:251666432;visibility:visible;mso-wrap-style:square;mso-width-percent:0;mso-height-percent:200;mso-wrap-distance-left:9pt;mso-wrap-distance-top:3.6pt;mso-wrap-distance-right:9pt;mso-wrap-distance-bottom:3.6pt;mso-position-horizontal:absolute;mso-position-horizontal-relative:margin;mso-position-vertical:absolute;mso-position-vertical-relative:text;mso-width-percent:0;mso-height-percent:200;mso-width-relative:margin;mso-height-relative:margin;v-text-anchor:top" o:gfxdata="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">
                 <v:textbox style="mso-fit-shape-to-text:t">
                   <w:txbxContent>
                     <w:p>
                       <w:pPr>
                         <w:rPr>
-                          <w:rFonts w:hint="cs"/>
                           <w:rtl/>
                         </w:rPr>
                       </w:pPr>
@@ -2405,7 +2387,7 @@
           <w:noProof/>
         </w:rPr>
         <w:drawing>
-          <wp:inline distT="0" distB="0" distL="0" distR="0" wp14:anchorId="7FD6B2EC" wp14:editId="10D866E3">
+          <wp:inline distT="0" distB="0" distL="0" distR="0" wp14:anchorId="4F40A305" wp14:editId="7DBAE256">
             <wp:extent cx="3300730" cy="5896235"/>
             <wp:effectExtent l="0" t="0" r="0" b="9525"/>
             <wp:docPr id="7" name="תמונה 7"/>
@@ -2503,7 +2485,7 @@
         </w:rPr>
         <w:lastRenderedPageBreak/>
         <w:drawing>
-          <wp:inline distT="0" distB="0" distL="0" distR="0" wp14:anchorId="1EDC63C5" wp14:editId="3BFFF27B">
+          <wp:inline distT="0" distB="0" distL="0" distR="0" wp14:anchorId="0589F030" wp14:editId="17D00721">
             <wp:extent cx="1699307" cy="3390181"/>
             <wp:effectExtent l="0" t="0" r="0" b="1270"/>
             <wp:docPr id="22" name="Picture 22"/>
@@ -2543,7 +2525,7 @@
           <w:noProof/>
         </w:rPr>
         <w:drawing>
-          <wp:inline distT="0" distB="0" distL="0" distR="0" wp14:anchorId="6B2E268A" wp14:editId="50F79D93">
+          <wp:inline distT="0" distB="0" distL="0" distR="0" wp14:anchorId="22AE3E7A" wp14:editId="119F9EB9">
             <wp:extent cx="1607981" cy="3381555"/>
             <wp:effectExtent l="0" t="0" r="0" b="0"/>
             <wp:docPr id="23" name="Picture 23"/>
@@ -2627,7 +2609,7 @@
           <w:noProof/>
         </w:rPr>
         <w:drawing>
-          <wp:inline distT="0" distB="0" distL="0" distR="0" wp14:anchorId="011346E4" wp14:editId="68A5C189">
+          <wp:inline distT="0" distB="0" distL="0" distR="0" wp14:anchorId="3398CEDD" wp14:editId="0844BBD8">
             <wp:extent cx="1811221" cy="3830129"/>
             <wp:effectExtent l="0" t="0" r="0" b="0"/>
             <wp:docPr id="24" name="Picture 24"/>
@@ -2694,7 +2676,7 @@
         </w:rPr>
         <w:lastRenderedPageBreak/>
         <w:drawing>
-          <wp:inline distT="0" distB="0" distL="0" distR="0" wp14:anchorId="5702AC52" wp14:editId="67289B27">
+          <wp:inline distT="0" distB="0" distL="0" distR="0" wp14:anchorId="4FE712DA" wp14:editId="6ECB16AD">
             <wp:extent cx="2145678" cy="4400550"/>
             <wp:effectExtent l="0" t="0" r="6985" b="0"/>
             <wp:docPr id="46" name="Picture 46"/>
@@ -2783,7 +2765,7 @@
         <mc:AlternateContent>
           <mc:Choice Requires="wps">
             <w:drawing>
-              <wp:anchor distT="0" distB="0" distL="114300" distR="114300" simplePos="0" relativeHeight="251719680" behindDoc="0" locked="0" layoutInCell="1" allowOverlap="1" wp14:anchorId="23889F79" wp14:editId="4B5AAD56">
+              <wp:anchor distT="0" distB="0" distL="114300" distR="114300" simplePos="0" relativeHeight="251719680" behindDoc="0" locked="0" layoutInCell="1" allowOverlap="1" wp14:anchorId="0031D0C1" wp14:editId="122230CA">
                 <wp:simplePos x="0" y="0"/>
                 <wp:positionH relativeFrom="column">
                   <wp:posOffset>4912742</wp:posOffset>
@@ -2839,7 +2821,7 @@
               </wp:anchor>
             </w:drawing>
           </mc:Choice>
-          <mc:Fallback xmlns:w16se="http://schemas.microsoft.com/office/word/2015/wordml/symex" xmlns:w16cid="http://schemas.microsoft.com/office/word/2016/wordml/cid" xmlns:am3d="http://schemas.microsoft.com/office/drawing/2017/model3d" xmlns:aink="http://schemas.microsoft.com/office/drawing/2016/ink" xmlns:cx8="http://schemas.microsoft.com/office/drawing/2016/5/14/chartex" xmlns:cx7="http://schemas.microsoft.com/office/drawing/2016/5/13/chartex" xmlns:cx6="http://schemas.microsoft.com/office/drawing/2016/5/12/chartex" xmlns:cx5="http://schemas.microsoft.com/office/drawing/2016/5/11/chartex" xmlns:cx4="http://schemas.microsoft.com/office/drawing/2016/5/10/chartex" xmlns:cx3="http://schemas.microsoft.com/office/drawing/2016/5/9/chartex" xmlns:cx2="http://schemas.microsoft.com/office/drawing/2015/10/21/chartex" xmlns:cx1="http://schemas.microsoft.com/office/drawing/2015/9/8/chartex" xmlns:cx="http://schemas.microsoft.com/office/drawing/2014/chartex">
+          <mc:Fallback>
             <w:pict>
               <v:shape w14:anchorId="0E13E6F5" id="Straight Arrow Connector 40" o:spid="_x0000_s1026" type="#_x0000_t32" style="position:absolute;margin-left:386.85pt;margin-top:257.45pt;width:32.45pt;height:3.6pt;flip:x;z-index:251719680;visibility:visible;mso-wrap-style:square;mso-width-percent:0;mso-height-percent:0;mso-wrap-distance-left:9pt;mso-wrap-distance-top:0;mso-wrap-distance-right:9pt;mso-wrap-distance-bottom:0;mso-position-horizontal:absolute;mso-position-horizontal-relative:text;mso-position-vertical:absolute;mso-position-vertical-relative:text;mso-width-percent:0;mso-height-percent:0;mso-width-relative:margin;mso-height-relative:margin" o:gfxdata="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" strokecolor="#5b9bd5 [3204]" strokeweight=".5pt">
                 <v:stroke endarrow="block" joinstyle="miter"/>
@@ -2855,7 +2837,7 @@
         <mc:AlternateContent>
           <mc:Choice Requires="wps">
             <w:drawing>
-              <wp:anchor distT="0" distB="0" distL="114300" distR="114300" simplePos="0" relativeHeight="251717632" behindDoc="0" locked="0" layoutInCell="1" allowOverlap="1" wp14:anchorId="00D823AB" wp14:editId="7EDCF670">
+              <wp:anchor distT="0" distB="0" distL="114300" distR="114300" simplePos="0" relativeHeight="251717632" behindDoc="0" locked="0" layoutInCell="1" allowOverlap="1" wp14:anchorId="44B68376" wp14:editId="28DE120D">
                 <wp:simplePos x="0" y="0"/>
                 <wp:positionH relativeFrom="page">
                   <wp:posOffset>6451816</wp:posOffset>
@@ -2925,15 +2907,14 @@
               </wp:anchor>
             </w:drawing>
           </mc:Choice>
-          <mc:Fallback xmlns:w16se="http://schemas.microsoft.com/office/word/2015/wordml/symex" xmlns:w16cid="http://schemas.microsoft.com/office/word/2016/wordml/cid" xmlns:am3d="http://schemas.microsoft.com/office/drawing/2017/model3d" xmlns:aink="http://schemas.microsoft.com/office/drawing/2016/ink" xmlns:cx8="http://schemas.microsoft.com/office/drawing/2016/5/14/chartex" xmlns:cx7="http://schemas.microsoft.com/office/drawing/2016/5/13/chartex" xmlns:cx6="http://schemas.microsoft.com/office/drawing/2016/5/12/chartex" xmlns:cx5="http://schemas.microsoft.com/office/drawing/2016/5/11/chartex" xmlns:cx4="http://schemas.microsoft.com/office/drawing/2016/5/10/chartex" xmlns:cx3="http://schemas.microsoft.com/office/drawing/2016/5/9/chartex" xmlns:cx2="http://schemas.microsoft.com/office/drawing/2015/10/21/chartex" xmlns:cx1="http://schemas.microsoft.com/office/drawing/2015/9/8/chartex" xmlns:cx="http://schemas.microsoft.com/office/drawing/2014/chartex">
+          <mc:Fallback>
             <w:pict>
-              <v:shape w14:anchorId="00D823AB" id="Text Box 39" o:spid="_x0000_s1035" type="#_x0000_t202" style="position:absolute;left:0;text-align:left;margin-left:508pt;margin-top:238.4pt;width:88.3pt;height:41.1pt;z-index:251717632;visibility:visible;mso-wrap-style:square;mso-width-percent:0;mso-height-percent:0;mso-wrap-distance-left:9pt;mso-wrap-distance-top:0;mso-wrap-distance-right:9pt;mso-wrap-distance-bottom:0;mso-position-horizontal:absolute;mso-position-horizontal-relative:page;mso-position-vertical:absolute;mso-position-vertical-relative:text;mso-width-percent:0;mso-height-percent:0;mso-width-relative:margin;mso-height-relative:margin;v-text-anchor:top" o:gfxdata="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" fillcolor="white [3201]" strokeweight=".5pt">
+              <v:shape w14:anchorId="44B68376" id="Text Box 39" o:spid="_x0000_s1035" type="#_x0000_t202" style="position:absolute;left:0;text-align:left;margin-left:508pt;margin-top:238.4pt;width:88.3pt;height:41.1pt;z-index:251717632;visibility:visible;mso-wrap-style:square;mso-width-percent:0;mso-height-percent:0;mso-wrap-distance-left:9pt;mso-wrap-distance-top:0;mso-wrap-distance-right:9pt;mso-wrap-distance-bottom:0;mso-position-horizontal:absolute;mso-position-horizontal-relative:page;mso-position-vertical:absolute;mso-position-vertical-relative:text;mso-width-percent:0;mso-height-percent:0;mso-width-relative:margin;mso-height-relative:margin;v-text-anchor:top" o:gfxdata="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" fillcolor="white [3201]" strokeweight=".5pt">
                 <v:textbox>
                   <w:txbxContent>
                     <w:p>
                       <w:pPr>
                         <w:rPr>
-                          <w:rFonts w:hint="cs"/>
                           <w:rtl/>
                         </w:rPr>
                       </w:pPr>
@@ -2960,7 +2941,7 @@
         <mc:AlternateContent>
           <mc:Choice Requires="wps">
             <w:drawing>
-              <wp:anchor distT="0" distB="0" distL="114300" distR="114300" simplePos="0" relativeHeight="251715584" behindDoc="0" locked="0" layoutInCell="1" allowOverlap="1" wp14:anchorId="5CA32326" wp14:editId="79883DD8">
+              <wp:anchor distT="0" distB="0" distL="114300" distR="114300" simplePos="0" relativeHeight="251715584" behindDoc="0" locked="0" layoutInCell="1" allowOverlap="1" wp14:anchorId="6A675403" wp14:editId="190EE862">
                 <wp:simplePos x="0" y="0"/>
                 <wp:positionH relativeFrom="margin">
                   <wp:posOffset>2238555</wp:posOffset>
@@ -3016,7 +2997,7 @@
               </wp:anchor>
             </w:drawing>
           </mc:Choice>
-          <mc:Fallback xmlns:w16se="http://schemas.microsoft.com/office/word/2015/wordml/symex" xmlns:w16cid="http://schemas.microsoft.com/office/word/2016/wordml/cid" xmlns:am3d="http://schemas.microsoft.com/office/drawing/2017/model3d" xmlns:aink="http://schemas.microsoft.com/office/drawing/2016/ink" xmlns:cx8="http://schemas.microsoft.com/office/drawing/2016/5/14/chartex" xmlns:cx7="http://schemas.microsoft.com/office/drawing/2016/5/13/chartex" xmlns:cx6="http://schemas.microsoft.com/office/drawing/2016/5/12/chartex" xmlns:cx5="http://schemas.microsoft.com/office/drawing/2016/5/11/chartex" xmlns:cx4="http://schemas.microsoft.com/office/drawing/2016/5/10/chartex" xmlns:cx3="http://schemas.microsoft.com/office/drawing/2016/5/9/chartex" xmlns:cx2="http://schemas.microsoft.com/office/drawing/2015/10/21/chartex" xmlns:cx1="http://schemas.microsoft.com/office/drawing/2015/9/8/chartex" xmlns:cx="http://schemas.microsoft.com/office/drawing/2014/chartex">
+          <mc:Fallback>
             <w:pict>
               <v:shape w14:anchorId="35D436EF" id="Straight Arrow Connector 38" o:spid="_x0000_s1026" type="#_x0000_t32" style="position:absolute;margin-left:176.25pt;margin-top:329.45pt;width:105.25pt;height:52.4pt;flip:y;z-index:251715584;visibility:visible;mso-wrap-style:square;mso-width-percent:0;mso-height-percent:0;mso-wrap-distance-left:9pt;mso-wrap-distance-top:0;mso-wrap-distance-right:9pt;mso-wrap-distance-bottom:0;mso-position-horizontal:absolute;mso-position-horizontal-relative:margin;mso-position-vertical:absolute;mso-position-vertical-relative:text;mso-width-percent:0;mso-height-percent:0;mso-width-relative:margin;mso-height-relative:margin" o:gfxdata="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" strokecolor="#5b9bd5 [3204]" strokeweight=".5pt">
                 <v:stroke endarrow="block" joinstyle="miter"/>
@@ -3033,7 +3014,7 @@
         <mc:AlternateContent>
           <mc:Choice Requires="wps">
             <w:drawing>
-              <wp:anchor distT="0" distB="0" distL="114300" distR="114300" simplePos="0" relativeHeight="251713536" behindDoc="0" locked="0" layoutInCell="1" allowOverlap="1" wp14:anchorId="7FA340AD" wp14:editId="34F51E5D">
+              <wp:anchor distT="0" distB="0" distL="114300" distR="114300" simplePos="0" relativeHeight="251713536" behindDoc="0" locked="0" layoutInCell="1" allowOverlap="1" wp14:anchorId="6BF5C3A7" wp14:editId="4E5FC585">
                 <wp:simplePos x="0" y="0"/>
                 <wp:positionH relativeFrom="margin">
                   <wp:posOffset>-659920</wp:posOffset>
@@ -3113,15 +3094,14 @@
               </wp:anchor>
             </w:drawing>
           </mc:Choice>
-          <mc:Fallback xmlns:w16se="http://schemas.microsoft.com/office/word/2015/wordml/symex" xmlns:w16cid="http://schemas.microsoft.com/office/word/2016/wordml/cid" xmlns:am3d="http://schemas.microsoft.com/office/drawing/2017/model3d" xmlns:aink="http://schemas.microsoft.com/office/drawing/2016/ink" xmlns:cx8="http://schemas.microsoft.com/office/drawing/2016/5/14/chartex" xmlns:cx7="http://schemas.microsoft.com/office/drawing/2016/5/13/chartex" xmlns:cx6="http://schemas.microsoft.com/office/drawing/2016/5/12/chartex" xmlns:cx5="http://schemas.microsoft.com/office/drawing/2016/5/11/chartex" xmlns:cx4="http://schemas.microsoft.com/office/drawing/2016/5/10/chartex" xmlns:cx3="http://schemas.microsoft.com/office/drawing/2016/5/9/chartex" xmlns:cx2="http://schemas.microsoft.com/office/drawing/2015/10/21/chartex" xmlns:cx1="http://schemas.microsoft.com/office/drawing/2015/9/8/chartex" xmlns:cx="http://schemas.microsoft.com/office/drawing/2014/chartex">
+          <mc:Fallback>
             <w:pict>
-              <v:shape w14:anchorId="7FA340AD" id="Text Box 37" o:spid="_x0000_s1036" type="#_x0000_t202" style="position:absolute;left:0;text-align:left;margin-left:-51.95pt;margin-top:347.1pt;width:224.7pt;height:65.2pt;z-index:251713536;visibility:visible;mso-wrap-style:square;mso-width-percent:0;mso-height-percent:0;mso-wrap-distance-left:9pt;mso-wrap-distance-top:0;mso-wrap-distance-right:9pt;mso-wrap-distance-bottom:0;mso-position-horizontal:absolute;mso-position-horizontal-relative:margin;mso-position-vertical:absolute;mso-position-vertical-relative:text;mso-width-percent:0;mso-height-percent:0;mso-width-relative:margin;mso-height-relative:margin;v-text-anchor:top" o:gfxdata="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" fillcolor="white [3201]" strokeweight=".5pt">
+              <v:shape w14:anchorId="6BF5C3A7" id="Text Box 37" o:spid="_x0000_s1036" type="#_x0000_t202" style="position:absolute;left:0;text-align:left;margin-left:-51.95pt;margin-top:347.1pt;width:224.7pt;height:65.2pt;z-index:251713536;visibility:visible;mso-wrap-style:square;mso-width-percent:0;mso-height-percent:0;mso-wrap-distance-left:9pt;mso-wrap-distance-top:0;mso-wrap-distance-right:9pt;mso-wrap-distance-bottom:0;mso-position-horizontal:absolute;mso-position-horizontal-relative:margin;mso-position-vertical:absolute;mso-position-vertical-relative:text;mso-width-percent:0;mso-height-percent:0;mso-width-relative:margin;mso-height-relative:margin;v-text-anchor:top" o:gfxdata="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" fillcolor="white [3201]" strokeweight=".5pt">
                 <v:textbox>
                   <w:txbxContent>
                     <w:p>
                       <w:pPr>
                         <w:rPr>
-                          <w:rFonts w:hint="cs"/>
                           <w:rtl/>
                         </w:rPr>
                       </w:pPr>
@@ -3158,7 +3138,7 @@
         <mc:AlternateContent>
           <mc:Choice Requires="wps">
             <w:drawing>
-              <wp:anchor distT="0" distB="0" distL="114300" distR="114300" simplePos="0" relativeHeight="251711488" behindDoc="0" locked="0" layoutInCell="1" allowOverlap="1" wp14:anchorId="6D26114C" wp14:editId="6872728A">
+              <wp:anchor distT="0" distB="0" distL="114300" distR="114300" simplePos="0" relativeHeight="251711488" behindDoc="0" locked="0" layoutInCell="1" allowOverlap="1" wp14:anchorId="4B294FDD" wp14:editId="0AE9B53E">
                 <wp:simplePos x="0" y="0"/>
                 <wp:positionH relativeFrom="margin">
                   <wp:posOffset>2169542</wp:posOffset>
@@ -3214,7 +3194,7 @@
               </wp:anchor>
             </w:drawing>
           </mc:Choice>
-          <mc:Fallback xmlns:w16se="http://schemas.microsoft.com/office/word/2015/wordml/symex" xmlns:w16cid="http://schemas.microsoft.com/office/word/2016/wordml/cid" xmlns:am3d="http://schemas.microsoft.com/office/drawing/2017/model3d" xmlns:aink="http://schemas.microsoft.com/office/drawing/2016/ink" xmlns:cx8="http://schemas.microsoft.com/office/drawing/2016/5/14/chartex" xmlns:cx7="http://schemas.microsoft.com/office/drawing/2016/5/13/chartex" xmlns:cx6="http://schemas.microsoft.com/office/drawing/2016/5/12/chartex" xmlns:cx5="http://schemas.microsoft.com/office/drawing/2016/5/11/chartex" xmlns:cx4="http://schemas.microsoft.com/office/drawing/2016/5/10/chartex" xmlns:cx3="http://schemas.microsoft.com/office/drawing/2016/5/9/chartex" xmlns:cx2="http://schemas.microsoft.com/office/drawing/2015/10/21/chartex" xmlns:cx1="http://schemas.microsoft.com/office/drawing/2015/9/8/chartex" xmlns:cx="http://schemas.microsoft.com/office/drawing/2014/chartex">
+          <mc:Fallback>
             <w:pict>
               <v:shape w14:anchorId="488910B9" id="Straight Arrow Connector 35" o:spid="_x0000_s1026" type="#_x0000_t32" style="position:absolute;margin-left:170.85pt;margin-top:300.9pt;width:105.3pt;height:8.55pt;flip:y;z-index:251711488;visibility:visible;mso-wrap-style:square;mso-width-percent:0;mso-height-percent:0;mso-wrap-distance-left:9pt;mso-wrap-distance-top:0;mso-wrap-distance-right:9pt;mso-wrap-distance-bottom:0;mso-position-horizontal:absolute;mso-position-horizontal-relative:margin;mso-position-vertical:absolute;mso-position-vertical-relative:text;mso-width-percent:0;mso-height-percent:0;mso-width-relative:margin;mso-height-relative:margin" o:gfxdata="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" strokecolor="#5b9bd5 [3204]" strokeweight=".5pt">
                 <v:stroke endarrow="block" joinstyle="miter"/>
@@ -3231,7 +3211,7 @@
         <mc:AlternateContent>
           <mc:Choice Requires="wps">
             <w:drawing>
-              <wp:anchor distT="0" distB="0" distL="114300" distR="114300" simplePos="0" relativeHeight="251709440" behindDoc="0" locked="0" layoutInCell="1" allowOverlap="1" wp14:anchorId="61DBBCF7" wp14:editId="45ED3615">
+              <wp:anchor distT="0" distB="0" distL="114300" distR="114300" simplePos="0" relativeHeight="251709440" behindDoc="0" locked="0" layoutInCell="1" allowOverlap="1" wp14:anchorId="42DACAD7" wp14:editId="5EA4603D">
                 <wp:simplePos x="0" y="0"/>
                 <wp:positionH relativeFrom="margin">
                   <wp:posOffset>987724</wp:posOffset>
@@ -3311,15 +3291,14 @@
               </wp:anchor>
             </w:drawing>
           </mc:Choice>
-          <mc:Fallback xmlns:w16se="http://schemas.microsoft.com/office/word/2015/wordml/symex" xmlns:w16cid="http://schemas.microsoft.com/office/word/2016/wordml/cid" xmlns:am3d="http://schemas.microsoft.com/office/drawing/2017/model3d" xmlns:aink="http://schemas.microsoft.com/office/drawing/2016/ink" xmlns:cx8="http://schemas.microsoft.com/office/drawing/2016/5/14/chartex" xmlns:cx7="http://schemas.microsoft.com/office/drawing/2016/5/13/chartex" xmlns:cx6="http://schemas.microsoft.com/office/drawing/2016/5/12/chartex" xmlns:cx5="http://schemas.microsoft.com/office/drawing/2016/5/11/chartex" xmlns:cx4="http://schemas.microsoft.com/office/drawing/2016/5/10/chartex" xmlns:cx3="http://schemas.microsoft.com/office/drawing/2016/5/9/chartex" xmlns:cx2="http://schemas.microsoft.com/office/drawing/2015/10/21/chartex" xmlns:cx1="http://schemas.microsoft.com/office/drawing/2015/9/8/chartex" xmlns:cx="http://schemas.microsoft.com/office/drawing/2014/chartex">
+          <mc:Fallback>
             <w:pict>
-              <v:shape w14:anchorId="61DBBCF7" id="Text Box 34" o:spid="_x0000_s1037" type="#_x0000_t202" style="position:absolute;left:0;text-align:left;margin-left:77.75pt;margin-top:292.1pt;width:89.55pt;height:33.95pt;z-index:251709440;visibility:visible;mso-wrap-style:square;mso-width-percent:0;mso-height-percent:0;mso-wrap-distance-left:9pt;mso-wrap-distance-top:0;mso-wrap-distance-right:9pt;mso-wrap-distance-bottom:0;mso-position-horizontal:absolute;mso-position-horizontal-relative:margin;mso-position-vertical:absolute;mso-position-vertical-relative:text;mso-width-percent:0;mso-height-percent:0;mso-width-relative:margin;mso-height-relative:margin;v-text-anchor:top" o:gfxdata="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" fillcolor="white [3201]" strokeweight=".5pt">
+              <v:shape w14:anchorId="42DACAD7" id="Text Box 34" o:spid="_x0000_s1037" type="#_x0000_t202" style="position:absolute;left:0;text-align:left;margin-left:77.75pt;margin-top:292.1pt;width:89.55pt;height:33.95pt;z-index:251709440;visibility:visible;mso-wrap-style:square;mso-width-percent:0;mso-height-percent:0;mso-wrap-distance-left:9pt;mso-wrap-distance-top:0;mso-wrap-distance-right:9pt;mso-wrap-distance-bottom:0;mso-position-horizontal:absolute;mso-position-horizontal-relative:margin;mso-position-vertical:absolute;mso-position-vertical-relative:text;mso-width-percent:0;mso-height-percent:0;mso-width-relative:margin;mso-height-relative:margin;v-text-anchor:top" o:gfxdata="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" fillcolor="white [3201]" strokeweight=".5pt">
                 <v:textbox>
                   <w:txbxContent>
                     <w:p>
                       <w:pPr>
                         <w:rPr>
-                          <w:rFonts w:hint="cs"/>
                           <w:rtl/>
                         </w:rPr>
                       </w:pPr>
@@ -3356,7 +3335,7 @@
         <mc:AlternateContent>
           <mc:Choice Requires="wps">
             <w:drawing>
-              <wp:anchor distT="0" distB="0" distL="114300" distR="114300" simplePos="0" relativeHeight="251705344" behindDoc="0" locked="0" layoutInCell="1" allowOverlap="1" wp14:anchorId="5C01A6F6" wp14:editId="466F1EE8">
+              <wp:anchor distT="0" distB="0" distL="114300" distR="114300" simplePos="0" relativeHeight="251705344" behindDoc="0" locked="0" layoutInCell="1" allowOverlap="1" wp14:anchorId="630CDE99" wp14:editId="7FC476A2">
                 <wp:simplePos x="0" y="0"/>
                 <wp:positionH relativeFrom="margin">
                   <wp:posOffset>427007</wp:posOffset>
@@ -3426,15 +3405,14 @@
               </wp:anchor>
             </w:drawing>
           </mc:Choice>
-          <mc:Fallback xmlns:w16se="http://schemas.microsoft.com/office/word/2015/wordml/symex" xmlns:w16cid="http://schemas.microsoft.com/office/word/2016/wordml/cid" xmlns:am3d="http://schemas.microsoft.com/office/drawing/2017/model3d" xmlns:aink="http://schemas.microsoft.com/office/drawing/2016/ink" xmlns:cx8="http://schemas.microsoft.com/office/drawing/2016/5/14/chartex" xmlns:cx7="http://schemas.microsoft.com/office/drawing/2016/5/13/chartex" xmlns:cx6="http://schemas.microsoft.com/office/drawing/2016/5/12/chartex" xmlns:cx5="http://schemas.microsoft.com/office/drawing/2016/5/11/chartex" xmlns:cx4="http://schemas.microsoft.com/office/drawing/2016/5/10/chartex" xmlns:cx3="http://schemas.microsoft.com/office/drawing/2016/5/9/chartex" xmlns:cx2="http://schemas.microsoft.com/office/drawing/2015/10/21/chartex" xmlns:cx1="http://schemas.microsoft.com/office/drawing/2015/9/8/chartex" xmlns:cx="http://schemas.microsoft.com/office/drawing/2014/chartex">
+          <mc:Fallback>
             <w:pict>
-              <v:shape w14:anchorId="5C01A6F6" id="Text Box 32" o:spid="_x0000_s1038" type="#_x0000_t202" style="position:absolute;left:0;text-align:left;margin-left:33.6pt;margin-top:247.25pt;width:117.4pt;height:33.95pt;z-index:251705344;visibility:visible;mso-wrap-style:square;mso-width-percent:0;mso-height-percent:0;mso-wrap-distance-left:9pt;mso-wrap-distance-top:0;mso-wrap-distance-right:9pt;mso-wrap-distance-bottom:0;mso-position-horizontal:absolute;mso-position-horizontal-relative:margin;mso-position-vertical:absolute;mso-position-vertical-relative:text;mso-width-percent:0;mso-height-percent:0;mso-width-relative:margin;mso-height-relative:margin;v-text-anchor:top" o:gfxdata="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" fillcolor="white [3201]" strokeweight=".5pt">
+              <v:shape w14:anchorId="630CDE99" id="Text Box 32" o:spid="_x0000_s1038" type="#_x0000_t202" style="position:absolute;left:0;text-align:left;margin-left:33.6pt;margin-top:247.25pt;width:117.4pt;height:33.95pt;z-index:251705344;visibility:visible;mso-wrap-style:square;mso-width-percent:0;mso-height-percent:0;mso-wrap-distance-left:9pt;mso-wrap-distance-top:0;mso-wrap-distance-right:9pt;mso-wrap-distance-bottom:0;mso-position-horizontal:absolute;mso-position-horizontal-relative:margin;mso-position-vertical:absolute;mso-position-vertical-relative:text;mso-width-percent:0;mso-height-percent:0;mso-width-relative:margin;mso-height-relative:margin;v-text-anchor:top" o:gfxdata="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" fillcolor="white [3201]" strokeweight=".5pt">
                 <v:textbox>
                   <w:txbxContent>
                     <w:p>
                       <w:pPr>
                         <w:rPr>
-                          <w:rFonts w:hint="cs"/>
                           <w:rtl/>
                         </w:rPr>
                       </w:pPr>
@@ -3461,7 +3439,7 @@
         <mc:AlternateContent>
           <mc:Choice Requires="wps">
             <w:drawing>
-              <wp:anchor distT="0" distB="0" distL="114300" distR="114300" simplePos="0" relativeHeight="251707392" behindDoc="0" locked="0" layoutInCell="1" allowOverlap="1" wp14:anchorId="1A3C0F67" wp14:editId="0D27A662">
+              <wp:anchor distT="0" distB="0" distL="114300" distR="114300" simplePos="0" relativeHeight="251707392" behindDoc="0" locked="0" layoutInCell="1" allowOverlap="1" wp14:anchorId="2F082A00" wp14:editId="6740134C">
                 <wp:simplePos x="0" y="0"/>
                 <wp:positionH relativeFrom="column">
                   <wp:posOffset>1945258</wp:posOffset>
@@ -3517,7 +3495,7 @@
               </wp:anchor>
             </w:drawing>
           </mc:Choice>
-          <mc:Fallback xmlns:w16se="http://schemas.microsoft.com/office/word/2015/wordml/symex" xmlns:w16cid="http://schemas.microsoft.com/office/word/2016/wordml/cid" xmlns:am3d="http://schemas.microsoft.com/office/drawing/2017/model3d" xmlns:aink="http://schemas.microsoft.com/office/drawing/2016/ink" xmlns:cx8="http://schemas.microsoft.com/office/drawing/2016/5/14/chartex" xmlns:cx7="http://schemas.microsoft.com/office/drawing/2016/5/13/chartex" xmlns:cx6="http://schemas.microsoft.com/office/drawing/2016/5/12/chartex" xmlns:cx5="http://schemas.microsoft.com/office/drawing/2016/5/11/chartex" xmlns:cx4="http://schemas.microsoft.com/office/drawing/2016/5/10/chartex" xmlns:cx3="http://schemas.microsoft.com/office/drawing/2016/5/9/chartex" xmlns:cx2="http://schemas.microsoft.com/office/drawing/2015/10/21/chartex" xmlns:cx1="http://schemas.microsoft.com/office/drawing/2015/9/8/chartex" xmlns:cx="http://schemas.microsoft.com/office/drawing/2014/chartex">
+          <mc:Fallback>
             <w:pict>
               <v:shape w14:anchorId="463E9221" id="Straight Arrow Connector 33" o:spid="_x0000_s1026" type="#_x0000_t32" style="position:absolute;margin-left:153.15pt;margin-top:260.15pt;width:1in;height:5.45pt;flip:y;z-index:251707392;visibility:visible;mso-wrap-style:square;mso-width-percent:0;mso-height-percent:0;mso-wrap-distance-left:9pt;mso-wrap-distance-top:0;mso-wrap-distance-right:9pt;mso-wrap-distance-bottom:0;mso-position-horizontal:absolute;mso-position-horizontal-relative:text;mso-position-vertical:absolute;mso-position-vertical-relative:text;mso-width-percent:0;mso-height-percent:0;mso-width-relative:margin;mso-height-relative:margin" o:gfxdata="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" strokecolor="#5b9bd5 [3204]" strokeweight=".5pt">
                 <v:stroke endarrow="block" joinstyle="miter"/>
@@ -3533,7 +3511,7 @@
         <mc:AlternateContent>
           <mc:Choice Requires="wps">
             <w:drawing>
-              <wp:anchor distT="0" distB="0" distL="114300" distR="114300" simplePos="0" relativeHeight="251703296" behindDoc="0" locked="0" layoutInCell="1" allowOverlap="1" wp14:anchorId="59EF838D" wp14:editId="54969E46">
+              <wp:anchor distT="0" distB="0" distL="114300" distR="114300" simplePos="0" relativeHeight="251703296" behindDoc="0" locked="0" layoutInCell="1" allowOverlap="1" wp14:anchorId="20312786" wp14:editId="18C5FC26">
                 <wp:simplePos x="0" y="0"/>
                 <wp:positionH relativeFrom="margin">
                   <wp:posOffset>2031521</wp:posOffset>
@@ -3589,7 +3567,7 @@
               </wp:anchor>
             </w:drawing>
           </mc:Choice>
-          <mc:Fallback xmlns:w16se="http://schemas.microsoft.com/office/word/2015/wordml/symex" xmlns:w16cid="http://schemas.microsoft.com/office/word/2016/wordml/cid" xmlns:am3d="http://schemas.microsoft.com/office/drawing/2017/model3d" xmlns:aink="http://schemas.microsoft.com/office/drawing/2016/ink" xmlns:cx8="http://schemas.microsoft.com/office/drawing/2016/5/14/chartex" xmlns:cx7="http://schemas.microsoft.com/office/drawing/2016/5/13/chartex" xmlns:cx6="http://schemas.microsoft.com/office/drawing/2016/5/12/chartex" xmlns:cx5="http://schemas.microsoft.com/office/drawing/2016/5/11/chartex" xmlns:cx4="http://schemas.microsoft.com/office/drawing/2016/5/10/chartex" xmlns:cx3="http://schemas.microsoft.com/office/drawing/2016/5/9/chartex" xmlns:cx2="http://schemas.microsoft.com/office/drawing/2015/10/21/chartex" xmlns:cx1="http://schemas.microsoft.com/office/drawing/2015/9/8/chartex" xmlns:cx="http://schemas.microsoft.com/office/drawing/2014/chartex">
+          <mc:Fallback>
             <w:pict>
               <v:shape w14:anchorId="2AD94EBC" id="Straight Arrow Connector 31" o:spid="_x0000_s1026" type="#_x0000_t32" style="position:absolute;margin-left:159.95pt;margin-top:95.75pt;width:121.6pt;height:71.3pt;z-index:251703296;visibility:visible;mso-wrap-style:square;mso-width-percent:0;mso-height-percent:0;mso-wrap-distance-left:9pt;mso-wrap-distance-top:0;mso-wrap-distance-right:9pt;mso-wrap-distance-bottom:0;mso-position-horizontal:absolute;mso-position-horizontal-relative:margin;mso-position-vertical:absolute;mso-position-vertical-relative:text;mso-width-percent:0;mso-height-percent:0;mso-width-relative:margin;mso-height-relative:margin" o:gfxdata="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" strokecolor="#5b9bd5 [3204]" strokeweight=".5pt">
                 <v:stroke endarrow="block" joinstyle="miter"/>
@@ -3606,7 +3584,7 @@
         <mc:AlternateContent>
           <mc:Choice Requires="wps">
             <w:drawing>
-              <wp:anchor distT="0" distB="0" distL="114300" distR="114300" simplePos="0" relativeHeight="251701248" behindDoc="0" locked="0" layoutInCell="1" allowOverlap="1" wp14:anchorId="59EF838D" wp14:editId="54969E46">
+              <wp:anchor distT="0" distB="0" distL="114300" distR="114300" simplePos="0" relativeHeight="251701248" behindDoc="0" locked="0" layoutInCell="1" allowOverlap="1" wp14:anchorId="7E6707AE" wp14:editId="519EA229">
                 <wp:simplePos x="0" y="0"/>
                 <wp:positionH relativeFrom="margin">
                   <wp:posOffset>2031521</wp:posOffset>
@@ -3662,7 +3640,7 @@
               </wp:anchor>
             </w:drawing>
           </mc:Choice>
-          <mc:Fallback xmlns:w16se="http://schemas.microsoft.com/office/word/2015/wordml/symex" xmlns:w16cid="http://schemas.microsoft.com/office/word/2016/wordml/cid" xmlns:am3d="http://schemas.microsoft.com/office/drawing/2017/model3d" xmlns:aink="http://schemas.microsoft.com/office/drawing/2016/ink" xmlns:cx8="http://schemas.microsoft.com/office/drawing/2016/5/14/chartex" xmlns:cx7="http://schemas.microsoft.com/office/drawing/2016/5/13/chartex" xmlns:cx6="http://schemas.microsoft.com/office/drawing/2016/5/12/chartex" xmlns:cx5="http://schemas.microsoft.com/office/drawing/2016/5/11/chartex" xmlns:cx4="http://schemas.microsoft.com/office/drawing/2016/5/10/chartex" xmlns:cx3="http://schemas.microsoft.com/office/drawing/2016/5/9/chartex" xmlns:cx2="http://schemas.microsoft.com/office/drawing/2015/10/21/chartex" xmlns:cx1="http://schemas.microsoft.com/office/drawing/2015/9/8/chartex" xmlns:cx="http://schemas.microsoft.com/office/drawing/2014/chartex">
+          <mc:Fallback>
             <w:pict>
               <v:shape w14:anchorId="74BB32FC" id="Straight Arrow Connector 30" o:spid="_x0000_s1026" type="#_x0000_t32" style="position:absolute;margin-left:159.95pt;margin-top:93.75pt;width:108.7pt;height:26.5pt;z-index:251701248;visibility:visible;mso-wrap-style:square;mso-width-percent:0;mso-height-percent:0;mso-wrap-distance-left:9pt;mso-wrap-distance-top:0;mso-wrap-distance-right:9pt;mso-wrap-distance-bottom:0;mso-position-horizontal:absolute;mso-position-horizontal-relative:margin;mso-position-vertical:absolute;mso-position-vertical-relative:text;mso-width-percent:0;mso-height-percent:0;mso-width-relative:margin;mso-height-relative:margin" o:gfxdata="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" strokecolor="#5b9bd5 [3204]" strokeweight=".5pt">
                 <v:stroke endarrow="block" joinstyle="miter"/>
@@ -3679,7 +3657,7 @@
         <mc:AlternateContent>
           <mc:Choice Requires="wps">
             <w:drawing>
-              <wp:anchor distT="0" distB="0" distL="114300" distR="114300" simplePos="0" relativeHeight="251699200" behindDoc="0" locked="0" layoutInCell="1" allowOverlap="1" wp14:anchorId="59EF838D" wp14:editId="54969E46">
+              <wp:anchor distT="0" distB="0" distL="114300" distR="114300" simplePos="0" relativeHeight="251699200" behindDoc="0" locked="0" layoutInCell="1" allowOverlap="1" wp14:anchorId="4DBFD3CA" wp14:editId="532CBE81">
                 <wp:simplePos x="0" y="0"/>
                 <wp:positionH relativeFrom="margin">
                   <wp:posOffset>2031521</wp:posOffset>
@@ -3735,7 +3713,7 @@
               </wp:anchor>
             </w:drawing>
           </mc:Choice>
-          <mc:Fallback xmlns:w16se="http://schemas.microsoft.com/office/word/2015/wordml/symex" xmlns:w16cid="http://schemas.microsoft.com/office/word/2016/wordml/cid" xmlns:am3d="http://schemas.microsoft.com/office/drawing/2017/model3d" xmlns:aink="http://schemas.microsoft.com/office/drawing/2016/ink" xmlns:cx8="http://schemas.microsoft.com/office/drawing/2016/5/14/chartex" xmlns:cx7="http://schemas.microsoft.com/office/drawing/2016/5/13/chartex" xmlns:cx6="http://schemas.microsoft.com/office/drawing/2016/5/12/chartex" xmlns:cx5="http://schemas.microsoft.com/office/drawing/2016/5/11/chartex" xmlns:cx4="http://schemas.microsoft.com/office/drawing/2016/5/10/chartex" xmlns:cx3="http://schemas.microsoft.com/office/drawing/2016/5/9/chartex" xmlns:cx2="http://schemas.microsoft.com/office/drawing/2015/10/21/chartex" xmlns:cx1="http://schemas.microsoft.com/office/drawing/2015/9/8/chartex" xmlns:cx="http://schemas.microsoft.com/office/drawing/2014/chartex">
+          <mc:Fallback>
             <w:pict>
               <v:shape w14:anchorId="48AF3E93" id="Straight Arrow Connector 29" o:spid="_x0000_s1026" type="#_x0000_t32" style="position:absolute;margin-left:159.95pt;margin-top:86.95pt;width:97.8pt;height:4.75pt;flip:y;z-index:251699200;visibility:visible;mso-wrap-style:square;mso-width-percent:0;mso-height-percent:0;mso-wrap-distance-left:9pt;mso-wrap-distance-top:0;mso-wrap-distance-right:9pt;mso-wrap-distance-bottom:0;mso-position-horizontal:absolute;mso-position-horizontal-relative:margin;mso-position-vertical:absolute;mso-position-vertical-relative:text;mso-width-percent:0;mso-height-percent:0;mso-width-relative:margin;mso-height-relative:margin" o:gfxdata="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" strokecolor="#5b9bd5 [3204]" strokeweight=".5pt">
                 <v:stroke endarrow="block" joinstyle="miter"/>
@@ -3752,7 +3730,7 @@
         <mc:AlternateContent>
           <mc:Choice Requires="wps">
             <w:drawing>
-              <wp:anchor distT="0" distB="0" distL="114300" distR="114300" simplePos="0" relativeHeight="251697152" behindDoc="0" locked="0" layoutInCell="1" allowOverlap="1" wp14:anchorId="4DE22417" wp14:editId="778F5B8C">
+              <wp:anchor distT="0" distB="0" distL="114300" distR="114300" simplePos="0" relativeHeight="251697152" behindDoc="0" locked="0" layoutInCell="1" allowOverlap="1" wp14:anchorId="769537B2" wp14:editId="5586A9E3">
                 <wp:simplePos x="0" y="0"/>
                 <wp:positionH relativeFrom="margin">
                   <wp:posOffset>99204</wp:posOffset>
@@ -3832,15 +3810,14 @@
               </wp:anchor>
             </w:drawing>
           </mc:Choice>
-          <mc:Fallback xmlns:w16se="http://schemas.microsoft.com/office/word/2015/wordml/symex" xmlns:w16cid="http://schemas.microsoft.com/office/word/2016/wordml/cid" xmlns:am3d="http://schemas.microsoft.com/office/drawing/2017/model3d" xmlns:aink="http://schemas.microsoft.com/office/drawing/2016/ink" xmlns:cx8="http://schemas.microsoft.com/office/drawing/2016/5/14/chartex" xmlns:cx7="http://schemas.microsoft.com/office/drawing/2016/5/13/chartex" xmlns:cx6="http://schemas.microsoft.com/office/drawing/2016/5/12/chartex" xmlns:cx5="http://schemas.microsoft.com/office/drawing/2016/5/11/chartex" xmlns:cx4="http://schemas.microsoft.com/office/drawing/2016/5/10/chartex" xmlns:cx3="http://schemas.microsoft.com/office/drawing/2016/5/9/chartex" xmlns:cx2="http://schemas.microsoft.com/office/drawing/2015/10/21/chartex" xmlns:cx1="http://schemas.microsoft.com/office/drawing/2015/9/8/chartex" xmlns:cx="http://schemas.microsoft.com/office/drawing/2014/chartex">
+          <mc:Fallback>
             <w:pict>
-              <v:shape w14:anchorId="4DE22417" id="Text Box 28" o:spid="_x0000_s1039" type="#_x0000_t202" style="position:absolute;left:0;text-align:left;margin-left:7.8pt;margin-top:58.4pt;width:150.75pt;height:68.6pt;z-index:251697152;visibility:visible;mso-wrap-style:square;mso-width-percent:0;mso-height-percent:0;mso-wrap-distance-left:9pt;mso-wrap-distance-top:0;mso-wrap-distance-right:9pt;mso-wrap-distance-bottom:0;mso-position-horizontal:absolute;mso-position-horizontal-relative:margin;mso-position-vertical:absolute;mso-position-vertical-relative:text;mso-width-percent:0;mso-height-percent:0;mso-width-relative:margin;mso-height-relative:margin;v-text-anchor:top" o:gfxdata="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" fillcolor="white [3201]" strokeweight=".5pt">
+              <v:shape w14:anchorId="769537B2" id="Text Box 28" o:spid="_x0000_s1039" type="#_x0000_t202" style="position:absolute;left:0;text-align:left;margin-left:7.8pt;margin-top:58.4pt;width:150.75pt;height:68.6pt;z-index:251697152;visibility:visible;mso-wrap-style:square;mso-width-percent:0;mso-height-percent:0;mso-wrap-distance-left:9pt;mso-wrap-distance-top:0;mso-wrap-distance-right:9pt;mso-wrap-distance-bottom:0;mso-position-horizontal:absolute;mso-position-horizontal-relative:margin;mso-position-vertical:absolute;mso-position-vertical-relative:text;mso-width-percent:0;mso-height-percent:0;mso-width-relative:margin;mso-height-relative:margin;v-text-anchor:top" o:gfxdata="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" fillcolor="white [3201]" strokeweight=".5pt">
                 <v:textbox>
                   <w:txbxContent>
                     <w:p>
                       <w:pPr>
                         <w:rPr>
-                          <w:rFonts w:hint="cs"/>
                           <w:rtl/>
                         </w:rPr>
                       </w:pPr>
@@ -3877,7 +3854,7 @@
         <mc:AlternateContent>
           <mc:Choice Requires="wps">
             <w:drawing>
-              <wp:anchor distT="0" distB="0" distL="114300" distR="114300" simplePos="0" relativeHeight="251695104" behindDoc="0" locked="0" layoutInCell="1" allowOverlap="1">
+              <wp:anchor distT="0" distB="0" distL="114300" distR="114300" simplePos="0" relativeHeight="251695104" behindDoc="0" locked="0" layoutInCell="1" allowOverlap="1" wp14:anchorId="2A305DFB" wp14:editId="1C922AF8">
                 <wp:simplePos x="0" y="0"/>
                 <wp:positionH relativeFrom="column">
                   <wp:posOffset>1893497</wp:posOffset>
@@ -3927,7 +3904,7 @@
               </wp:anchor>
             </w:drawing>
           </mc:Choice>
-          <mc:Fallback xmlns:w16se="http://schemas.microsoft.com/office/word/2015/wordml/symex" xmlns:w16cid="http://schemas.microsoft.com/office/word/2016/wordml/cid" xmlns:am3d="http://schemas.microsoft.com/office/drawing/2017/model3d" xmlns:aink="http://schemas.microsoft.com/office/drawing/2016/ink" xmlns:cx8="http://schemas.microsoft.com/office/drawing/2016/5/14/chartex" xmlns:cx7="http://schemas.microsoft.com/office/drawing/2016/5/13/chartex" xmlns:cx6="http://schemas.microsoft.com/office/drawing/2016/5/12/chartex" xmlns:cx5="http://schemas.microsoft.com/office/drawing/2016/5/11/chartex" xmlns:cx4="http://schemas.microsoft.com/office/drawing/2016/5/10/chartex" xmlns:cx3="http://schemas.microsoft.com/office/drawing/2016/5/9/chartex" xmlns:cx2="http://schemas.microsoft.com/office/drawing/2015/10/21/chartex" xmlns:cx1="http://schemas.microsoft.com/office/drawing/2015/9/8/chartex" xmlns:cx="http://schemas.microsoft.com/office/drawing/2014/chartex">
+          <mc:Fallback>
             <w:pict>
               <v:shape w14:anchorId="0F8132B9" id="Straight Arrow Connector 27" o:spid="_x0000_s1026" type="#_x0000_t32" style="position:absolute;margin-left:149.1pt;margin-top:207.15pt;width:89.65pt;height:11.55pt;z-index:251695104;visibility:visible;mso-wrap-style:square;mso-wrap-distance-left:9pt;mso-wrap-distance-top:0;mso-wrap-distance-right:9pt;mso-wrap-distance-bottom:0;mso-position-horizontal:absolute;mso-position-horizontal-relative:text;mso-position-vertical:absolute;mso-position-vertical-relative:text" o:gfxdata="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" strokecolor="#5b9bd5 [3204]" strokeweight=".5pt">
                 <v:stroke endarrow="block" joinstyle="miter"/>
@@ -3943,7 +3920,7 @@
         <mc:AlternateContent>
           <mc:Choice Requires="wps">
             <w:drawing>
-              <wp:anchor distT="0" distB="0" distL="114300" distR="114300" simplePos="0" relativeHeight="251694080" behindDoc="0" locked="0" layoutInCell="1" allowOverlap="1">
+              <wp:anchor distT="0" distB="0" distL="114300" distR="114300" simplePos="0" relativeHeight="251694080" behindDoc="0" locked="0" layoutInCell="1" allowOverlap="1" wp14:anchorId="2E873C32" wp14:editId="151D0450">
                 <wp:simplePos x="0" y="0"/>
                 <wp:positionH relativeFrom="margin">
                   <wp:align>left</wp:align>
@@ -4013,15 +3990,14 @@
               </wp:anchor>
             </w:drawing>
           </mc:Choice>
-          <mc:Fallback xmlns:w16se="http://schemas.microsoft.com/office/word/2015/wordml/symex" xmlns:w16cid="http://schemas.microsoft.com/office/word/2016/wordml/cid" xmlns:am3d="http://schemas.microsoft.com/office/drawing/2017/model3d" xmlns:aink="http://schemas.microsoft.com/office/drawing/2016/ink" xmlns:cx8="http://schemas.microsoft.com/office/drawing/2016/5/14/chartex" xmlns:cx7="http://schemas.microsoft.com/office/drawing/2016/5/13/chartex" xmlns:cx6="http://schemas.microsoft.com/office/drawing/2016/5/12/chartex" xmlns:cx5="http://schemas.microsoft.com/office/drawing/2016/5/11/chartex" xmlns:cx4="http://schemas.microsoft.com/office/drawing/2016/5/10/chartex" xmlns:cx3="http://schemas.microsoft.com/office/drawing/2016/5/9/chartex" xmlns:cx2="http://schemas.microsoft.com/office/drawing/2015/10/21/chartex" xmlns:cx1="http://schemas.microsoft.com/office/drawing/2015/9/8/chartex" xmlns:cx="http://schemas.microsoft.com/office/drawing/2014/chartex">
+          <mc:Fallback>
             <w:pict>
-              <v:shape id="Text Box 26" o:spid="_x0000_s1040" type="#_x0000_t202" style="position:absolute;left:0;text-align:left;margin-left:0;margin-top:183.35pt;width:150.75pt;height:49.6pt;z-index:251694080;visibility:visible;mso-wrap-style:square;mso-width-percent:0;mso-height-percent:0;mso-wrap-distance-left:9pt;mso-wrap-distance-top:0;mso-wrap-distance-right:9pt;mso-wrap-distance-bottom:0;mso-position-horizontal:left;mso-position-horizontal-relative:margin;mso-position-vertical:absolute;mso-position-vertical-relative:text;mso-width-percent:0;mso-height-percent:0;mso-width-relative:margin;mso-height-relative:margin;v-text-anchor:top" o:gfxdata="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" fillcolor="white [3201]" strokeweight=".5pt">
+              <v:shape w14:anchorId="2E873C32" id="Text Box 26" o:spid="_x0000_s1040" type="#_x0000_t202" style="position:absolute;left:0;text-align:left;margin-left:0;margin-top:183.35pt;width:150.75pt;height:49.6pt;z-index:251694080;visibility:visible;mso-wrap-style:square;mso-width-percent:0;mso-height-percent:0;mso-wrap-distance-left:9pt;mso-wrap-distance-top:0;mso-wrap-distance-right:9pt;mso-wrap-distance-bottom:0;mso-position-horizontal:left;mso-position-horizontal-relative:margin;mso-position-vertical:absolute;mso-position-vertical-relative:text;mso-width-percent:0;mso-height-percent:0;mso-width-relative:margin;mso-height-relative:margin;v-text-anchor:top" o:gfxdata="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" fillcolor="white [3201]" strokeweight=".5pt">
                 <v:textbox>
                   <w:txbxContent>
                     <w:p>
                       <w:pPr>
                         <w:rPr>
-                          <w:rFonts w:hint="cs"/>
                           <w:rtl/>
                         </w:rPr>
                       </w:pPr>
@@ -4046,7 +4022,7 @@
           <w:noProof/>
         </w:rPr>
         <w:drawing>
-          <wp:inline distT="0" distB="0" distL="0" distR="0" wp14:anchorId="7248DBC8" wp14:editId="44EA0FC1">
+          <wp:inline distT="0" distB="0" distL="0" distR="0" wp14:anchorId="153B22BE" wp14:editId="18B096E9">
             <wp:extent cx="2560392" cy="5184475"/>
             <wp:effectExtent l="0" t="0" r="0" b="0"/>
             <wp:docPr id="25" name="Picture 25"/>
@@ -4135,7 +4111,7 @@
         <mc:AlternateContent>
           <mc:Choice Requires="wps">
             <w:drawing>
-              <wp:anchor distT="0" distB="0" distL="114300" distR="114300" simplePos="0" relativeHeight="251725824" behindDoc="0" locked="0" layoutInCell="1" allowOverlap="1" wp14:anchorId="6CA664EC" wp14:editId="467A9CBB">
+              <wp:anchor distT="0" distB="0" distL="114300" distR="114300" simplePos="0" relativeHeight="251725824" behindDoc="0" locked="0" layoutInCell="1" allowOverlap="1" wp14:anchorId="499A31D9" wp14:editId="3B773D6E">
                 <wp:simplePos x="0" y="0"/>
                 <wp:positionH relativeFrom="column">
                   <wp:posOffset>2497347</wp:posOffset>
@@ -4191,7 +4167,7 @@
               </wp:anchor>
             </w:drawing>
           </mc:Choice>
-          <mc:Fallback xmlns:w16se="http://schemas.microsoft.com/office/word/2015/wordml/symex" xmlns:w16cid="http://schemas.microsoft.com/office/word/2016/wordml/cid" xmlns:am3d="http://schemas.microsoft.com/office/drawing/2017/model3d" xmlns:aink="http://schemas.microsoft.com/office/drawing/2016/ink" xmlns:cx8="http://schemas.microsoft.com/office/drawing/2016/5/14/chartex" xmlns:cx7="http://schemas.microsoft.com/office/drawing/2016/5/13/chartex" xmlns:cx6="http://schemas.microsoft.com/office/drawing/2016/5/12/chartex" xmlns:cx5="http://schemas.microsoft.com/office/drawing/2016/5/11/chartex" xmlns:cx4="http://schemas.microsoft.com/office/drawing/2016/5/10/chartex" xmlns:cx3="http://schemas.microsoft.com/office/drawing/2016/5/9/chartex" xmlns:cx2="http://schemas.microsoft.com/office/drawing/2015/10/21/chartex" xmlns:cx1="http://schemas.microsoft.com/office/drawing/2015/9/8/chartex" xmlns:cx="http://schemas.microsoft.com/office/drawing/2014/chartex">
+          <mc:Fallback>
             <w:pict>
               <v:shape w14:anchorId="2B922388" id="Straight Arrow Connector 45" o:spid="_x0000_s1026" type="#_x0000_t32" style="position:absolute;margin-left:196.65pt;margin-top:91.7pt;width:150.8pt;height:96.75pt;flip:y;z-index:251725824;visibility:visible;mso-wrap-style:square;mso-width-percent:0;mso-height-percent:0;mso-wrap-distance-left:9pt;mso-wrap-distance-top:0;mso-wrap-distance-right:9pt;mso-wrap-distance-bottom:0;mso-position-horizontal:absolute;mso-position-horizontal-relative:text;mso-position-vertical:absolute;mso-position-vertical-relative:text;mso-width-percent:0;mso-height-percent:0;mso-width-relative:margin;mso-height-relative:margin" o:gfxdata="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" strokecolor="#5b9bd5 [3204]" strokeweight=".5pt">
                 <v:stroke endarrow="block" joinstyle="miter"/>
@@ -4207,7 +4183,7 @@
         <mc:AlternateContent>
           <mc:Choice Requires="wps">
             <w:drawing>
-              <wp:anchor distT="0" distB="0" distL="114300" distR="114300" simplePos="0" relativeHeight="251723776" behindDoc="0" locked="0" layoutInCell="1" allowOverlap="1">
+              <wp:anchor distT="0" distB="0" distL="114300" distR="114300" simplePos="0" relativeHeight="251723776" behindDoc="0" locked="0" layoutInCell="1" allowOverlap="1" wp14:anchorId="687C7881" wp14:editId="0A27DB03">
                 <wp:simplePos x="0" y="0"/>
                 <wp:positionH relativeFrom="column">
                   <wp:posOffset>1090559</wp:posOffset>
@@ -4257,7 +4233,7 @@
               </wp:anchor>
             </w:drawing>
           </mc:Choice>
-          <mc:Fallback xmlns:w16se="http://schemas.microsoft.com/office/word/2015/wordml/symex" xmlns:w16cid="http://schemas.microsoft.com/office/word/2016/wordml/cid" xmlns:am3d="http://schemas.microsoft.com/office/drawing/2017/model3d" xmlns:aink="http://schemas.microsoft.com/office/drawing/2016/ink" xmlns:cx8="http://schemas.microsoft.com/office/drawing/2016/5/14/chartex" xmlns:cx7="http://schemas.microsoft.com/office/drawing/2016/5/13/chartex" xmlns:cx6="http://schemas.microsoft.com/office/drawing/2016/5/12/chartex" xmlns:cx5="http://schemas.microsoft.com/office/drawing/2016/5/11/chartex" xmlns:cx4="http://schemas.microsoft.com/office/drawing/2016/5/10/chartex" xmlns:cx3="http://schemas.microsoft.com/office/drawing/2016/5/9/chartex" xmlns:cx2="http://schemas.microsoft.com/office/drawing/2015/10/21/chartex" xmlns:cx1="http://schemas.microsoft.com/office/drawing/2015/9/8/chartex" xmlns:cx="http://schemas.microsoft.com/office/drawing/2014/chartex">
+          <mc:Fallback>
             <w:pict>
               <v:shape w14:anchorId="7AA61044" id="Straight Arrow Connector 44" o:spid="_x0000_s1026" type="#_x0000_t32" style="position:absolute;margin-left:85.85pt;margin-top:82.85pt;width:140.65pt;height:3.4pt;z-index:251723776;visibility:visible;mso-wrap-style:square;mso-wrap-distance-left:9pt;mso-wrap-distance-top:0;mso-wrap-distance-right:9pt;mso-wrap-distance-bottom:0;mso-position-horizontal:absolute;mso-position-horizontal-relative:text;mso-position-vertical:absolute;mso-position-vertical-relative:text" o:gfxdata="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" strokecolor="#5b9bd5 [3204]" strokeweight=".5pt">
                 <v:stroke endarrow="block" joinstyle="miter"/>
@@ -4273,7 +4249,7 @@
         <mc:AlternateContent>
           <mc:Choice Requires="wps">
             <w:drawing>
-              <wp:anchor distT="0" distB="0" distL="114300" distR="114300" simplePos="0" relativeHeight="251720704" behindDoc="0" locked="0" layoutInCell="1" allowOverlap="1">
+              <wp:anchor distT="0" distB="0" distL="114300" distR="114300" simplePos="0" relativeHeight="251720704" behindDoc="0" locked="0" layoutInCell="1" allowOverlap="1" wp14:anchorId="3609B604" wp14:editId="2D988C93">
                 <wp:simplePos x="0" y="0"/>
                 <wp:positionH relativeFrom="column">
                   <wp:posOffset>-694426</wp:posOffset>
@@ -4338,9 +4314,9 @@
               </wp:anchor>
             </w:drawing>
           </mc:Choice>
-          <mc:Fallback xmlns:w16se="http://schemas.microsoft.com/office/word/2015/wordml/symex" xmlns:w16cid="http://schemas.microsoft.com/office/word/2016/wordml/cid" xmlns:am3d="http://schemas.microsoft.com/office/drawing/2017/model3d" xmlns:aink="http://schemas.microsoft.com/office/drawing/2016/ink" xmlns:cx8="http://schemas.microsoft.com/office/drawing/2016/5/14/chartex" xmlns:cx7="http://schemas.microsoft.com/office/drawing/2016/5/13/chartex" xmlns:cx6="http://schemas.microsoft.com/office/drawing/2016/5/12/chartex" xmlns:cx5="http://schemas.microsoft.com/office/drawing/2016/5/11/chartex" xmlns:cx4="http://schemas.microsoft.com/office/drawing/2016/5/10/chartex" xmlns:cx3="http://schemas.microsoft.com/office/drawing/2016/5/9/chartex" xmlns:cx2="http://schemas.microsoft.com/office/drawing/2015/10/21/chartex" xmlns:cx1="http://schemas.microsoft.com/office/drawing/2015/9/8/chartex" xmlns:cx="http://schemas.microsoft.com/office/drawing/2014/chartex">
+          <mc:Fallback>
             <w:pict>
-              <v:shape id="Text Box 42" o:spid="_x0000_s1041" type="#_x0000_t202" style="position:absolute;left:0;text-align:left;margin-left:-54.7pt;margin-top:57.05pt;width:140.55pt;height:48.9pt;z-index:251720704;visibility:visible;mso-wrap-style:square;mso-width-percent:0;mso-height-percent:0;mso-wrap-distance-left:9pt;mso-wrap-distance-top:0;mso-wrap-distance-right:9pt;mso-wrap-distance-bottom:0;mso-position-horizontal:absolute;mso-position-horizontal-relative:text;mso-position-vertical:absolute;mso-position-vertical-relative:text;mso-width-percent:0;mso-height-percent:0;mso-width-relative:margin;mso-height-relative:margin;v-text-anchor:top" o:gfxdata="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" fillcolor="white [3201]" strokeweight=".5pt">
+              <v:shape w14:anchorId="3609B604" id="Text Box 42" o:spid="_x0000_s1041" type="#_x0000_t202" style="position:absolute;left:0;text-align:left;margin-left:-54.7pt;margin-top:57.05pt;width:140.55pt;height:48.9pt;z-index:251720704;visibility:visible;mso-wrap-style:square;mso-width-percent:0;mso-height-percent:0;mso-wrap-distance-left:9pt;mso-wrap-distance-top:0;mso-wrap-distance-right:9pt;mso-wrap-distance-bottom:0;mso-position-horizontal:absolute;mso-position-horizontal-relative:text;mso-position-vertical:absolute;mso-position-vertical-relative:text;mso-width-percent:0;mso-height-percent:0;mso-width-relative:margin;mso-height-relative:margin;v-text-anchor:top" o:gfxdata="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" fillcolor="white [3201]" strokeweight=".5pt">
                 <v:textbox>
                   <w:txbxContent>
                     <w:p>
@@ -4366,7 +4342,7 @@
         <mc:AlternateContent>
           <mc:Choice Requires="wps">
             <w:drawing>
-              <wp:anchor distT="0" distB="0" distL="114300" distR="114300" simplePos="0" relativeHeight="251722752" behindDoc="0" locked="0" layoutInCell="1" allowOverlap="1" wp14:anchorId="09256ED3" wp14:editId="7C195C81">
+              <wp:anchor distT="0" distB="0" distL="114300" distR="114300" simplePos="0" relativeHeight="251722752" behindDoc="0" locked="0" layoutInCell="1" allowOverlap="1" wp14:anchorId="5055A411" wp14:editId="0083F0A7">
                 <wp:simplePos x="0" y="0"/>
                 <wp:positionH relativeFrom="column">
                   <wp:posOffset>1160253</wp:posOffset>
@@ -4439,15 +4415,14 @@
               </wp:anchor>
             </w:drawing>
           </mc:Choice>
-          <mc:Fallback xmlns:w16se="http://schemas.microsoft.com/office/word/2015/wordml/symex" xmlns:w16cid="http://schemas.microsoft.com/office/word/2016/wordml/cid" xmlns:am3d="http://schemas.microsoft.com/office/drawing/2017/model3d" xmlns:aink="http://schemas.microsoft.com/office/drawing/2016/ink" xmlns:cx8="http://schemas.microsoft.com/office/drawing/2016/5/14/chartex" xmlns:cx7="http://schemas.microsoft.com/office/drawing/2016/5/13/chartex" xmlns:cx6="http://schemas.microsoft.com/office/drawing/2016/5/12/chartex" xmlns:cx5="http://schemas.microsoft.com/office/drawing/2016/5/11/chartex" xmlns:cx4="http://schemas.microsoft.com/office/drawing/2016/5/10/chartex" xmlns:cx3="http://schemas.microsoft.com/office/drawing/2016/5/9/chartex" xmlns:cx2="http://schemas.microsoft.com/office/drawing/2015/10/21/chartex" xmlns:cx1="http://schemas.microsoft.com/office/drawing/2015/9/8/chartex" xmlns:cx="http://schemas.microsoft.com/office/drawing/2014/chartex">
+          <mc:Fallback>
             <w:pict>
-              <v:shape w14:anchorId="09256ED3" id="Text Box 43" o:spid="_x0000_s1042" type="#_x0000_t202" style="position:absolute;left:0;text-align:left;margin-left:91.35pt;margin-top:167.1pt;width:104.55pt;height:46.85pt;z-index:251722752;visibility:visible;mso-wrap-style:square;mso-width-percent:0;mso-height-percent:0;mso-wrap-distance-left:9pt;mso-wrap-distance-top:0;mso-wrap-distance-right:9pt;mso-wrap-distance-bottom:0;mso-position-horizontal:absolute;mso-position-horizontal-relative:text;mso-position-vertical:absolute;mso-position-vertical-relative:text;mso-width-percent:0;mso-height-percent:0;mso-width-relative:margin;mso-height-relative:margin;v-text-anchor:top" o:gfxdata="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" fillcolor="white [3201]" strokeweight=".5pt">
+              <v:shape w14:anchorId="5055A411" id="Text Box 43" o:spid="_x0000_s1042" type="#_x0000_t202" style="position:absolute;left:0;text-align:left;margin-left:91.35pt;margin-top:167.1pt;width:104.55pt;height:46.85pt;z-index:251722752;visibility:visible;mso-wrap-style:square;mso-width-percent:0;mso-height-percent:0;mso-wrap-distance-left:9pt;mso-wrap-distance-top:0;mso-wrap-distance-right:9pt;mso-wrap-distance-bottom:0;mso-position-horizontal:absolute;mso-position-horizontal-relative:text;mso-position-vertical:absolute;mso-position-vertical-relative:text;mso-width-percent:0;mso-height-percent:0;mso-width-relative:margin;mso-height-relative:margin;v-text-anchor:top" o:gfxdata="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" fillcolor="white [3201]" strokeweight=".5pt">
                 <v:textbox>
                   <w:txbxContent>
                     <w:p>
                       <w:pPr>
                         <w:rPr>
-                          <w:rFonts w:hint="cs"/>
                           <w:rtl/>
                         </w:rPr>
                       </w:pPr>
@@ -4474,7 +4449,7 @@
           <w:noProof/>
         </w:rPr>
         <w:drawing>
-          <wp:inline distT="0" distB="0" distL="0" distR="0" wp14:anchorId="3E6C66D4" wp14:editId="11084301">
+          <wp:inline distT="0" distB="0" distL="0" distR="0" wp14:anchorId="60B3ED4A" wp14:editId="71A319AE">
             <wp:extent cx="2506883" cy="5141343"/>
             <wp:effectExtent l="0" t="0" r="8255" b="2540"/>
             <wp:docPr id="41" name="Picture 41"/>
@@ -4622,7 +4597,7 @@
         <mc:AlternateContent>
           <mc:Choice Requires="wps">
             <w:drawing>
-              <wp:anchor distT="0" distB="0" distL="114300" distR="114300" simplePos="0" relativeHeight="251749376" behindDoc="1" locked="0" layoutInCell="1" allowOverlap="1" wp14:anchorId="490E3884" wp14:editId="419AF6DF">
+              <wp:anchor distT="0" distB="0" distL="114300" distR="114300" simplePos="0" relativeHeight="251749376" behindDoc="1" locked="0" layoutInCell="1" allowOverlap="1" wp14:anchorId="191D1FCD" wp14:editId="0D59AB0E">
                 <wp:simplePos x="0" y="0"/>
                 <wp:positionH relativeFrom="column">
                   <wp:posOffset>2933700</wp:posOffset>
@@ -4696,7 +4671,7 @@
         <mc:AlternateContent>
           <mc:Choice Requires="wps">
             <w:drawing>
-              <wp:anchor distT="0" distB="0" distL="114300" distR="114300" simplePos="0" relativeHeight="251748352" behindDoc="1" locked="0" layoutInCell="1" allowOverlap="1" wp14:anchorId="4A7FAB5F" wp14:editId="1EDE2D0A">
+              <wp:anchor distT="0" distB="0" distL="114300" distR="114300" simplePos="0" relativeHeight="251748352" behindDoc="1" locked="0" layoutInCell="1" allowOverlap="1" wp14:anchorId="4403F8AD" wp14:editId="6767CE5A">
                 <wp:simplePos x="0" y="0"/>
                 <wp:positionH relativeFrom="column">
                   <wp:posOffset>2867025</wp:posOffset>
@@ -4771,7 +4746,7 @@
         <mc:AlternateContent>
           <mc:Choice Requires="wps">
             <w:drawing>
-              <wp:anchor distT="0" distB="0" distL="114300" distR="114300" simplePos="0" relativeHeight="251746304" behindDoc="1" locked="0" layoutInCell="1" allowOverlap="1" wp14:anchorId="6800CE59" wp14:editId="01F90D4B">
+              <wp:anchor distT="0" distB="0" distL="114300" distR="114300" simplePos="0" relativeHeight="251746304" behindDoc="1" locked="0" layoutInCell="1" allowOverlap="1" wp14:anchorId="146433CE" wp14:editId="632428E5">
                 <wp:simplePos x="0" y="0"/>
                 <wp:positionH relativeFrom="column">
                   <wp:posOffset>1047750</wp:posOffset>
@@ -4846,7 +4821,7 @@
         <mc:AlternateContent>
           <mc:Choice Requires="wps">
             <w:drawing>
-              <wp:anchor distT="0" distB="0" distL="114300" distR="114300" simplePos="0" relativeHeight="251744256" behindDoc="1" locked="0" layoutInCell="1" allowOverlap="1" wp14:anchorId="69C8A3A7" wp14:editId="513B38D9">
+              <wp:anchor distT="0" distB="0" distL="114300" distR="114300" simplePos="0" relativeHeight="251744256" behindDoc="1" locked="0" layoutInCell="1" allowOverlap="1" wp14:anchorId="7D41C8D5" wp14:editId="5FC285F1">
                 <wp:simplePos x="0" y="0"/>
                 <wp:positionH relativeFrom="column">
                   <wp:posOffset>2190750</wp:posOffset>
@@ -4918,7 +4893,7 @@
         <mc:AlternateContent>
           <mc:Choice Requires="wps">
             <w:drawing>
-              <wp:anchor distT="0" distB="0" distL="114300" distR="114300" simplePos="0" relativeHeight="251742208" behindDoc="1" locked="0" layoutInCell="1" allowOverlap="1" wp14:anchorId="7ABDD43D" wp14:editId="5F84193A">
+              <wp:anchor distT="0" distB="0" distL="114300" distR="114300" simplePos="0" relativeHeight="251742208" behindDoc="1" locked="0" layoutInCell="1" allowOverlap="1" wp14:anchorId="4499646A" wp14:editId="4BAE05A2">
                 <wp:simplePos x="0" y="0"/>
                 <wp:positionH relativeFrom="column">
                   <wp:posOffset>2209800</wp:posOffset>
@@ -4990,7 +4965,7 @@
         <mc:AlternateContent>
           <mc:Choice Requires="wps">
             <w:drawing>
-              <wp:anchor distT="0" distB="0" distL="114300" distR="114300" simplePos="0" relativeHeight="251740160" behindDoc="1" locked="0" layoutInCell="1" allowOverlap="1" wp14:anchorId="3EEEDD43" wp14:editId="6CAB17D2">
+              <wp:anchor distT="0" distB="0" distL="114300" distR="114300" simplePos="0" relativeHeight="251740160" behindDoc="1" locked="0" layoutInCell="1" allowOverlap="1" wp14:anchorId="6E1AEA7F" wp14:editId="19A2F164">
                 <wp:simplePos x="0" y="0"/>
                 <wp:positionH relativeFrom="column">
                   <wp:posOffset>2219325</wp:posOffset>
@@ -5062,7 +5037,7 @@
         <mc:AlternateContent>
           <mc:Choice Requires="wps">
             <w:drawing>
-              <wp:anchor distT="0" distB="0" distL="114300" distR="114300" simplePos="0" relativeHeight="251739136" behindDoc="1" locked="0" layoutInCell="1" allowOverlap="1" wp14:anchorId="2C0B6CC0" wp14:editId="4D57DE10">
+              <wp:anchor distT="0" distB="0" distL="114300" distR="114300" simplePos="0" relativeHeight="251739136" behindDoc="1" locked="0" layoutInCell="1" allowOverlap="1" wp14:anchorId="1B13487F" wp14:editId="4DD0E855">
                 <wp:simplePos x="0" y="0"/>
                 <wp:positionH relativeFrom="column">
                   <wp:posOffset>1476375</wp:posOffset>
@@ -5133,7 +5108,6 @@
                             <w:pPr>
                               <w:jc w:val="center"/>
                               <w:rPr>
-                                <w:rFonts w:hint="cs"/>
                                 <w:rtl/>
                               </w:rPr>
                             </w:pPr>
@@ -5167,7 +5141,7 @@
           </mc:Choice>
           <mc:Fallback>
             <w:pict>
-              <v:rect w14:anchorId="2C0B6CC0" id="מלבן 53" o:spid="_x0000_s1043" style="position:absolute;left:0;text-align:left;margin-left:116.25pt;margin-top:270pt;width:108.75pt;height:45pt;z-index:-251577344;visibility:visible;mso-wrap-style:square;mso-width-percent:0;mso-height-percent:0;mso-wrap-distance-left:9pt;mso-wrap-distance-top:0;mso-wrap-distance-right:9pt;mso-wrap-distance-bottom:0;mso-position-horizontal:absolute;mso-position-horizontal-relative:text;mso-position-vertical:absolute;mso-position-vertical-relative:text;mso-width-percent:0;mso-height-percent:0;mso-width-relative:margin;mso-height-relative:margin;v-text-anchor:middle" o:gfxdata="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" fillcolor="#5b9bd5 [3204]" strokecolor="#0070c0" strokeweight="1pt">
+              <v:rect w14:anchorId="1B13487F" id="מלבן 53" o:spid="_x0000_s1043" style="position:absolute;left:0;text-align:left;margin-left:116.25pt;margin-top:270pt;width:108.75pt;height:45pt;z-index:-251577344;visibility:visible;mso-wrap-style:square;mso-width-percent:0;mso-height-percent:0;mso-wrap-distance-left:9pt;mso-wrap-distance-top:0;mso-wrap-distance-right:9pt;mso-wrap-distance-bottom:0;mso-position-horizontal:absolute;mso-position-horizontal-relative:text;mso-position-vertical:absolute;mso-position-vertical-relative:text;mso-width-percent:0;mso-height-percent:0;mso-width-relative:margin;mso-height-relative:margin;v-text-anchor:middle" o:gfxdata="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" fillcolor="#5b9bd5 [3204]" strokecolor="#0070c0" strokeweight="1pt">
                 <v:shadow on="t" color="black" opacity="19660f" offset=".552mm,.73253mm"/>
                 <v:textbox>
                   <w:txbxContent>
@@ -5175,7 +5149,6 @@
                       <w:pPr>
                         <w:jc w:val="center"/>
                         <w:rPr>
-                          <w:rFonts w:hint="cs"/>
                           <w:rtl/>
                         </w:rPr>
                       </w:pPr>
@@ -5204,7 +5177,7 @@
         <mc:AlternateContent>
           <mc:Choice Requires="wps">
             <w:drawing>
-              <wp:anchor distT="0" distB="0" distL="114300" distR="114300" simplePos="0" relativeHeight="251737088" behindDoc="1" locked="0" layoutInCell="1" allowOverlap="1" wp14:anchorId="790442C4" wp14:editId="3382628C">
+              <wp:anchor distT="0" distB="0" distL="114300" distR="114300" simplePos="0" relativeHeight="251737088" behindDoc="1" locked="0" layoutInCell="1" allowOverlap="1" wp14:anchorId="626DE78F" wp14:editId="2D593B42">
                 <wp:simplePos x="0" y="0"/>
                 <wp:positionH relativeFrom="column">
                   <wp:posOffset>1495425</wp:posOffset>
@@ -5275,7 +5248,6 @@
                             <w:pPr>
                               <w:jc w:val="center"/>
                               <w:rPr>
-                                <w:rFonts w:hint="cs"/>
                                 <w:rtl/>
                               </w:rPr>
                             </w:pPr>
@@ -5309,7 +5281,7 @@
           </mc:Choice>
           <mc:Fallback>
             <w:pict>
-              <v:rect w14:anchorId="790442C4" id="מלבן 52" o:spid="_x0000_s1044" style="position:absolute;left:0;text-align:left;margin-left:117.75pt;margin-top:194.25pt;width:108.75pt;height:45pt;z-index:-251579392;visibility:visible;mso-wrap-style:square;mso-width-percent:0;mso-height-percent:0;mso-wrap-distance-left:9pt;mso-wrap-distance-top:0;mso-wrap-distance-right:9pt;mso-wrap-distance-bottom:0;mso-position-horizontal:absolute;mso-position-horizontal-relative:text;mso-position-vertical:absolute;mso-position-vertical-relative:text;mso-width-percent:0;mso-height-percent:0;mso-width-relative:margin;mso-height-relative:margin;v-text-anchor:middle" o:gfxdata="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" fillcolor="#5b9bd5 [3204]" strokecolor="#0070c0" strokeweight="1pt">
+              <v:rect w14:anchorId="626DE78F" id="מלבן 52" o:spid="_x0000_s1044" style="position:absolute;left:0;text-align:left;margin-left:117.75pt;margin-top:194.25pt;width:108.75pt;height:45pt;z-index:-251579392;visibility:visible;mso-wrap-style:square;mso-width-percent:0;mso-height-percent:0;mso-wrap-distance-left:9pt;mso-wrap-distance-top:0;mso-wrap-distance-right:9pt;mso-wrap-distance-bottom:0;mso-position-horizontal:absolute;mso-position-horizontal-relative:text;mso-position-vertical:absolute;mso-position-vertical-relative:text;mso-width-percent:0;mso-height-percent:0;mso-width-relative:margin;mso-height-relative:margin;v-text-anchor:middle" o:gfxdata="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" fillcolor="#5b9bd5 [3204]" strokecolor="#0070c0" strokeweight="1pt">
                 <v:shadow on="t" color="black" opacity="19660f" offset=".552mm,.73253mm"/>
                 <v:textbox>
                   <w:txbxContent>
@@ -5317,7 +5289,6 @@
                       <w:pPr>
                         <w:jc w:val="center"/>
                         <w:rPr>
-                          <w:rFonts w:hint="cs"/>
                           <w:rtl/>
                         </w:rPr>
                       </w:pPr>
@@ -5346,7 +5317,7 @@
         <mc:AlternateContent>
           <mc:Choice Requires="wps">
             <w:drawing>
-              <wp:anchor distT="0" distB="0" distL="114300" distR="114300" simplePos="0" relativeHeight="251728896" behindDoc="1" locked="0" layoutInCell="1" allowOverlap="1" wp14:anchorId="64D298B6" wp14:editId="7E39587A">
+              <wp:anchor distT="0" distB="0" distL="114300" distR="114300" simplePos="0" relativeHeight="251728896" behindDoc="1" locked="0" layoutInCell="1" allowOverlap="1" wp14:anchorId="53431271" wp14:editId="4F274D1F">
                 <wp:simplePos x="0" y="0"/>
                 <wp:positionH relativeFrom="margin">
                   <wp:posOffset>3514725</wp:posOffset>
@@ -5422,14 +5393,7 @@
                                 <w:rFonts w:hint="cs"/>
                                 <w:rtl/>
                               </w:rPr>
-                              <w:t xml:space="preserve">מסך </w:t>
-                            </w:r>
-                            <w:r>
-                              <w:rPr>
-                                <w:rFonts w:hint="cs"/>
-                                <w:rtl/>
-                              </w:rPr>
-                              <w:t>הרשמה</w:t>
+                              <w:t>מסך הרשמה</w:t>
                             </w:r>
                           </w:p>
                         </w:txbxContent>
@@ -5454,7 +5418,7 @@
           </mc:Choice>
           <mc:Fallback>
             <w:pict>
-              <v:rect w14:anchorId="64D298B6" id="מלבן 48" o:spid="_x0000_s1045" style="position:absolute;left:0;text-align:left;margin-left:276.75pt;margin-top:30pt;width:108.75pt;height:45pt;z-index:-251587584;visibility:visible;mso-wrap-style:square;mso-width-percent:0;mso-height-percent:0;mso-wrap-distance-left:9pt;mso-wrap-distance-top:0;mso-wrap-distance-right:9pt;mso-wrap-distance-bottom:0;mso-position-horizontal:absolute;mso-position-horizontal-relative:margin;mso-position-vertical:absolute;mso-position-vertical-relative:text;mso-width-percent:0;mso-height-percent:0;mso-width-relative:margin;mso-height-relative:margin;v-text-anchor:middle" o:gfxdata="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" fillcolor="#5b9bd5 [3204]" strokecolor="#0070c0" strokeweight="1pt">
+              <v:rect w14:anchorId="53431271" id="מלבן 48" o:spid="_x0000_s1045" style="position:absolute;left:0;text-align:left;margin-left:276.75pt;margin-top:30pt;width:108.75pt;height:45pt;z-index:-251587584;visibility:visible;mso-wrap-style:square;mso-width-percent:0;mso-height-percent:0;mso-wrap-distance-left:9pt;mso-wrap-distance-top:0;mso-wrap-distance-right:9pt;mso-wrap-distance-bottom:0;mso-position-horizontal:absolute;mso-position-horizontal-relative:margin;mso-position-vertical:absolute;mso-position-vertical-relative:text;mso-width-percent:0;mso-height-percent:0;mso-width-relative:margin;mso-height-relative:margin;v-text-anchor:middle" o:gfxdata="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" fillcolor="#5b9bd5 [3204]" strokecolor="#0070c0" strokeweight="1pt">
                 <v:shadow on="t" color="black" opacity="19660f" offset=".552mm,.73253mm"/>
                 <v:textbox>
                   <w:txbxContent>
@@ -5467,14 +5431,7 @@
                           <w:rFonts w:hint="cs"/>
                           <w:rtl/>
                         </w:rPr>
-                        <w:t xml:space="preserve">מסך </w:t>
-                      </w:r>
-                      <w:r>
-                        <w:rPr>
-                          <w:rFonts w:hint="cs"/>
-                          <w:rtl/>
-                        </w:rPr>
-                        <w:t>הרשמה</w:t>
+                        <w:t>מסך הרשמה</w:t>
                       </w:r>
                     </w:p>
                   </w:txbxContent>
@@ -5495,7 +5452,7 @@
         <mc:AlternateContent>
           <mc:Choice Requires="wps">
             <w:drawing>
-              <wp:anchor distT="0" distB="0" distL="114300" distR="114300" simplePos="0" relativeHeight="251735040" behindDoc="1" locked="0" layoutInCell="1" allowOverlap="1" wp14:anchorId="7F648319" wp14:editId="4E065AB4">
+              <wp:anchor distT="0" distB="0" distL="114300" distR="114300" simplePos="0" relativeHeight="251735040" behindDoc="1" locked="0" layoutInCell="1" allowOverlap="1" wp14:anchorId="31C67076" wp14:editId="24D51C4F">
                 <wp:simplePos x="0" y="0"/>
                 <wp:positionH relativeFrom="margin">
                   <wp:posOffset>3524250</wp:posOffset>
@@ -5566,7 +5523,6 @@
                             <w:pPr>
                               <w:jc w:val="center"/>
                               <w:rPr>
-                                <w:rFonts w:hint="cs"/>
                                 <w:rtl/>
                               </w:rPr>
                             </w:pPr>
@@ -5600,7 +5556,7 @@
           </mc:Choice>
           <mc:Fallback>
             <w:pict>
-              <v:rect w14:anchorId="7F648319" id="מלבן 51" o:spid="_x0000_s1046" style="position:absolute;left:0;text-align:left;margin-left:277.5pt;margin-top:112.5pt;width:108.75pt;height:45pt;z-index:-251581440;visibility:visible;mso-wrap-style:square;mso-width-percent:0;mso-height-percent:0;mso-wrap-distance-left:9pt;mso-wrap-distance-top:0;mso-wrap-distance-right:9pt;mso-wrap-distance-bottom:0;mso-position-horizontal:absolute;mso-position-horizontal-relative:margin;mso-position-vertical:absolute;mso-position-vertical-relative:text;mso-width-percent:0;mso-height-percent:0;mso-width-relative:margin;mso-height-relative:margin;v-text-anchor:middle" o:gfxdata="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" fillcolor="#5b9bd5 [3204]" strokecolor="#0070c0" strokeweight="1pt">
+              <v:rect w14:anchorId="31C67076" id="מלבן 51" o:spid="_x0000_s1046" style="position:absolute;left:0;text-align:left;margin-left:277.5pt;margin-top:112.5pt;width:108.75pt;height:45pt;z-index:-251581440;visibility:visible;mso-wrap-style:square;mso-width-percent:0;mso-height-percent:0;mso-wrap-distance-left:9pt;mso-wrap-distance-top:0;mso-wrap-distance-right:9pt;mso-wrap-distance-bottom:0;mso-position-horizontal:absolute;mso-position-horizontal-relative:margin;mso-position-vertical:absolute;mso-position-vertical-relative:text;mso-width-percent:0;mso-height-percent:0;mso-width-relative:margin;mso-height-relative:margin;v-text-anchor:middle" o:gfxdata="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" fillcolor="#5b9bd5 [3204]" strokecolor="#0070c0" strokeweight="1pt">
                 <v:shadow on="t" color="black" opacity="19660f" offset=".552mm,.73253mm"/>
                 <v:textbox>
                   <w:txbxContent>
@@ -5608,7 +5564,6 @@
                       <w:pPr>
                         <w:jc w:val="center"/>
                         <w:rPr>
-                          <w:rFonts w:hint="cs"/>
                           <w:rtl/>
                         </w:rPr>
                       </w:pPr>
@@ -5638,7 +5593,7 @@
         <mc:AlternateContent>
           <mc:Choice Requires="wps">
             <w:drawing>
-              <wp:anchor distT="0" distB="0" distL="114300" distR="114300" simplePos="0" relativeHeight="251732992" behindDoc="1" locked="0" layoutInCell="1" allowOverlap="1" wp14:anchorId="57251A40" wp14:editId="456CF0F3">
+              <wp:anchor distT="0" distB="0" distL="114300" distR="114300" simplePos="0" relativeHeight="251732992" behindDoc="1" locked="0" layoutInCell="1" allowOverlap="1" wp14:anchorId="1EABDA71" wp14:editId="41E7EF6D">
                 <wp:simplePos x="0" y="0"/>
                 <wp:positionH relativeFrom="column">
                   <wp:posOffset>-295275</wp:posOffset>
@@ -5709,7 +5664,6 @@
                             <w:pPr>
                               <w:jc w:val="center"/>
                               <w:rPr>
-                                <w:rFonts w:hint="cs"/>
                                 <w:rtl/>
                               </w:rPr>
                             </w:pPr>
@@ -5750,7 +5704,7 @@
           </mc:Choice>
           <mc:Fallback>
             <w:pict>
-              <v:rect w14:anchorId="57251A40" id="מלבן 50" o:spid="_x0000_s1047" style="position:absolute;left:0;text-align:left;margin-left:-23.25pt;margin-top:114.75pt;width:108.75pt;height:45pt;z-index:-251583488;visibility:visible;mso-wrap-style:square;mso-width-percent:0;mso-height-percent:0;mso-wrap-distance-left:9pt;mso-wrap-distance-top:0;mso-wrap-distance-right:9pt;mso-wrap-distance-bottom:0;mso-position-horizontal:absolute;mso-position-horizontal-relative:text;mso-position-vertical:absolute;mso-position-vertical-relative:text;mso-width-percent:0;mso-height-percent:0;mso-width-relative:margin;mso-height-relative:margin;v-text-anchor:middle" o:gfxdata="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" fillcolor="#5b9bd5 [3204]" strokecolor="#0070c0" strokeweight="1pt">
+              <v:rect w14:anchorId="1EABDA71" id="מלבן 50" o:spid="_x0000_s1047" style="position:absolute;left:0;text-align:left;margin-left:-23.25pt;margin-top:114.75pt;width:108.75pt;height:45pt;z-index:-251583488;visibility:visible;mso-wrap-style:square;mso-width-percent:0;mso-height-percent:0;mso-wrap-distance-left:9pt;mso-wrap-distance-top:0;mso-wrap-distance-right:9pt;mso-wrap-distance-bottom:0;mso-position-horizontal:absolute;mso-position-horizontal-relative:text;mso-position-vertical:absolute;mso-position-vertical-relative:text;mso-width-percent:0;mso-height-percent:0;mso-width-relative:margin;mso-height-relative:margin;v-text-anchor:middle" o:gfxdata="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" fillcolor="#5b9bd5 [3204]" strokecolor="#0070c0" strokeweight="1pt">
                 <v:shadow on="t" color="black" opacity="19660f" offset=".552mm,.73253mm"/>
                 <v:textbox>
                   <w:txbxContent>
@@ -5758,7 +5712,6 @@
                       <w:pPr>
                         <w:jc w:val="center"/>
                         <w:rPr>
-                          <w:rFonts w:hint="cs"/>
                           <w:rtl/>
                         </w:rPr>
                       </w:pPr>
@@ -5794,7 +5747,7 @@
         <mc:AlternateContent>
           <mc:Choice Requires="wps">
             <w:drawing>
-              <wp:anchor distT="0" distB="0" distL="114300" distR="114300" simplePos="0" relativeHeight="251730944" behindDoc="1" locked="0" layoutInCell="1" allowOverlap="1" wp14:anchorId="01FC8E9F" wp14:editId="50F80D5A">
+              <wp:anchor distT="0" distB="0" distL="114300" distR="114300" simplePos="0" relativeHeight="251730944" behindDoc="1" locked="0" layoutInCell="1" allowOverlap="1" wp14:anchorId="79D90249" wp14:editId="1539949F">
                 <wp:simplePos x="0" y="0"/>
                 <wp:positionH relativeFrom="column">
                   <wp:posOffset>1495425</wp:posOffset>
@@ -5908,7 +5861,7 @@
           </mc:Choice>
           <mc:Fallback>
             <w:pict>
-              <v:rect w14:anchorId="01FC8E9F" id="מלבן 49" o:spid="_x0000_s1048" style="position:absolute;left:0;text-align:left;margin-left:117.75pt;margin-top:114pt;width:108.75pt;height:45pt;z-index:-251585536;visibility:visible;mso-wrap-style:square;mso-width-percent:0;mso-height-percent:0;mso-wrap-distance-left:9pt;mso-wrap-distance-top:0;mso-wrap-distance-right:9pt;mso-wrap-distance-bottom:0;mso-position-horizontal:absolute;mso-position-horizontal-relative:text;mso-position-vertical:absolute;mso-position-vertical-relative:text;mso-width-percent:0;mso-height-percent:0;mso-width-relative:margin;mso-height-relative:margin;v-text-anchor:middle" o:gfxdata="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" fillcolor="#5b9bd5 [3204]" strokecolor="#0070c0" strokeweight="1pt">
+              <v:rect w14:anchorId="79D90249" id="מלבן 49" o:spid="_x0000_s1048" style="position:absolute;left:0;text-align:left;margin-left:117.75pt;margin-top:114pt;width:108.75pt;height:45pt;z-index:-251585536;visibility:visible;mso-wrap-style:square;mso-width-percent:0;mso-height-percent:0;mso-wrap-distance-left:9pt;mso-wrap-distance-top:0;mso-wrap-distance-right:9pt;mso-wrap-distance-bottom:0;mso-position-horizontal:absolute;mso-position-horizontal-relative:text;mso-position-vertical:absolute;mso-position-vertical-relative:text;mso-width-percent:0;mso-height-percent:0;mso-width-relative:margin;mso-height-relative:margin;v-text-anchor:middle" o:gfxdata="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" fillcolor="#5b9bd5 [3204]" strokecolor="#0070c0" strokeweight="1pt">
                 <v:shadow on="t" color="black" opacity="19660f" offset=".552mm,.73253mm"/>
                 <v:textbox>
                   <w:txbxContent>
@@ -5954,7 +5907,7 @@
         <mc:AlternateContent>
           <mc:Choice Requires="wps">
             <w:drawing>
-              <wp:anchor distT="0" distB="0" distL="114300" distR="114300" simplePos="0" relativeHeight="251726848" behindDoc="1" locked="0" layoutInCell="1" allowOverlap="1" wp14:anchorId="31A57B7B" wp14:editId="347EDD4C">
+              <wp:anchor distT="0" distB="0" distL="114300" distR="114300" simplePos="0" relativeHeight="251726848" behindDoc="1" locked="0" layoutInCell="1" allowOverlap="1" wp14:anchorId="5D075307" wp14:editId="7D092761">
                 <wp:simplePos x="0" y="0"/>
                 <wp:positionH relativeFrom="column">
                   <wp:posOffset>1581150</wp:posOffset>
@@ -6055,7 +6008,7 @@
           </mc:Choice>
           <mc:Fallback>
             <w:pict>
-              <v:rect w14:anchorId="31A57B7B" id="מלבן 47" o:spid="_x0000_s1049" style="position:absolute;left:0;text-align:left;margin-left:124.5pt;margin-top:33.75pt;width:108.75pt;height:45pt;z-index:-251589632;visibility:visible;mso-wrap-style:square;mso-width-percent:0;mso-height-percent:0;mso-wrap-distance-left:9pt;mso-wrap-distance-top:0;mso-wrap-distance-right:9pt;mso-wrap-distance-bottom:0;mso-position-horizontal:absolute;mso-position-horizontal-relative:text;mso-position-vertical:absolute;mso-position-vertical-relative:text;mso-width-percent:0;mso-height-percent:0;mso-width-relative:margin;mso-height-relative:margin;v-text-anchor:middle" o:gfxdata="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" fillcolor="#5b9bd5 [3204]" strokecolor="#0070c0" strokeweight="1pt">
+              <v:rect w14:anchorId="5D075307" id="מלבן 47" o:spid="_x0000_s1049" style="position:absolute;left:0;text-align:left;margin-left:124.5pt;margin-top:33.75pt;width:108.75pt;height:45pt;z-index:-251589632;visibility:visible;mso-wrap-style:square;mso-width-percent:0;mso-height-percent:0;mso-wrap-distance-left:9pt;mso-wrap-distance-top:0;mso-wrap-distance-right:9pt;mso-wrap-distance-bottom:0;mso-position-horizontal:absolute;mso-position-horizontal-relative:text;mso-position-vertical:absolute;mso-position-vertical-relative:text;mso-width-percent:0;mso-height-percent:0;mso-width-relative:margin;mso-height-relative:margin;v-text-anchor:middle" o:gfxdata="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" fillcolor="#5b9bd5 [3204]" strokecolor="#0070c0" strokeweight="1pt">
                 <v:shadow on="t" color="black" opacity="19660f" offset=".552mm,.73253mm"/>
                 <v:textbox>
                   <w:txbxContent>
@@ -6190,9 +6143,7 @@
           <w:rtl/>
         </w:rPr>
       </w:pPr>
-      <w:bookmarkStart w:id="0" w:name="_GoBack"/>
     </w:p>
-    <w:bookmarkEnd w:id="0"/>
     <w:p>
       <w:pPr>
         <w:rPr>
@@ -6206,7 +6157,6 @@
     <w:p>
       <w:pPr>
         <w:rPr>
-          <w:rFonts w:hint="cs"/>
           <w:sz w:val="36"/>
           <w:szCs w:val="36"/>
           <w:rtl/>
@@ -6237,10 +6187,9 @@
     <w:p>
       <w:pPr>
         <w:rPr>
-          <w:rFonts w:cs="Cambria" w:hint="cs"/>
+          <w:rFonts w:cs="Cambria"/>
           <w:sz w:val="28"/>
           <w:szCs w:val="28"/>
-          <w:rtl/>
         </w:rPr>
       </w:pPr>
       <w:r>
@@ -6251,7 +6200,7 @@
           <w:szCs w:val="28"/>
         </w:rPr>
         <w:drawing>
-          <wp:inline distT="0" distB="0" distL="0" distR="0">
+          <wp:inline distT="0" distB="0" distL="0" distR="0" wp14:anchorId="6338AD65" wp14:editId="7A37D10B">
             <wp:extent cx="6192222" cy="3286125"/>
             <wp:effectExtent l="0" t="0" r="0" b="0"/>
             <wp:docPr id="62" name="תמונה 62" descr="C:\Users\StudentN\Downloads\erdplus-diagram.png"/>
@@ -6283,7 +6232,7 @@
                   <pic:spPr bwMode="auto">
                     <a:xfrm>
                       <a:off x="0" y="0"/>
-                      <a:ext cx="6207740" cy="3294360"/>
+                      <a:ext cx="6192222" cy="3286125"/>
                     </a:xfrm>
                     <a:prstGeom prst="rect">
                       <a:avLst/>
@@ -6300,6 +6249,2087 @@
         </w:drawing>
       </w:r>
     </w:p>
+    <w:p>
+      <w:pPr>
+        <w:rPr>
+          <w:rFonts w:cs="Cambria"/>
+          <w:sz w:val="28"/>
+          <w:szCs w:val="28"/>
+        </w:rPr>
+      </w:pPr>
+    </w:p>
+    <w:p>
+      <w:pPr>
+        <w:rPr>
+          <w:rFonts w:cs="Guttman Kav"/>
+          <w:b/>
+          <w:bCs/>
+          <w:sz w:val="36"/>
+          <w:szCs w:val="36"/>
+          <w:rtl/>
+        </w:rPr>
+      </w:pPr>
+      <w:r>
+        <w:rPr>
+          <w:rFonts w:cs="Guttman Kav" w:hint="cs"/>
+          <w:b/>
+          <w:bCs/>
+          <w:sz w:val="36"/>
+          <w:szCs w:val="36"/>
+          <w:rtl/>
+        </w:rPr>
+        <w:lastRenderedPageBreak/>
+        <w:t>טבלאות</w:t>
+      </w:r>
+    </w:p>
+    <w:p>
+      <w:pPr>
+        <w:bidi w:val="0"/>
+        <w:spacing w:after="0" w:line="240" w:lineRule="auto"/>
+        <w:rPr>
+          <w:rFonts w:ascii="Times New Roman" w:eastAsia="Times New Roman" w:hAnsi="Times New Roman" w:cs="Times New Roman"/>
+          <w:sz w:val="24"/>
+          <w:szCs w:val="24"/>
+          <w:lang w:val="en-IL" w:eastAsia="en-IL"/>
+        </w:rPr>
+      </w:pPr>
+    </w:p>
+    <w:tbl>
+      <w:tblPr>
+        <w:bidiVisual/>
+        <w:tblW w:w="8592" w:type="dxa"/>
+        <w:tblCellMar>
+          <w:top w:w="15" w:type="dxa"/>
+          <w:left w:w="15" w:type="dxa"/>
+          <w:bottom w:w="15" w:type="dxa"/>
+          <w:right w:w="15" w:type="dxa"/>
+        </w:tblCellMar>
+        <w:tblLook w:val="04A0" w:firstRow="1" w:lastRow="0" w:firstColumn="1" w:lastColumn="0" w:noHBand="0" w:noVBand="1"/>
+      </w:tblPr>
+      <w:tblGrid>
+        <w:gridCol w:w="524"/>
+        <w:gridCol w:w="1412"/>
+        <w:gridCol w:w="2423"/>
+        <w:gridCol w:w="4233"/>
+      </w:tblGrid>
+      <w:tr>
+        <w:trPr>
+          <w:trHeight w:val="500"/>
+        </w:trPr>
+        <w:tc>
+          <w:tcPr>
+            <w:tcW w:w="0" w:type="auto"/>
+            <w:tcBorders>
+              <w:top w:val="single" w:sz="8" w:space="0" w:color="000000"/>
+              <w:left w:val="single" w:sz="8" w:space="0" w:color="000000"/>
+              <w:bottom w:val="single" w:sz="8" w:space="0" w:color="000000"/>
+              <w:right w:val="single" w:sz="8" w:space="0" w:color="000000"/>
+            </w:tcBorders>
+            <w:shd w:val="clear" w:color="auto" w:fill="BFBFBF"/>
+            <w:tcMar>
+              <w:top w:w="100" w:type="dxa"/>
+              <w:left w:w="100" w:type="dxa"/>
+              <w:bottom w:w="100" w:type="dxa"/>
+              <w:right w:w="100" w:type="dxa"/>
+            </w:tcMar>
+            <w:hideMark/>
+          </w:tcPr>
+          <w:p>
+            <w:pPr>
+              <w:spacing w:after="0" w:line="240" w:lineRule="auto"/>
+              <w:ind w:right="140"/>
+              <w:rPr>
+                <w:rFonts w:ascii="Times New Roman" w:eastAsia="Times New Roman" w:hAnsi="Times New Roman" w:cs="Times New Roman"/>
+                <w:sz w:val="24"/>
+                <w:szCs w:val="24"/>
+                <w:lang w:val="en-IL" w:eastAsia="en-IL"/>
+              </w:rPr>
+            </w:pPr>
+            <w:r>
+              <w:rPr>
+                <w:rFonts w:ascii="Arial" w:eastAsia="Times New Roman" w:hAnsi="Arial" w:cs="Arial"/>
+                <w:b/>
+                <w:bCs/>
+                <w:color w:val="000000"/>
+                <w:rtl/>
+                <w:lang w:val="en-IL" w:eastAsia="en-IL"/>
+              </w:rPr>
+              <w:t xml:space="preserve"> </w:t>
+            </w:r>
+          </w:p>
+        </w:tc>
+        <w:tc>
+          <w:tcPr>
+            <w:tcW w:w="0" w:type="auto"/>
+            <w:tcBorders>
+              <w:top w:val="single" w:sz="8" w:space="0" w:color="000000"/>
+              <w:left w:val="single" w:sz="8" w:space="0" w:color="000000"/>
+              <w:bottom w:val="single" w:sz="8" w:space="0" w:color="000000"/>
+              <w:right w:val="single" w:sz="8" w:space="0" w:color="000000"/>
+            </w:tcBorders>
+            <w:shd w:val="clear" w:color="auto" w:fill="BFBFBF"/>
+            <w:tcMar>
+              <w:top w:w="100" w:type="dxa"/>
+              <w:left w:w="100" w:type="dxa"/>
+              <w:bottom w:w="100" w:type="dxa"/>
+              <w:right w:w="100" w:type="dxa"/>
+            </w:tcMar>
+            <w:hideMark/>
+          </w:tcPr>
+          <w:p>
+            <w:pPr>
+              <w:spacing w:after="0" w:line="240" w:lineRule="auto"/>
+              <w:ind w:right="140"/>
+              <w:rPr>
+                <w:rFonts w:ascii="Times New Roman" w:eastAsia="Times New Roman" w:hAnsi="Times New Roman" w:cs="Times New Roman"/>
+                <w:sz w:val="24"/>
+                <w:szCs w:val="24"/>
+                <w:rtl/>
+                <w:lang w:val="en-IL" w:eastAsia="en-IL"/>
+              </w:rPr>
+            </w:pPr>
+            <w:r>
+              <w:rPr>
+                <w:rFonts w:ascii="Arial" w:eastAsia="Times New Roman" w:hAnsi="Arial" w:cs="Arial"/>
+                <w:b/>
+                <w:bCs/>
+                <w:color w:val="000000"/>
+                <w:rtl/>
+                <w:lang w:val="en-IL" w:eastAsia="en-IL"/>
+              </w:rPr>
+              <w:t>שם הטבלה</w:t>
+            </w:r>
+          </w:p>
+        </w:tc>
+        <w:tc>
+          <w:tcPr>
+            <w:tcW w:w="0" w:type="auto"/>
+            <w:tcBorders>
+              <w:top w:val="single" w:sz="8" w:space="0" w:color="000000"/>
+              <w:left w:val="single" w:sz="8" w:space="0" w:color="000000"/>
+              <w:bottom w:val="single" w:sz="8" w:space="0" w:color="000000"/>
+              <w:right w:val="single" w:sz="8" w:space="0" w:color="000000"/>
+            </w:tcBorders>
+            <w:shd w:val="clear" w:color="auto" w:fill="BFBFBF"/>
+            <w:tcMar>
+              <w:top w:w="100" w:type="dxa"/>
+              <w:left w:w="100" w:type="dxa"/>
+              <w:bottom w:w="100" w:type="dxa"/>
+              <w:right w:w="100" w:type="dxa"/>
+            </w:tcMar>
+            <w:hideMark/>
+          </w:tcPr>
+          <w:p>
+            <w:pPr>
+              <w:spacing w:after="0" w:line="240" w:lineRule="auto"/>
+              <w:ind w:right="140"/>
+              <w:rPr>
+                <w:rFonts w:ascii="Times New Roman" w:eastAsia="Times New Roman" w:hAnsi="Times New Roman" w:cs="Times New Roman"/>
+                <w:sz w:val="24"/>
+                <w:szCs w:val="24"/>
+                <w:rtl/>
+                <w:lang w:val="en-IL" w:eastAsia="en-IL"/>
+              </w:rPr>
+            </w:pPr>
+            <w:r>
+              <w:rPr>
+                <w:rFonts w:ascii="Arial" w:eastAsia="Times New Roman" w:hAnsi="Arial" w:cs="Arial"/>
+                <w:b/>
+                <w:bCs/>
+                <w:color w:val="000000"/>
+                <w:rtl/>
+                <w:lang w:val="en-IL" w:eastAsia="en-IL"/>
+              </w:rPr>
+              <w:t>רשימת השדות בטבלה</w:t>
+            </w:r>
+          </w:p>
+        </w:tc>
+        <w:tc>
+          <w:tcPr>
+            <w:tcW w:w="4233" w:type="dxa"/>
+            <w:tcBorders>
+              <w:top w:val="single" w:sz="8" w:space="0" w:color="000000"/>
+              <w:left w:val="single" w:sz="8" w:space="0" w:color="000000"/>
+              <w:bottom w:val="single" w:sz="8" w:space="0" w:color="000000"/>
+              <w:right w:val="single" w:sz="8" w:space="0" w:color="000000"/>
+            </w:tcBorders>
+            <w:shd w:val="clear" w:color="auto" w:fill="BFBFBF"/>
+            <w:tcMar>
+              <w:top w:w="100" w:type="dxa"/>
+              <w:left w:w="100" w:type="dxa"/>
+              <w:bottom w:w="100" w:type="dxa"/>
+              <w:right w:w="100" w:type="dxa"/>
+            </w:tcMar>
+            <w:hideMark/>
+          </w:tcPr>
+          <w:p>
+            <w:pPr>
+              <w:spacing w:after="0" w:line="240" w:lineRule="auto"/>
+              <w:ind w:right="140"/>
+              <w:rPr>
+                <w:rFonts w:ascii="Times New Roman" w:eastAsia="Times New Roman" w:hAnsi="Times New Roman" w:cs="Times New Roman"/>
+                <w:sz w:val="24"/>
+                <w:szCs w:val="24"/>
+                <w:rtl/>
+                <w:lang w:val="en-IL" w:eastAsia="en-IL"/>
+              </w:rPr>
+            </w:pPr>
+            <w:r>
+              <w:rPr>
+                <w:rFonts w:ascii="Arial" w:eastAsia="Times New Roman" w:hAnsi="Arial" w:cs="Arial"/>
+                <w:b/>
+                <w:bCs/>
+                <w:color w:val="000000"/>
+                <w:rtl/>
+                <w:lang w:val="en-IL" w:eastAsia="en-IL"/>
+              </w:rPr>
+              <w:t>תיאור הטבלה</w:t>
+            </w:r>
+          </w:p>
+        </w:tc>
+      </w:tr>
+      <w:tr>
+        <w:trPr>
+          <w:trHeight w:val="500"/>
+        </w:trPr>
+        <w:tc>
+          <w:tcPr>
+            <w:tcW w:w="0" w:type="auto"/>
+            <w:tcBorders>
+              <w:top w:val="single" w:sz="8" w:space="0" w:color="000000"/>
+              <w:left w:val="single" w:sz="8" w:space="0" w:color="000000"/>
+              <w:bottom w:val="single" w:sz="8" w:space="0" w:color="000000"/>
+              <w:right w:val="single" w:sz="8" w:space="0" w:color="000000"/>
+            </w:tcBorders>
+            <w:tcMar>
+              <w:top w:w="100" w:type="dxa"/>
+              <w:left w:w="100" w:type="dxa"/>
+              <w:bottom w:w="100" w:type="dxa"/>
+              <w:right w:w="100" w:type="dxa"/>
+            </w:tcMar>
+            <w:hideMark/>
+          </w:tcPr>
+          <w:p>
+            <w:pPr>
+              <w:spacing w:after="0" w:line="240" w:lineRule="auto"/>
+              <w:ind w:right="140"/>
+              <w:rPr>
+                <w:rFonts w:ascii="Times New Roman" w:eastAsia="Times New Roman" w:hAnsi="Times New Roman" w:cs="Times New Roman"/>
+                <w:sz w:val="24"/>
+                <w:szCs w:val="24"/>
+                <w:rtl/>
+                <w:lang w:val="en-IL" w:eastAsia="en-IL"/>
+              </w:rPr>
+            </w:pPr>
+            <w:r>
+              <w:rPr>
+                <w:rFonts w:ascii="Arial" w:eastAsia="Times New Roman" w:hAnsi="Arial" w:cs="Arial"/>
+                <w:color w:val="000000"/>
+                <w:rtl/>
+                <w:lang w:val="en-IL" w:eastAsia="en-IL"/>
+              </w:rPr>
+              <w:t>1.</w:t>
+            </w:r>
+          </w:p>
+        </w:tc>
+        <w:tc>
+          <w:tcPr>
+            <w:tcW w:w="0" w:type="auto"/>
+            <w:tcBorders>
+              <w:top w:val="single" w:sz="8" w:space="0" w:color="000000"/>
+              <w:left w:val="single" w:sz="8" w:space="0" w:color="000000"/>
+              <w:bottom w:val="single" w:sz="8" w:space="0" w:color="000000"/>
+              <w:right w:val="single" w:sz="8" w:space="0" w:color="000000"/>
+            </w:tcBorders>
+            <w:tcMar>
+              <w:top w:w="100" w:type="dxa"/>
+              <w:left w:w="100" w:type="dxa"/>
+              <w:bottom w:w="100" w:type="dxa"/>
+              <w:right w:w="100" w:type="dxa"/>
+            </w:tcMar>
+            <w:hideMark/>
+          </w:tcPr>
+          <w:p>
+            <w:pPr>
+              <w:spacing w:after="0" w:line="240" w:lineRule="auto"/>
+              <w:ind w:right="140"/>
+              <w:rPr>
+                <w:rFonts w:ascii="Times New Roman" w:eastAsia="Times New Roman" w:hAnsi="Times New Roman" w:cs="Times New Roman" w:hint="cs"/>
+                <w:sz w:val="24"/>
+                <w:szCs w:val="24"/>
+                <w:rtl/>
+                <w:lang w:eastAsia="en-IL"/>
+              </w:rPr>
+            </w:pPr>
+            <w:r>
+              <w:rPr>
+                <w:rFonts w:ascii="Arial" w:eastAsia="Times New Roman" w:hAnsi="Arial" w:cs="Arial"/>
+                <w:color w:val="000000"/>
+                <w:rtl/>
+                <w:lang w:val="en-IL" w:eastAsia="en-IL"/>
+              </w:rPr>
+              <w:t xml:space="preserve"> </w:t>
+            </w:r>
+            <w:r>
+              <w:rPr>
+                <w:rFonts w:ascii="Arial" w:eastAsia="Times New Roman" w:hAnsi="Arial" w:cs="Arial" w:hint="cs"/>
+                <w:color w:val="000000"/>
+                <w:rtl/>
+                <w:lang w:eastAsia="en-IL"/>
+              </w:rPr>
+              <w:t>משתמשים</w:t>
+            </w:r>
+          </w:p>
+        </w:tc>
+        <w:tc>
+          <w:tcPr>
+            <w:tcW w:w="0" w:type="auto"/>
+            <w:tcBorders>
+              <w:top w:val="single" w:sz="8" w:space="0" w:color="000000"/>
+              <w:left w:val="single" w:sz="8" w:space="0" w:color="000000"/>
+              <w:bottom w:val="single" w:sz="8" w:space="0" w:color="000000"/>
+              <w:right w:val="single" w:sz="8" w:space="0" w:color="000000"/>
+            </w:tcBorders>
+            <w:tcMar>
+              <w:top w:w="100" w:type="dxa"/>
+              <w:left w:w="100" w:type="dxa"/>
+              <w:bottom w:w="100" w:type="dxa"/>
+              <w:right w:w="100" w:type="dxa"/>
+            </w:tcMar>
+            <w:hideMark/>
+          </w:tcPr>
+          <w:p>
+            <w:pPr>
+              <w:spacing w:after="0" w:line="240" w:lineRule="auto"/>
+              <w:ind w:right="140"/>
+              <w:rPr>
+                <w:rFonts w:ascii="Times New Roman" w:eastAsia="Times New Roman" w:hAnsi="Times New Roman" w:cs="Times New Roman"/>
+                <w:sz w:val="24"/>
+                <w:szCs w:val="24"/>
+                <w:lang w:eastAsia="en-IL"/>
+              </w:rPr>
+            </w:pPr>
+            <w:r>
+              <w:rPr>
+                <w:rFonts w:ascii="Arial" w:eastAsia="Times New Roman" w:hAnsi="Arial" w:cs="Arial"/>
+                <w:color w:val="000000"/>
+                <w:rtl/>
+                <w:lang w:val="en-IL" w:eastAsia="en-IL"/>
+              </w:rPr>
+              <w:t xml:space="preserve"> </w:t>
+            </w:r>
+            <w:r>
+              <w:rPr>
+                <w:rFonts w:ascii="Arial" w:eastAsia="Times New Roman" w:hAnsi="Arial" w:cs="Arial" w:hint="cs"/>
+                <w:color w:val="000000"/>
+                <w:rtl/>
+                <w:lang w:val="en-IL" w:eastAsia="en-IL"/>
+              </w:rPr>
+              <w:t>שם משתמש, סיסמא (</w:t>
+            </w:r>
+            <w:r>
+              <w:rPr>
+                <w:rFonts w:ascii="Arial" w:eastAsia="Times New Roman" w:hAnsi="Arial" w:cs="Arial"/>
+                <w:color w:val="000000"/>
+                <w:lang w:eastAsia="en-IL"/>
+              </w:rPr>
+              <w:t>hash</w:t>
+            </w:r>
+            <w:r>
+              <w:rPr>
+                <w:rFonts w:ascii="Arial" w:eastAsia="Times New Roman" w:hAnsi="Arial" w:cs="Arial" w:hint="cs"/>
+                <w:color w:val="000000"/>
+                <w:rtl/>
+                <w:lang w:eastAsia="en-IL"/>
+              </w:rPr>
+              <w:t xml:space="preserve">), </w:t>
+            </w:r>
+            <w:r>
+              <w:rPr>
+                <w:rFonts w:ascii="Arial" w:eastAsia="Times New Roman" w:hAnsi="Arial" w:cs="Arial" w:hint="cs"/>
+                <w:color w:val="000000"/>
+                <w:lang w:eastAsia="en-IL"/>
+              </w:rPr>
+              <w:t>ID</w:t>
+            </w:r>
+          </w:p>
+        </w:tc>
+        <w:tc>
+          <w:tcPr>
+            <w:tcW w:w="4233" w:type="dxa"/>
+            <w:tcBorders>
+              <w:top w:val="single" w:sz="8" w:space="0" w:color="000000"/>
+              <w:left w:val="single" w:sz="8" w:space="0" w:color="000000"/>
+              <w:bottom w:val="single" w:sz="8" w:space="0" w:color="000000"/>
+              <w:right w:val="single" w:sz="8" w:space="0" w:color="000000"/>
+            </w:tcBorders>
+            <w:tcMar>
+              <w:top w:w="100" w:type="dxa"/>
+              <w:left w:w="100" w:type="dxa"/>
+              <w:bottom w:w="100" w:type="dxa"/>
+              <w:right w:w="100" w:type="dxa"/>
+            </w:tcMar>
+            <w:hideMark/>
+          </w:tcPr>
+          <w:p>
+            <w:pPr>
+              <w:spacing w:after="0" w:line="240" w:lineRule="auto"/>
+              <w:ind w:right="140"/>
+              <w:rPr>
+                <w:rFonts w:ascii="Times New Roman" w:eastAsia="Times New Roman" w:hAnsi="Times New Roman" w:cs="Times New Roman" w:hint="cs"/>
+                <w:sz w:val="24"/>
+                <w:szCs w:val="24"/>
+                <w:rtl/>
+                <w:lang w:eastAsia="en-IL"/>
+              </w:rPr>
+            </w:pPr>
+            <w:r>
+              <w:rPr>
+                <w:rFonts w:ascii="Arial" w:eastAsia="Times New Roman" w:hAnsi="Arial" w:cs="Arial"/>
+                <w:color w:val="000000"/>
+                <w:rtl/>
+                <w:lang w:val="en-IL" w:eastAsia="en-IL"/>
+              </w:rPr>
+              <w:t xml:space="preserve"> </w:t>
+            </w:r>
+            <w:r>
+              <w:rPr>
+                <w:rFonts w:ascii="Arial" w:eastAsia="Times New Roman" w:hAnsi="Arial" w:cs="Arial" w:hint="cs"/>
+                <w:color w:val="000000"/>
+                <w:rtl/>
+                <w:lang w:val="en-IL" w:eastAsia="en-IL"/>
+              </w:rPr>
+              <w:t>טבלת המשתמשים</w:t>
+            </w:r>
+          </w:p>
+        </w:tc>
+      </w:tr>
+      <w:tr>
+        <w:trPr>
+          <w:trHeight w:val="500"/>
+        </w:trPr>
+        <w:tc>
+          <w:tcPr>
+            <w:tcW w:w="0" w:type="auto"/>
+            <w:tcBorders>
+              <w:top w:val="single" w:sz="8" w:space="0" w:color="000000"/>
+              <w:left w:val="single" w:sz="8" w:space="0" w:color="000000"/>
+              <w:bottom w:val="single" w:sz="8" w:space="0" w:color="000000"/>
+              <w:right w:val="single" w:sz="8" w:space="0" w:color="000000"/>
+            </w:tcBorders>
+            <w:tcMar>
+              <w:top w:w="100" w:type="dxa"/>
+              <w:left w:w="100" w:type="dxa"/>
+              <w:bottom w:w="100" w:type="dxa"/>
+              <w:right w:w="100" w:type="dxa"/>
+            </w:tcMar>
+          </w:tcPr>
+          <w:p>
+            <w:pPr>
+              <w:spacing w:after="0" w:line="240" w:lineRule="auto"/>
+              <w:ind w:right="140"/>
+              <w:rPr>
+                <w:rFonts w:ascii="Arial" w:eastAsia="Times New Roman" w:hAnsi="Arial" w:cs="Arial"/>
+                <w:color w:val="000000"/>
+                <w:rtl/>
+                <w:lang w:val="en-IL" w:eastAsia="en-IL"/>
+              </w:rPr>
+            </w:pPr>
+            <w:r>
+              <w:rPr>
+                <w:rFonts w:ascii="Arial" w:eastAsia="Times New Roman" w:hAnsi="Arial" w:cs="Arial" w:hint="cs"/>
+                <w:color w:val="000000"/>
+                <w:rtl/>
+                <w:lang w:val="en-IL" w:eastAsia="en-IL"/>
+              </w:rPr>
+              <w:t xml:space="preserve">2. </w:t>
+            </w:r>
+          </w:p>
+        </w:tc>
+        <w:tc>
+          <w:tcPr>
+            <w:tcW w:w="0" w:type="auto"/>
+            <w:tcBorders>
+              <w:top w:val="single" w:sz="8" w:space="0" w:color="000000"/>
+              <w:left w:val="single" w:sz="8" w:space="0" w:color="000000"/>
+              <w:bottom w:val="single" w:sz="8" w:space="0" w:color="000000"/>
+              <w:right w:val="single" w:sz="8" w:space="0" w:color="000000"/>
+            </w:tcBorders>
+            <w:tcMar>
+              <w:top w:w="100" w:type="dxa"/>
+              <w:left w:w="100" w:type="dxa"/>
+              <w:bottom w:w="100" w:type="dxa"/>
+              <w:right w:w="100" w:type="dxa"/>
+            </w:tcMar>
+          </w:tcPr>
+          <w:p>
+            <w:pPr>
+              <w:spacing w:after="0" w:line="240" w:lineRule="auto"/>
+              <w:ind w:right="140"/>
+              <w:rPr>
+                <w:rFonts w:ascii="Arial" w:eastAsia="Times New Roman" w:hAnsi="Arial" w:cs="Arial" w:hint="cs"/>
+                <w:color w:val="000000"/>
+                <w:lang w:eastAsia="en-IL"/>
+              </w:rPr>
+            </w:pPr>
+            <w:r>
+              <w:rPr>
+                <w:rFonts w:ascii="Arial" w:eastAsia="Times New Roman" w:hAnsi="Arial" w:cs="Arial" w:hint="cs"/>
+                <w:color w:val="000000"/>
+                <w:rtl/>
+                <w:lang w:eastAsia="en-IL"/>
+              </w:rPr>
+              <w:t>פרויקטים</w:t>
+            </w:r>
+          </w:p>
+        </w:tc>
+        <w:tc>
+          <w:tcPr>
+            <w:tcW w:w="0" w:type="auto"/>
+            <w:tcBorders>
+              <w:top w:val="single" w:sz="8" w:space="0" w:color="000000"/>
+              <w:left w:val="single" w:sz="8" w:space="0" w:color="000000"/>
+              <w:bottom w:val="single" w:sz="8" w:space="0" w:color="000000"/>
+              <w:right w:val="single" w:sz="8" w:space="0" w:color="000000"/>
+            </w:tcBorders>
+            <w:tcMar>
+              <w:top w:w="100" w:type="dxa"/>
+              <w:left w:w="100" w:type="dxa"/>
+              <w:bottom w:w="100" w:type="dxa"/>
+              <w:right w:w="100" w:type="dxa"/>
+            </w:tcMar>
+          </w:tcPr>
+          <w:p>
+            <w:pPr>
+              <w:spacing w:after="0" w:line="240" w:lineRule="auto"/>
+              <w:ind w:right="140"/>
+              <w:rPr>
+                <w:rFonts w:ascii="Arial" w:eastAsia="Times New Roman" w:hAnsi="Arial" w:cs="Arial" w:hint="cs"/>
+                <w:color w:val="000000"/>
+                <w:rtl/>
+                <w:lang w:eastAsia="en-IL"/>
+              </w:rPr>
+            </w:pPr>
+            <w:r>
+              <w:rPr>
+                <w:rFonts w:ascii="Arial" w:eastAsia="Times New Roman" w:hAnsi="Arial" w:cs="Arial" w:hint="cs"/>
+                <w:color w:val="000000"/>
+                <w:rtl/>
+                <w:lang w:eastAsia="en-IL"/>
+              </w:rPr>
+              <w:t xml:space="preserve">שם פרויקט, תיאור, תמונה (בסיס 64), </w:t>
+            </w:r>
+            <w:r>
+              <w:rPr>
+                <w:rFonts w:ascii="Arial" w:eastAsia="Times New Roman" w:hAnsi="Arial" w:cs="Arial" w:hint="cs"/>
+                <w:color w:val="000000"/>
+                <w:lang w:eastAsia="en-IL"/>
+              </w:rPr>
+              <w:t>ID</w:t>
+            </w:r>
+          </w:p>
+        </w:tc>
+        <w:tc>
+          <w:tcPr>
+            <w:tcW w:w="4233" w:type="dxa"/>
+            <w:tcBorders>
+              <w:top w:val="single" w:sz="8" w:space="0" w:color="000000"/>
+              <w:left w:val="single" w:sz="8" w:space="0" w:color="000000"/>
+              <w:bottom w:val="single" w:sz="8" w:space="0" w:color="000000"/>
+              <w:right w:val="single" w:sz="8" w:space="0" w:color="000000"/>
+            </w:tcBorders>
+            <w:tcMar>
+              <w:top w:w="100" w:type="dxa"/>
+              <w:left w:w="100" w:type="dxa"/>
+              <w:bottom w:w="100" w:type="dxa"/>
+              <w:right w:w="100" w:type="dxa"/>
+            </w:tcMar>
+          </w:tcPr>
+          <w:p>
+            <w:pPr>
+              <w:spacing w:after="0" w:line="240" w:lineRule="auto"/>
+              <w:ind w:right="140"/>
+              <w:rPr>
+                <w:rFonts w:ascii="Arial" w:eastAsia="Times New Roman" w:hAnsi="Arial" w:cs="Arial"/>
+                <w:color w:val="000000"/>
+                <w:rtl/>
+                <w:lang w:val="en-IL" w:eastAsia="en-IL"/>
+              </w:rPr>
+            </w:pPr>
+            <w:r>
+              <w:rPr>
+                <w:rFonts w:ascii="Arial" w:eastAsia="Times New Roman" w:hAnsi="Arial" w:cs="Arial" w:hint="cs"/>
+                <w:color w:val="000000"/>
+                <w:rtl/>
+                <w:lang w:val="en-IL" w:eastAsia="en-IL"/>
+              </w:rPr>
+              <w:t>טבלת הפרויקטים.</w:t>
+            </w:r>
+          </w:p>
+        </w:tc>
+      </w:tr>
+      <w:tr>
+        <w:trPr>
+          <w:trHeight w:val="500"/>
+        </w:trPr>
+        <w:tc>
+          <w:tcPr>
+            <w:tcW w:w="0" w:type="auto"/>
+            <w:tcBorders>
+              <w:top w:val="single" w:sz="8" w:space="0" w:color="000000"/>
+              <w:left w:val="single" w:sz="8" w:space="0" w:color="000000"/>
+              <w:bottom w:val="single" w:sz="8" w:space="0" w:color="000000"/>
+              <w:right w:val="single" w:sz="8" w:space="0" w:color="000000"/>
+            </w:tcBorders>
+            <w:tcMar>
+              <w:top w:w="100" w:type="dxa"/>
+              <w:left w:w="100" w:type="dxa"/>
+              <w:bottom w:w="100" w:type="dxa"/>
+              <w:right w:w="100" w:type="dxa"/>
+            </w:tcMar>
+          </w:tcPr>
+          <w:p>
+            <w:pPr>
+              <w:spacing w:after="0" w:line="240" w:lineRule="auto"/>
+              <w:ind w:right="140"/>
+              <w:rPr>
+                <w:rFonts w:ascii="Arial" w:eastAsia="Times New Roman" w:hAnsi="Arial" w:cs="Arial" w:hint="cs"/>
+                <w:color w:val="000000"/>
+                <w:rtl/>
+                <w:lang w:val="en-IL" w:eastAsia="en-IL"/>
+              </w:rPr>
+            </w:pPr>
+            <w:r>
+              <w:rPr>
+                <w:rFonts w:ascii="Arial" w:eastAsia="Times New Roman" w:hAnsi="Arial" w:cs="Arial" w:hint="cs"/>
+                <w:color w:val="000000"/>
+                <w:rtl/>
+                <w:lang w:val="en-IL" w:eastAsia="en-IL"/>
+              </w:rPr>
+              <w:t xml:space="preserve">3. </w:t>
+            </w:r>
+          </w:p>
+        </w:tc>
+        <w:tc>
+          <w:tcPr>
+            <w:tcW w:w="0" w:type="auto"/>
+            <w:tcBorders>
+              <w:top w:val="single" w:sz="8" w:space="0" w:color="000000"/>
+              <w:left w:val="single" w:sz="8" w:space="0" w:color="000000"/>
+              <w:bottom w:val="single" w:sz="8" w:space="0" w:color="000000"/>
+              <w:right w:val="single" w:sz="8" w:space="0" w:color="000000"/>
+            </w:tcBorders>
+            <w:tcMar>
+              <w:top w:w="100" w:type="dxa"/>
+              <w:left w:w="100" w:type="dxa"/>
+              <w:bottom w:w="100" w:type="dxa"/>
+              <w:right w:w="100" w:type="dxa"/>
+            </w:tcMar>
+          </w:tcPr>
+          <w:p>
+            <w:pPr>
+              <w:spacing w:after="0" w:line="240" w:lineRule="auto"/>
+              <w:ind w:right="140"/>
+              <w:rPr>
+                <w:rFonts w:ascii="Arial" w:eastAsia="Times New Roman" w:hAnsi="Arial" w:cs="Arial" w:hint="cs"/>
+                <w:color w:val="000000"/>
+                <w:lang w:eastAsia="en-IL"/>
+              </w:rPr>
+            </w:pPr>
+            <w:r>
+              <w:rPr>
+                <w:rFonts w:ascii="Arial" w:eastAsia="Times New Roman" w:hAnsi="Arial" w:cs="Arial" w:hint="cs"/>
+                <w:color w:val="000000"/>
+                <w:rtl/>
+                <w:lang w:eastAsia="en-IL"/>
+              </w:rPr>
+              <w:t>קבוצות פרויקטים</w:t>
+            </w:r>
+          </w:p>
+        </w:tc>
+        <w:tc>
+          <w:tcPr>
+            <w:tcW w:w="0" w:type="auto"/>
+            <w:tcBorders>
+              <w:top w:val="single" w:sz="8" w:space="0" w:color="000000"/>
+              <w:left w:val="single" w:sz="8" w:space="0" w:color="000000"/>
+              <w:bottom w:val="single" w:sz="8" w:space="0" w:color="000000"/>
+              <w:right w:val="single" w:sz="8" w:space="0" w:color="000000"/>
+            </w:tcBorders>
+            <w:tcMar>
+              <w:top w:w="100" w:type="dxa"/>
+              <w:left w:w="100" w:type="dxa"/>
+              <w:bottom w:w="100" w:type="dxa"/>
+              <w:right w:w="100" w:type="dxa"/>
+            </w:tcMar>
+          </w:tcPr>
+          <w:p>
+            <w:pPr>
+              <w:spacing w:after="0" w:line="240" w:lineRule="auto"/>
+              <w:ind w:right="140"/>
+              <w:rPr>
+                <w:rFonts w:ascii="Arial" w:eastAsia="Times New Roman" w:hAnsi="Arial" w:cs="Arial" w:hint="cs"/>
+                <w:color w:val="000000"/>
+                <w:rtl/>
+                <w:lang w:eastAsia="en-IL"/>
+              </w:rPr>
+            </w:pPr>
+            <w:r>
+              <w:rPr>
+                <w:rFonts w:ascii="Arial" w:eastAsia="Times New Roman" w:hAnsi="Arial" w:cs="Arial" w:hint="cs"/>
+                <w:color w:val="000000"/>
+                <w:lang w:eastAsia="en-IL"/>
+              </w:rPr>
+              <w:t>ID</w:t>
+            </w:r>
+            <w:r>
+              <w:rPr>
+                <w:rFonts w:ascii="Arial" w:eastAsia="Times New Roman" w:hAnsi="Arial" w:cs="Arial" w:hint="cs"/>
+                <w:color w:val="000000"/>
+                <w:rtl/>
+                <w:lang w:eastAsia="en-IL"/>
+              </w:rPr>
+              <w:t xml:space="preserve"> פרויקט, </w:t>
+            </w:r>
+            <w:r>
+              <w:rPr>
+                <w:rFonts w:ascii="Arial" w:eastAsia="Times New Roman" w:hAnsi="Arial" w:cs="Arial" w:hint="cs"/>
+                <w:color w:val="000000"/>
+                <w:lang w:eastAsia="en-IL"/>
+              </w:rPr>
+              <w:t>ID</w:t>
+            </w:r>
+            <w:r>
+              <w:rPr>
+                <w:rFonts w:ascii="Arial" w:eastAsia="Times New Roman" w:hAnsi="Arial" w:cs="Arial" w:hint="cs"/>
+                <w:color w:val="000000"/>
+                <w:rtl/>
+                <w:lang w:eastAsia="en-IL"/>
+              </w:rPr>
+              <w:t xml:space="preserve"> משתמש, האם משתמש מנהל</w:t>
+            </w:r>
+          </w:p>
+        </w:tc>
+        <w:tc>
+          <w:tcPr>
+            <w:tcW w:w="4233" w:type="dxa"/>
+            <w:tcBorders>
+              <w:top w:val="single" w:sz="8" w:space="0" w:color="000000"/>
+              <w:left w:val="single" w:sz="8" w:space="0" w:color="000000"/>
+              <w:bottom w:val="single" w:sz="8" w:space="0" w:color="000000"/>
+              <w:right w:val="single" w:sz="8" w:space="0" w:color="000000"/>
+            </w:tcBorders>
+            <w:tcMar>
+              <w:top w:w="100" w:type="dxa"/>
+              <w:left w:w="100" w:type="dxa"/>
+              <w:bottom w:w="100" w:type="dxa"/>
+              <w:right w:w="100" w:type="dxa"/>
+            </w:tcMar>
+          </w:tcPr>
+          <w:p>
+            <w:pPr>
+              <w:spacing w:after="0" w:line="240" w:lineRule="auto"/>
+              <w:ind w:right="140"/>
+              <w:rPr>
+                <w:rFonts w:ascii="Arial" w:eastAsia="Times New Roman" w:hAnsi="Arial" w:cs="Arial" w:hint="cs"/>
+                <w:color w:val="000000"/>
+                <w:rtl/>
+                <w:lang w:val="en-IL" w:eastAsia="en-IL"/>
+              </w:rPr>
+            </w:pPr>
+            <w:r>
+              <w:rPr>
+                <w:rFonts w:ascii="Arial" w:eastAsia="Times New Roman" w:hAnsi="Arial" w:cs="Arial" w:hint="cs"/>
+                <w:color w:val="000000"/>
+                <w:rtl/>
+                <w:lang w:val="en-IL" w:eastAsia="en-IL"/>
+              </w:rPr>
+              <w:t>מקשר בין משתמש לפרויקט.</w:t>
+            </w:r>
+          </w:p>
+        </w:tc>
+      </w:tr>
+      <w:tr>
+        <w:trPr>
+          <w:trHeight w:val="500"/>
+        </w:trPr>
+        <w:tc>
+          <w:tcPr>
+            <w:tcW w:w="0" w:type="auto"/>
+            <w:tcBorders>
+              <w:top w:val="single" w:sz="8" w:space="0" w:color="000000"/>
+              <w:left w:val="single" w:sz="8" w:space="0" w:color="000000"/>
+              <w:bottom w:val="single" w:sz="8" w:space="0" w:color="000000"/>
+              <w:right w:val="single" w:sz="8" w:space="0" w:color="000000"/>
+            </w:tcBorders>
+            <w:tcMar>
+              <w:top w:w="100" w:type="dxa"/>
+              <w:left w:w="100" w:type="dxa"/>
+              <w:bottom w:w="100" w:type="dxa"/>
+              <w:right w:w="100" w:type="dxa"/>
+            </w:tcMar>
+          </w:tcPr>
+          <w:p>
+            <w:pPr>
+              <w:spacing w:after="0" w:line="240" w:lineRule="auto"/>
+              <w:ind w:right="140"/>
+              <w:rPr>
+                <w:rFonts w:ascii="Arial" w:eastAsia="Times New Roman" w:hAnsi="Arial" w:cs="Arial" w:hint="cs"/>
+                <w:color w:val="000000"/>
+                <w:rtl/>
+                <w:lang w:val="en-IL" w:eastAsia="en-IL"/>
+              </w:rPr>
+            </w:pPr>
+            <w:r>
+              <w:rPr>
+                <w:rFonts w:ascii="Arial" w:eastAsia="Times New Roman" w:hAnsi="Arial" w:cs="Arial" w:hint="cs"/>
+                <w:color w:val="000000"/>
+                <w:rtl/>
+                <w:lang w:val="en-IL" w:eastAsia="en-IL"/>
+              </w:rPr>
+              <w:t xml:space="preserve">4. </w:t>
+            </w:r>
+          </w:p>
+        </w:tc>
+        <w:tc>
+          <w:tcPr>
+            <w:tcW w:w="0" w:type="auto"/>
+            <w:tcBorders>
+              <w:top w:val="single" w:sz="8" w:space="0" w:color="000000"/>
+              <w:left w:val="single" w:sz="8" w:space="0" w:color="000000"/>
+              <w:bottom w:val="single" w:sz="8" w:space="0" w:color="000000"/>
+              <w:right w:val="single" w:sz="8" w:space="0" w:color="000000"/>
+            </w:tcBorders>
+            <w:tcMar>
+              <w:top w:w="100" w:type="dxa"/>
+              <w:left w:w="100" w:type="dxa"/>
+              <w:bottom w:w="100" w:type="dxa"/>
+              <w:right w:w="100" w:type="dxa"/>
+            </w:tcMar>
+          </w:tcPr>
+          <w:p>
+            <w:pPr>
+              <w:spacing w:after="0" w:line="240" w:lineRule="auto"/>
+              <w:ind w:right="140"/>
+              <w:rPr>
+                <w:rFonts w:ascii="Arial" w:eastAsia="Times New Roman" w:hAnsi="Arial" w:cs="Arial" w:hint="cs"/>
+                <w:color w:val="000000"/>
+                <w:rtl/>
+                <w:lang w:eastAsia="en-IL"/>
+              </w:rPr>
+            </w:pPr>
+            <w:r>
+              <w:rPr>
+                <w:rFonts w:ascii="Arial" w:eastAsia="Times New Roman" w:hAnsi="Arial" w:cs="Arial" w:hint="cs"/>
+                <w:color w:val="000000"/>
+                <w:rtl/>
+                <w:lang w:eastAsia="en-IL"/>
+              </w:rPr>
+              <w:t>הזמנה</w:t>
+            </w:r>
+          </w:p>
+        </w:tc>
+        <w:tc>
+          <w:tcPr>
+            <w:tcW w:w="0" w:type="auto"/>
+            <w:tcBorders>
+              <w:top w:val="single" w:sz="8" w:space="0" w:color="000000"/>
+              <w:left w:val="single" w:sz="8" w:space="0" w:color="000000"/>
+              <w:bottom w:val="single" w:sz="8" w:space="0" w:color="000000"/>
+              <w:right w:val="single" w:sz="8" w:space="0" w:color="000000"/>
+            </w:tcBorders>
+            <w:tcMar>
+              <w:top w:w="100" w:type="dxa"/>
+              <w:left w:w="100" w:type="dxa"/>
+              <w:bottom w:w="100" w:type="dxa"/>
+              <w:right w:w="100" w:type="dxa"/>
+            </w:tcMar>
+          </w:tcPr>
+          <w:p>
+            <w:pPr>
+              <w:spacing w:after="0" w:line="240" w:lineRule="auto"/>
+              <w:ind w:right="140"/>
+              <w:rPr>
+                <w:rFonts w:ascii="Arial" w:eastAsia="Times New Roman" w:hAnsi="Arial" w:cs="Arial" w:hint="cs"/>
+                <w:color w:val="000000"/>
+                <w:rtl/>
+                <w:lang w:eastAsia="en-IL"/>
+              </w:rPr>
+            </w:pPr>
+            <w:r>
+              <w:rPr>
+                <w:rFonts w:ascii="Arial" w:eastAsia="Times New Roman" w:hAnsi="Arial" w:cs="Arial" w:hint="cs"/>
+                <w:color w:val="000000"/>
+                <w:lang w:eastAsia="en-IL"/>
+              </w:rPr>
+              <w:t>ID</w:t>
+            </w:r>
+            <w:r>
+              <w:rPr>
+                <w:rFonts w:ascii="Arial" w:eastAsia="Times New Roman" w:hAnsi="Arial" w:cs="Arial" w:hint="cs"/>
+                <w:color w:val="000000"/>
+                <w:rtl/>
+                <w:lang w:eastAsia="en-IL"/>
+              </w:rPr>
+              <w:t xml:space="preserve"> פרויקט, </w:t>
+            </w:r>
+            <w:r>
+              <w:rPr>
+                <w:rFonts w:ascii="Arial" w:eastAsia="Times New Roman" w:hAnsi="Arial" w:cs="Arial" w:hint="cs"/>
+                <w:color w:val="000000"/>
+                <w:lang w:eastAsia="en-IL"/>
+              </w:rPr>
+              <w:t>ID</w:t>
+            </w:r>
+            <w:r>
+              <w:rPr>
+                <w:rFonts w:ascii="Arial" w:eastAsia="Times New Roman" w:hAnsi="Arial" w:cs="Arial" w:hint="cs"/>
+                <w:color w:val="000000"/>
+                <w:rtl/>
+                <w:lang w:eastAsia="en-IL"/>
+              </w:rPr>
+              <w:t xml:space="preserve"> מזמין, </w:t>
+            </w:r>
+            <w:r>
+              <w:rPr>
+                <w:rFonts w:ascii="Arial" w:eastAsia="Times New Roman" w:hAnsi="Arial" w:cs="Arial" w:hint="cs"/>
+                <w:color w:val="000000"/>
+                <w:lang w:eastAsia="en-IL"/>
+              </w:rPr>
+              <w:t>ID</w:t>
+            </w:r>
+            <w:r>
+              <w:rPr>
+                <w:rFonts w:ascii="Arial" w:eastAsia="Times New Roman" w:hAnsi="Arial" w:cs="Arial" w:hint="cs"/>
+                <w:color w:val="000000"/>
+                <w:rtl/>
+                <w:lang w:eastAsia="en-IL"/>
+              </w:rPr>
+              <w:t xml:space="preserve"> מוזמן, האם להפוך מוזמן למנהל</w:t>
+            </w:r>
+          </w:p>
+        </w:tc>
+        <w:tc>
+          <w:tcPr>
+            <w:tcW w:w="4233" w:type="dxa"/>
+            <w:tcBorders>
+              <w:top w:val="single" w:sz="8" w:space="0" w:color="000000"/>
+              <w:left w:val="single" w:sz="8" w:space="0" w:color="000000"/>
+              <w:bottom w:val="single" w:sz="8" w:space="0" w:color="000000"/>
+              <w:right w:val="single" w:sz="8" w:space="0" w:color="000000"/>
+            </w:tcBorders>
+            <w:tcMar>
+              <w:top w:w="100" w:type="dxa"/>
+              <w:left w:w="100" w:type="dxa"/>
+              <w:bottom w:w="100" w:type="dxa"/>
+              <w:right w:w="100" w:type="dxa"/>
+            </w:tcMar>
+          </w:tcPr>
+          <w:p>
+            <w:pPr>
+              <w:spacing w:after="0" w:line="240" w:lineRule="auto"/>
+              <w:ind w:right="140"/>
+              <w:rPr>
+                <w:rFonts w:ascii="Arial" w:eastAsia="Times New Roman" w:hAnsi="Arial" w:cs="Arial" w:hint="cs"/>
+                <w:color w:val="000000"/>
+                <w:lang w:eastAsia="en-IL"/>
+              </w:rPr>
+            </w:pPr>
+            <w:r>
+              <w:rPr>
+                <w:rFonts w:ascii="Arial" w:eastAsia="Times New Roman" w:hAnsi="Arial" w:cs="Arial" w:hint="cs"/>
+                <w:color w:val="000000"/>
+                <w:rtl/>
+                <w:lang w:eastAsia="en-IL"/>
+              </w:rPr>
+              <w:t>טבלת ההזמנות</w:t>
+            </w:r>
+          </w:p>
+        </w:tc>
+      </w:tr>
+      <w:tr>
+        <w:trPr>
+          <w:trHeight w:val="500"/>
+        </w:trPr>
+        <w:tc>
+          <w:tcPr>
+            <w:tcW w:w="0" w:type="auto"/>
+            <w:tcBorders>
+              <w:top w:val="single" w:sz="8" w:space="0" w:color="000000"/>
+              <w:left w:val="single" w:sz="8" w:space="0" w:color="000000"/>
+              <w:bottom w:val="single" w:sz="8" w:space="0" w:color="000000"/>
+              <w:right w:val="single" w:sz="8" w:space="0" w:color="000000"/>
+            </w:tcBorders>
+            <w:tcMar>
+              <w:top w:w="100" w:type="dxa"/>
+              <w:left w:w="100" w:type="dxa"/>
+              <w:bottom w:w="100" w:type="dxa"/>
+              <w:right w:w="100" w:type="dxa"/>
+            </w:tcMar>
+          </w:tcPr>
+          <w:p>
+            <w:pPr>
+              <w:spacing w:after="0" w:line="240" w:lineRule="auto"/>
+              <w:ind w:right="140"/>
+              <w:rPr>
+                <w:rFonts w:ascii="Arial" w:eastAsia="Times New Roman" w:hAnsi="Arial" w:cs="Arial" w:hint="cs"/>
+                <w:color w:val="000000"/>
+                <w:rtl/>
+                <w:lang w:val="en-IL" w:eastAsia="en-IL"/>
+              </w:rPr>
+            </w:pPr>
+            <w:r>
+              <w:rPr>
+                <w:rFonts w:ascii="Arial" w:eastAsia="Times New Roman" w:hAnsi="Arial" w:cs="Arial" w:hint="cs"/>
+                <w:color w:val="000000"/>
+                <w:rtl/>
+                <w:lang w:val="en-IL" w:eastAsia="en-IL"/>
+              </w:rPr>
+              <w:t xml:space="preserve">5. </w:t>
+            </w:r>
+          </w:p>
+        </w:tc>
+        <w:tc>
+          <w:tcPr>
+            <w:tcW w:w="0" w:type="auto"/>
+            <w:tcBorders>
+              <w:top w:val="single" w:sz="8" w:space="0" w:color="000000"/>
+              <w:left w:val="single" w:sz="8" w:space="0" w:color="000000"/>
+              <w:bottom w:val="single" w:sz="8" w:space="0" w:color="000000"/>
+              <w:right w:val="single" w:sz="8" w:space="0" w:color="000000"/>
+            </w:tcBorders>
+            <w:tcMar>
+              <w:top w:w="100" w:type="dxa"/>
+              <w:left w:w="100" w:type="dxa"/>
+              <w:bottom w:w="100" w:type="dxa"/>
+              <w:right w:w="100" w:type="dxa"/>
+            </w:tcMar>
+          </w:tcPr>
+          <w:p>
+            <w:pPr>
+              <w:spacing w:after="0" w:line="240" w:lineRule="auto"/>
+              <w:ind w:right="140"/>
+              <w:rPr>
+                <w:rFonts w:ascii="Arial" w:eastAsia="Times New Roman" w:hAnsi="Arial" w:cs="Arial" w:hint="cs"/>
+                <w:color w:val="000000"/>
+                <w:rtl/>
+                <w:lang w:eastAsia="en-IL"/>
+              </w:rPr>
+            </w:pPr>
+            <w:r>
+              <w:rPr>
+                <w:rFonts w:ascii="Arial" w:eastAsia="Times New Roman" w:hAnsi="Arial" w:cs="Arial" w:hint="cs"/>
+                <w:color w:val="000000"/>
+                <w:rtl/>
+                <w:lang w:eastAsia="en-IL"/>
+              </w:rPr>
+              <w:t>קטגוריה</w:t>
+            </w:r>
+          </w:p>
+        </w:tc>
+        <w:tc>
+          <w:tcPr>
+            <w:tcW w:w="0" w:type="auto"/>
+            <w:tcBorders>
+              <w:top w:val="single" w:sz="8" w:space="0" w:color="000000"/>
+              <w:left w:val="single" w:sz="8" w:space="0" w:color="000000"/>
+              <w:bottom w:val="single" w:sz="8" w:space="0" w:color="000000"/>
+              <w:right w:val="single" w:sz="8" w:space="0" w:color="000000"/>
+            </w:tcBorders>
+            <w:tcMar>
+              <w:top w:w="100" w:type="dxa"/>
+              <w:left w:w="100" w:type="dxa"/>
+              <w:bottom w:w="100" w:type="dxa"/>
+              <w:right w:w="100" w:type="dxa"/>
+            </w:tcMar>
+          </w:tcPr>
+          <w:p>
+            <w:pPr>
+              <w:spacing w:after="0" w:line="240" w:lineRule="auto"/>
+              <w:ind w:right="140"/>
+              <w:rPr>
+                <w:rFonts w:ascii="Arial" w:eastAsia="Times New Roman" w:hAnsi="Arial" w:cs="Arial" w:hint="cs"/>
+                <w:color w:val="000000"/>
+                <w:rtl/>
+                <w:lang w:eastAsia="en-IL"/>
+              </w:rPr>
+            </w:pPr>
+            <w:r>
+              <w:rPr>
+                <w:rFonts w:ascii="Arial" w:eastAsia="Times New Roman" w:hAnsi="Arial" w:cs="Arial" w:hint="cs"/>
+                <w:color w:val="000000"/>
+                <w:lang w:eastAsia="en-IL"/>
+              </w:rPr>
+              <w:t>ID</w:t>
+            </w:r>
+            <w:r>
+              <w:rPr>
+                <w:rFonts w:ascii="Arial" w:eastAsia="Times New Roman" w:hAnsi="Arial" w:cs="Arial" w:hint="cs"/>
+                <w:color w:val="000000"/>
+                <w:rtl/>
+                <w:lang w:eastAsia="en-IL"/>
+              </w:rPr>
+              <w:t xml:space="preserve">, שם קטגוריה, </w:t>
+            </w:r>
+            <w:r>
+              <w:rPr>
+                <w:rFonts w:ascii="Arial" w:eastAsia="Times New Roman" w:hAnsi="Arial" w:cs="Arial" w:hint="cs"/>
+                <w:color w:val="000000"/>
+                <w:lang w:eastAsia="en-IL"/>
+              </w:rPr>
+              <w:t>ID</w:t>
+            </w:r>
+            <w:r>
+              <w:rPr>
+                <w:rFonts w:ascii="Arial" w:eastAsia="Times New Roman" w:hAnsi="Arial" w:cs="Arial" w:hint="cs"/>
+                <w:color w:val="000000"/>
+                <w:rtl/>
+                <w:lang w:eastAsia="en-IL"/>
+              </w:rPr>
+              <w:t xml:space="preserve"> משתמש</w:t>
+            </w:r>
+          </w:p>
+        </w:tc>
+        <w:tc>
+          <w:tcPr>
+            <w:tcW w:w="4233" w:type="dxa"/>
+            <w:tcBorders>
+              <w:top w:val="single" w:sz="8" w:space="0" w:color="000000"/>
+              <w:left w:val="single" w:sz="8" w:space="0" w:color="000000"/>
+              <w:bottom w:val="single" w:sz="8" w:space="0" w:color="000000"/>
+              <w:right w:val="single" w:sz="8" w:space="0" w:color="000000"/>
+            </w:tcBorders>
+            <w:tcMar>
+              <w:top w:w="100" w:type="dxa"/>
+              <w:left w:w="100" w:type="dxa"/>
+              <w:bottom w:w="100" w:type="dxa"/>
+              <w:right w:w="100" w:type="dxa"/>
+            </w:tcMar>
+          </w:tcPr>
+          <w:p>
+            <w:pPr>
+              <w:spacing w:after="0" w:line="240" w:lineRule="auto"/>
+              <w:ind w:right="140"/>
+              <w:rPr>
+                <w:rFonts w:ascii="Arial" w:eastAsia="Times New Roman" w:hAnsi="Arial" w:cs="Arial" w:hint="cs"/>
+                <w:color w:val="000000"/>
+                <w:rtl/>
+                <w:lang w:eastAsia="en-IL"/>
+              </w:rPr>
+            </w:pPr>
+            <w:r>
+              <w:rPr>
+                <w:rFonts w:ascii="Arial" w:eastAsia="Times New Roman" w:hAnsi="Arial" w:cs="Arial" w:hint="cs"/>
+                <w:color w:val="000000"/>
+                <w:rtl/>
+                <w:lang w:eastAsia="en-IL"/>
+              </w:rPr>
+              <w:t>טבלת קטגוריות, מאפשרת למשתמש למיין פרויקטים</w:t>
+            </w:r>
+          </w:p>
+        </w:tc>
+      </w:tr>
+      <w:tr>
+        <w:trPr>
+          <w:trHeight w:val="500"/>
+        </w:trPr>
+        <w:tc>
+          <w:tcPr>
+            <w:tcW w:w="0" w:type="auto"/>
+            <w:tcBorders>
+              <w:top w:val="single" w:sz="8" w:space="0" w:color="000000"/>
+              <w:left w:val="single" w:sz="8" w:space="0" w:color="000000"/>
+              <w:bottom w:val="single" w:sz="8" w:space="0" w:color="000000"/>
+              <w:right w:val="single" w:sz="8" w:space="0" w:color="000000"/>
+            </w:tcBorders>
+            <w:tcMar>
+              <w:top w:w="100" w:type="dxa"/>
+              <w:left w:w="100" w:type="dxa"/>
+              <w:bottom w:w="100" w:type="dxa"/>
+              <w:right w:w="100" w:type="dxa"/>
+            </w:tcMar>
+          </w:tcPr>
+          <w:p>
+            <w:pPr>
+              <w:spacing w:after="0" w:line="240" w:lineRule="auto"/>
+              <w:ind w:right="140"/>
+              <w:rPr>
+                <w:rFonts w:ascii="Arial" w:eastAsia="Times New Roman" w:hAnsi="Arial" w:cs="Arial" w:hint="cs"/>
+                <w:color w:val="000000"/>
+                <w:rtl/>
+                <w:lang w:val="en-IL" w:eastAsia="en-IL"/>
+              </w:rPr>
+            </w:pPr>
+            <w:r>
+              <w:rPr>
+                <w:rFonts w:ascii="Arial" w:eastAsia="Times New Roman" w:hAnsi="Arial" w:cs="Arial" w:hint="cs"/>
+                <w:color w:val="000000"/>
+                <w:rtl/>
+                <w:lang w:val="en-IL" w:eastAsia="en-IL"/>
+              </w:rPr>
+              <w:t>6.</w:t>
+            </w:r>
+          </w:p>
+        </w:tc>
+        <w:tc>
+          <w:tcPr>
+            <w:tcW w:w="0" w:type="auto"/>
+            <w:tcBorders>
+              <w:top w:val="single" w:sz="8" w:space="0" w:color="000000"/>
+              <w:left w:val="single" w:sz="8" w:space="0" w:color="000000"/>
+              <w:bottom w:val="single" w:sz="8" w:space="0" w:color="000000"/>
+              <w:right w:val="single" w:sz="8" w:space="0" w:color="000000"/>
+            </w:tcBorders>
+            <w:tcMar>
+              <w:top w:w="100" w:type="dxa"/>
+              <w:left w:w="100" w:type="dxa"/>
+              <w:bottom w:w="100" w:type="dxa"/>
+              <w:right w:w="100" w:type="dxa"/>
+            </w:tcMar>
+          </w:tcPr>
+          <w:p>
+            <w:pPr>
+              <w:spacing w:after="0" w:line="240" w:lineRule="auto"/>
+              <w:ind w:right="140"/>
+              <w:rPr>
+                <w:rFonts w:ascii="Arial" w:eastAsia="Times New Roman" w:hAnsi="Arial" w:cs="Arial" w:hint="cs"/>
+                <w:color w:val="000000"/>
+                <w:rtl/>
+                <w:lang w:eastAsia="en-IL"/>
+              </w:rPr>
+            </w:pPr>
+            <w:r>
+              <w:rPr>
+                <w:rFonts w:ascii="Arial" w:eastAsia="Times New Roman" w:hAnsi="Arial" w:cs="Arial" w:hint="cs"/>
+                <w:color w:val="000000"/>
+                <w:rtl/>
+                <w:lang w:eastAsia="en-IL"/>
+              </w:rPr>
+              <w:t>קישורי קטגוריות</w:t>
+            </w:r>
+          </w:p>
+        </w:tc>
+        <w:tc>
+          <w:tcPr>
+            <w:tcW w:w="0" w:type="auto"/>
+            <w:tcBorders>
+              <w:top w:val="single" w:sz="8" w:space="0" w:color="000000"/>
+              <w:left w:val="single" w:sz="8" w:space="0" w:color="000000"/>
+              <w:bottom w:val="single" w:sz="8" w:space="0" w:color="000000"/>
+              <w:right w:val="single" w:sz="8" w:space="0" w:color="000000"/>
+            </w:tcBorders>
+            <w:tcMar>
+              <w:top w:w="100" w:type="dxa"/>
+              <w:left w:w="100" w:type="dxa"/>
+              <w:bottom w:w="100" w:type="dxa"/>
+              <w:right w:w="100" w:type="dxa"/>
+            </w:tcMar>
+          </w:tcPr>
+          <w:p>
+            <w:pPr>
+              <w:spacing w:after="0" w:line="240" w:lineRule="auto"/>
+              <w:ind w:right="140"/>
+              <w:rPr>
+                <w:rFonts w:ascii="Arial" w:eastAsia="Times New Roman" w:hAnsi="Arial" w:cs="Arial" w:hint="cs"/>
+                <w:color w:val="000000"/>
+                <w:rtl/>
+                <w:lang w:eastAsia="en-IL"/>
+              </w:rPr>
+            </w:pPr>
+            <w:r>
+              <w:rPr>
+                <w:rFonts w:ascii="Arial" w:eastAsia="Times New Roman" w:hAnsi="Arial" w:cs="Arial" w:hint="cs"/>
+                <w:color w:val="000000"/>
+                <w:lang w:eastAsia="en-IL"/>
+              </w:rPr>
+              <w:t>ID</w:t>
+            </w:r>
+            <w:r>
+              <w:rPr>
+                <w:rFonts w:ascii="Arial" w:eastAsia="Times New Roman" w:hAnsi="Arial" w:cs="Arial" w:hint="cs"/>
+                <w:color w:val="000000"/>
+                <w:rtl/>
+                <w:lang w:eastAsia="en-IL"/>
+              </w:rPr>
+              <w:t xml:space="preserve"> קטגוריה, </w:t>
+            </w:r>
+            <w:r>
+              <w:rPr>
+                <w:rFonts w:ascii="Arial" w:eastAsia="Times New Roman" w:hAnsi="Arial" w:cs="Arial" w:hint="cs"/>
+                <w:color w:val="000000"/>
+                <w:lang w:eastAsia="en-IL"/>
+              </w:rPr>
+              <w:t>ID</w:t>
+            </w:r>
+            <w:r>
+              <w:rPr>
+                <w:rFonts w:ascii="Arial" w:eastAsia="Times New Roman" w:hAnsi="Arial" w:cs="Arial" w:hint="cs"/>
+                <w:color w:val="000000"/>
+                <w:rtl/>
+                <w:lang w:eastAsia="en-IL"/>
+              </w:rPr>
+              <w:t xml:space="preserve"> פרויקט</w:t>
+            </w:r>
+          </w:p>
+        </w:tc>
+        <w:tc>
+          <w:tcPr>
+            <w:tcW w:w="4233" w:type="dxa"/>
+            <w:tcBorders>
+              <w:top w:val="single" w:sz="8" w:space="0" w:color="000000"/>
+              <w:left w:val="single" w:sz="8" w:space="0" w:color="000000"/>
+              <w:bottom w:val="single" w:sz="8" w:space="0" w:color="000000"/>
+              <w:right w:val="single" w:sz="8" w:space="0" w:color="000000"/>
+            </w:tcBorders>
+            <w:tcMar>
+              <w:top w:w="100" w:type="dxa"/>
+              <w:left w:w="100" w:type="dxa"/>
+              <w:bottom w:w="100" w:type="dxa"/>
+              <w:right w:w="100" w:type="dxa"/>
+            </w:tcMar>
+          </w:tcPr>
+          <w:p>
+            <w:pPr>
+              <w:spacing w:after="0" w:line="240" w:lineRule="auto"/>
+              <w:ind w:right="140"/>
+              <w:rPr>
+                <w:rFonts w:ascii="Arial" w:eastAsia="Times New Roman" w:hAnsi="Arial" w:cs="Arial" w:hint="cs"/>
+                <w:color w:val="000000"/>
+                <w:rtl/>
+                <w:lang w:eastAsia="en-IL"/>
+              </w:rPr>
+            </w:pPr>
+            <w:r>
+              <w:rPr>
+                <w:rFonts w:ascii="Arial" w:eastAsia="Times New Roman" w:hAnsi="Arial" w:cs="Arial" w:hint="cs"/>
+                <w:color w:val="000000"/>
+                <w:rtl/>
+                <w:lang w:eastAsia="en-IL"/>
+              </w:rPr>
+              <w:t>מקשר בין פרויקט לקטגוריה. פרויקט יכול להיות בהרבה קטגוריות מכיוון שקטגוריה שייכת למשתמש יחיד.</w:t>
+            </w:r>
+          </w:p>
+        </w:tc>
+      </w:tr>
+      <w:tr>
+        <w:trPr>
+          <w:trHeight w:val="500"/>
+        </w:trPr>
+        <w:tc>
+          <w:tcPr>
+            <w:tcW w:w="0" w:type="auto"/>
+            <w:tcBorders>
+              <w:top w:val="single" w:sz="8" w:space="0" w:color="000000"/>
+              <w:left w:val="single" w:sz="8" w:space="0" w:color="000000"/>
+              <w:bottom w:val="single" w:sz="8" w:space="0" w:color="000000"/>
+              <w:right w:val="single" w:sz="8" w:space="0" w:color="000000"/>
+            </w:tcBorders>
+            <w:tcMar>
+              <w:top w:w="100" w:type="dxa"/>
+              <w:left w:w="100" w:type="dxa"/>
+              <w:bottom w:w="100" w:type="dxa"/>
+              <w:right w:w="100" w:type="dxa"/>
+            </w:tcMar>
+          </w:tcPr>
+          <w:p>
+            <w:pPr>
+              <w:spacing w:after="0" w:line="240" w:lineRule="auto"/>
+              <w:ind w:right="140"/>
+              <w:rPr>
+                <w:rFonts w:ascii="Arial" w:eastAsia="Times New Roman" w:hAnsi="Arial" w:cs="Arial" w:hint="cs"/>
+                <w:color w:val="000000"/>
+                <w:rtl/>
+                <w:lang w:val="en-IL" w:eastAsia="en-IL"/>
+              </w:rPr>
+            </w:pPr>
+            <w:r>
+              <w:rPr>
+                <w:rFonts w:ascii="Arial" w:eastAsia="Times New Roman" w:hAnsi="Arial" w:cs="Arial" w:hint="cs"/>
+                <w:color w:val="000000"/>
+                <w:rtl/>
+                <w:lang w:val="en-IL" w:eastAsia="en-IL"/>
+              </w:rPr>
+              <w:t xml:space="preserve">7. </w:t>
+            </w:r>
+          </w:p>
+        </w:tc>
+        <w:tc>
+          <w:tcPr>
+            <w:tcW w:w="0" w:type="auto"/>
+            <w:tcBorders>
+              <w:top w:val="single" w:sz="8" w:space="0" w:color="000000"/>
+              <w:left w:val="single" w:sz="8" w:space="0" w:color="000000"/>
+              <w:bottom w:val="single" w:sz="8" w:space="0" w:color="000000"/>
+              <w:right w:val="single" w:sz="8" w:space="0" w:color="000000"/>
+            </w:tcBorders>
+            <w:tcMar>
+              <w:top w:w="100" w:type="dxa"/>
+              <w:left w:w="100" w:type="dxa"/>
+              <w:bottom w:w="100" w:type="dxa"/>
+              <w:right w:w="100" w:type="dxa"/>
+            </w:tcMar>
+          </w:tcPr>
+          <w:p>
+            <w:pPr>
+              <w:spacing w:after="0" w:line="240" w:lineRule="auto"/>
+              <w:ind w:right="140"/>
+              <w:rPr>
+                <w:rFonts w:ascii="Arial" w:eastAsia="Times New Roman" w:hAnsi="Arial" w:cs="Arial" w:hint="cs"/>
+                <w:color w:val="000000"/>
+                <w:rtl/>
+                <w:lang w:eastAsia="en-IL"/>
+              </w:rPr>
+            </w:pPr>
+            <w:r>
+              <w:rPr>
+                <w:rFonts w:ascii="Arial" w:eastAsia="Times New Roman" w:hAnsi="Arial" w:cs="Arial" w:hint="cs"/>
+                <w:color w:val="000000"/>
+                <w:rtl/>
+                <w:lang w:eastAsia="en-IL"/>
+              </w:rPr>
+              <w:t>אירועים</w:t>
+            </w:r>
+          </w:p>
+        </w:tc>
+        <w:tc>
+          <w:tcPr>
+            <w:tcW w:w="0" w:type="auto"/>
+            <w:tcBorders>
+              <w:top w:val="single" w:sz="8" w:space="0" w:color="000000"/>
+              <w:left w:val="single" w:sz="8" w:space="0" w:color="000000"/>
+              <w:bottom w:val="single" w:sz="8" w:space="0" w:color="000000"/>
+              <w:right w:val="single" w:sz="8" w:space="0" w:color="000000"/>
+            </w:tcBorders>
+            <w:tcMar>
+              <w:top w:w="100" w:type="dxa"/>
+              <w:left w:w="100" w:type="dxa"/>
+              <w:bottom w:w="100" w:type="dxa"/>
+              <w:right w:w="100" w:type="dxa"/>
+            </w:tcMar>
+          </w:tcPr>
+          <w:p>
+            <w:pPr>
+              <w:spacing w:after="0" w:line="240" w:lineRule="auto"/>
+              <w:ind w:right="140"/>
+              <w:rPr>
+                <w:rFonts w:ascii="Arial" w:eastAsia="Times New Roman" w:hAnsi="Arial" w:cs="Arial" w:hint="cs"/>
+                <w:color w:val="000000"/>
+                <w:lang w:eastAsia="en-IL"/>
+              </w:rPr>
+            </w:pPr>
+            <w:r>
+              <w:rPr>
+                <w:rFonts w:ascii="Arial" w:eastAsia="Times New Roman" w:hAnsi="Arial" w:cs="Arial" w:hint="cs"/>
+                <w:color w:val="000000"/>
+                <w:rtl/>
+                <w:lang w:eastAsia="en-IL"/>
+              </w:rPr>
+              <w:t xml:space="preserve">שם, </w:t>
+            </w:r>
+            <w:proofErr w:type="spellStart"/>
+            <w:r>
+              <w:rPr>
+                <w:rFonts w:ascii="Arial" w:eastAsia="Times New Roman" w:hAnsi="Arial" w:cs="Arial" w:hint="cs"/>
+                <w:color w:val="000000"/>
+                <w:rtl/>
+                <w:lang w:eastAsia="en-IL"/>
+              </w:rPr>
+              <w:t>דדליין</w:t>
+            </w:r>
+            <w:proofErr w:type="spellEnd"/>
+            <w:r>
+              <w:rPr>
+                <w:rFonts w:ascii="Arial" w:eastAsia="Times New Roman" w:hAnsi="Arial" w:cs="Arial" w:hint="cs"/>
+                <w:color w:val="000000"/>
+                <w:rtl/>
+                <w:lang w:eastAsia="en-IL"/>
+              </w:rPr>
+              <w:t xml:space="preserve"> (</w:t>
+            </w:r>
+            <w:proofErr w:type="spellStart"/>
+            <w:r>
+              <w:rPr>
+                <w:rFonts w:ascii="Arial" w:eastAsia="Times New Roman" w:hAnsi="Arial" w:cs="Arial"/>
+                <w:color w:val="000000"/>
+                <w:lang w:eastAsia="en-IL"/>
+              </w:rPr>
+              <w:t>millis</w:t>
+            </w:r>
+            <w:proofErr w:type="spellEnd"/>
+            <w:r>
+              <w:rPr>
+                <w:rFonts w:ascii="Arial" w:eastAsia="Times New Roman" w:hAnsi="Arial" w:cs="Arial" w:hint="cs"/>
+                <w:color w:val="000000"/>
+                <w:rtl/>
+                <w:lang w:eastAsia="en-IL"/>
+              </w:rPr>
+              <w:t xml:space="preserve">), סטטוס, </w:t>
+            </w:r>
+            <w:r>
+              <w:rPr>
+                <w:rFonts w:ascii="Arial" w:eastAsia="Times New Roman" w:hAnsi="Arial" w:cs="Arial" w:hint="cs"/>
+                <w:color w:val="000000"/>
+                <w:lang w:eastAsia="en-IL"/>
+              </w:rPr>
+              <w:t>ID</w:t>
+            </w:r>
+            <w:r>
+              <w:rPr>
+                <w:rFonts w:ascii="Arial" w:eastAsia="Times New Roman" w:hAnsi="Arial" w:cs="Arial" w:hint="cs"/>
+                <w:color w:val="000000"/>
+                <w:rtl/>
+                <w:lang w:eastAsia="en-IL"/>
+              </w:rPr>
+              <w:t xml:space="preserve"> פרויקט, </w:t>
+            </w:r>
+            <w:r>
+              <w:rPr>
+                <w:rFonts w:ascii="Arial" w:eastAsia="Times New Roman" w:hAnsi="Arial" w:cs="Arial"/>
+                <w:color w:val="000000"/>
+                <w:lang w:eastAsia="en-IL"/>
+              </w:rPr>
+              <w:t>ID</w:t>
+            </w:r>
+          </w:p>
+        </w:tc>
+        <w:tc>
+          <w:tcPr>
+            <w:tcW w:w="4233" w:type="dxa"/>
+            <w:tcBorders>
+              <w:top w:val="single" w:sz="8" w:space="0" w:color="000000"/>
+              <w:left w:val="single" w:sz="8" w:space="0" w:color="000000"/>
+              <w:bottom w:val="single" w:sz="8" w:space="0" w:color="000000"/>
+              <w:right w:val="single" w:sz="8" w:space="0" w:color="000000"/>
+            </w:tcBorders>
+            <w:tcMar>
+              <w:top w:w="100" w:type="dxa"/>
+              <w:left w:w="100" w:type="dxa"/>
+              <w:bottom w:w="100" w:type="dxa"/>
+              <w:right w:w="100" w:type="dxa"/>
+            </w:tcMar>
+          </w:tcPr>
+          <w:p>
+            <w:pPr>
+              <w:spacing w:after="0" w:line="240" w:lineRule="auto"/>
+              <w:ind w:right="140"/>
+              <w:rPr>
+                <w:rFonts w:ascii="Arial" w:eastAsia="Times New Roman" w:hAnsi="Arial" w:cs="Arial"/>
+                <w:color w:val="000000"/>
+                <w:lang w:eastAsia="en-IL"/>
+              </w:rPr>
+            </w:pPr>
+            <w:r>
+              <w:rPr>
+                <w:rFonts w:ascii="Arial" w:eastAsia="Times New Roman" w:hAnsi="Arial" w:cs="Arial" w:hint="cs"/>
+                <w:color w:val="000000"/>
+                <w:rtl/>
+                <w:lang w:eastAsia="en-IL"/>
+              </w:rPr>
+              <w:t>טבלת אירועים. הסטטוס הוא מספר שהאפליקציה מתרגמת לטקסט</w:t>
+            </w:r>
+          </w:p>
+        </w:tc>
+      </w:tr>
+    </w:tbl>
+    <w:p>
+      <w:pPr>
+        <w:rPr>
+          <w:rFonts w:cs="Guttman Kav"/>
+          <w:b/>
+          <w:bCs/>
+          <w:sz w:val="28"/>
+          <w:szCs w:val="28"/>
+        </w:rPr>
+      </w:pPr>
+    </w:p>
+    <w:p>
+      <w:pPr>
+        <w:rPr>
+          <w:rFonts w:cs="Guttman Kav" w:hint="cs"/>
+          <w:b/>
+          <w:bCs/>
+          <w:sz w:val="24"/>
+          <w:szCs w:val="24"/>
+          <w:rtl/>
+        </w:rPr>
+      </w:pPr>
+      <w:r>
+        <w:rPr>
+          <w:rFonts w:cs="Guttman Kav" w:hint="cs"/>
+          <w:b/>
+          <w:bCs/>
+          <w:sz w:val="24"/>
+          <w:szCs w:val="24"/>
+          <w:rtl/>
+        </w:rPr>
+        <w:t>מידע בטבלאות</w:t>
+      </w:r>
+      <w:r>
+        <w:rPr>
+          <w:rFonts w:cs="Guttman Kav"/>
+          <w:b/>
+          <w:bCs/>
+          <w:sz w:val="24"/>
+          <w:szCs w:val="24"/>
+        </w:rPr>
+        <w:br/>
+      </w:r>
+      <w:r>
+        <w:rPr>
+          <w:rFonts w:cs="Guttman Kav" w:hint="cs"/>
+          <w:b/>
+          <w:bCs/>
+          <w:sz w:val="24"/>
+          <w:szCs w:val="24"/>
+          <w:rtl/>
+        </w:rPr>
+        <w:t>משתמשים</w:t>
+      </w:r>
+    </w:p>
+    <w:p>
+      <w:pPr>
+        <w:rPr>
+          <w:rFonts w:cs="Guttman Kav"/>
+          <w:b/>
+          <w:bCs/>
+          <w:sz w:val="24"/>
+          <w:szCs w:val="24"/>
+          <w:rtl/>
+        </w:rPr>
+      </w:pPr>
+      <w:r>
+        <w:rPr>
+          <w:noProof/>
+        </w:rPr>
+        <w:drawing>
+          <wp:inline distT="0" distB="0" distL="0" distR="0" wp14:anchorId="6920DA59" wp14:editId="13937D0E">
+            <wp:extent cx="5274310" cy="1532890"/>
+            <wp:effectExtent l="0" t="0" r="2540" b="0"/>
+            <wp:docPr id="55" name="Picture 55"/>
+            <wp:cNvGraphicFramePr>
+              <a:graphicFrameLocks xmlns:a="http://schemas.openxmlformats.org/drawingml/2006/main" noChangeAspect="1"/>
+            </wp:cNvGraphicFramePr>
+            <a:graphic xmlns:a="http://schemas.openxmlformats.org/drawingml/2006/main">
+              <a:graphicData uri="http://schemas.openxmlformats.org/drawingml/2006/picture">
+                <pic:pic xmlns:pic="http://schemas.openxmlformats.org/drawingml/2006/picture">
+                  <pic:nvPicPr>
+                    <pic:cNvPr id="1" name=""/>
+                    <pic:cNvPicPr/>
+                  </pic:nvPicPr>
+                  <pic:blipFill>
+                    <a:blip r:embed="rId14"/>
+                    <a:stretch>
+                      <a:fillRect/>
+                    </a:stretch>
+                  </pic:blipFill>
+                  <pic:spPr>
+                    <a:xfrm>
+                      <a:off x="0" y="0"/>
+                      <a:ext cx="5153540" cy="1497790"/>
+                    </a:xfrm>
+                    <a:prstGeom prst="rect">
+                      <a:avLst/>
+                    </a:prstGeom>
+                  </pic:spPr>
+                </pic:pic>
+              </a:graphicData>
+            </a:graphic>
+          </wp:inline>
+        </w:drawing>
+      </w:r>
+    </w:p>
+    <w:p>
+      <w:pPr>
+        <w:rPr>
+          <w:rFonts w:cs="Guttman Kav"/>
+          <w:b/>
+          <w:bCs/>
+          <w:sz w:val="24"/>
+          <w:szCs w:val="24"/>
+          <w:rtl/>
+        </w:rPr>
+      </w:pPr>
+    </w:p>
+    <w:p>
+      <w:pPr>
+        <w:rPr>
+          <w:rFonts w:cs="Guttman Kav"/>
+          <w:b/>
+          <w:bCs/>
+          <w:sz w:val="24"/>
+          <w:szCs w:val="24"/>
+          <w:rtl/>
+        </w:rPr>
+      </w:pPr>
+      <w:r>
+        <w:rPr>
+          <w:rFonts w:cs="Guttman Kav" w:hint="cs"/>
+          <w:b/>
+          <w:bCs/>
+          <w:sz w:val="24"/>
+          <w:szCs w:val="24"/>
+          <w:rtl/>
+        </w:rPr>
+        <w:lastRenderedPageBreak/>
+        <w:t>פרויקטים</w:t>
+      </w:r>
+      <w:r>
+        <w:rPr>
+          <w:noProof/>
+        </w:rPr>
+        <w:drawing>
+          <wp:inline distT="0" distB="0" distL="0" distR="0" wp14:anchorId="2A3C5F98" wp14:editId="2D1E5ED4">
+            <wp:extent cx="5229225" cy="1933575"/>
+            <wp:effectExtent l="0" t="0" r="9525" b="9525"/>
+            <wp:docPr id="60" name="Picture 60"/>
+            <wp:cNvGraphicFramePr>
+              <a:graphicFrameLocks xmlns:a="http://schemas.openxmlformats.org/drawingml/2006/main" noChangeAspect="1"/>
+            </wp:cNvGraphicFramePr>
+            <a:graphic xmlns:a="http://schemas.openxmlformats.org/drawingml/2006/main">
+              <a:graphicData uri="http://schemas.openxmlformats.org/drawingml/2006/picture">
+                <pic:pic xmlns:pic="http://schemas.openxmlformats.org/drawingml/2006/picture">
+                  <pic:nvPicPr>
+                    <pic:cNvPr id="1" name=""/>
+                    <pic:cNvPicPr/>
+                  </pic:nvPicPr>
+                  <pic:blipFill>
+                    <a:blip r:embed="rId15"/>
+                    <a:stretch>
+                      <a:fillRect/>
+                    </a:stretch>
+                  </pic:blipFill>
+                  <pic:spPr>
+                    <a:xfrm>
+                      <a:off x="0" y="0"/>
+                      <a:ext cx="5229225" cy="1933575"/>
+                    </a:xfrm>
+                    <a:prstGeom prst="rect">
+                      <a:avLst/>
+                    </a:prstGeom>
+                  </pic:spPr>
+                </pic:pic>
+              </a:graphicData>
+            </a:graphic>
+          </wp:inline>
+        </w:drawing>
+      </w:r>
+    </w:p>
+    <w:p>
+      <w:pPr>
+        <w:rPr>
+          <w:rFonts w:cs="Guttman Kav"/>
+          <w:b/>
+          <w:bCs/>
+          <w:sz w:val="24"/>
+          <w:szCs w:val="24"/>
+          <w:rtl/>
+        </w:rPr>
+      </w:pPr>
+      <w:r>
+        <w:rPr>
+          <w:rFonts w:cs="Guttman Kav" w:hint="cs"/>
+          <w:b/>
+          <w:bCs/>
+          <w:sz w:val="24"/>
+          <w:szCs w:val="24"/>
+          <w:rtl/>
+        </w:rPr>
+        <w:t>קבוצות פרויקטים</w:t>
+      </w:r>
+      <w:r>
+        <w:rPr>
+          <w:noProof/>
+        </w:rPr>
+        <w:drawing>
+          <wp:inline distT="0" distB="0" distL="0" distR="0" wp14:anchorId="35BC2A88" wp14:editId="48FFF522">
+            <wp:extent cx="5248275" cy="2247900"/>
+            <wp:effectExtent l="0" t="0" r="9525" b="0"/>
+            <wp:docPr id="192" name="Picture 192"/>
+            <wp:cNvGraphicFramePr>
+              <a:graphicFrameLocks xmlns:a="http://schemas.openxmlformats.org/drawingml/2006/main" noChangeAspect="1"/>
+            </wp:cNvGraphicFramePr>
+            <a:graphic xmlns:a="http://schemas.openxmlformats.org/drawingml/2006/main">
+              <a:graphicData uri="http://schemas.openxmlformats.org/drawingml/2006/picture">
+                <pic:pic xmlns:pic="http://schemas.openxmlformats.org/drawingml/2006/picture">
+                  <pic:nvPicPr>
+                    <pic:cNvPr id="1" name=""/>
+                    <pic:cNvPicPr/>
+                  </pic:nvPicPr>
+                  <pic:blipFill>
+                    <a:blip r:embed="rId16"/>
+                    <a:stretch>
+                      <a:fillRect/>
+                    </a:stretch>
+                  </pic:blipFill>
+                  <pic:spPr>
+                    <a:xfrm>
+                      <a:off x="0" y="0"/>
+                      <a:ext cx="5248275" cy="2247900"/>
+                    </a:xfrm>
+                    <a:prstGeom prst="rect">
+                      <a:avLst/>
+                    </a:prstGeom>
+                  </pic:spPr>
+                </pic:pic>
+              </a:graphicData>
+            </a:graphic>
+          </wp:inline>
+        </w:drawing>
+      </w:r>
+    </w:p>
+    <w:p>
+      <w:pPr>
+        <w:rPr>
+          <w:rFonts w:cs="Guttman Kav"/>
+          <w:b/>
+          <w:bCs/>
+          <w:sz w:val="24"/>
+          <w:szCs w:val="24"/>
+          <w:rtl/>
+        </w:rPr>
+      </w:pPr>
+    </w:p>
+    <w:p>
+      <w:pPr>
+        <w:rPr>
+          <w:rFonts w:cs="Guttman Kav"/>
+          <w:b/>
+          <w:bCs/>
+          <w:sz w:val="24"/>
+          <w:szCs w:val="24"/>
+        </w:rPr>
+      </w:pPr>
+      <w:r>
+        <w:rPr>
+          <w:rFonts w:cs="Guttman Kav" w:hint="cs"/>
+          <w:b/>
+          <w:bCs/>
+          <w:sz w:val="24"/>
+          <w:szCs w:val="24"/>
+          <w:rtl/>
+        </w:rPr>
+        <w:t>הזמנות</w:t>
+      </w:r>
+      <w:r>
+        <w:rPr>
+          <w:noProof/>
+        </w:rPr>
+        <w:drawing>
+          <wp:inline distT="0" distB="0" distL="0" distR="0" wp14:anchorId="6F5738B9" wp14:editId="09716F85">
+            <wp:extent cx="5274310" cy="1637665"/>
+            <wp:effectExtent l="0" t="0" r="0" b="0"/>
+            <wp:docPr id="193" name="Picture 193"/>
+            <wp:cNvGraphicFramePr>
+              <a:graphicFrameLocks xmlns:a="http://schemas.openxmlformats.org/drawingml/2006/main" noChangeAspect="1"/>
+            </wp:cNvGraphicFramePr>
+            <a:graphic xmlns:a="http://schemas.openxmlformats.org/drawingml/2006/main">
+              <a:graphicData uri="http://schemas.openxmlformats.org/drawingml/2006/picture">
+                <pic:pic xmlns:pic="http://schemas.openxmlformats.org/drawingml/2006/picture">
+                  <pic:nvPicPr>
+                    <pic:cNvPr id="1" name=""/>
+                    <pic:cNvPicPr/>
+                  </pic:nvPicPr>
+                  <pic:blipFill>
+                    <a:blip r:embed="rId17"/>
+                    <a:stretch>
+                      <a:fillRect/>
+                    </a:stretch>
+                  </pic:blipFill>
+                  <pic:spPr>
+                    <a:xfrm>
+                      <a:off x="0" y="0"/>
+                      <a:ext cx="5274310" cy="1637665"/>
+                    </a:xfrm>
+                    <a:prstGeom prst="rect">
+                      <a:avLst/>
+                    </a:prstGeom>
+                  </pic:spPr>
+                </pic:pic>
+              </a:graphicData>
+            </a:graphic>
+          </wp:inline>
+        </w:drawing>
+      </w:r>
+    </w:p>
+    <w:p>
+      <w:pPr>
+        <w:rPr>
+          <w:rFonts w:cs="Guttman Kav"/>
+          <w:b/>
+          <w:bCs/>
+          <w:sz w:val="24"/>
+          <w:szCs w:val="24"/>
+        </w:rPr>
+      </w:pPr>
+      <w:r>
+        <w:rPr>
+          <w:rFonts w:cs="Guttman Kav" w:hint="cs"/>
+          <w:b/>
+          <w:bCs/>
+          <w:sz w:val="24"/>
+          <w:szCs w:val="24"/>
+          <w:rtl/>
+        </w:rPr>
+        <w:t>קטגוריות</w:t>
+      </w:r>
+      <w:r>
+        <w:rPr>
+          <w:noProof/>
+        </w:rPr>
+        <w:drawing>
+          <wp:inline distT="0" distB="0" distL="0" distR="0" wp14:anchorId="1C6D85E0" wp14:editId="30B5A67C">
+            <wp:extent cx="5229225" cy="1485900"/>
+            <wp:effectExtent l="0" t="0" r="9525" b="0"/>
+            <wp:docPr id="36" name="Picture 36"/>
+            <wp:cNvGraphicFramePr>
+              <a:graphicFrameLocks xmlns:a="http://schemas.openxmlformats.org/drawingml/2006/main" noChangeAspect="1"/>
+            </wp:cNvGraphicFramePr>
+            <a:graphic xmlns:a="http://schemas.openxmlformats.org/drawingml/2006/main">
+              <a:graphicData uri="http://schemas.openxmlformats.org/drawingml/2006/picture">
+                <pic:pic xmlns:pic="http://schemas.openxmlformats.org/drawingml/2006/picture">
+                  <pic:nvPicPr>
+                    <pic:cNvPr id="1" name=""/>
+                    <pic:cNvPicPr/>
+                  </pic:nvPicPr>
+                  <pic:blipFill>
+                    <a:blip r:embed="rId18"/>
+                    <a:stretch>
+                      <a:fillRect/>
+                    </a:stretch>
+                  </pic:blipFill>
+                  <pic:spPr>
+                    <a:xfrm>
+                      <a:off x="0" y="0"/>
+                      <a:ext cx="5229225" cy="1485900"/>
+                    </a:xfrm>
+                    <a:prstGeom prst="rect">
+                      <a:avLst/>
+                    </a:prstGeom>
+                  </pic:spPr>
+                </pic:pic>
+              </a:graphicData>
+            </a:graphic>
+          </wp:inline>
+        </w:drawing>
+      </w:r>
+    </w:p>
+    <w:p>
+      <w:pPr>
+        <w:rPr>
+          <w:rFonts w:cs="Guttman Kav"/>
+          <w:b/>
+          <w:bCs/>
+          <w:sz w:val="24"/>
+          <w:szCs w:val="24"/>
+        </w:rPr>
+      </w:pPr>
+      <w:r>
+        <w:rPr>
+          <w:rFonts w:cs="Guttman Kav" w:hint="cs"/>
+          <w:b/>
+          <w:bCs/>
+          <w:sz w:val="24"/>
+          <w:szCs w:val="24"/>
+          <w:rtl/>
+        </w:rPr>
+        <w:lastRenderedPageBreak/>
+        <w:t>קישורי קטגוריות</w:t>
+      </w:r>
+      <w:r>
+        <w:rPr>
+          <w:noProof/>
+        </w:rPr>
+        <w:drawing>
+          <wp:inline distT="0" distB="0" distL="0" distR="0" wp14:anchorId="141D0B6A" wp14:editId="0C173AD9">
+            <wp:extent cx="5274310" cy="1833880"/>
+            <wp:effectExtent l="0" t="0" r="2540" b="0"/>
+            <wp:docPr id="194" name="Picture 194"/>
+            <wp:cNvGraphicFramePr>
+              <a:graphicFrameLocks xmlns:a="http://schemas.openxmlformats.org/drawingml/2006/main" noChangeAspect="1"/>
+            </wp:cNvGraphicFramePr>
+            <a:graphic xmlns:a="http://schemas.openxmlformats.org/drawingml/2006/main">
+              <a:graphicData uri="http://schemas.openxmlformats.org/drawingml/2006/picture">
+                <pic:pic xmlns:pic="http://schemas.openxmlformats.org/drawingml/2006/picture">
+                  <pic:nvPicPr>
+                    <pic:cNvPr id="1" name=""/>
+                    <pic:cNvPicPr/>
+                  </pic:nvPicPr>
+                  <pic:blipFill>
+                    <a:blip r:embed="rId19"/>
+                    <a:stretch>
+                      <a:fillRect/>
+                    </a:stretch>
+                  </pic:blipFill>
+                  <pic:spPr>
+                    <a:xfrm>
+                      <a:off x="0" y="0"/>
+                      <a:ext cx="5274310" cy="1833880"/>
+                    </a:xfrm>
+                    <a:prstGeom prst="rect">
+                      <a:avLst/>
+                    </a:prstGeom>
+                  </pic:spPr>
+                </pic:pic>
+              </a:graphicData>
+            </a:graphic>
+          </wp:inline>
+        </w:drawing>
+      </w:r>
+    </w:p>
+    <w:p>
+      <w:pPr>
+        <w:rPr>
+          <w:rFonts w:cs="Guttman Kav" w:hint="cs"/>
+          <w:b/>
+          <w:bCs/>
+          <w:sz w:val="24"/>
+          <w:szCs w:val="24"/>
+          <w:rtl/>
+        </w:rPr>
+      </w:pPr>
+      <w:bookmarkStart w:id="0" w:name="_GoBack"/>
+      <w:bookmarkEnd w:id="0"/>
+      <w:r>
+        <w:rPr>
+          <w:noProof/>
+        </w:rPr>
+        <w:drawing>
+          <wp:inline distT="0" distB="0" distL="0" distR="0" wp14:anchorId="00746A5E" wp14:editId="7E12FABC">
+            <wp:extent cx="5274310" cy="2734310"/>
+            <wp:effectExtent l="0" t="0" r="2540" b="8890"/>
+            <wp:docPr id="195" name="Picture 195"/>
+            <wp:cNvGraphicFramePr>
+              <a:graphicFrameLocks xmlns:a="http://schemas.openxmlformats.org/drawingml/2006/main" noChangeAspect="1"/>
+            </wp:cNvGraphicFramePr>
+            <a:graphic xmlns:a="http://schemas.openxmlformats.org/drawingml/2006/main">
+              <a:graphicData uri="http://schemas.openxmlformats.org/drawingml/2006/picture">
+                <pic:pic xmlns:pic="http://schemas.openxmlformats.org/drawingml/2006/picture">
+                  <pic:nvPicPr>
+                    <pic:cNvPr id="1" name=""/>
+                    <pic:cNvPicPr/>
+                  </pic:nvPicPr>
+                  <pic:blipFill>
+                    <a:blip r:embed="rId20"/>
+                    <a:stretch>
+                      <a:fillRect/>
+                    </a:stretch>
+                  </pic:blipFill>
+                  <pic:spPr>
+                    <a:xfrm>
+                      <a:off x="0" y="0"/>
+                      <a:ext cx="5274310" cy="2734310"/>
+                    </a:xfrm>
+                    <a:prstGeom prst="rect">
+                      <a:avLst/>
+                    </a:prstGeom>
+                  </pic:spPr>
+                </pic:pic>
+              </a:graphicData>
+            </a:graphic>
+          </wp:inline>
+        </w:drawing>
+      </w:r>
+    </w:p>
     <w:sectPr>
       <w:pgSz w:w="11906" w:h="16838"/>
       <w:pgMar w:top="1440" w:right="1800" w:bottom="1440" w:left="1800" w:header="708" w:footer="708" w:gutter="0"/>
@@ -6313,7 +8343,7 @@
 </file>
 
 <file path=word/styles.xml><?xml version="1.0" encoding="utf-8"?>
-<w:styles xmlns:mc="http://schemas.openxmlformats.org/markup-compatibility/2006" xmlns:r="http://schemas.openxmlformats.org/officeDocument/2006/relationships" xmlns:w="http://schemas.openxmlformats.org/wordprocessingml/2006/main" xmlns:w14="http://schemas.microsoft.com/office/word/2010/wordml" xmlns:w15="http://schemas.microsoft.com/office/word/2012/wordml" mc:Ignorable="w14 w15">
+<w:styles xmlns:mc="http://schemas.openxmlformats.org/markup-compatibility/2006" xmlns:r="http://schemas.openxmlformats.org/officeDocument/2006/relationships" xmlns:w="http://schemas.openxmlformats.org/wordprocessingml/2006/main" xmlns:w14="http://schemas.microsoft.com/office/word/2010/wordml" xmlns:w15="http://schemas.microsoft.com/office/word/2012/wordml" xmlns:w16cid="http://schemas.microsoft.com/office/word/2016/wordml/cid" xmlns:w16se="http://schemas.microsoft.com/office/word/2015/wordml/symex" mc:Ignorable="w14 w15 w16se w16cid">
   <w:docDefaults>
     <w:rPrDefault>
       <w:rPr>
@@ -6329,7 +8359,7 @@
       </w:pPr>
     </w:pPrDefault>
   </w:docDefaults>
-  <w:latentStyles w:defLockedState="0" w:defUIPriority="99" w:defSemiHidden="0" w:defUnhideWhenUsed="0" w:defQFormat="0" w:count="371">
+  <w:latentStyles w:defLockedState="0" w:defUIPriority="99" w:defSemiHidden="0" w:defUnhideWhenUsed="0" w:defQFormat="0" w:count="376">
     <w:lsdException w:name="Normal" w:uiPriority="0" w:qFormat="1"/>
     <w:lsdException w:name="heading 1" w:uiPriority="9" w:qFormat="1"/>
     <w:lsdException w:name="heading 2" w:semiHidden="1" w:uiPriority="9" w:unhideWhenUsed="1" w:qFormat="1"/>
@@ -6435,7 +8465,6 @@
     <w:lsdException w:name="HTML Sample" w:semiHidden="1" w:unhideWhenUsed="1"/>
     <w:lsdException w:name="HTML Typewriter" w:semiHidden="1" w:unhideWhenUsed="1"/>
     <w:lsdException w:name="HTML Variable" w:semiHidden="1" w:unhideWhenUsed="1"/>
-    <w:lsdException w:name="Normal Table" w:semiHidden="1" w:unhideWhenUsed="1"/>
     <w:lsdException w:name="annotation subject" w:semiHidden="1" w:unhideWhenUsed="1"/>
     <w:lsdException w:name="No List" w:semiHidden="1" w:unhideWhenUsed="1"/>
     <w:lsdException w:name="Outline List 1" w:semiHidden="1" w:unhideWhenUsed="1"/>
@@ -6478,11 +8507,8 @@
     <w:lsdException w:name="Table Contemporary" w:semiHidden="1" w:unhideWhenUsed="1"/>
     <w:lsdException w:name="Table Elegant" w:semiHidden="1" w:unhideWhenUsed="1"/>
     <w:lsdException w:name="Table Professional" w:semiHidden="1" w:unhideWhenUsed="1"/>
-    <w:lsdException w:name="Table Subtle 1" w:semiHidden="1" w:unhideWhenUsed="1"/>
     <w:lsdException w:name="Table Subtle 2" w:semiHidden="1" w:unhideWhenUsed="1"/>
     <w:lsdException w:name="Table Web 1" w:semiHidden="1" w:unhideWhenUsed="1"/>
-    <w:lsdException w:name="Table Web 2" w:semiHidden="1" w:unhideWhenUsed="1"/>
-    <w:lsdException w:name="Table Web 3" w:semiHidden="1" w:unhideWhenUsed="1"/>
     <w:lsdException w:name="Balloon Text" w:semiHidden="1" w:unhideWhenUsed="1"/>
     <w:lsdException w:name="Table Grid" w:uiPriority="39"/>
     <w:lsdException w:name="Table Theme" w:semiHidden="1" w:unhideWhenUsed="1"/>
@@ -6701,21 +8727,26 @@
     <w:lsdException w:name="List Table 5 Dark Accent 6" w:uiPriority="50"/>
     <w:lsdException w:name="List Table 6 Colorful Accent 6" w:uiPriority="51"/>
     <w:lsdException w:name="List Table 7 Colorful Accent 6" w:uiPriority="52"/>
+    <w:lsdException w:name="Mention" w:semiHidden="1" w:unhideWhenUsed="1"/>
+    <w:lsdException w:name="Smart Hyperlink" w:semiHidden="1" w:unhideWhenUsed="1"/>
+    <w:lsdException w:name="Hashtag" w:semiHidden="1" w:unhideWhenUsed="1"/>
+    <w:lsdException w:name="Unresolved Mention" w:semiHidden="1" w:unhideWhenUsed="1"/>
+    <w:lsdException w:name="Smart Link" w:semiHidden="1" w:unhideWhenUsed="1"/>
   </w:latentStyles>
-  <w:style w:type="paragraph" w:default="1" w:styleId="a">
+  <w:style w:type="paragraph" w:default="1" w:styleId="Normal">
     <w:name w:val="Normal"/>
     <w:qFormat/>
     <w:pPr>
       <w:bidi/>
     </w:pPr>
   </w:style>
-  <w:style w:type="character" w:default="1" w:styleId="a0">
+  <w:style w:type="character" w:default="1" w:styleId="DefaultParagraphFont">
     <w:name w:val="Default Paragraph Font"/>
     <w:uiPriority w:val="1"/>
     <w:semiHidden/>
     <w:unhideWhenUsed/>
   </w:style>
-  <w:style w:type="table" w:default="1" w:styleId="a1">
+  <w:style w:type="table" w:default="1" w:styleId="TableNormal">
     <w:name w:val="Normal Table"/>
     <w:uiPriority w:val="99"/>
     <w:semiHidden/>
@@ -6730,11 +8761,29 @@
       </w:tblCellMar>
     </w:tblPr>
   </w:style>
-  <w:style w:type="numbering" w:default="1" w:styleId="a2">
+  <w:style w:type="numbering" w:default="1" w:styleId="NoList">
     <w:name w:val="No List"/>
     <w:uiPriority w:val="99"/>
     <w:semiHidden/>
     <w:unhideWhenUsed/>
+  </w:style>
+  <w:style w:type="paragraph" w:styleId="NormalWeb">
+    <w:name w:val="Normal (Web)"/>
+    <w:basedOn w:val="Normal"/>
+    <w:uiPriority w:val="99"/>
+    <w:semiHidden/>
+    <w:unhideWhenUsed/>
+    <w:rsid w:val="006E1183"/>
+    <w:pPr>
+      <w:bidi w:val="0"/>
+      <w:spacing w:before="100" w:beforeAutospacing="1" w:after="100" w:afterAutospacing="1" w:line="240" w:lineRule="auto"/>
+    </w:pPr>
+    <w:rPr>
+      <w:rFonts w:ascii="Times New Roman" w:eastAsia="Times New Roman" w:hAnsi="Times New Roman" w:cs="Times New Roman"/>
+      <w:sz w:val="24"/>
+      <w:szCs w:val="24"/>
+      <w:lang w:val="en-IL" w:eastAsia="en-IL"/>
+    </w:rPr>
   </w:style>
 </w:styles>
 </file>

</xml_diff>